<commit_message>
Proposito y Clases- Cambio
</commit_message>
<xml_diff>
--- a/Documentos/Documento de Requerimientos de Software.docx
+++ b/Documentos/Documento de Requerimientos de Software.docx
@@ -298,7 +298,51 @@
           <w:sz w:val="36"/>
           <w:szCs w:val="36"/>
         </w:rPr>
-        <w:t>[dd/mm/aaa]</w:t>
+        <w:t>[</w:t>
+      </w:r>
+      <w:proofErr w:type="spellStart"/>
+      <w:r>
+        <w:rPr>
+          <w:b/>
+          <w:i/>
+          <w:color w:val="00B050"/>
+          <w:sz w:val="36"/>
+          <w:szCs w:val="36"/>
+        </w:rPr>
+        <w:t>dd</w:t>
+      </w:r>
+      <w:proofErr w:type="spellEnd"/>
+      <w:r>
+        <w:rPr>
+          <w:b/>
+          <w:i/>
+          <w:color w:val="00B050"/>
+          <w:sz w:val="36"/>
+          <w:szCs w:val="36"/>
+        </w:rPr>
+        <w:t>/mm/</w:t>
+      </w:r>
+      <w:proofErr w:type="spellStart"/>
+      <w:r>
+        <w:rPr>
+          <w:b/>
+          <w:i/>
+          <w:color w:val="00B050"/>
+          <w:sz w:val="36"/>
+          <w:szCs w:val="36"/>
+        </w:rPr>
+        <w:t>aaa</w:t>
+      </w:r>
+      <w:proofErr w:type="spellEnd"/>
+      <w:r>
+        <w:rPr>
+          <w:b/>
+          <w:i/>
+          <w:color w:val="00B050"/>
+          <w:sz w:val="36"/>
+          <w:szCs w:val="36"/>
+        </w:rPr>
+        <w:t>]</w:t>
       </w:r>
     </w:p>
     <w:p>
@@ -3940,84 +3984,32 @@
       <w:pPr>
         <w:shd w:val="clear" w:color="auto" w:fill="FFFFFF"/>
         <w:spacing w:after="0" w:line="240" w:lineRule="auto"/>
-        <w:rPr>
-          <w:rFonts w:eastAsia="Times New Roman" w:cs="Arial"/>
-          <w:color w:val="00B050"/>
-          <w:szCs w:val="24"/>
-          <w:lang w:eastAsia="es-VE"/>
-        </w:rPr>
-      </w:pPr>
-      <w:r>
-        <w:rPr>
-          <w:rFonts w:eastAsia="Times New Roman" w:cs="Arial"/>
-          <w:color w:val="00B050"/>
-          <w:szCs w:val="24"/>
-          <w:lang w:eastAsia="es-VE"/>
-        </w:rPr>
-        <w:t xml:space="preserve">En esta sección se define </w:t>
-      </w:r>
-      <w:r>
-        <w:rPr>
-          <w:rFonts w:eastAsia="Times New Roman" w:cs="Arial"/>
-          <w:color w:val="00B050"/>
-          <w:szCs w:val="24"/>
-          <w:lang w:eastAsia="es-VE"/>
-        </w:rPr>
-        <w:t>el nombre o título</w:t>
-      </w:r>
-      <w:r>
-        <w:rPr>
-          <w:rFonts w:eastAsia="Times New Roman" w:cs="Arial"/>
-          <w:color w:val="00B050"/>
-          <w:szCs w:val="24"/>
-          <w:lang w:eastAsia="es-VE"/>
-        </w:rPr>
-        <w:t xml:space="preserve"> de</w:t>
-      </w:r>
-      <w:r>
-        <w:rPr>
-          <w:rFonts w:eastAsia="Times New Roman" w:cs="Arial"/>
-          <w:color w:val="00B050"/>
-          <w:szCs w:val="24"/>
-          <w:lang w:eastAsia="es-VE"/>
-        </w:rPr>
-        <w:t>l</w:t>
-      </w:r>
-      <w:r>
-        <w:rPr>
-          <w:rFonts w:eastAsia="Times New Roman" w:cs="Arial"/>
-          <w:color w:val="00B050"/>
-          <w:szCs w:val="24"/>
-          <w:lang w:eastAsia="es-VE"/>
-        </w:rPr>
-        <w:t xml:space="preserve"> software que </w:t>
-      </w:r>
-      <w:r>
-        <w:rPr>
-          <w:rFonts w:eastAsia="Times New Roman" w:cs="Arial"/>
-          <w:color w:val="00B050"/>
-          <w:szCs w:val="24"/>
-          <w:lang w:eastAsia="es-VE"/>
-        </w:rPr>
-        <w:t xml:space="preserve">se </w:t>
-      </w:r>
-      <w:r>
-        <w:rPr>
-          <w:rFonts w:eastAsia="Times New Roman" w:cs="Arial"/>
-          <w:color w:val="00B050"/>
-          <w:szCs w:val="24"/>
-          <w:lang w:eastAsia="es-VE"/>
-        </w:rPr>
-        <w:t>está especificado en el documento, incluyendo su número de versión o Release.</w:t>
+        <w:jc w:val="both"/>
+        <w:rPr>
+          <w:rFonts w:eastAsia="Times New Roman" w:cs="Arial"/>
+          <w:color w:val="000000" w:themeColor="text1"/>
+          <w:szCs w:val="24"/>
+          <w:lang w:eastAsia="es-VE"/>
+        </w:rPr>
+      </w:pPr>
+      <w:r>
+        <w:rPr>
+          <w:rFonts w:eastAsia="Times New Roman" w:cs="Arial"/>
+          <w:color w:val="000000" w:themeColor="text1"/>
+          <w:szCs w:val="24"/>
+          <w:lang w:eastAsia="es-VE"/>
+        </w:rPr>
+        <w:t>El presente documento de Requerimientos de Software se ha elaborado en el marco del proyecto NOVA, una plataforma de comercio electrónico desarrollada para la tienda de productos tecnológicos INNOVATECH. Este proyecto tiene como objetivo principal proporcionar a los clientes una experiencia de compra en línea fluida y personalizada, aprovechando las capacidades tecnológicas avanzadas, como la gestión de inventarios, el carrito de compras y un agente inteligente basado en IA llamado NOVA.</w:t>
       </w:r>
     </w:p>
     <w:p>
       <w:pPr>
         <w:shd w:val="clear" w:color="auto" w:fill="FFFFFF"/>
         <w:spacing w:after="0" w:line="240" w:lineRule="auto"/>
-        <w:rPr>
-          <w:rFonts w:eastAsia="Times New Roman" w:cs="Arial"/>
-          <w:color w:val="00B050"/>
+        <w:jc w:val="both"/>
+        <w:rPr>
+          <w:rFonts w:eastAsia="Times New Roman" w:cs="Arial"/>
+          <w:color w:val="000000" w:themeColor="text1"/>
           <w:szCs w:val="24"/>
           <w:lang w:eastAsia="es-VE"/>
         </w:rPr>
@@ -4027,66 +4019,72 @@
       <w:pPr>
         <w:shd w:val="clear" w:color="auto" w:fill="FFFFFF"/>
         <w:spacing w:after="0" w:line="240" w:lineRule="auto"/>
-        <w:rPr>
-          <w:rFonts w:eastAsia="Times New Roman" w:cs="Arial"/>
-          <w:color w:val="00B050"/>
-          <w:szCs w:val="24"/>
-          <w:lang w:eastAsia="es-VE"/>
-        </w:rPr>
-      </w:pPr>
-      <w:r>
-        <w:rPr>
-          <w:rFonts w:eastAsia="Times New Roman" w:cs="Arial"/>
-          <w:color w:val="00B050"/>
-          <w:szCs w:val="24"/>
-          <w:lang w:eastAsia="es-VE"/>
-        </w:rPr>
-        <w:t xml:space="preserve">Luego se describe cuales componentes o partes del alcance del producto están incluidas en el documento, estableciendo si este documento cubre la totalidad del </w:t>
-      </w:r>
-      <w:r>
-        <w:rPr>
-          <w:rFonts w:eastAsia="Times New Roman" w:cs="Arial"/>
-          <w:color w:val="00B050"/>
-          <w:szCs w:val="24"/>
-          <w:lang w:eastAsia="es-VE"/>
-        </w:rPr>
-        <w:t>software</w:t>
-      </w:r>
-      <w:r>
-        <w:rPr>
-          <w:rFonts w:eastAsia="Times New Roman" w:cs="Arial"/>
-          <w:color w:val="00B050"/>
-          <w:szCs w:val="24"/>
-          <w:lang w:eastAsia="es-VE"/>
-        </w:rPr>
-        <w:t xml:space="preserve">, </w:t>
-      </w:r>
-      <w:r>
-        <w:rPr>
-          <w:rFonts w:eastAsia="Times New Roman" w:cs="Arial"/>
-          <w:color w:val="00B050"/>
-          <w:szCs w:val="24"/>
-          <w:lang w:eastAsia="es-VE"/>
-        </w:rPr>
-        <w:t xml:space="preserve">sólo una </w:t>
-      </w:r>
-      <w:r>
-        <w:rPr>
-          <w:rFonts w:eastAsia="Times New Roman" w:cs="Arial"/>
-          <w:color w:val="00B050"/>
-          <w:szCs w:val="24"/>
-          <w:lang w:eastAsia="es-VE"/>
-        </w:rPr>
-        <w:t>parte del sistema, subsistema o subgrupo de procesos.</w:t>
+        <w:jc w:val="both"/>
+        <w:rPr>
+          <w:rFonts w:eastAsia="Times New Roman" w:cs="Arial"/>
+          <w:color w:val="000000" w:themeColor="text1"/>
+          <w:szCs w:val="24"/>
+          <w:lang w:eastAsia="es-VE"/>
+        </w:rPr>
+      </w:pPr>
+      <w:r>
+        <w:rPr>
+          <w:rFonts w:eastAsia="Times New Roman" w:cs="Arial"/>
+          <w:color w:val="000000" w:themeColor="text1"/>
+          <w:szCs w:val="24"/>
+          <w:lang w:eastAsia="es-VE"/>
+        </w:rPr>
+        <w:t>El propósito principal de este documento es definir de manera detallada los requerimientos funcionales y no funcionales de la plataforma de e-</w:t>
+      </w:r>
+      <w:proofErr w:type="spellStart"/>
+      <w:r>
+        <w:rPr>
+          <w:rFonts w:eastAsia="Times New Roman" w:cs="Arial"/>
+          <w:color w:val="000000" w:themeColor="text1"/>
+          <w:szCs w:val="24"/>
+          <w:lang w:eastAsia="es-VE"/>
+        </w:rPr>
+        <w:t>commerce</w:t>
+      </w:r>
+      <w:proofErr w:type="spellEnd"/>
+      <w:r>
+        <w:rPr>
+          <w:rFonts w:eastAsia="Times New Roman" w:cs="Arial"/>
+          <w:color w:val="000000" w:themeColor="text1"/>
+          <w:szCs w:val="24"/>
+          <w:lang w:eastAsia="es-VE"/>
+        </w:rPr>
+        <w:t xml:space="preserve"> NOVA. Este documento servirá como guía para el equipo de desarrollo de software y proporcionará una base sólida para el diseño, implementación y prueba de la plataforma, incluyendo tanto sus funcionalidades estándar de e-</w:t>
+      </w:r>
+      <w:proofErr w:type="spellStart"/>
+      <w:r>
+        <w:rPr>
+          <w:rFonts w:eastAsia="Times New Roman" w:cs="Arial"/>
+          <w:color w:val="000000" w:themeColor="text1"/>
+          <w:szCs w:val="24"/>
+          <w:lang w:eastAsia="es-VE"/>
+        </w:rPr>
+        <w:t>commerce</w:t>
+      </w:r>
+      <w:proofErr w:type="spellEnd"/>
+      <w:r>
+        <w:rPr>
+          <w:rFonts w:eastAsia="Times New Roman" w:cs="Arial"/>
+          <w:color w:val="000000" w:themeColor="text1"/>
+          <w:szCs w:val="24"/>
+          <w:lang w:eastAsia="es-VE"/>
+        </w:rPr>
+        <w:t xml:space="preserve"> como las características específicas relacionadas con el agente inteligente NOVA.</w:t>
       </w:r>
     </w:p>
     <w:p>
       <w:pPr>
         <w:shd w:val="clear" w:color="auto" w:fill="FFFFFF"/>
         <w:spacing w:after="0" w:line="240" w:lineRule="auto"/>
-        <w:rPr>
-          <w:rFonts w:eastAsia="Times New Roman" w:cs="Arial"/>
-          <w:color w:val="00B050"/>
+        <w:jc w:val="both"/>
+        <w:rPr>
+          <w:rFonts w:eastAsia="Times New Roman" w:cs="Arial"/>
+          <w:color w:val="000000" w:themeColor="text1"/>
           <w:szCs w:val="24"/>
           <w:lang w:eastAsia="es-VE"/>
         </w:rPr>
@@ -4096,21 +4094,52 @@
       <w:pPr>
         <w:shd w:val="clear" w:color="auto" w:fill="FFFFFF"/>
         <w:spacing w:after="0" w:line="240" w:lineRule="auto"/>
-        <w:rPr>
-          <w:rFonts w:eastAsia="Times New Roman" w:cs="Arial"/>
-          <w:color w:val="00B050"/>
-          <w:szCs w:val="24"/>
-          <w:lang w:eastAsia="es-VE"/>
-        </w:rPr>
-      </w:pPr>
+        <w:jc w:val="both"/>
+        <w:rPr>
+          <w:rFonts w:eastAsia="Times New Roman" w:cs="Arial"/>
+          <w:color w:val="000000" w:themeColor="text1"/>
+          <w:szCs w:val="24"/>
+          <w:lang w:eastAsia="es-VE"/>
+        </w:rPr>
+      </w:pPr>
+      <w:r>
+        <w:rPr>
+          <w:rFonts w:eastAsia="Times New Roman" w:cs="Arial"/>
+          <w:color w:val="000000" w:themeColor="text1"/>
+          <w:szCs w:val="24"/>
+          <w:lang w:eastAsia="es-VE"/>
+        </w:rPr>
+        <w:t>Este documento abordará los requerimientos del software desde la perspectiva de los usuarios finales y las necesidades operativas de INNOVATECH. Se centrará en identificar las funciones clave que la plataforma de e-</w:t>
+      </w:r>
+      <w:proofErr w:type="spellStart"/>
+      <w:r>
+        <w:rPr>
+          <w:rFonts w:eastAsia="Times New Roman" w:cs="Arial"/>
+          <w:color w:val="000000" w:themeColor="text1"/>
+          <w:szCs w:val="24"/>
+          <w:lang w:eastAsia="es-VE"/>
+        </w:rPr>
+        <w:t>commerce</w:t>
+      </w:r>
+      <w:proofErr w:type="spellEnd"/>
+      <w:r>
+        <w:rPr>
+          <w:rFonts w:eastAsia="Times New Roman" w:cs="Arial"/>
+          <w:color w:val="000000" w:themeColor="text1"/>
+          <w:szCs w:val="24"/>
+          <w:lang w:eastAsia="es-VE"/>
+        </w:rPr>
+        <w:t xml:space="preserve"> debe ofrecer, como la gestión de inventarios y el carrito de compras, así como los requisitos específicos relacionados con el agente inteligente NOVA, incluyendo sus capacidades de asesoramiento y personalización para los clientes. Sin embargo, no incluirá detalles técnicos de implementación ni aspectos relacionados con la infraestructura de TI.</w:t>
+      </w:r>
     </w:p>
     <w:p>
       <w:pPr>
         <w:shd w:val="clear" w:color="auto" w:fill="FFFFFF"/>
         <w:spacing w:after="0" w:line="240" w:lineRule="auto"/>
-        <w:rPr>
-          <w:rFonts w:eastAsia="Times New Roman" w:cs="Arial"/>
-          <w:color w:val="00B050"/>
+        <w:jc w:val="both"/>
+        <w:rPr>
+          <w:rFonts w:eastAsia="Times New Roman" w:cs="Arial"/>
+          <w:color w:val="000000" w:themeColor="text1"/>
           <w:szCs w:val="24"/>
           <w:lang w:eastAsia="es-VE"/>
         </w:rPr>
@@ -4120,21 +4149,50 @@
       <w:pPr>
         <w:shd w:val="clear" w:color="auto" w:fill="FFFFFF"/>
         <w:spacing w:after="0" w:line="240" w:lineRule="auto"/>
-        <w:rPr>
-          <w:rFonts w:eastAsia="Times New Roman" w:cs="Arial"/>
-          <w:color w:val="00B050"/>
-          <w:szCs w:val="24"/>
-          <w:lang w:eastAsia="es-VE"/>
-        </w:rPr>
-      </w:pPr>
+        <w:jc w:val="both"/>
+        <w:rPr>
+          <w:rFonts w:eastAsia="Times New Roman" w:cs="Arial"/>
+          <w:color w:val="000000" w:themeColor="text1"/>
+          <w:szCs w:val="24"/>
+          <w:lang w:eastAsia="es-VE"/>
+        </w:rPr>
+      </w:pPr>
+      <w:r>
+        <w:rPr>
+          <w:rFonts w:eastAsia="Times New Roman" w:cs="Arial"/>
+          <w:color w:val="000000" w:themeColor="text1"/>
+          <w:szCs w:val="24"/>
+          <w:lang w:eastAsia="es-VE"/>
+        </w:rPr>
+        <w:t xml:space="preserve">Los principales destinatarios de este documento son el equipo de desarrollo de software encargado de la creación de la plataforma NOVA, así como el personal encargado de marketing y atención al cliente pertenecientes a INNOVATECH, incluyendo a los gerentes y </w:t>
+      </w:r>
+      <w:r>
+        <w:rPr>
+          <w:rFonts w:eastAsia="Times New Roman" w:cs="Arial"/>
+          <w:color w:val="000000" w:themeColor="text1"/>
+          <w:szCs w:val="24"/>
+          <w:lang w:eastAsia="es-VE"/>
+        </w:rPr>
+        <w:t>personal</w:t>
+      </w:r>
+      <w:r>
+        <w:rPr>
+          <w:rFonts w:eastAsia="Times New Roman" w:cs="Arial"/>
+          <w:color w:val="000000" w:themeColor="text1"/>
+          <w:szCs w:val="24"/>
+          <w:lang w:eastAsia="es-VE"/>
+        </w:rPr>
+        <w:t xml:space="preserve"> de servicio al cliente.</w:t>
+      </w:r>
     </w:p>
     <w:p>
       <w:pPr>
         <w:shd w:val="clear" w:color="auto" w:fill="FFFFFF"/>
         <w:spacing w:after="0" w:line="240" w:lineRule="auto"/>
-        <w:rPr>
-          <w:rFonts w:eastAsia="Times New Roman" w:cs="Arial"/>
-          <w:color w:val="00B050"/>
+        <w:jc w:val="both"/>
+        <w:rPr>
+          <w:rFonts w:eastAsia="Times New Roman" w:cs="Arial"/>
+          <w:color w:val="000000" w:themeColor="text1"/>
           <w:szCs w:val="24"/>
           <w:lang w:eastAsia="es-VE"/>
         </w:rPr>
@@ -4144,13 +4202,40 @@
       <w:pPr>
         <w:shd w:val="clear" w:color="auto" w:fill="FFFFFF"/>
         <w:spacing w:after="0" w:line="240" w:lineRule="auto"/>
-        <w:rPr>
-          <w:rFonts w:eastAsia="Times New Roman" w:cs="Arial"/>
-          <w:color w:val="00B050"/>
-          <w:szCs w:val="24"/>
-          <w:lang w:eastAsia="es-VE"/>
-        </w:rPr>
-      </w:pPr>
+        <w:jc w:val="both"/>
+        <w:rPr>
+          <w:rFonts w:eastAsia="Times New Roman" w:cs="Arial"/>
+          <w:color w:val="000000" w:themeColor="text1"/>
+          <w:szCs w:val="24"/>
+          <w:lang w:eastAsia="es-VE"/>
+        </w:rPr>
+      </w:pPr>
+      <w:r>
+        <w:rPr>
+          <w:rFonts w:eastAsia="Times New Roman" w:cs="Arial"/>
+          <w:color w:val="000000" w:themeColor="text1"/>
+          <w:szCs w:val="24"/>
+          <w:lang w:eastAsia="es-VE"/>
+        </w:rPr>
+        <w:t>Se espera que este documento proporcione una comprensión clara y completa de las necesidades de la tienda INNOVATECH y los requisitos operativos de la plataforma NOVA, lo que permitirá al equipo de desarrollo de software diseñar y desarrollar una solución que cumpla con estas necesidades de manera efectiva. Además, se anhela que la inclusión del agente inteligente NOVA mejore la experiencia de compra de los clientes al proporcionar asesoramiento</w:t>
+      </w:r>
+      <w:r>
+        <w:rPr>
+          <w:rFonts w:eastAsia="Times New Roman" w:cs="Arial"/>
+          <w:color w:val="000000" w:themeColor="text1"/>
+          <w:szCs w:val="24"/>
+          <w:lang w:eastAsia="es-VE"/>
+        </w:rPr>
+        <w:t xml:space="preserve"> </w:t>
+      </w:r>
+      <w:r>
+        <w:rPr>
+          <w:rFonts w:eastAsia="Times New Roman" w:cs="Arial"/>
+          <w:szCs w:val="24"/>
+          <w:lang w:eastAsia="es-VE"/>
+        </w:rPr>
+        <w:t>personalizado y aumentar la eficiencia del proceso de compra en línea en la tienda de productos tecnológicos.</w:t>
+      </w:r>
     </w:p>
     <w:p>
       <w:pPr>
@@ -4235,7 +4320,16 @@
           <w:szCs w:val="24"/>
           <w:lang w:eastAsia="es-VE"/>
         </w:rPr>
-        <w:t xml:space="preserve"> las barreras asociadas con el poco conocimiento tecnológico de los clientes. Esto se logrará mediante la implementación de un asistente virtual con inteligencia artificial que </w:t>
+        <w:t xml:space="preserve"> las barreras asociadas con el poco conocimiento tecnológico de los clientes. Esto se </w:t>
+      </w:r>
+      <w:r>
+        <w:rPr>
+          <w:rFonts w:eastAsia="Times New Roman" w:cs="Arial"/>
+          <w:szCs w:val="24"/>
+          <w:lang w:eastAsia="es-VE"/>
+        </w:rPr>
+        <w:lastRenderedPageBreak/>
+        <w:t xml:space="preserve">logrará mediante la implementación de un asistente virtual con inteligencia artificial que </w:t>
       </w:r>
       <w:r>
         <w:rPr>
@@ -4595,98 +4689,1131 @@
       <w:pPr>
         <w:shd w:val="clear" w:color="auto" w:fill="FFFFFF"/>
         <w:spacing w:after="0" w:line="240" w:lineRule="auto"/>
-        <w:rPr>
-          <w:rFonts w:eastAsia="Times New Roman" w:cs="Arial"/>
-          <w:color w:val="00B050"/>
-          <w:szCs w:val="24"/>
-          <w:lang w:eastAsia="es-VE"/>
-        </w:rPr>
-      </w:pPr>
-      <w:r>
-        <w:rPr>
-          <w:rFonts w:eastAsia="Times New Roman" w:cs="Arial"/>
-          <w:color w:val="00B050"/>
-          <w:szCs w:val="24"/>
-          <w:lang w:eastAsia="es-VE"/>
-        </w:rPr>
-        <w:t>En esta sección se clasifican los usuarios que utilizaran el producto. La clasificación puede ser en función a la frecuencia de uso, grupo de funcionalidades utilizadas, privilegios de seguridad, nivel de experiencia y otros parámetros.</w:t>
+        <w:jc w:val="both"/>
+        <w:rPr>
+          <w:rFonts w:eastAsia="Times New Roman" w:cs="Arial"/>
+          <w:b/>
+          <w:bCs/>
+          <w:szCs w:val="24"/>
+          <w:lang w:val="es-ES" w:eastAsia="es-VE"/>
+        </w:rPr>
+      </w:pPr>
+      <w:r>
+        <w:rPr>
+          <w:rFonts w:eastAsia="Times New Roman" w:cs="Arial"/>
+          <w:color w:val="00B050"/>
+          <w:szCs w:val="24"/>
+          <w:lang w:eastAsia="es-VE"/>
+        </w:rPr>
+        <w:t>.</w:t>
+      </w:r>
+      <w:r>
+        <w:rPr>
+          <w:rFonts w:eastAsia="Times New Roman" w:cs="Arial"/>
+          <w:b/>
+          <w:bCs/>
+          <w:szCs w:val="24"/>
+          <w:lang w:val="es-ES" w:eastAsia="es-VE"/>
+        </w:rPr>
+        <w:t>5.1 Identificación de Clases de Usuarios</w:t>
       </w:r>
     </w:p>
     <w:p>
       <w:pPr>
         <w:shd w:val="clear" w:color="auto" w:fill="FFFFFF"/>
         <w:spacing w:after="0" w:line="240" w:lineRule="auto"/>
-        <w:rPr>
-          <w:rFonts w:eastAsia="Times New Roman" w:cs="Arial"/>
-          <w:color w:val="00B050"/>
-          <w:szCs w:val="24"/>
-          <w:lang w:eastAsia="es-VE"/>
-        </w:rPr>
-      </w:pPr>
-    </w:p>
-    <w:p>
-      <w:pPr>
+        <w:ind w:left="360"/>
+        <w:jc w:val="both"/>
+        <w:rPr>
+          <w:rFonts w:eastAsia="Times New Roman" w:cs="Arial"/>
+          <w:szCs w:val="24"/>
+          <w:lang w:val="es-ES" w:eastAsia="es-VE"/>
+        </w:rPr>
+      </w:pPr>
+      <w:r>
+        <w:rPr>
+          <w:rFonts w:eastAsia="Times New Roman" w:cs="Arial"/>
+          <w:szCs w:val="24"/>
+          <w:lang w:val="es-ES" w:eastAsia="es-VE"/>
+        </w:rPr>
+        <w:lastRenderedPageBreak/>
+        <w:t>En el contexto del proyecto NOVA para la tienda de productos tecnológicos INNOVATECH, se identifican las siguientes clases de usuarios:</w:t>
+      </w:r>
+    </w:p>
+    <w:p>
+      <w:pPr>
+        <w:numPr>
+          <w:ilvl w:val="0"/>
+          <w:numId w:val="24"/>
+        </w:numPr>
         <w:shd w:val="clear" w:color="auto" w:fill="FFFFFF"/>
-        <w:spacing w:after="0" w:line="240" w:lineRule="auto"/>
-        <w:rPr>
-          <w:rFonts w:eastAsia="Times New Roman" w:cs="Arial"/>
-          <w:color w:val="00B050"/>
-          <w:szCs w:val="24"/>
-          <w:lang w:eastAsia="es-VE"/>
-        </w:rPr>
-      </w:pPr>
-      <w:r>
-        <w:rPr>
-          <w:rFonts w:eastAsia="Times New Roman" w:cs="Arial"/>
-          <w:color w:val="00B050"/>
-          <w:szCs w:val="24"/>
-          <w:lang w:eastAsia="es-VE"/>
-        </w:rPr>
-        <w:t>Se puede usar una lista para enumerar los usuarios tipo que utilizarán el software, describiendo las características de cada uno.</w:t>
-      </w:r>
-    </w:p>
-    <w:p>
-      <w:pPr>
+        <w:tabs>
+          <w:tab w:val="clear" w:pos="720"/>
+          <w:tab w:val="num" w:pos="1080"/>
+        </w:tabs>
+        <w:spacing w:after="0" w:line="240" w:lineRule="auto"/>
+        <w:ind w:left="1080"/>
+        <w:jc w:val="both"/>
+        <w:rPr>
+          <w:rFonts w:eastAsia="Times New Roman" w:cs="Arial"/>
+          <w:szCs w:val="24"/>
+          <w:lang w:val="es-ES" w:eastAsia="es-VE"/>
+        </w:rPr>
+      </w:pPr>
+      <w:r>
+        <w:rPr>
+          <w:rFonts w:eastAsia="Times New Roman" w:cs="Arial"/>
+          <w:b/>
+          <w:bCs/>
+          <w:szCs w:val="24"/>
+          <w:lang w:val="es-ES" w:eastAsia="es-VE"/>
+        </w:rPr>
+        <w:t>Administradores</w:t>
+      </w:r>
+      <w:r>
+        <w:rPr>
+          <w:rFonts w:eastAsia="Times New Roman" w:cs="Arial"/>
+          <w:szCs w:val="24"/>
+          <w:lang w:val="es-ES" w:eastAsia="es-VE"/>
+        </w:rPr>
+        <w:t>: Personal de INNOVATECH responsable de la configuración y gestión del sistema NOVA.</w:t>
+      </w:r>
+    </w:p>
+    <w:p>
+      <w:pPr>
+        <w:numPr>
+          <w:ilvl w:val="0"/>
+          <w:numId w:val="24"/>
+        </w:numPr>
         <w:shd w:val="clear" w:color="auto" w:fill="FFFFFF"/>
-        <w:spacing w:after="0" w:line="240" w:lineRule="auto"/>
-        <w:rPr>
-          <w:rFonts w:eastAsia="Times New Roman" w:cs="Arial"/>
-          <w:color w:val="00B050"/>
-          <w:szCs w:val="24"/>
-          <w:lang w:eastAsia="es-VE"/>
-        </w:rPr>
-      </w:pPr>
-    </w:p>
-    <w:p>
-      <w:pPr>
+        <w:tabs>
+          <w:tab w:val="clear" w:pos="720"/>
+          <w:tab w:val="num" w:pos="1080"/>
+        </w:tabs>
+        <w:spacing w:after="0" w:line="240" w:lineRule="auto"/>
+        <w:ind w:left="1080"/>
+        <w:jc w:val="both"/>
+        <w:rPr>
+          <w:rFonts w:eastAsia="Times New Roman" w:cs="Arial"/>
+          <w:szCs w:val="24"/>
+          <w:lang w:val="es-ES" w:eastAsia="es-VE"/>
+        </w:rPr>
+      </w:pPr>
+      <w:r>
+        <w:rPr>
+          <w:rFonts w:eastAsia="Times New Roman" w:cs="Arial"/>
+          <w:b/>
+          <w:bCs/>
+          <w:szCs w:val="24"/>
+          <w:lang w:val="es-ES" w:eastAsia="es-VE"/>
+        </w:rPr>
+        <w:t>Gestores de Inventario</w:t>
+      </w:r>
+      <w:r>
+        <w:rPr>
+          <w:rFonts w:eastAsia="Times New Roman" w:cs="Arial"/>
+          <w:szCs w:val="24"/>
+          <w:lang w:val="es-ES" w:eastAsia="es-VE"/>
+        </w:rPr>
+        <w:t>: Empleados encargados de mantener actualizado el inventario de productos en la plataforma NOVA.</w:t>
+      </w:r>
+    </w:p>
+    <w:p>
+      <w:pPr>
+        <w:numPr>
+          <w:ilvl w:val="0"/>
+          <w:numId w:val="24"/>
+        </w:numPr>
         <w:shd w:val="clear" w:color="auto" w:fill="FFFFFF"/>
-        <w:spacing w:after="0" w:line="240" w:lineRule="auto"/>
-        <w:rPr>
-          <w:rFonts w:eastAsia="Times New Roman" w:cs="Arial"/>
-          <w:color w:val="00B050"/>
-          <w:szCs w:val="24"/>
-          <w:lang w:eastAsia="es-VE"/>
-        </w:rPr>
-      </w:pPr>
-      <w:r>
-        <w:rPr>
-          <w:rFonts w:eastAsia="Times New Roman" w:cs="Arial"/>
-          <w:color w:val="00B050"/>
-          <w:szCs w:val="24"/>
-          <w:lang w:eastAsia="es-VE"/>
-        </w:rPr>
-        <w:t>Para cada tipo de usuario, se pueden mencionar las funcionalidades de producto (Sección 4) que le sean relevantes. Igualmente se puede hacer mención de cuales usuarios utilizan una mayor parte del sistema y con más frecuencia, para distinguirlos de usuarios ocasionales o que acceden a pocas funcionalidades.</w:t>
-      </w:r>
-    </w:p>
-    <w:p>
-      <w:pPr>
+        <w:tabs>
+          <w:tab w:val="clear" w:pos="720"/>
+          <w:tab w:val="num" w:pos="1080"/>
+        </w:tabs>
+        <w:spacing w:after="0" w:line="240" w:lineRule="auto"/>
+        <w:ind w:left="1080"/>
+        <w:jc w:val="both"/>
+        <w:rPr>
+          <w:rFonts w:eastAsia="Times New Roman" w:cs="Arial"/>
+          <w:szCs w:val="24"/>
+          <w:lang w:val="es-ES" w:eastAsia="es-VE"/>
+        </w:rPr>
+      </w:pPr>
+      <w:r>
+        <w:rPr>
+          <w:rFonts w:eastAsia="Times New Roman" w:cs="Arial"/>
+          <w:b/>
+          <w:bCs/>
+          <w:szCs w:val="24"/>
+          <w:lang w:val="es-ES" w:eastAsia="es-VE"/>
+        </w:rPr>
+        <w:t>Agentes de Atención al Cliente</w:t>
+      </w:r>
+      <w:r>
+        <w:rPr>
+          <w:rFonts w:eastAsia="Times New Roman" w:cs="Arial"/>
+          <w:szCs w:val="24"/>
+          <w:lang w:val="es-ES" w:eastAsia="es-VE"/>
+        </w:rPr>
+        <w:t>: Representantes de INNOVATECH capacitados para brindar asistencia a los clientes a través de la plataforma NOVA.</w:t>
+      </w:r>
+    </w:p>
+    <w:p>
+      <w:pPr>
+        <w:numPr>
+          <w:ilvl w:val="0"/>
+          <w:numId w:val="24"/>
+        </w:numPr>
         <w:shd w:val="clear" w:color="auto" w:fill="FFFFFF"/>
-        <w:spacing w:after="0" w:line="240" w:lineRule="auto"/>
-        <w:rPr>
-          <w:rFonts w:eastAsia="Times New Roman" w:cs="Arial"/>
-          <w:color w:val="00B050"/>
-          <w:szCs w:val="24"/>
-          <w:lang w:eastAsia="es-VE"/>
+        <w:tabs>
+          <w:tab w:val="clear" w:pos="720"/>
+          <w:tab w:val="num" w:pos="1080"/>
+        </w:tabs>
+        <w:spacing w:after="0" w:line="240" w:lineRule="auto"/>
+        <w:ind w:left="1080"/>
+        <w:jc w:val="both"/>
+        <w:rPr>
+          <w:rFonts w:eastAsia="Times New Roman" w:cs="Arial"/>
+          <w:szCs w:val="24"/>
+          <w:lang w:val="es-ES" w:eastAsia="es-VE"/>
+        </w:rPr>
+      </w:pPr>
+      <w:r>
+        <w:rPr>
+          <w:rFonts w:eastAsia="Times New Roman" w:cs="Arial"/>
+          <w:b/>
+          <w:bCs/>
+          <w:szCs w:val="24"/>
+          <w:lang w:val="es-ES" w:eastAsia="es-VE"/>
+        </w:rPr>
+        <w:t>Clientes</w:t>
+      </w:r>
+      <w:r>
+        <w:rPr>
+          <w:rFonts w:eastAsia="Times New Roman" w:cs="Arial"/>
+          <w:szCs w:val="24"/>
+          <w:lang w:val="es-ES" w:eastAsia="es-VE"/>
+        </w:rPr>
+        <w:t>: Usuarios finales que visitan la plataforma NOVA para explorar y comprar productos tecnológicos.</w:t>
+      </w:r>
+    </w:p>
+    <w:p>
+      <w:pPr>
+        <w:shd w:val="clear" w:color="auto" w:fill="FFFFFF"/>
+        <w:spacing w:after="0" w:line="240" w:lineRule="auto"/>
+        <w:ind w:left="1080"/>
+        <w:jc w:val="both"/>
+        <w:rPr>
+          <w:rFonts w:eastAsia="Times New Roman" w:cs="Arial"/>
+          <w:szCs w:val="24"/>
+          <w:lang w:val="es-ES" w:eastAsia="es-VE"/>
+        </w:rPr>
+      </w:pPr>
+    </w:p>
+    <w:p>
+      <w:pPr>
+        <w:shd w:val="clear" w:color="auto" w:fill="FFFFFF"/>
+        <w:spacing w:after="0" w:line="240" w:lineRule="auto"/>
+        <w:jc w:val="both"/>
+        <w:rPr>
+          <w:rFonts w:eastAsia="Times New Roman" w:cs="Arial"/>
+          <w:b/>
+          <w:bCs/>
+          <w:szCs w:val="24"/>
+          <w:lang w:val="es-ES" w:eastAsia="es-VE"/>
+        </w:rPr>
+      </w:pPr>
+      <w:r>
+        <w:rPr>
+          <w:rFonts w:eastAsia="Times New Roman" w:cs="Arial"/>
+          <w:b/>
+          <w:bCs/>
+          <w:szCs w:val="24"/>
+          <w:lang w:val="es-ES" w:eastAsia="es-VE"/>
+        </w:rPr>
+        <w:t>5.2 Características de Usuarios</w:t>
+      </w:r>
+    </w:p>
+    <w:p>
+      <w:pPr>
+        <w:shd w:val="clear" w:color="auto" w:fill="FFFFFF"/>
+        <w:spacing w:after="0" w:line="240" w:lineRule="auto"/>
+        <w:ind w:left="708"/>
+        <w:jc w:val="both"/>
+        <w:rPr>
+          <w:rFonts w:eastAsia="Times New Roman" w:cs="Arial"/>
+          <w:szCs w:val="24"/>
+          <w:lang w:val="es-ES" w:eastAsia="es-VE"/>
+        </w:rPr>
+      </w:pPr>
+      <w:r>
+        <w:rPr>
+          <w:rFonts w:eastAsia="Times New Roman" w:cs="Arial"/>
+          <w:szCs w:val="24"/>
+          <w:lang w:val="es-ES" w:eastAsia="es-VE"/>
+        </w:rPr>
+        <w:t xml:space="preserve">Las </w:t>
+      </w:r>
+      <w:r>
+        <w:rPr>
+          <w:rFonts w:eastAsia="Times New Roman" w:cs="Arial"/>
+          <w:szCs w:val="24"/>
+          <w:lang w:val="es-ES" w:eastAsia="es-VE"/>
+        </w:rPr>
+        <w:t>características clave de cada clase de usuario</w:t>
+      </w:r>
+      <w:r>
+        <w:rPr>
+          <w:rFonts w:eastAsia="Times New Roman" w:cs="Arial"/>
+          <w:szCs w:val="24"/>
+          <w:lang w:val="es-ES" w:eastAsia="es-VE"/>
+        </w:rPr>
+        <w:t xml:space="preserve"> son las siguientes</w:t>
+      </w:r>
+      <w:r>
+        <w:rPr>
+          <w:rFonts w:eastAsia="Times New Roman" w:cs="Arial"/>
+          <w:szCs w:val="24"/>
+          <w:lang w:val="es-ES" w:eastAsia="es-VE"/>
+        </w:rPr>
+        <w:t>:</w:t>
+      </w:r>
+    </w:p>
+    <w:p>
+      <w:pPr>
+        <w:shd w:val="clear" w:color="auto" w:fill="FFFFFF"/>
+        <w:spacing w:after="0" w:line="240" w:lineRule="auto"/>
+        <w:ind w:left="708"/>
+        <w:jc w:val="both"/>
+        <w:rPr>
+          <w:rFonts w:eastAsia="Times New Roman" w:cs="Arial"/>
+          <w:b/>
+          <w:bCs/>
+          <w:szCs w:val="24"/>
+          <w:lang w:val="es-ES" w:eastAsia="es-VE"/>
+        </w:rPr>
+      </w:pPr>
+      <w:r>
+        <w:rPr>
+          <w:rFonts w:eastAsia="Times New Roman" w:cs="Arial"/>
+          <w:b/>
+          <w:bCs/>
+          <w:szCs w:val="24"/>
+          <w:lang w:val="es-ES" w:eastAsia="es-VE"/>
+        </w:rPr>
+        <w:t>Administradores:</w:t>
+      </w:r>
+    </w:p>
+    <w:p>
+      <w:pPr>
+        <w:numPr>
+          <w:ilvl w:val="0"/>
+          <w:numId w:val="25"/>
+        </w:numPr>
+        <w:shd w:val="clear" w:color="auto" w:fill="FFFFFF"/>
+        <w:tabs>
+          <w:tab w:val="clear" w:pos="720"/>
+          <w:tab w:val="num" w:pos="1428"/>
+        </w:tabs>
+        <w:spacing w:after="0" w:line="240" w:lineRule="auto"/>
+        <w:ind w:left="1428"/>
+        <w:jc w:val="both"/>
+        <w:rPr>
+          <w:rFonts w:eastAsia="Times New Roman" w:cs="Arial"/>
+          <w:szCs w:val="24"/>
+          <w:lang w:val="es-ES" w:eastAsia="es-VE"/>
+        </w:rPr>
+      </w:pPr>
+      <w:r>
+        <w:rPr>
+          <w:rFonts w:eastAsia="Times New Roman" w:cs="Arial"/>
+          <w:b/>
+          <w:bCs/>
+          <w:szCs w:val="24"/>
+          <w:lang w:val="es-ES" w:eastAsia="es-VE"/>
+        </w:rPr>
+        <w:t>Nivel de Acceso</w:t>
+      </w:r>
+      <w:r>
+        <w:rPr>
+          <w:rFonts w:eastAsia="Times New Roman" w:cs="Arial"/>
+          <w:szCs w:val="24"/>
+          <w:lang w:val="es-ES" w:eastAsia="es-VE"/>
+        </w:rPr>
+        <w:t>: Acceso completo a todas las funciones administrativas del sistema NOVA.</w:t>
+      </w:r>
+    </w:p>
+    <w:p>
+      <w:pPr>
+        <w:numPr>
+          <w:ilvl w:val="0"/>
+          <w:numId w:val="25"/>
+        </w:numPr>
+        <w:shd w:val="clear" w:color="auto" w:fill="FFFFFF"/>
+        <w:tabs>
+          <w:tab w:val="clear" w:pos="720"/>
+          <w:tab w:val="num" w:pos="1428"/>
+        </w:tabs>
+        <w:spacing w:after="0" w:line="240" w:lineRule="auto"/>
+        <w:ind w:left="1428"/>
+        <w:jc w:val="both"/>
+        <w:rPr>
+          <w:rFonts w:eastAsia="Times New Roman" w:cs="Arial"/>
+          <w:szCs w:val="24"/>
+          <w:lang w:val="es-ES" w:eastAsia="es-VE"/>
+        </w:rPr>
+      </w:pPr>
+      <w:r>
+        <w:rPr>
+          <w:rFonts w:eastAsia="Times New Roman" w:cs="Arial"/>
+          <w:b/>
+          <w:bCs/>
+          <w:szCs w:val="24"/>
+          <w:lang w:val="es-ES" w:eastAsia="es-VE"/>
+        </w:rPr>
+        <w:t>Conocimientos Técnicos</w:t>
+      </w:r>
+      <w:r>
+        <w:rPr>
+          <w:rFonts w:eastAsia="Times New Roman" w:cs="Arial"/>
+          <w:szCs w:val="24"/>
+          <w:lang w:val="es-ES" w:eastAsia="es-VE"/>
+        </w:rPr>
+        <w:t>: Altos conocimientos técnicos para configurar y administrar el sistema NOVA.</w:t>
+      </w:r>
+    </w:p>
+    <w:p>
+      <w:pPr>
+        <w:numPr>
+          <w:ilvl w:val="0"/>
+          <w:numId w:val="25"/>
+        </w:numPr>
+        <w:shd w:val="clear" w:color="auto" w:fill="FFFFFF"/>
+        <w:tabs>
+          <w:tab w:val="clear" w:pos="720"/>
+          <w:tab w:val="num" w:pos="1428"/>
+        </w:tabs>
+        <w:spacing w:after="0" w:line="240" w:lineRule="auto"/>
+        <w:ind w:left="1428"/>
+        <w:jc w:val="both"/>
+        <w:rPr>
+          <w:rFonts w:eastAsia="Times New Roman" w:cs="Arial"/>
+          <w:szCs w:val="24"/>
+          <w:lang w:val="es-ES" w:eastAsia="es-VE"/>
+        </w:rPr>
+      </w:pPr>
+      <w:r>
+        <w:rPr>
+          <w:rFonts w:eastAsia="Times New Roman" w:cs="Arial"/>
+          <w:b/>
+          <w:bCs/>
+          <w:szCs w:val="24"/>
+          <w:lang w:val="es-ES" w:eastAsia="es-VE"/>
+        </w:rPr>
+        <w:t>Responsabilidades</w:t>
+      </w:r>
+      <w:r>
+        <w:rPr>
+          <w:rFonts w:eastAsia="Times New Roman" w:cs="Arial"/>
+          <w:szCs w:val="24"/>
+          <w:lang w:val="es-ES" w:eastAsia="es-VE"/>
+        </w:rPr>
+        <w:t>: Configurar permisos de usuario, gestionar inventarios, supervisar la actividad del sistema, entre otros.</w:t>
+      </w:r>
+    </w:p>
+    <w:p>
+      <w:pPr>
+        <w:shd w:val="clear" w:color="auto" w:fill="FFFFFF"/>
+        <w:spacing w:after="0" w:line="240" w:lineRule="auto"/>
+        <w:ind w:left="708"/>
+        <w:jc w:val="both"/>
+        <w:rPr>
+          <w:rFonts w:eastAsia="Times New Roman" w:cs="Arial"/>
+          <w:b/>
+          <w:bCs/>
+          <w:szCs w:val="24"/>
+          <w:lang w:val="es-ES" w:eastAsia="es-VE"/>
+        </w:rPr>
+      </w:pPr>
+      <w:r>
+        <w:rPr>
+          <w:rFonts w:eastAsia="Times New Roman" w:cs="Arial"/>
+          <w:b/>
+          <w:bCs/>
+          <w:szCs w:val="24"/>
+          <w:lang w:val="es-ES" w:eastAsia="es-VE"/>
+        </w:rPr>
+        <w:t>Gestores de Inventario:</w:t>
+      </w:r>
+    </w:p>
+    <w:p>
+      <w:pPr>
+        <w:numPr>
+          <w:ilvl w:val="0"/>
+          <w:numId w:val="26"/>
+        </w:numPr>
+        <w:shd w:val="clear" w:color="auto" w:fill="FFFFFF"/>
+        <w:tabs>
+          <w:tab w:val="clear" w:pos="720"/>
+          <w:tab w:val="num" w:pos="1428"/>
+        </w:tabs>
+        <w:spacing w:after="0" w:line="240" w:lineRule="auto"/>
+        <w:ind w:left="1428"/>
+        <w:jc w:val="both"/>
+        <w:rPr>
+          <w:rFonts w:eastAsia="Times New Roman" w:cs="Arial"/>
+          <w:szCs w:val="24"/>
+          <w:lang w:val="es-ES" w:eastAsia="es-VE"/>
+        </w:rPr>
+      </w:pPr>
+      <w:r>
+        <w:rPr>
+          <w:rFonts w:eastAsia="Times New Roman" w:cs="Arial"/>
+          <w:b/>
+          <w:bCs/>
+          <w:szCs w:val="24"/>
+          <w:lang w:val="es-ES" w:eastAsia="es-VE"/>
+        </w:rPr>
+        <w:t>Nivel de Acceso</w:t>
+      </w:r>
+      <w:r>
+        <w:rPr>
+          <w:rFonts w:eastAsia="Times New Roman" w:cs="Arial"/>
+          <w:szCs w:val="24"/>
+          <w:lang w:val="es-ES" w:eastAsia="es-VE"/>
+        </w:rPr>
+        <w:t>: Acceso limitado a las funciones relacionadas con la gestión y actualización del inventario en la plataforma NOVA.</w:t>
+      </w:r>
+    </w:p>
+    <w:p>
+      <w:pPr>
+        <w:numPr>
+          <w:ilvl w:val="0"/>
+          <w:numId w:val="26"/>
+        </w:numPr>
+        <w:shd w:val="clear" w:color="auto" w:fill="FFFFFF"/>
+        <w:tabs>
+          <w:tab w:val="clear" w:pos="720"/>
+          <w:tab w:val="num" w:pos="1428"/>
+        </w:tabs>
+        <w:spacing w:after="0" w:line="240" w:lineRule="auto"/>
+        <w:ind w:left="1428"/>
+        <w:jc w:val="both"/>
+        <w:rPr>
+          <w:rFonts w:eastAsia="Times New Roman" w:cs="Arial"/>
+          <w:szCs w:val="24"/>
+          <w:lang w:val="es-ES" w:eastAsia="es-VE"/>
+        </w:rPr>
+      </w:pPr>
+      <w:r>
+        <w:rPr>
+          <w:rFonts w:eastAsia="Times New Roman" w:cs="Arial"/>
+          <w:b/>
+          <w:bCs/>
+          <w:szCs w:val="24"/>
+          <w:lang w:val="es-ES" w:eastAsia="es-VE"/>
+        </w:rPr>
+        <w:t>Conocimientos Técnicos</w:t>
+      </w:r>
+      <w:r>
+        <w:rPr>
+          <w:rFonts w:eastAsia="Times New Roman" w:cs="Arial"/>
+          <w:szCs w:val="24"/>
+          <w:lang w:val="es-ES" w:eastAsia="es-VE"/>
+        </w:rPr>
+        <w:t>: Conocimientos sólidos sobre los productos vendidos por INNOVATECH y el proceso de gestión de inventarios.</w:t>
+      </w:r>
+    </w:p>
+    <w:p>
+      <w:pPr>
+        <w:numPr>
+          <w:ilvl w:val="0"/>
+          <w:numId w:val="26"/>
+        </w:numPr>
+        <w:shd w:val="clear" w:color="auto" w:fill="FFFFFF"/>
+        <w:tabs>
+          <w:tab w:val="clear" w:pos="720"/>
+          <w:tab w:val="num" w:pos="1428"/>
+        </w:tabs>
+        <w:spacing w:after="0" w:line="240" w:lineRule="auto"/>
+        <w:ind w:left="1428"/>
+        <w:jc w:val="both"/>
+        <w:rPr>
+          <w:rFonts w:eastAsia="Times New Roman" w:cs="Arial"/>
+          <w:szCs w:val="24"/>
+          <w:lang w:val="es-ES" w:eastAsia="es-VE"/>
+        </w:rPr>
+      </w:pPr>
+      <w:r>
+        <w:rPr>
+          <w:rFonts w:eastAsia="Times New Roman" w:cs="Arial"/>
+          <w:b/>
+          <w:bCs/>
+          <w:szCs w:val="24"/>
+          <w:lang w:val="es-ES" w:eastAsia="es-VE"/>
+        </w:rPr>
+        <w:t>Responsabilidades</w:t>
+      </w:r>
+      <w:r>
+        <w:rPr>
+          <w:rFonts w:eastAsia="Times New Roman" w:cs="Arial"/>
+          <w:szCs w:val="24"/>
+          <w:lang w:val="es-ES" w:eastAsia="es-VE"/>
+        </w:rPr>
+        <w:t>: Actualizar existencias, agregar nuevos productos al catálogo, gestionar categorías de productos, etc.</w:t>
+      </w:r>
+    </w:p>
+    <w:p>
+      <w:pPr>
+        <w:shd w:val="clear" w:color="auto" w:fill="FFFFFF"/>
+        <w:spacing w:after="0" w:line="240" w:lineRule="auto"/>
+        <w:ind w:left="708"/>
+        <w:jc w:val="both"/>
+        <w:rPr>
+          <w:rFonts w:eastAsia="Times New Roman" w:cs="Arial"/>
+          <w:b/>
+          <w:bCs/>
+          <w:szCs w:val="24"/>
+          <w:lang w:val="es-ES" w:eastAsia="es-VE"/>
+        </w:rPr>
+      </w:pPr>
+      <w:r>
+        <w:rPr>
+          <w:rFonts w:eastAsia="Times New Roman" w:cs="Arial"/>
+          <w:b/>
+          <w:bCs/>
+          <w:szCs w:val="24"/>
+          <w:lang w:val="es-ES" w:eastAsia="es-VE"/>
+        </w:rPr>
+        <w:t>Personal</w:t>
+      </w:r>
+      <w:r>
+        <w:rPr>
+          <w:rFonts w:eastAsia="Times New Roman" w:cs="Arial"/>
+          <w:b/>
+          <w:bCs/>
+          <w:szCs w:val="24"/>
+          <w:lang w:val="es-ES" w:eastAsia="es-VE"/>
+        </w:rPr>
+        <w:t xml:space="preserve"> de Atención al Cliente:</w:t>
+      </w:r>
+    </w:p>
+    <w:p>
+      <w:pPr>
+        <w:numPr>
+          <w:ilvl w:val="0"/>
+          <w:numId w:val="27"/>
+        </w:numPr>
+        <w:shd w:val="clear" w:color="auto" w:fill="FFFFFF"/>
+        <w:tabs>
+          <w:tab w:val="clear" w:pos="720"/>
+          <w:tab w:val="num" w:pos="1428"/>
+        </w:tabs>
+        <w:spacing w:after="0" w:line="240" w:lineRule="auto"/>
+        <w:ind w:left="1428"/>
+        <w:jc w:val="both"/>
+        <w:rPr>
+          <w:rFonts w:eastAsia="Times New Roman" w:cs="Arial"/>
+          <w:szCs w:val="24"/>
+          <w:lang w:val="es-ES" w:eastAsia="es-VE"/>
+        </w:rPr>
+      </w:pPr>
+      <w:r>
+        <w:rPr>
+          <w:rFonts w:eastAsia="Times New Roman" w:cs="Arial"/>
+          <w:b/>
+          <w:bCs/>
+          <w:szCs w:val="24"/>
+          <w:lang w:val="es-ES" w:eastAsia="es-VE"/>
+        </w:rPr>
+        <w:t>Nivel de Acceso</w:t>
+      </w:r>
+      <w:r>
+        <w:rPr>
+          <w:rFonts w:eastAsia="Times New Roman" w:cs="Arial"/>
+          <w:szCs w:val="24"/>
+          <w:lang w:val="es-ES" w:eastAsia="es-VE"/>
+        </w:rPr>
+        <w:t>: Acceso a las funciones de atención al cliente y seguimiento de pedidos en la plataforma NOVA.</w:t>
+      </w:r>
+    </w:p>
+    <w:p>
+      <w:pPr>
+        <w:numPr>
+          <w:ilvl w:val="0"/>
+          <w:numId w:val="27"/>
+        </w:numPr>
+        <w:shd w:val="clear" w:color="auto" w:fill="FFFFFF"/>
+        <w:tabs>
+          <w:tab w:val="clear" w:pos="720"/>
+          <w:tab w:val="num" w:pos="1428"/>
+        </w:tabs>
+        <w:spacing w:after="0" w:line="240" w:lineRule="auto"/>
+        <w:ind w:left="1428"/>
+        <w:jc w:val="both"/>
+        <w:rPr>
+          <w:rFonts w:eastAsia="Times New Roman" w:cs="Arial"/>
+          <w:szCs w:val="24"/>
+          <w:lang w:val="es-ES" w:eastAsia="es-VE"/>
+        </w:rPr>
+      </w:pPr>
+      <w:r>
+        <w:rPr>
+          <w:rFonts w:eastAsia="Times New Roman" w:cs="Arial"/>
+          <w:b/>
+          <w:bCs/>
+          <w:szCs w:val="24"/>
+          <w:lang w:val="es-ES" w:eastAsia="es-VE"/>
+        </w:rPr>
+        <w:t>Conocimientos Técnicos</w:t>
+      </w:r>
+      <w:r>
+        <w:rPr>
+          <w:rFonts w:eastAsia="Times New Roman" w:cs="Arial"/>
+          <w:szCs w:val="24"/>
+          <w:lang w:val="es-ES" w:eastAsia="es-VE"/>
+        </w:rPr>
+        <w:t>: Conocimientos básicos sobre el funcionamiento de la plataforma NOVA y los productos ofrecidos por INNOVATECH.</w:t>
+      </w:r>
+    </w:p>
+    <w:p>
+      <w:pPr>
+        <w:numPr>
+          <w:ilvl w:val="0"/>
+          <w:numId w:val="27"/>
+        </w:numPr>
+        <w:shd w:val="clear" w:color="auto" w:fill="FFFFFF"/>
+        <w:tabs>
+          <w:tab w:val="clear" w:pos="720"/>
+          <w:tab w:val="num" w:pos="1428"/>
+        </w:tabs>
+        <w:spacing w:after="0" w:line="240" w:lineRule="auto"/>
+        <w:ind w:left="1428"/>
+        <w:jc w:val="both"/>
+        <w:rPr>
+          <w:rFonts w:eastAsia="Times New Roman" w:cs="Arial"/>
+          <w:szCs w:val="24"/>
+          <w:lang w:val="es-ES" w:eastAsia="es-VE"/>
+        </w:rPr>
+      </w:pPr>
+      <w:r>
+        <w:rPr>
+          <w:rFonts w:eastAsia="Times New Roman" w:cs="Arial"/>
+          <w:b/>
+          <w:bCs/>
+          <w:szCs w:val="24"/>
+          <w:lang w:val="es-ES" w:eastAsia="es-VE"/>
+        </w:rPr>
+        <w:t>Responsabilidades</w:t>
+      </w:r>
+      <w:r>
+        <w:rPr>
+          <w:rFonts w:eastAsia="Times New Roman" w:cs="Arial"/>
+          <w:szCs w:val="24"/>
+          <w:lang w:val="es-ES" w:eastAsia="es-VE"/>
+        </w:rPr>
+        <w:t>: Responder consultas de clientes, proporcionar asesoramiento sobre productos, resolver problemas de pedidos, etc.</w:t>
+      </w:r>
+    </w:p>
+    <w:p>
+      <w:pPr>
+        <w:shd w:val="clear" w:color="auto" w:fill="FFFFFF"/>
+        <w:spacing w:after="0" w:line="240" w:lineRule="auto"/>
+        <w:ind w:left="708"/>
+        <w:jc w:val="both"/>
+        <w:rPr>
+          <w:rFonts w:eastAsia="Times New Roman" w:cs="Arial"/>
+          <w:b/>
+          <w:bCs/>
+          <w:szCs w:val="24"/>
+          <w:lang w:val="es-ES" w:eastAsia="es-VE"/>
+        </w:rPr>
+      </w:pPr>
+      <w:r>
+        <w:rPr>
+          <w:rFonts w:eastAsia="Times New Roman" w:cs="Arial"/>
+          <w:b/>
+          <w:bCs/>
+          <w:szCs w:val="24"/>
+          <w:lang w:val="es-ES" w:eastAsia="es-VE"/>
+        </w:rPr>
+        <w:t>Clientes:</w:t>
+      </w:r>
+    </w:p>
+    <w:p>
+      <w:pPr>
+        <w:numPr>
+          <w:ilvl w:val="0"/>
+          <w:numId w:val="28"/>
+        </w:numPr>
+        <w:shd w:val="clear" w:color="auto" w:fill="FFFFFF"/>
+        <w:tabs>
+          <w:tab w:val="clear" w:pos="720"/>
+          <w:tab w:val="num" w:pos="1428"/>
+        </w:tabs>
+        <w:spacing w:after="0" w:line="240" w:lineRule="auto"/>
+        <w:ind w:left="1428"/>
+        <w:jc w:val="both"/>
+        <w:rPr>
+          <w:rFonts w:eastAsia="Times New Roman" w:cs="Arial"/>
+          <w:szCs w:val="24"/>
+          <w:lang w:val="es-ES" w:eastAsia="es-VE"/>
+        </w:rPr>
+      </w:pPr>
+      <w:r>
+        <w:rPr>
+          <w:rFonts w:eastAsia="Times New Roman" w:cs="Arial"/>
+          <w:b/>
+          <w:bCs/>
+          <w:szCs w:val="24"/>
+          <w:lang w:val="es-ES" w:eastAsia="es-VE"/>
+        </w:rPr>
+        <w:t>Nivel de Acceso</w:t>
+      </w:r>
+      <w:r>
+        <w:rPr>
+          <w:rFonts w:eastAsia="Times New Roman" w:cs="Arial"/>
+          <w:szCs w:val="24"/>
+          <w:lang w:val="es-ES" w:eastAsia="es-VE"/>
+        </w:rPr>
+        <w:t>: Acceso a las funciones de navegación del catálogo de productos, agregado de productos al carrito de compras y completar el proceso de compra en la plataforma NOVA.</w:t>
+      </w:r>
+    </w:p>
+    <w:p>
+      <w:pPr>
+        <w:numPr>
+          <w:ilvl w:val="0"/>
+          <w:numId w:val="28"/>
+        </w:numPr>
+        <w:shd w:val="clear" w:color="auto" w:fill="FFFFFF"/>
+        <w:tabs>
+          <w:tab w:val="clear" w:pos="720"/>
+          <w:tab w:val="num" w:pos="1428"/>
+        </w:tabs>
+        <w:spacing w:after="0" w:line="240" w:lineRule="auto"/>
+        <w:ind w:left="1428"/>
+        <w:jc w:val="both"/>
+        <w:rPr>
+          <w:rFonts w:eastAsia="Times New Roman" w:cs="Arial"/>
+          <w:szCs w:val="24"/>
+          <w:lang w:val="es-ES" w:eastAsia="es-VE"/>
+        </w:rPr>
+      </w:pPr>
+      <w:r>
+        <w:rPr>
+          <w:rFonts w:eastAsia="Times New Roman" w:cs="Arial"/>
+          <w:b/>
+          <w:bCs/>
+          <w:szCs w:val="24"/>
+          <w:lang w:val="es-ES" w:eastAsia="es-VE"/>
+        </w:rPr>
+        <w:t>Conocimientos Técnicos</w:t>
+      </w:r>
+      <w:r>
+        <w:rPr>
+          <w:rFonts w:eastAsia="Times New Roman" w:cs="Arial"/>
+          <w:szCs w:val="24"/>
+          <w:lang w:val="es-ES" w:eastAsia="es-VE"/>
+        </w:rPr>
+        <w:t xml:space="preserve">: </w:t>
+      </w:r>
+      <w:r>
+        <w:rPr>
+          <w:rFonts w:eastAsia="Times New Roman" w:cs="Arial"/>
+          <w:szCs w:val="24"/>
+          <w:lang w:val="es-ES" w:eastAsia="es-VE"/>
+        </w:rPr>
+        <w:t>Es variado</w:t>
+      </w:r>
+      <w:r>
+        <w:rPr>
+          <w:rFonts w:eastAsia="Times New Roman" w:cs="Arial"/>
+          <w:szCs w:val="24"/>
+          <w:lang w:val="es-ES" w:eastAsia="es-VE"/>
+        </w:rPr>
+        <w:t xml:space="preserve">, desde usuarios inexpertos hasta usuarios avanzados en el uso de </w:t>
+      </w:r>
+      <w:r>
+        <w:rPr>
+          <w:rFonts w:eastAsia="Times New Roman" w:cs="Arial"/>
+          <w:szCs w:val="24"/>
+          <w:lang w:val="es-ES" w:eastAsia="es-VE"/>
+        </w:rPr>
+        <w:t>aparatos tecnológicos</w:t>
+      </w:r>
+    </w:p>
+    <w:p>
+      <w:pPr>
+        <w:numPr>
+          <w:ilvl w:val="0"/>
+          <w:numId w:val="28"/>
+        </w:numPr>
+        <w:shd w:val="clear" w:color="auto" w:fill="FFFFFF"/>
+        <w:tabs>
+          <w:tab w:val="clear" w:pos="720"/>
+          <w:tab w:val="num" w:pos="1428"/>
+        </w:tabs>
+        <w:spacing w:after="0" w:line="240" w:lineRule="auto"/>
+        <w:ind w:left="1428"/>
+        <w:jc w:val="both"/>
+        <w:rPr>
+          <w:rFonts w:eastAsia="Times New Roman" w:cs="Arial"/>
+          <w:szCs w:val="24"/>
+          <w:lang w:val="es-ES" w:eastAsia="es-VE"/>
+        </w:rPr>
+      </w:pPr>
+      <w:r>
+        <w:rPr>
+          <w:rFonts w:eastAsia="Times New Roman" w:cs="Arial"/>
+          <w:b/>
+          <w:bCs/>
+          <w:szCs w:val="24"/>
+          <w:lang w:val="es-ES" w:eastAsia="es-VE"/>
+        </w:rPr>
+        <w:lastRenderedPageBreak/>
+        <w:t>Comportamiento de Uso</w:t>
+      </w:r>
+      <w:r>
+        <w:rPr>
+          <w:rFonts w:eastAsia="Times New Roman" w:cs="Arial"/>
+          <w:szCs w:val="24"/>
+          <w:lang w:val="es-ES" w:eastAsia="es-VE"/>
+        </w:rPr>
+        <w:t>: Explorar productos, leer descripciones y reseñas, agregar productos al carrito, realizar pagos y completar pedidos.</w:t>
+      </w:r>
+    </w:p>
+    <w:p>
+      <w:pPr>
+        <w:shd w:val="clear" w:color="auto" w:fill="FFFFFF"/>
+        <w:spacing w:after="0" w:line="240" w:lineRule="auto"/>
+        <w:ind w:left="720"/>
+        <w:jc w:val="both"/>
+        <w:rPr>
+          <w:rFonts w:eastAsia="Times New Roman" w:cs="Arial"/>
+          <w:szCs w:val="24"/>
+          <w:lang w:val="es-ES" w:eastAsia="es-VE"/>
+        </w:rPr>
+      </w:pPr>
+    </w:p>
+    <w:p>
+      <w:pPr>
+        <w:shd w:val="clear" w:color="auto" w:fill="FFFFFF"/>
+        <w:spacing w:after="0" w:line="240" w:lineRule="auto"/>
+        <w:jc w:val="both"/>
+        <w:rPr>
+          <w:rFonts w:eastAsia="Times New Roman" w:cs="Arial"/>
+          <w:b/>
+          <w:bCs/>
+          <w:szCs w:val="24"/>
+          <w:lang w:val="es-ES" w:eastAsia="es-VE"/>
+        </w:rPr>
+      </w:pPr>
+      <w:r>
+        <w:rPr>
+          <w:rFonts w:eastAsia="Times New Roman" w:cs="Arial"/>
+          <w:b/>
+          <w:bCs/>
+          <w:szCs w:val="24"/>
+          <w:lang w:val="es-ES" w:eastAsia="es-VE"/>
+        </w:rPr>
+        <w:t>5.3 Escenarios de Uso</w:t>
+      </w:r>
+    </w:p>
+    <w:p>
+      <w:pPr>
+        <w:shd w:val="clear" w:color="auto" w:fill="FFFFFF"/>
+        <w:spacing w:after="0" w:line="240" w:lineRule="auto"/>
+        <w:ind w:left="360"/>
+        <w:jc w:val="both"/>
+        <w:rPr>
+          <w:rFonts w:eastAsia="Times New Roman" w:cs="Arial"/>
+          <w:szCs w:val="24"/>
+          <w:lang w:val="es-ES" w:eastAsia="es-VE"/>
+        </w:rPr>
+      </w:pPr>
+      <w:r>
+        <w:rPr>
+          <w:rFonts w:eastAsia="Times New Roman" w:cs="Arial"/>
+          <w:szCs w:val="24"/>
+          <w:lang w:val="es-ES" w:eastAsia="es-VE"/>
+        </w:rPr>
+        <w:t>Se identifican los siguientes escenarios de uso típicos para cada clase de usuario:</w:t>
+      </w:r>
+    </w:p>
+    <w:p>
+      <w:pPr>
+        <w:numPr>
+          <w:ilvl w:val="0"/>
+          <w:numId w:val="29"/>
+        </w:numPr>
+        <w:shd w:val="clear" w:color="auto" w:fill="FFFFFF"/>
+        <w:tabs>
+          <w:tab w:val="clear" w:pos="720"/>
+          <w:tab w:val="num" w:pos="1080"/>
+        </w:tabs>
+        <w:spacing w:after="0" w:line="240" w:lineRule="auto"/>
+        <w:ind w:left="1080"/>
+        <w:jc w:val="both"/>
+        <w:rPr>
+          <w:rFonts w:eastAsia="Times New Roman" w:cs="Arial"/>
+          <w:szCs w:val="24"/>
+          <w:lang w:val="es-ES" w:eastAsia="es-VE"/>
+        </w:rPr>
+      </w:pPr>
+      <w:r>
+        <w:rPr>
+          <w:rFonts w:eastAsia="Times New Roman" w:cs="Arial"/>
+          <w:b/>
+          <w:bCs/>
+          <w:szCs w:val="24"/>
+          <w:lang w:val="es-ES" w:eastAsia="es-VE"/>
+        </w:rPr>
+        <w:t>Administradores</w:t>
+      </w:r>
+      <w:r>
+        <w:rPr>
+          <w:rFonts w:eastAsia="Times New Roman" w:cs="Arial"/>
+          <w:szCs w:val="24"/>
+          <w:lang w:val="es-ES" w:eastAsia="es-VE"/>
+        </w:rPr>
+        <w:t>: Configuración inicial del sistema NOVA, actualización de permisos de usuario, gestión de categorías y productos.</w:t>
+      </w:r>
+    </w:p>
+    <w:p>
+      <w:pPr>
+        <w:numPr>
+          <w:ilvl w:val="0"/>
+          <w:numId w:val="29"/>
+        </w:numPr>
+        <w:shd w:val="clear" w:color="auto" w:fill="FFFFFF"/>
+        <w:tabs>
+          <w:tab w:val="clear" w:pos="720"/>
+          <w:tab w:val="num" w:pos="1080"/>
+        </w:tabs>
+        <w:spacing w:after="0" w:line="240" w:lineRule="auto"/>
+        <w:ind w:left="1080"/>
+        <w:jc w:val="both"/>
+        <w:rPr>
+          <w:rFonts w:eastAsia="Times New Roman" w:cs="Arial"/>
+          <w:szCs w:val="24"/>
+          <w:lang w:val="es-ES" w:eastAsia="es-VE"/>
+        </w:rPr>
+      </w:pPr>
+      <w:r>
+        <w:rPr>
+          <w:rFonts w:eastAsia="Times New Roman" w:cs="Arial"/>
+          <w:b/>
+          <w:bCs/>
+          <w:szCs w:val="24"/>
+          <w:lang w:val="es-ES" w:eastAsia="es-VE"/>
+        </w:rPr>
+        <w:t>Gestores de Inventario</w:t>
+      </w:r>
+      <w:r>
+        <w:rPr>
+          <w:rFonts w:eastAsia="Times New Roman" w:cs="Arial"/>
+          <w:szCs w:val="24"/>
+          <w:lang w:val="es-ES" w:eastAsia="es-VE"/>
+        </w:rPr>
+        <w:t>: Actualización de existencias, agregado de nuevos productos, gestión de precios y promociones.</w:t>
+      </w:r>
+    </w:p>
+    <w:p>
+      <w:pPr>
+        <w:numPr>
+          <w:ilvl w:val="0"/>
+          <w:numId w:val="29"/>
+        </w:numPr>
+        <w:shd w:val="clear" w:color="auto" w:fill="FFFFFF"/>
+        <w:tabs>
+          <w:tab w:val="clear" w:pos="720"/>
+          <w:tab w:val="num" w:pos="1080"/>
+        </w:tabs>
+        <w:spacing w:after="0" w:line="240" w:lineRule="auto"/>
+        <w:ind w:left="1080"/>
+        <w:jc w:val="both"/>
+        <w:rPr>
+          <w:rFonts w:eastAsia="Times New Roman" w:cs="Arial"/>
+          <w:szCs w:val="24"/>
+          <w:lang w:val="es-ES" w:eastAsia="es-VE"/>
+        </w:rPr>
+      </w:pPr>
+      <w:r>
+        <w:rPr>
+          <w:rFonts w:eastAsia="Times New Roman" w:cs="Arial"/>
+          <w:b/>
+          <w:bCs/>
+          <w:szCs w:val="24"/>
+          <w:lang w:val="es-ES" w:eastAsia="es-VE"/>
+        </w:rPr>
+        <w:t>Personal</w:t>
+      </w:r>
+      <w:r>
+        <w:rPr>
+          <w:rFonts w:eastAsia="Times New Roman" w:cs="Arial"/>
+          <w:b/>
+          <w:bCs/>
+          <w:szCs w:val="24"/>
+          <w:lang w:val="es-ES" w:eastAsia="es-VE"/>
+        </w:rPr>
+        <w:t xml:space="preserve"> de Atención al Cliente</w:t>
+      </w:r>
+      <w:r>
+        <w:rPr>
+          <w:rFonts w:eastAsia="Times New Roman" w:cs="Arial"/>
+          <w:szCs w:val="24"/>
+          <w:lang w:val="es-ES" w:eastAsia="es-VE"/>
+        </w:rPr>
+        <w:t>: Atención de consultas de clientes, seguimiento de pedidos, procesamiento de devoluciones.</w:t>
+      </w:r>
+    </w:p>
+    <w:p>
+      <w:pPr>
+        <w:numPr>
+          <w:ilvl w:val="0"/>
+          <w:numId w:val="29"/>
+        </w:numPr>
+        <w:shd w:val="clear" w:color="auto" w:fill="FFFFFF"/>
+        <w:tabs>
+          <w:tab w:val="clear" w:pos="720"/>
+          <w:tab w:val="num" w:pos="1080"/>
+        </w:tabs>
+        <w:spacing w:after="0" w:line="240" w:lineRule="auto"/>
+        <w:ind w:left="1080"/>
+        <w:jc w:val="both"/>
+        <w:rPr>
+          <w:rFonts w:eastAsia="Times New Roman" w:cs="Arial"/>
+          <w:szCs w:val="24"/>
+          <w:lang w:val="es-ES" w:eastAsia="es-VE"/>
+        </w:rPr>
+      </w:pPr>
+      <w:r>
+        <w:rPr>
+          <w:rFonts w:eastAsia="Times New Roman" w:cs="Arial"/>
+          <w:b/>
+          <w:bCs/>
+          <w:szCs w:val="24"/>
+          <w:lang w:val="es-ES" w:eastAsia="es-VE"/>
+        </w:rPr>
+        <w:t>Clientes</w:t>
+      </w:r>
+      <w:r>
+        <w:rPr>
+          <w:rFonts w:eastAsia="Times New Roman" w:cs="Arial"/>
+          <w:szCs w:val="24"/>
+          <w:lang w:val="es-ES" w:eastAsia="es-VE"/>
+        </w:rPr>
+        <w:t>: Búsqueda y exploración de productos, agregado de productos al carrito, selección de opciones de envío y pago, seguimiento de pedidos.</w:t>
+      </w:r>
+    </w:p>
+    <w:p>
+      <w:pPr>
+        <w:shd w:val="clear" w:color="auto" w:fill="FFFFFF"/>
+        <w:spacing w:after="0" w:line="240" w:lineRule="auto"/>
+        <w:rPr>
+          <w:rFonts w:eastAsia="Times New Roman" w:cs="Arial"/>
+          <w:color w:val="00B050"/>
+          <w:szCs w:val="24"/>
+          <w:lang w:val="es-ES" w:eastAsia="es-VE"/>
         </w:rPr>
       </w:pPr>
     </w:p>
@@ -4924,6 +6051,7 @@
           <w:szCs w:val="24"/>
           <w:lang w:eastAsia="es-VE"/>
         </w:rPr>
+        <w:lastRenderedPageBreak/>
         <w:t>Los requerimientos funcionales también se pueden documentar en una matriz de trazabilidad de requerimientos. Sigue el siguiente enlace y te mostramos una plantilla:</w:t>
       </w:r>
     </w:p>
@@ -5001,7 +6129,27 @@
           <w:szCs w:val="24"/>
           <w:lang w:eastAsia="es-VE"/>
         </w:rPr>
-        <w:t>A continuación se muestra com</w:t>
+        <w:t xml:space="preserve">A </w:t>
+      </w:r>
+      <w:proofErr w:type="gramStart"/>
+      <w:r>
+        <w:rPr>
+          <w:rFonts w:eastAsia="Times New Roman" w:cs="Arial"/>
+          <w:color w:val="00B050"/>
+          <w:szCs w:val="24"/>
+          <w:lang w:eastAsia="es-VE"/>
+        </w:rPr>
+        <w:t>continuación</w:t>
+      </w:r>
+      <w:proofErr w:type="gramEnd"/>
+      <w:r>
+        <w:rPr>
+          <w:rFonts w:eastAsia="Times New Roman" w:cs="Arial"/>
+          <w:color w:val="00B050"/>
+          <w:szCs w:val="24"/>
+          <w:lang w:eastAsia="es-VE"/>
+        </w:rPr>
+        <w:t xml:space="preserve"> se muestra com</w:t>
       </w:r>
       <w:r>
         <w:rPr>
@@ -5304,190 +6452,190 @@
           <w:szCs w:val="24"/>
           <w:lang w:eastAsia="es-VE"/>
         </w:rPr>
+        <w:t>Es recomendable incluir como el software debe responder a condiciones de error y entradas de datos inválidas.</w:t>
+      </w:r>
+    </w:p>
+    <w:p>
+      <w:pPr>
+        <w:shd w:val="clear" w:color="auto" w:fill="FFFFFF"/>
+        <w:spacing w:after="0" w:line="240" w:lineRule="auto"/>
+        <w:rPr>
+          <w:rFonts w:eastAsia="Times New Roman" w:cs="Arial"/>
+          <w:color w:val="00B050"/>
+          <w:szCs w:val="24"/>
+          <w:lang w:eastAsia="es-VE"/>
+        </w:rPr>
+      </w:pPr>
+    </w:p>
+    <w:p>
+      <w:pPr>
+        <w:shd w:val="clear" w:color="auto" w:fill="FFFFFF"/>
+        <w:spacing w:after="0" w:line="240" w:lineRule="auto"/>
+        <w:rPr>
+          <w:rFonts w:eastAsia="Times New Roman" w:cs="Arial"/>
+          <w:color w:val="00B050"/>
+          <w:szCs w:val="24"/>
+          <w:lang w:eastAsia="es-VE"/>
+        </w:rPr>
+      </w:pPr>
+      <w:r>
+        <w:rPr>
+          <w:rFonts w:eastAsia="Times New Roman" w:cs="Arial"/>
+          <w:color w:val="00B050"/>
+          <w:szCs w:val="24"/>
+          <w:lang w:eastAsia="es-VE"/>
+        </w:rPr>
+        <w:t>Cada requerimiento debe ser identificado unívocamente, para lo cual se recomienda usar un número de secuencia, que tenga algún significado y de formato común a toda la organización. Por ejemplo:</w:t>
+      </w:r>
+    </w:p>
+    <w:p>
+      <w:pPr>
+        <w:shd w:val="clear" w:color="auto" w:fill="FFFFFF"/>
+        <w:spacing w:after="0" w:line="240" w:lineRule="auto"/>
+        <w:rPr>
+          <w:rFonts w:eastAsia="Times New Roman" w:cs="Arial"/>
+          <w:color w:val="00B050"/>
+          <w:szCs w:val="24"/>
+          <w:lang w:eastAsia="es-VE"/>
+        </w:rPr>
+      </w:pPr>
+    </w:p>
+    <w:p>
+      <w:pPr>
+        <w:shd w:val="clear" w:color="auto" w:fill="FFFFFF"/>
+        <w:spacing w:after="0" w:line="240" w:lineRule="auto"/>
+        <w:rPr>
+          <w:rFonts w:eastAsia="Times New Roman" w:cs="Arial"/>
+          <w:color w:val="00B050"/>
+          <w:szCs w:val="24"/>
+          <w:lang w:eastAsia="es-VE"/>
+        </w:rPr>
+      </w:pPr>
+      <w:r>
+        <w:rPr>
+          <w:rFonts w:eastAsia="Times New Roman" w:cs="Arial"/>
+          <w:color w:val="00B050"/>
+          <w:szCs w:val="24"/>
+          <w:lang w:eastAsia="es-VE"/>
+        </w:rPr>
+        <w:t>REQ-1:</w:t>
+      </w:r>
+    </w:p>
+    <w:p>
+      <w:pPr>
+        <w:shd w:val="clear" w:color="auto" w:fill="FFFFFF"/>
+        <w:spacing w:after="0" w:line="240" w:lineRule="auto"/>
+        <w:rPr>
+          <w:rFonts w:eastAsia="Times New Roman" w:cs="Arial"/>
+          <w:color w:val="00B050"/>
+          <w:szCs w:val="24"/>
+          <w:lang w:eastAsia="es-VE"/>
+        </w:rPr>
+      </w:pPr>
+    </w:p>
+    <w:p>
+      <w:pPr>
+        <w:shd w:val="clear" w:color="auto" w:fill="FFFFFF"/>
+        <w:spacing w:after="0" w:line="240" w:lineRule="auto"/>
+        <w:rPr>
+          <w:rFonts w:eastAsia="Times New Roman" w:cs="Arial"/>
+          <w:color w:val="00B050"/>
+          <w:szCs w:val="24"/>
+          <w:lang w:eastAsia="es-VE"/>
+        </w:rPr>
+      </w:pPr>
+    </w:p>
+    <w:p>
+      <w:pPr>
+        <w:shd w:val="clear" w:color="auto" w:fill="FFFFFF"/>
+        <w:spacing w:after="0" w:line="240" w:lineRule="auto"/>
+        <w:rPr>
+          <w:rFonts w:eastAsia="Times New Roman" w:cs="Arial"/>
+          <w:color w:val="00B050"/>
+          <w:szCs w:val="24"/>
+          <w:lang w:eastAsia="es-VE"/>
+        </w:rPr>
+      </w:pPr>
+      <w:r>
+        <w:rPr>
+          <w:rFonts w:eastAsia="Times New Roman" w:cs="Arial"/>
+          <w:color w:val="00B050"/>
+          <w:szCs w:val="24"/>
+          <w:lang w:eastAsia="es-VE"/>
+        </w:rPr>
+        <w:t>REQ-2:</w:t>
+      </w:r>
+    </w:p>
+    <w:p>
+      <w:pPr>
+        <w:shd w:val="clear" w:color="auto" w:fill="FFFFFF"/>
+        <w:spacing w:after="0" w:line="240" w:lineRule="auto"/>
+        <w:rPr>
+          <w:rFonts w:eastAsia="Times New Roman" w:cs="Arial"/>
+          <w:color w:val="00B050"/>
+          <w:szCs w:val="24"/>
+          <w:lang w:eastAsia="es-VE"/>
+        </w:rPr>
+      </w:pPr>
+    </w:p>
+    <w:p>
+      <w:pPr>
+        <w:shd w:val="clear" w:color="auto" w:fill="FFFFFF"/>
+        <w:spacing w:after="0" w:line="240" w:lineRule="auto"/>
+        <w:rPr>
+          <w:rFonts w:eastAsia="Times New Roman" w:cs="Arial"/>
+          <w:color w:val="00B050"/>
+          <w:szCs w:val="24"/>
+          <w:lang w:eastAsia="es-VE"/>
+        </w:rPr>
+      </w:pPr>
+    </w:p>
+    <w:p>
+      <w:pPr>
+        <w:shd w:val="clear" w:color="auto" w:fill="FFFFFF"/>
+        <w:spacing w:after="0" w:line="240" w:lineRule="auto"/>
+        <w:rPr>
+          <w:rFonts w:eastAsia="Times New Roman" w:cs="Arial"/>
+          <w:color w:val="00B050"/>
+          <w:szCs w:val="24"/>
+          <w:lang w:eastAsia="es-VE"/>
+        </w:rPr>
+      </w:pPr>
+      <w:r>
+        <w:rPr>
+          <w:rFonts w:eastAsia="Times New Roman" w:cs="Arial"/>
+          <w:color w:val="00B050"/>
+          <w:szCs w:val="24"/>
+          <w:lang w:eastAsia="es-VE"/>
+        </w:rPr>
+        <w:t>REQ-3:</w:t>
+      </w:r>
+    </w:p>
+    <w:p>
+      <w:pPr>
+        <w:shd w:val="clear" w:color="auto" w:fill="FFFFFF"/>
+        <w:spacing w:after="0" w:line="240" w:lineRule="auto"/>
+      </w:pPr>
+    </w:p>
+    <w:p>
+      <w:pPr>
+        <w:shd w:val="clear" w:color="auto" w:fill="FFFFFF"/>
+        <w:spacing w:after="0" w:line="240" w:lineRule="auto"/>
+        <w:rPr>
+          <w:rFonts w:eastAsia="Times New Roman" w:cs="Arial"/>
+          <w:color w:val="00B050"/>
+          <w:szCs w:val="24"/>
+          <w:lang w:eastAsia="es-VE"/>
+        </w:rPr>
+      </w:pPr>
+      <w:r>
+        <w:rPr>
+          <w:rFonts w:eastAsia="Times New Roman" w:cs="Arial"/>
+          <w:color w:val="00B050"/>
+          <w:szCs w:val="24"/>
+          <w:lang w:eastAsia="es-VE"/>
+        </w:rPr>
         <w:lastRenderedPageBreak/>
-        <w:t>Es recomendable incluir como el software debe responder a condiciones de error y entradas de datos inválidas.</w:t>
-      </w:r>
-    </w:p>
-    <w:p>
-      <w:pPr>
-        <w:shd w:val="clear" w:color="auto" w:fill="FFFFFF"/>
-        <w:spacing w:after="0" w:line="240" w:lineRule="auto"/>
-        <w:rPr>
-          <w:rFonts w:eastAsia="Times New Roman" w:cs="Arial"/>
-          <w:color w:val="00B050"/>
-          <w:szCs w:val="24"/>
-          <w:lang w:eastAsia="es-VE"/>
-        </w:rPr>
-      </w:pPr>
-    </w:p>
-    <w:p>
-      <w:pPr>
-        <w:shd w:val="clear" w:color="auto" w:fill="FFFFFF"/>
-        <w:spacing w:after="0" w:line="240" w:lineRule="auto"/>
-        <w:rPr>
-          <w:rFonts w:eastAsia="Times New Roman" w:cs="Arial"/>
-          <w:color w:val="00B050"/>
-          <w:szCs w:val="24"/>
-          <w:lang w:eastAsia="es-VE"/>
-        </w:rPr>
-      </w:pPr>
-      <w:r>
-        <w:rPr>
-          <w:rFonts w:eastAsia="Times New Roman" w:cs="Arial"/>
-          <w:color w:val="00B050"/>
-          <w:szCs w:val="24"/>
-          <w:lang w:eastAsia="es-VE"/>
-        </w:rPr>
-        <w:t>Cada requerimiento debe ser identificado unívocamente, para lo cual se recomienda usar un número de secuencia, que tenga algún significado y de formato común a toda la organización. Por ejemplo:</w:t>
-      </w:r>
-    </w:p>
-    <w:p>
-      <w:pPr>
-        <w:shd w:val="clear" w:color="auto" w:fill="FFFFFF"/>
-        <w:spacing w:after="0" w:line="240" w:lineRule="auto"/>
-        <w:rPr>
-          <w:rFonts w:eastAsia="Times New Roman" w:cs="Arial"/>
-          <w:color w:val="00B050"/>
-          <w:szCs w:val="24"/>
-          <w:lang w:eastAsia="es-VE"/>
-        </w:rPr>
-      </w:pPr>
-    </w:p>
-    <w:p>
-      <w:pPr>
-        <w:shd w:val="clear" w:color="auto" w:fill="FFFFFF"/>
-        <w:spacing w:after="0" w:line="240" w:lineRule="auto"/>
-        <w:rPr>
-          <w:rFonts w:eastAsia="Times New Roman" w:cs="Arial"/>
-          <w:color w:val="00B050"/>
-          <w:szCs w:val="24"/>
-          <w:lang w:eastAsia="es-VE"/>
-        </w:rPr>
-      </w:pPr>
-      <w:r>
-        <w:rPr>
-          <w:rFonts w:eastAsia="Times New Roman" w:cs="Arial"/>
-          <w:color w:val="00B050"/>
-          <w:szCs w:val="24"/>
-          <w:lang w:eastAsia="es-VE"/>
-        </w:rPr>
-        <w:t>REQ-1:</w:t>
-      </w:r>
-    </w:p>
-    <w:p>
-      <w:pPr>
-        <w:shd w:val="clear" w:color="auto" w:fill="FFFFFF"/>
-        <w:spacing w:after="0" w:line="240" w:lineRule="auto"/>
-        <w:rPr>
-          <w:rFonts w:eastAsia="Times New Roman" w:cs="Arial"/>
-          <w:color w:val="00B050"/>
-          <w:szCs w:val="24"/>
-          <w:lang w:eastAsia="es-VE"/>
-        </w:rPr>
-      </w:pPr>
-    </w:p>
-    <w:p>
-      <w:pPr>
-        <w:shd w:val="clear" w:color="auto" w:fill="FFFFFF"/>
-        <w:spacing w:after="0" w:line="240" w:lineRule="auto"/>
-        <w:rPr>
-          <w:rFonts w:eastAsia="Times New Roman" w:cs="Arial"/>
-          <w:color w:val="00B050"/>
-          <w:szCs w:val="24"/>
-          <w:lang w:eastAsia="es-VE"/>
-        </w:rPr>
-      </w:pPr>
-    </w:p>
-    <w:p>
-      <w:pPr>
-        <w:shd w:val="clear" w:color="auto" w:fill="FFFFFF"/>
-        <w:spacing w:after="0" w:line="240" w:lineRule="auto"/>
-        <w:rPr>
-          <w:rFonts w:eastAsia="Times New Roman" w:cs="Arial"/>
-          <w:color w:val="00B050"/>
-          <w:szCs w:val="24"/>
-          <w:lang w:eastAsia="es-VE"/>
-        </w:rPr>
-      </w:pPr>
-      <w:r>
-        <w:rPr>
-          <w:rFonts w:eastAsia="Times New Roman" w:cs="Arial"/>
-          <w:color w:val="00B050"/>
-          <w:szCs w:val="24"/>
-          <w:lang w:eastAsia="es-VE"/>
-        </w:rPr>
-        <w:t>REQ-2:</w:t>
-      </w:r>
-    </w:p>
-    <w:p>
-      <w:pPr>
-        <w:shd w:val="clear" w:color="auto" w:fill="FFFFFF"/>
-        <w:spacing w:after="0" w:line="240" w:lineRule="auto"/>
-        <w:rPr>
-          <w:rFonts w:eastAsia="Times New Roman" w:cs="Arial"/>
-          <w:color w:val="00B050"/>
-          <w:szCs w:val="24"/>
-          <w:lang w:eastAsia="es-VE"/>
-        </w:rPr>
-      </w:pPr>
-    </w:p>
-    <w:p>
-      <w:pPr>
-        <w:shd w:val="clear" w:color="auto" w:fill="FFFFFF"/>
-        <w:spacing w:after="0" w:line="240" w:lineRule="auto"/>
-        <w:rPr>
-          <w:rFonts w:eastAsia="Times New Roman" w:cs="Arial"/>
-          <w:color w:val="00B050"/>
-          <w:szCs w:val="24"/>
-          <w:lang w:eastAsia="es-VE"/>
-        </w:rPr>
-      </w:pPr>
-    </w:p>
-    <w:p>
-      <w:pPr>
-        <w:shd w:val="clear" w:color="auto" w:fill="FFFFFF"/>
-        <w:spacing w:after="0" w:line="240" w:lineRule="auto"/>
-        <w:rPr>
-          <w:rFonts w:eastAsia="Times New Roman" w:cs="Arial"/>
-          <w:color w:val="00B050"/>
-          <w:szCs w:val="24"/>
-          <w:lang w:eastAsia="es-VE"/>
-        </w:rPr>
-      </w:pPr>
-      <w:r>
-        <w:rPr>
-          <w:rFonts w:eastAsia="Times New Roman" w:cs="Arial"/>
-          <w:color w:val="00B050"/>
-          <w:szCs w:val="24"/>
-          <w:lang w:eastAsia="es-VE"/>
-        </w:rPr>
-        <w:t>REQ-3:</w:t>
-      </w:r>
-    </w:p>
-    <w:p>
-      <w:pPr>
-        <w:shd w:val="clear" w:color="auto" w:fill="FFFFFF"/>
-        <w:spacing w:after="0" w:line="240" w:lineRule="auto"/>
-      </w:pPr>
-    </w:p>
-    <w:p>
-      <w:pPr>
-        <w:shd w:val="clear" w:color="auto" w:fill="FFFFFF"/>
-        <w:spacing w:after="0" w:line="240" w:lineRule="auto"/>
-        <w:rPr>
-          <w:rFonts w:eastAsia="Times New Roman" w:cs="Arial"/>
-          <w:color w:val="00B050"/>
-          <w:szCs w:val="24"/>
-          <w:lang w:eastAsia="es-VE"/>
-        </w:rPr>
-      </w:pPr>
-      <w:r>
-        <w:rPr>
-          <w:rFonts w:eastAsia="Times New Roman" w:cs="Arial"/>
-          <w:color w:val="00B050"/>
-          <w:szCs w:val="24"/>
-          <w:lang w:eastAsia="es-VE"/>
-        </w:rPr>
         <w:t>Para ver algunos ejemplos de cómo se redactan los requerimientos funcionales, te recomendamos el siguiente enlace:</w:t>
       </w:r>
     </w:p>
@@ -5812,6 +6960,7 @@
         <w:rPr>
           <w:color w:val="00B050"/>
         </w:rPr>
+        <w:lastRenderedPageBreak/>
         <w:t>Describir los estándares de interfaz gráfica (GUI).</w:t>
       </w:r>
     </w:p>
@@ -5863,7 +7012,21 @@
         <w:rPr>
           <w:color w:val="00B050"/>
         </w:rPr>
-        <w:t>Información sobre cuales tipos de dispositivos soporta el sistema por ejemplo: Computadores, dispositivos móviles, impresoras, otros dispositivos.</w:t>
+        <w:t xml:space="preserve">Información sobre cuales tipos de dispositivos soporta el </w:t>
+      </w:r>
+      <w:proofErr w:type="gramStart"/>
+      <w:r>
+        <w:rPr>
+          <w:color w:val="00B050"/>
+        </w:rPr>
+        <w:t>sistema</w:t>
+      </w:r>
+      <w:proofErr w:type="gramEnd"/>
+      <w:r>
+        <w:rPr>
+          <w:color w:val="00B050"/>
+        </w:rPr>
+        <w:t xml:space="preserve"> por ejemplo: Computadores, dispositivos móviles, impresoras, otros dispositivos.</w:t>
       </w:r>
     </w:p>
     <w:p>
@@ -5970,7 +7133,6 @@
         <w:rPr>
           <w:color w:val="00B050"/>
         </w:rPr>
-        <w:lastRenderedPageBreak/>
         <w:t>Incluye formatos de mensajería, estándares de comunicación (Ej. FTP, HTTP, etc.). Describir también requerimientos de encriptación y seguridad en las comunicaciones.</w:t>
       </w:r>
     </w:p>
@@ -7006,6 +8168,155 @@
     </w:lvl>
   </w:abstractNum>
   <w:abstractNum w:abstractNumId="4" w15:restartNumberingAfterBreak="0">
+    <w:nsid w:val="0C2E056C"/>
+    <w:multiLevelType w:val="multilevel"/>
+    <w:tmpl w:val="7C4AB376"/>
+    <w:lvl w:ilvl="0">
+      <w:start w:val="1"/>
+      <w:numFmt w:val="bullet"/>
+      <w:lvlText w:val=""/>
+      <w:lvlJc w:val="left"/>
+      <w:pPr>
+        <w:tabs>
+          <w:tab w:val="num" w:pos="720"/>
+        </w:tabs>
+        <w:ind w:left="720" w:hanging="360"/>
+      </w:pPr>
+      <w:rPr>
+        <w:rFonts w:ascii="Symbol" w:hAnsi="Symbol" w:hint="default"/>
+        <w:sz w:val="20"/>
+      </w:rPr>
+    </w:lvl>
+    <w:lvl w:ilvl="1" w:tentative="1">
+      <w:start w:val="1"/>
+      <w:numFmt w:val="bullet"/>
+      <w:lvlText w:val=""/>
+      <w:lvlJc w:val="left"/>
+      <w:pPr>
+        <w:tabs>
+          <w:tab w:val="num" w:pos="1440"/>
+        </w:tabs>
+        <w:ind w:left="1440" w:hanging="360"/>
+      </w:pPr>
+      <w:rPr>
+        <w:rFonts w:ascii="Symbol" w:hAnsi="Symbol" w:hint="default"/>
+        <w:sz w:val="20"/>
+      </w:rPr>
+    </w:lvl>
+    <w:lvl w:ilvl="2" w:tentative="1">
+      <w:start w:val="1"/>
+      <w:numFmt w:val="bullet"/>
+      <w:lvlText w:val=""/>
+      <w:lvlJc w:val="left"/>
+      <w:pPr>
+        <w:tabs>
+          <w:tab w:val="num" w:pos="2160"/>
+        </w:tabs>
+        <w:ind w:left="2160" w:hanging="360"/>
+      </w:pPr>
+      <w:rPr>
+        <w:rFonts w:ascii="Symbol" w:hAnsi="Symbol" w:hint="default"/>
+        <w:sz w:val="20"/>
+      </w:rPr>
+    </w:lvl>
+    <w:lvl w:ilvl="3" w:tentative="1">
+      <w:start w:val="1"/>
+      <w:numFmt w:val="bullet"/>
+      <w:lvlText w:val=""/>
+      <w:lvlJc w:val="left"/>
+      <w:pPr>
+        <w:tabs>
+          <w:tab w:val="num" w:pos="2880"/>
+        </w:tabs>
+        <w:ind w:left="2880" w:hanging="360"/>
+      </w:pPr>
+      <w:rPr>
+        <w:rFonts w:ascii="Symbol" w:hAnsi="Symbol" w:hint="default"/>
+        <w:sz w:val="20"/>
+      </w:rPr>
+    </w:lvl>
+    <w:lvl w:ilvl="4" w:tentative="1">
+      <w:start w:val="1"/>
+      <w:numFmt w:val="bullet"/>
+      <w:lvlText w:val=""/>
+      <w:lvlJc w:val="left"/>
+      <w:pPr>
+        <w:tabs>
+          <w:tab w:val="num" w:pos="3600"/>
+        </w:tabs>
+        <w:ind w:left="3600" w:hanging="360"/>
+      </w:pPr>
+      <w:rPr>
+        <w:rFonts w:ascii="Symbol" w:hAnsi="Symbol" w:hint="default"/>
+        <w:sz w:val="20"/>
+      </w:rPr>
+    </w:lvl>
+    <w:lvl w:ilvl="5" w:tentative="1">
+      <w:start w:val="1"/>
+      <w:numFmt w:val="bullet"/>
+      <w:lvlText w:val=""/>
+      <w:lvlJc w:val="left"/>
+      <w:pPr>
+        <w:tabs>
+          <w:tab w:val="num" w:pos="4320"/>
+        </w:tabs>
+        <w:ind w:left="4320" w:hanging="360"/>
+      </w:pPr>
+      <w:rPr>
+        <w:rFonts w:ascii="Symbol" w:hAnsi="Symbol" w:hint="default"/>
+        <w:sz w:val="20"/>
+      </w:rPr>
+    </w:lvl>
+    <w:lvl w:ilvl="6" w:tentative="1">
+      <w:start w:val="1"/>
+      <w:numFmt w:val="bullet"/>
+      <w:lvlText w:val=""/>
+      <w:lvlJc w:val="left"/>
+      <w:pPr>
+        <w:tabs>
+          <w:tab w:val="num" w:pos="5040"/>
+        </w:tabs>
+        <w:ind w:left="5040" w:hanging="360"/>
+      </w:pPr>
+      <w:rPr>
+        <w:rFonts w:ascii="Symbol" w:hAnsi="Symbol" w:hint="default"/>
+        <w:sz w:val="20"/>
+      </w:rPr>
+    </w:lvl>
+    <w:lvl w:ilvl="7" w:tentative="1">
+      <w:start w:val="1"/>
+      <w:numFmt w:val="bullet"/>
+      <w:lvlText w:val=""/>
+      <w:lvlJc w:val="left"/>
+      <w:pPr>
+        <w:tabs>
+          <w:tab w:val="num" w:pos="5760"/>
+        </w:tabs>
+        <w:ind w:left="5760" w:hanging="360"/>
+      </w:pPr>
+      <w:rPr>
+        <w:rFonts w:ascii="Symbol" w:hAnsi="Symbol" w:hint="default"/>
+        <w:sz w:val="20"/>
+      </w:rPr>
+    </w:lvl>
+    <w:lvl w:ilvl="8" w:tentative="1">
+      <w:start w:val="1"/>
+      <w:numFmt w:val="bullet"/>
+      <w:lvlText w:val=""/>
+      <w:lvlJc w:val="left"/>
+      <w:pPr>
+        <w:tabs>
+          <w:tab w:val="num" w:pos="6480"/>
+        </w:tabs>
+        <w:ind w:left="6480" w:hanging="360"/>
+      </w:pPr>
+      <w:rPr>
+        <w:rFonts w:ascii="Symbol" w:hAnsi="Symbol" w:hint="default"/>
+        <w:sz w:val="20"/>
+      </w:rPr>
+    </w:lvl>
+  </w:abstractNum>
+  <w:abstractNum w:abstractNumId="5" w15:restartNumberingAfterBreak="0">
     <w:nsid w:val="13E97949"/>
     <w:multiLevelType w:val="hybridMultilevel"/>
     <w:tmpl w:val="6BEA48DC"/>
@@ -7118,7 +8429,156 @@
       </w:rPr>
     </w:lvl>
   </w:abstractNum>
-  <w:abstractNum w:abstractNumId="5" w15:restartNumberingAfterBreak="0">
+  <w:abstractNum w:abstractNumId="6" w15:restartNumberingAfterBreak="0">
+    <w:nsid w:val="1644538D"/>
+    <w:multiLevelType w:val="multilevel"/>
+    <w:tmpl w:val="FFAAD1F2"/>
+    <w:lvl w:ilvl="0">
+      <w:start w:val="1"/>
+      <w:numFmt w:val="bullet"/>
+      <w:lvlText w:val=""/>
+      <w:lvlJc w:val="left"/>
+      <w:pPr>
+        <w:tabs>
+          <w:tab w:val="num" w:pos="720"/>
+        </w:tabs>
+        <w:ind w:left="720" w:hanging="360"/>
+      </w:pPr>
+      <w:rPr>
+        <w:rFonts w:ascii="Symbol" w:hAnsi="Symbol" w:hint="default"/>
+        <w:sz w:val="20"/>
+      </w:rPr>
+    </w:lvl>
+    <w:lvl w:ilvl="1" w:tentative="1">
+      <w:start w:val="1"/>
+      <w:numFmt w:val="bullet"/>
+      <w:lvlText w:val=""/>
+      <w:lvlJc w:val="left"/>
+      <w:pPr>
+        <w:tabs>
+          <w:tab w:val="num" w:pos="1440"/>
+        </w:tabs>
+        <w:ind w:left="1440" w:hanging="360"/>
+      </w:pPr>
+      <w:rPr>
+        <w:rFonts w:ascii="Symbol" w:hAnsi="Symbol" w:hint="default"/>
+        <w:sz w:val="20"/>
+      </w:rPr>
+    </w:lvl>
+    <w:lvl w:ilvl="2" w:tentative="1">
+      <w:start w:val="1"/>
+      <w:numFmt w:val="bullet"/>
+      <w:lvlText w:val=""/>
+      <w:lvlJc w:val="left"/>
+      <w:pPr>
+        <w:tabs>
+          <w:tab w:val="num" w:pos="2160"/>
+        </w:tabs>
+        <w:ind w:left="2160" w:hanging="360"/>
+      </w:pPr>
+      <w:rPr>
+        <w:rFonts w:ascii="Symbol" w:hAnsi="Symbol" w:hint="default"/>
+        <w:sz w:val="20"/>
+      </w:rPr>
+    </w:lvl>
+    <w:lvl w:ilvl="3" w:tentative="1">
+      <w:start w:val="1"/>
+      <w:numFmt w:val="bullet"/>
+      <w:lvlText w:val=""/>
+      <w:lvlJc w:val="left"/>
+      <w:pPr>
+        <w:tabs>
+          <w:tab w:val="num" w:pos="2880"/>
+        </w:tabs>
+        <w:ind w:left="2880" w:hanging="360"/>
+      </w:pPr>
+      <w:rPr>
+        <w:rFonts w:ascii="Symbol" w:hAnsi="Symbol" w:hint="default"/>
+        <w:sz w:val="20"/>
+      </w:rPr>
+    </w:lvl>
+    <w:lvl w:ilvl="4" w:tentative="1">
+      <w:start w:val="1"/>
+      <w:numFmt w:val="bullet"/>
+      <w:lvlText w:val=""/>
+      <w:lvlJc w:val="left"/>
+      <w:pPr>
+        <w:tabs>
+          <w:tab w:val="num" w:pos="3600"/>
+        </w:tabs>
+        <w:ind w:left="3600" w:hanging="360"/>
+      </w:pPr>
+      <w:rPr>
+        <w:rFonts w:ascii="Symbol" w:hAnsi="Symbol" w:hint="default"/>
+        <w:sz w:val="20"/>
+      </w:rPr>
+    </w:lvl>
+    <w:lvl w:ilvl="5" w:tentative="1">
+      <w:start w:val="1"/>
+      <w:numFmt w:val="bullet"/>
+      <w:lvlText w:val=""/>
+      <w:lvlJc w:val="left"/>
+      <w:pPr>
+        <w:tabs>
+          <w:tab w:val="num" w:pos="4320"/>
+        </w:tabs>
+        <w:ind w:left="4320" w:hanging="360"/>
+      </w:pPr>
+      <w:rPr>
+        <w:rFonts w:ascii="Symbol" w:hAnsi="Symbol" w:hint="default"/>
+        <w:sz w:val="20"/>
+      </w:rPr>
+    </w:lvl>
+    <w:lvl w:ilvl="6" w:tentative="1">
+      <w:start w:val="1"/>
+      <w:numFmt w:val="bullet"/>
+      <w:lvlText w:val=""/>
+      <w:lvlJc w:val="left"/>
+      <w:pPr>
+        <w:tabs>
+          <w:tab w:val="num" w:pos="5040"/>
+        </w:tabs>
+        <w:ind w:left="5040" w:hanging="360"/>
+      </w:pPr>
+      <w:rPr>
+        <w:rFonts w:ascii="Symbol" w:hAnsi="Symbol" w:hint="default"/>
+        <w:sz w:val="20"/>
+      </w:rPr>
+    </w:lvl>
+    <w:lvl w:ilvl="7" w:tentative="1">
+      <w:start w:val="1"/>
+      <w:numFmt w:val="bullet"/>
+      <w:lvlText w:val=""/>
+      <w:lvlJc w:val="left"/>
+      <w:pPr>
+        <w:tabs>
+          <w:tab w:val="num" w:pos="5760"/>
+        </w:tabs>
+        <w:ind w:left="5760" w:hanging="360"/>
+      </w:pPr>
+      <w:rPr>
+        <w:rFonts w:ascii="Symbol" w:hAnsi="Symbol" w:hint="default"/>
+        <w:sz w:val="20"/>
+      </w:rPr>
+    </w:lvl>
+    <w:lvl w:ilvl="8" w:tentative="1">
+      <w:start w:val="1"/>
+      <w:numFmt w:val="bullet"/>
+      <w:lvlText w:val=""/>
+      <w:lvlJc w:val="left"/>
+      <w:pPr>
+        <w:tabs>
+          <w:tab w:val="num" w:pos="6480"/>
+        </w:tabs>
+        <w:ind w:left="6480" w:hanging="360"/>
+      </w:pPr>
+      <w:rPr>
+        <w:rFonts w:ascii="Symbol" w:hAnsi="Symbol" w:hint="default"/>
+        <w:sz w:val="20"/>
+      </w:rPr>
+    </w:lvl>
+  </w:abstractNum>
+  <w:abstractNum w:abstractNumId="7" w15:restartNumberingAfterBreak="0">
     <w:nsid w:val="18D00FF1"/>
     <w:multiLevelType w:val="multilevel"/>
     <w:tmpl w:val="E6B44662"/>
@@ -7207,7 +8667,7 @@
       </w:pPr>
     </w:lvl>
   </w:abstractNum>
-  <w:abstractNum w:abstractNumId="6" w15:restartNumberingAfterBreak="0">
+  <w:abstractNum w:abstractNumId="8" w15:restartNumberingAfterBreak="0">
     <w:nsid w:val="2B2B4A45"/>
     <w:multiLevelType w:val="multilevel"/>
     <w:tmpl w:val="14FEB618"/>
@@ -7356,7 +8816,7 @@
       </w:rPr>
     </w:lvl>
   </w:abstractNum>
-  <w:abstractNum w:abstractNumId="7" w15:restartNumberingAfterBreak="0">
+  <w:abstractNum w:abstractNumId="9" w15:restartNumberingAfterBreak="0">
     <w:nsid w:val="2BA8158B"/>
     <w:multiLevelType w:val="multilevel"/>
     <w:tmpl w:val="615C96F4"/>
@@ -7505,7 +8965,7 @@
       </w:rPr>
     </w:lvl>
   </w:abstractNum>
-  <w:abstractNum w:abstractNumId="8" w15:restartNumberingAfterBreak="0">
+  <w:abstractNum w:abstractNumId="10" w15:restartNumberingAfterBreak="0">
     <w:nsid w:val="2D984A94"/>
     <w:multiLevelType w:val="hybridMultilevel"/>
     <w:tmpl w:val="8BCA44D0"/>
@@ -7618,7 +9078,7 @@
       </w:rPr>
     </w:lvl>
   </w:abstractNum>
-  <w:abstractNum w:abstractNumId="9" w15:restartNumberingAfterBreak="0">
+  <w:abstractNum w:abstractNumId="11" w15:restartNumberingAfterBreak="0">
     <w:nsid w:val="34A4263B"/>
     <w:multiLevelType w:val="hybridMultilevel"/>
     <w:tmpl w:val="A27E3D5E"/>
@@ -7704,7 +9164,7 @@
       </w:pPr>
     </w:lvl>
   </w:abstractNum>
-  <w:abstractNum w:abstractNumId="10" w15:restartNumberingAfterBreak="0">
+  <w:abstractNum w:abstractNumId="12" w15:restartNumberingAfterBreak="0">
     <w:nsid w:val="380F490E"/>
     <w:multiLevelType w:val="hybridMultilevel"/>
     <w:tmpl w:val="B95230FC"/>
@@ -7817,7 +9277,7 @@
       </w:rPr>
     </w:lvl>
   </w:abstractNum>
-  <w:abstractNum w:abstractNumId="11" w15:restartNumberingAfterBreak="0">
+  <w:abstractNum w:abstractNumId="13" w15:restartNumberingAfterBreak="0">
     <w:nsid w:val="382B09A8"/>
     <w:multiLevelType w:val="hybridMultilevel"/>
     <w:tmpl w:val="45043AB6"/>
@@ -7930,7 +9390,156 @@
       </w:rPr>
     </w:lvl>
   </w:abstractNum>
-  <w:abstractNum w:abstractNumId="12" w15:restartNumberingAfterBreak="0">
+  <w:abstractNum w:abstractNumId="14" w15:restartNumberingAfterBreak="0">
+    <w:nsid w:val="46457AFC"/>
+    <w:multiLevelType w:val="multilevel"/>
+    <w:tmpl w:val="E1505692"/>
+    <w:lvl w:ilvl="0">
+      <w:start w:val="1"/>
+      <w:numFmt w:val="bullet"/>
+      <w:lvlText w:val=""/>
+      <w:lvlJc w:val="left"/>
+      <w:pPr>
+        <w:tabs>
+          <w:tab w:val="num" w:pos="720"/>
+        </w:tabs>
+        <w:ind w:left="720" w:hanging="360"/>
+      </w:pPr>
+      <w:rPr>
+        <w:rFonts w:ascii="Symbol" w:hAnsi="Symbol" w:hint="default"/>
+        <w:sz w:val="20"/>
+      </w:rPr>
+    </w:lvl>
+    <w:lvl w:ilvl="1" w:tentative="1">
+      <w:start w:val="1"/>
+      <w:numFmt w:val="bullet"/>
+      <w:lvlText w:val=""/>
+      <w:lvlJc w:val="left"/>
+      <w:pPr>
+        <w:tabs>
+          <w:tab w:val="num" w:pos="1440"/>
+        </w:tabs>
+        <w:ind w:left="1440" w:hanging="360"/>
+      </w:pPr>
+      <w:rPr>
+        <w:rFonts w:ascii="Symbol" w:hAnsi="Symbol" w:hint="default"/>
+        <w:sz w:val="20"/>
+      </w:rPr>
+    </w:lvl>
+    <w:lvl w:ilvl="2" w:tentative="1">
+      <w:start w:val="1"/>
+      <w:numFmt w:val="bullet"/>
+      <w:lvlText w:val=""/>
+      <w:lvlJc w:val="left"/>
+      <w:pPr>
+        <w:tabs>
+          <w:tab w:val="num" w:pos="2160"/>
+        </w:tabs>
+        <w:ind w:left="2160" w:hanging="360"/>
+      </w:pPr>
+      <w:rPr>
+        <w:rFonts w:ascii="Symbol" w:hAnsi="Symbol" w:hint="default"/>
+        <w:sz w:val="20"/>
+      </w:rPr>
+    </w:lvl>
+    <w:lvl w:ilvl="3" w:tentative="1">
+      <w:start w:val="1"/>
+      <w:numFmt w:val="bullet"/>
+      <w:lvlText w:val=""/>
+      <w:lvlJc w:val="left"/>
+      <w:pPr>
+        <w:tabs>
+          <w:tab w:val="num" w:pos="2880"/>
+        </w:tabs>
+        <w:ind w:left="2880" w:hanging="360"/>
+      </w:pPr>
+      <w:rPr>
+        <w:rFonts w:ascii="Symbol" w:hAnsi="Symbol" w:hint="default"/>
+        <w:sz w:val="20"/>
+      </w:rPr>
+    </w:lvl>
+    <w:lvl w:ilvl="4" w:tentative="1">
+      <w:start w:val="1"/>
+      <w:numFmt w:val="bullet"/>
+      <w:lvlText w:val=""/>
+      <w:lvlJc w:val="left"/>
+      <w:pPr>
+        <w:tabs>
+          <w:tab w:val="num" w:pos="3600"/>
+        </w:tabs>
+        <w:ind w:left="3600" w:hanging="360"/>
+      </w:pPr>
+      <w:rPr>
+        <w:rFonts w:ascii="Symbol" w:hAnsi="Symbol" w:hint="default"/>
+        <w:sz w:val="20"/>
+      </w:rPr>
+    </w:lvl>
+    <w:lvl w:ilvl="5" w:tentative="1">
+      <w:start w:val="1"/>
+      <w:numFmt w:val="bullet"/>
+      <w:lvlText w:val=""/>
+      <w:lvlJc w:val="left"/>
+      <w:pPr>
+        <w:tabs>
+          <w:tab w:val="num" w:pos="4320"/>
+        </w:tabs>
+        <w:ind w:left="4320" w:hanging="360"/>
+      </w:pPr>
+      <w:rPr>
+        <w:rFonts w:ascii="Symbol" w:hAnsi="Symbol" w:hint="default"/>
+        <w:sz w:val="20"/>
+      </w:rPr>
+    </w:lvl>
+    <w:lvl w:ilvl="6" w:tentative="1">
+      <w:start w:val="1"/>
+      <w:numFmt w:val="bullet"/>
+      <w:lvlText w:val=""/>
+      <w:lvlJc w:val="left"/>
+      <w:pPr>
+        <w:tabs>
+          <w:tab w:val="num" w:pos="5040"/>
+        </w:tabs>
+        <w:ind w:left="5040" w:hanging="360"/>
+      </w:pPr>
+      <w:rPr>
+        <w:rFonts w:ascii="Symbol" w:hAnsi="Symbol" w:hint="default"/>
+        <w:sz w:val="20"/>
+      </w:rPr>
+    </w:lvl>
+    <w:lvl w:ilvl="7" w:tentative="1">
+      <w:start w:val="1"/>
+      <w:numFmt w:val="bullet"/>
+      <w:lvlText w:val=""/>
+      <w:lvlJc w:val="left"/>
+      <w:pPr>
+        <w:tabs>
+          <w:tab w:val="num" w:pos="5760"/>
+        </w:tabs>
+        <w:ind w:left="5760" w:hanging="360"/>
+      </w:pPr>
+      <w:rPr>
+        <w:rFonts w:ascii="Symbol" w:hAnsi="Symbol" w:hint="default"/>
+        <w:sz w:val="20"/>
+      </w:rPr>
+    </w:lvl>
+    <w:lvl w:ilvl="8" w:tentative="1">
+      <w:start w:val="1"/>
+      <w:numFmt w:val="bullet"/>
+      <w:lvlText w:val=""/>
+      <w:lvlJc w:val="left"/>
+      <w:pPr>
+        <w:tabs>
+          <w:tab w:val="num" w:pos="6480"/>
+        </w:tabs>
+        <w:ind w:left="6480" w:hanging="360"/>
+      </w:pPr>
+      <w:rPr>
+        <w:rFonts w:ascii="Symbol" w:hAnsi="Symbol" w:hint="default"/>
+        <w:sz w:val="20"/>
+      </w:rPr>
+    </w:lvl>
+  </w:abstractNum>
+  <w:abstractNum w:abstractNumId="15" w15:restartNumberingAfterBreak="0">
     <w:nsid w:val="47A07B7D"/>
     <w:multiLevelType w:val="hybridMultilevel"/>
     <w:tmpl w:val="9C3C279A"/>
@@ -8043,7 +9652,156 @@
       </w:rPr>
     </w:lvl>
   </w:abstractNum>
-  <w:abstractNum w:abstractNumId="13" w15:restartNumberingAfterBreak="0">
+  <w:abstractNum w:abstractNumId="16" w15:restartNumberingAfterBreak="0">
+    <w:nsid w:val="4E473B8D"/>
+    <w:multiLevelType w:val="multilevel"/>
+    <w:tmpl w:val="B2562F8A"/>
+    <w:lvl w:ilvl="0">
+      <w:start w:val="1"/>
+      <w:numFmt w:val="bullet"/>
+      <w:lvlText w:val=""/>
+      <w:lvlJc w:val="left"/>
+      <w:pPr>
+        <w:tabs>
+          <w:tab w:val="num" w:pos="720"/>
+        </w:tabs>
+        <w:ind w:left="720" w:hanging="360"/>
+      </w:pPr>
+      <w:rPr>
+        <w:rFonts w:ascii="Symbol" w:hAnsi="Symbol" w:hint="default"/>
+        <w:sz w:val="20"/>
+      </w:rPr>
+    </w:lvl>
+    <w:lvl w:ilvl="1" w:tentative="1">
+      <w:start w:val="1"/>
+      <w:numFmt w:val="bullet"/>
+      <w:lvlText w:val=""/>
+      <w:lvlJc w:val="left"/>
+      <w:pPr>
+        <w:tabs>
+          <w:tab w:val="num" w:pos="1440"/>
+        </w:tabs>
+        <w:ind w:left="1440" w:hanging="360"/>
+      </w:pPr>
+      <w:rPr>
+        <w:rFonts w:ascii="Symbol" w:hAnsi="Symbol" w:hint="default"/>
+        <w:sz w:val="20"/>
+      </w:rPr>
+    </w:lvl>
+    <w:lvl w:ilvl="2" w:tentative="1">
+      <w:start w:val="1"/>
+      <w:numFmt w:val="bullet"/>
+      <w:lvlText w:val=""/>
+      <w:lvlJc w:val="left"/>
+      <w:pPr>
+        <w:tabs>
+          <w:tab w:val="num" w:pos="2160"/>
+        </w:tabs>
+        <w:ind w:left="2160" w:hanging="360"/>
+      </w:pPr>
+      <w:rPr>
+        <w:rFonts w:ascii="Symbol" w:hAnsi="Symbol" w:hint="default"/>
+        <w:sz w:val="20"/>
+      </w:rPr>
+    </w:lvl>
+    <w:lvl w:ilvl="3" w:tentative="1">
+      <w:start w:val="1"/>
+      <w:numFmt w:val="bullet"/>
+      <w:lvlText w:val=""/>
+      <w:lvlJc w:val="left"/>
+      <w:pPr>
+        <w:tabs>
+          <w:tab w:val="num" w:pos="2880"/>
+        </w:tabs>
+        <w:ind w:left="2880" w:hanging="360"/>
+      </w:pPr>
+      <w:rPr>
+        <w:rFonts w:ascii="Symbol" w:hAnsi="Symbol" w:hint="default"/>
+        <w:sz w:val="20"/>
+      </w:rPr>
+    </w:lvl>
+    <w:lvl w:ilvl="4" w:tentative="1">
+      <w:start w:val="1"/>
+      <w:numFmt w:val="bullet"/>
+      <w:lvlText w:val=""/>
+      <w:lvlJc w:val="left"/>
+      <w:pPr>
+        <w:tabs>
+          <w:tab w:val="num" w:pos="3600"/>
+        </w:tabs>
+        <w:ind w:left="3600" w:hanging="360"/>
+      </w:pPr>
+      <w:rPr>
+        <w:rFonts w:ascii="Symbol" w:hAnsi="Symbol" w:hint="default"/>
+        <w:sz w:val="20"/>
+      </w:rPr>
+    </w:lvl>
+    <w:lvl w:ilvl="5" w:tentative="1">
+      <w:start w:val="1"/>
+      <w:numFmt w:val="bullet"/>
+      <w:lvlText w:val=""/>
+      <w:lvlJc w:val="left"/>
+      <w:pPr>
+        <w:tabs>
+          <w:tab w:val="num" w:pos="4320"/>
+        </w:tabs>
+        <w:ind w:left="4320" w:hanging="360"/>
+      </w:pPr>
+      <w:rPr>
+        <w:rFonts w:ascii="Symbol" w:hAnsi="Symbol" w:hint="default"/>
+        <w:sz w:val="20"/>
+      </w:rPr>
+    </w:lvl>
+    <w:lvl w:ilvl="6" w:tentative="1">
+      <w:start w:val="1"/>
+      <w:numFmt w:val="bullet"/>
+      <w:lvlText w:val=""/>
+      <w:lvlJc w:val="left"/>
+      <w:pPr>
+        <w:tabs>
+          <w:tab w:val="num" w:pos="5040"/>
+        </w:tabs>
+        <w:ind w:left="5040" w:hanging="360"/>
+      </w:pPr>
+      <w:rPr>
+        <w:rFonts w:ascii="Symbol" w:hAnsi="Symbol" w:hint="default"/>
+        <w:sz w:val="20"/>
+      </w:rPr>
+    </w:lvl>
+    <w:lvl w:ilvl="7" w:tentative="1">
+      <w:start w:val="1"/>
+      <w:numFmt w:val="bullet"/>
+      <w:lvlText w:val=""/>
+      <w:lvlJc w:val="left"/>
+      <w:pPr>
+        <w:tabs>
+          <w:tab w:val="num" w:pos="5760"/>
+        </w:tabs>
+        <w:ind w:left="5760" w:hanging="360"/>
+      </w:pPr>
+      <w:rPr>
+        <w:rFonts w:ascii="Symbol" w:hAnsi="Symbol" w:hint="default"/>
+        <w:sz w:val="20"/>
+      </w:rPr>
+    </w:lvl>
+    <w:lvl w:ilvl="8" w:tentative="1">
+      <w:start w:val="1"/>
+      <w:numFmt w:val="bullet"/>
+      <w:lvlText w:val=""/>
+      <w:lvlJc w:val="left"/>
+      <w:pPr>
+        <w:tabs>
+          <w:tab w:val="num" w:pos="6480"/>
+        </w:tabs>
+        <w:ind w:left="6480" w:hanging="360"/>
+      </w:pPr>
+      <w:rPr>
+        <w:rFonts w:ascii="Symbol" w:hAnsi="Symbol" w:hint="default"/>
+        <w:sz w:val="20"/>
+      </w:rPr>
+    </w:lvl>
+  </w:abstractNum>
+  <w:abstractNum w:abstractNumId="17" w15:restartNumberingAfterBreak="0">
     <w:nsid w:val="4F1931C1"/>
     <w:multiLevelType w:val="multilevel"/>
     <w:tmpl w:val="DD8CFD1A"/>
@@ -8192,7 +9950,7 @@
       </w:rPr>
     </w:lvl>
   </w:abstractNum>
-  <w:abstractNum w:abstractNumId="14" w15:restartNumberingAfterBreak="0">
+  <w:abstractNum w:abstractNumId="18" w15:restartNumberingAfterBreak="0">
     <w:nsid w:val="51284328"/>
     <w:multiLevelType w:val="multilevel"/>
     <w:tmpl w:val="C19E7CFE"/>
@@ -8305,7 +10063,156 @@
       </w:rPr>
     </w:lvl>
   </w:abstractNum>
-  <w:abstractNum w:abstractNumId="15" w15:restartNumberingAfterBreak="0">
+  <w:abstractNum w:abstractNumId="19" w15:restartNumberingAfterBreak="0">
+    <w:nsid w:val="584045E1"/>
+    <w:multiLevelType w:val="multilevel"/>
+    <w:tmpl w:val="32D0A292"/>
+    <w:lvl w:ilvl="0">
+      <w:start w:val="1"/>
+      <w:numFmt w:val="bullet"/>
+      <w:lvlText w:val=""/>
+      <w:lvlJc w:val="left"/>
+      <w:pPr>
+        <w:tabs>
+          <w:tab w:val="num" w:pos="720"/>
+        </w:tabs>
+        <w:ind w:left="720" w:hanging="360"/>
+      </w:pPr>
+      <w:rPr>
+        <w:rFonts w:ascii="Symbol" w:hAnsi="Symbol" w:hint="default"/>
+        <w:sz w:val="20"/>
+      </w:rPr>
+    </w:lvl>
+    <w:lvl w:ilvl="1" w:tentative="1">
+      <w:start w:val="1"/>
+      <w:numFmt w:val="bullet"/>
+      <w:lvlText w:val=""/>
+      <w:lvlJc w:val="left"/>
+      <w:pPr>
+        <w:tabs>
+          <w:tab w:val="num" w:pos="1440"/>
+        </w:tabs>
+        <w:ind w:left="1440" w:hanging="360"/>
+      </w:pPr>
+      <w:rPr>
+        <w:rFonts w:ascii="Symbol" w:hAnsi="Symbol" w:hint="default"/>
+        <w:sz w:val="20"/>
+      </w:rPr>
+    </w:lvl>
+    <w:lvl w:ilvl="2" w:tentative="1">
+      <w:start w:val="1"/>
+      <w:numFmt w:val="bullet"/>
+      <w:lvlText w:val=""/>
+      <w:lvlJc w:val="left"/>
+      <w:pPr>
+        <w:tabs>
+          <w:tab w:val="num" w:pos="2160"/>
+        </w:tabs>
+        <w:ind w:left="2160" w:hanging="360"/>
+      </w:pPr>
+      <w:rPr>
+        <w:rFonts w:ascii="Symbol" w:hAnsi="Symbol" w:hint="default"/>
+        <w:sz w:val="20"/>
+      </w:rPr>
+    </w:lvl>
+    <w:lvl w:ilvl="3" w:tentative="1">
+      <w:start w:val="1"/>
+      <w:numFmt w:val="bullet"/>
+      <w:lvlText w:val=""/>
+      <w:lvlJc w:val="left"/>
+      <w:pPr>
+        <w:tabs>
+          <w:tab w:val="num" w:pos="2880"/>
+        </w:tabs>
+        <w:ind w:left="2880" w:hanging="360"/>
+      </w:pPr>
+      <w:rPr>
+        <w:rFonts w:ascii="Symbol" w:hAnsi="Symbol" w:hint="default"/>
+        <w:sz w:val="20"/>
+      </w:rPr>
+    </w:lvl>
+    <w:lvl w:ilvl="4" w:tentative="1">
+      <w:start w:val="1"/>
+      <w:numFmt w:val="bullet"/>
+      <w:lvlText w:val=""/>
+      <w:lvlJc w:val="left"/>
+      <w:pPr>
+        <w:tabs>
+          <w:tab w:val="num" w:pos="3600"/>
+        </w:tabs>
+        <w:ind w:left="3600" w:hanging="360"/>
+      </w:pPr>
+      <w:rPr>
+        <w:rFonts w:ascii="Symbol" w:hAnsi="Symbol" w:hint="default"/>
+        <w:sz w:val="20"/>
+      </w:rPr>
+    </w:lvl>
+    <w:lvl w:ilvl="5" w:tentative="1">
+      <w:start w:val="1"/>
+      <w:numFmt w:val="bullet"/>
+      <w:lvlText w:val=""/>
+      <w:lvlJc w:val="left"/>
+      <w:pPr>
+        <w:tabs>
+          <w:tab w:val="num" w:pos="4320"/>
+        </w:tabs>
+        <w:ind w:left="4320" w:hanging="360"/>
+      </w:pPr>
+      <w:rPr>
+        <w:rFonts w:ascii="Symbol" w:hAnsi="Symbol" w:hint="default"/>
+        <w:sz w:val="20"/>
+      </w:rPr>
+    </w:lvl>
+    <w:lvl w:ilvl="6" w:tentative="1">
+      <w:start w:val="1"/>
+      <w:numFmt w:val="bullet"/>
+      <w:lvlText w:val=""/>
+      <w:lvlJc w:val="left"/>
+      <w:pPr>
+        <w:tabs>
+          <w:tab w:val="num" w:pos="5040"/>
+        </w:tabs>
+        <w:ind w:left="5040" w:hanging="360"/>
+      </w:pPr>
+      <w:rPr>
+        <w:rFonts w:ascii="Symbol" w:hAnsi="Symbol" w:hint="default"/>
+        <w:sz w:val="20"/>
+      </w:rPr>
+    </w:lvl>
+    <w:lvl w:ilvl="7" w:tentative="1">
+      <w:start w:val="1"/>
+      <w:numFmt w:val="bullet"/>
+      <w:lvlText w:val=""/>
+      <w:lvlJc w:val="left"/>
+      <w:pPr>
+        <w:tabs>
+          <w:tab w:val="num" w:pos="5760"/>
+        </w:tabs>
+        <w:ind w:left="5760" w:hanging="360"/>
+      </w:pPr>
+      <w:rPr>
+        <w:rFonts w:ascii="Symbol" w:hAnsi="Symbol" w:hint="default"/>
+        <w:sz w:val="20"/>
+      </w:rPr>
+    </w:lvl>
+    <w:lvl w:ilvl="8" w:tentative="1">
+      <w:start w:val="1"/>
+      <w:numFmt w:val="bullet"/>
+      <w:lvlText w:val=""/>
+      <w:lvlJc w:val="left"/>
+      <w:pPr>
+        <w:tabs>
+          <w:tab w:val="num" w:pos="6480"/>
+        </w:tabs>
+        <w:ind w:left="6480" w:hanging="360"/>
+      </w:pPr>
+      <w:rPr>
+        <w:rFonts w:ascii="Symbol" w:hAnsi="Symbol" w:hint="default"/>
+        <w:sz w:val="20"/>
+      </w:rPr>
+    </w:lvl>
+  </w:abstractNum>
+  <w:abstractNum w:abstractNumId="20" w15:restartNumberingAfterBreak="0">
     <w:nsid w:val="602B13D0"/>
     <w:multiLevelType w:val="multilevel"/>
     <w:tmpl w:val="ABBE322C"/>
@@ -8394,7 +10301,7 @@
       </w:pPr>
     </w:lvl>
   </w:abstractNum>
-  <w:abstractNum w:abstractNumId="16" w15:restartNumberingAfterBreak="0">
+  <w:abstractNum w:abstractNumId="21" w15:restartNumberingAfterBreak="0">
     <w:nsid w:val="62151C9C"/>
     <w:multiLevelType w:val="multilevel"/>
     <w:tmpl w:val="769A66F6"/>
@@ -8543,7 +10450,7 @@
       </w:rPr>
     </w:lvl>
   </w:abstractNum>
-  <w:abstractNum w:abstractNumId="17" w15:restartNumberingAfterBreak="0">
+  <w:abstractNum w:abstractNumId="22" w15:restartNumberingAfterBreak="0">
     <w:nsid w:val="62633136"/>
     <w:multiLevelType w:val="multilevel"/>
     <w:tmpl w:val="2118013C"/>
@@ -8692,7 +10599,7 @@
       </w:rPr>
     </w:lvl>
   </w:abstractNum>
-  <w:abstractNum w:abstractNumId="18" w15:restartNumberingAfterBreak="0">
+  <w:abstractNum w:abstractNumId="23" w15:restartNumberingAfterBreak="0">
     <w:nsid w:val="634C1E96"/>
     <w:multiLevelType w:val="hybridMultilevel"/>
     <w:tmpl w:val="332C85AA"/>
@@ -8805,7 +10712,156 @@
       </w:rPr>
     </w:lvl>
   </w:abstractNum>
-  <w:abstractNum w:abstractNumId="19" w15:restartNumberingAfterBreak="0">
+  <w:abstractNum w:abstractNumId="24" w15:restartNumberingAfterBreak="0">
+    <w:nsid w:val="636856CC"/>
+    <w:multiLevelType w:val="multilevel"/>
+    <w:tmpl w:val="263645D4"/>
+    <w:lvl w:ilvl="0">
+      <w:start w:val="1"/>
+      <w:numFmt w:val="bullet"/>
+      <w:lvlText w:val=""/>
+      <w:lvlJc w:val="left"/>
+      <w:pPr>
+        <w:tabs>
+          <w:tab w:val="num" w:pos="720"/>
+        </w:tabs>
+        <w:ind w:left="720" w:hanging="360"/>
+      </w:pPr>
+      <w:rPr>
+        <w:rFonts w:ascii="Symbol" w:hAnsi="Symbol" w:hint="default"/>
+        <w:sz w:val="20"/>
+      </w:rPr>
+    </w:lvl>
+    <w:lvl w:ilvl="1" w:tentative="1">
+      <w:start w:val="1"/>
+      <w:numFmt w:val="bullet"/>
+      <w:lvlText w:val=""/>
+      <w:lvlJc w:val="left"/>
+      <w:pPr>
+        <w:tabs>
+          <w:tab w:val="num" w:pos="1440"/>
+        </w:tabs>
+        <w:ind w:left="1440" w:hanging="360"/>
+      </w:pPr>
+      <w:rPr>
+        <w:rFonts w:ascii="Symbol" w:hAnsi="Symbol" w:hint="default"/>
+        <w:sz w:val="20"/>
+      </w:rPr>
+    </w:lvl>
+    <w:lvl w:ilvl="2" w:tentative="1">
+      <w:start w:val="1"/>
+      <w:numFmt w:val="bullet"/>
+      <w:lvlText w:val=""/>
+      <w:lvlJc w:val="left"/>
+      <w:pPr>
+        <w:tabs>
+          <w:tab w:val="num" w:pos="2160"/>
+        </w:tabs>
+        <w:ind w:left="2160" w:hanging="360"/>
+      </w:pPr>
+      <w:rPr>
+        <w:rFonts w:ascii="Symbol" w:hAnsi="Symbol" w:hint="default"/>
+        <w:sz w:val="20"/>
+      </w:rPr>
+    </w:lvl>
+    <w:lvl w:ilvl="3" w:tentative="1">
+      <w:start w:val="1"/>
+      <w:numFmt w:val="bullet"/>
+      <w:lvlText w:val=""/>
+      <w:lvlJc w:val="left"/>
+      <w:pPr>
+        <w:tabs>
+          <w:tab w:val="num" w:pos="2880"/>
+        </w:tabs>
+        <w:ind w:left="2880" w:hanging="360"/>
+      </w:pPr>
+      <w:rPr>
+        <w:rFonts w:ascii="Symbol" w:hAnsi="Symbol" w:hint="default"/>
+        <w:sz w:val="20"/>
+      </w:rPr>
+    </w:lvl>
+    <w:lvl w:ilvl="4" w:tentative="1">
+      <w:start w:val="1"/>
+      <w:numFmt w:val="bullet"/>
+      <w:lvlText w:val=""/>
+      <w:lvlJc w:val="left"/>
+      <w:pPr>
+        <w:tabs>
+          <w:tab w:val="num" w:pos="3600"/>
+        </w:tabs>
+        <w:ind w:left="3600" w:hanging="360"/>
+      </w:pPr>
+      <w:rPr>
+        <w:rFonts w:ascii="Symbol" w:hAnsi="Symbol" w:hint="default"/>
+        <w:sz w:val="20"/>
+      </w:rPr>
+    </w:lvl>
+    <w:lvl w:ilvl="5" w:tentative="1">
+      <w:start w:val="1"/>
+      <w:numFmt w:val="bullet"/>
+      <w:lvlText w:val=""/>
+      <w:lvlJc w:val="left"/>
+      <w:pPr>
+        <w:tabs>
+          <w:tab w:val="num" w:pos="4320"/>
+        </w:tabs>
+        <w:ind w:left="4320" w:hanging="360"/>
+      </w:pPr>
+      <w:rPr>
+        <w:rFonts w:ascii="Symbol" w:hAnsi="Symbol" w:hint="default"/>
+        <w:sz w:val="20"/>
+      </w:rPr>
+    </w:lvl>
+    <w:lvl w:ilvl="6" w:tentative="1">
+      <w:start w:val="1"/>
+      <w:numFmt w:val="bullet"/>
+      <w:lvlText w:val=""/>
+      <w:lvlJc w:val="left"/>
+      <w:pPr>
+        <w:tabs>
+          <w:tab w:val="num" w:pos="5040"/>
+        </w:tabs>
+        <w:ind w:left="5040" w:hanging="360"/>
+      </w:pPr>
+      <w:rPr>
+        <w:rFonts w:ascii="Symbol" w:hAnsi="Symbol" w:hint="default"/>
+        <w:sz w:val="20"/>
+      </w:rPr>
+    </w:lvl>
+    <w:lvl w:ilvl="7" w:tentative="1">
+      <w:start w:val="1"/>
+      <w:numFmt w:val="bullet"/>
+      <w:lvlText w:val=""/>
+      <w:lvlJc w:val="left"/>
+      <w:pPr>
+        <w:tabs>
+          <w:tab w:val="num" w:pos="5760"/>
+        </w:tabs>
+        <w:ind w:left="5760" w:hanging="360"/>
+      </w:pPr>
+      <w:rPr>
+        <w:rFonts w:ascii="Symbol" w:hAnsi="Symbol" w:hint="default"/>
+        <w:sz w:val="20"/>
+      </w:rPr>
+    </w:lvl>
+    <w:lvl w:ilvl="8" w:tentative="1">
+      <w:start w:val="1"/>
+      <w:numFmt w:val="bullet"/>
+      <w:lvlText w:val=""/>
+      <w:lvlJc w:val="left"/>
+      <w:pPr>
+        <w:tabs>
+          <w:tab w:val="num" w:pos="6480"/>
+        </w:tabs>
+        <w:ind w:left="6480" w:hanging="360"/>
+      </w:pPr>
+      <w:rPr>
+        <w:rFonts w:ascii="Symbol" w:hAnsi="Symbol" w:hint="default"/>
+        <w:sz w:val="20"/>
+      </w:rPr>
+    </w:lvl>
+  </w:abstractNum>
+  <w:abstractNum w:abstractNumId="25" w15:restartNumberingAfterBreak="0">
     <w:nsid w:val="664A65B7"/>
     <w:multiLevelType w:val="multilevel"/>
     <w:tmpl w:val="200A001F"/>
@@ -8891,7 +10947,7 @@
       </w:pPr>
     </w:lvl>
   </w:abstractNum>
-  <w:abstractNum w:abstractNumId="20" w15:restartNumberingAfterBreak="0">
+  <w:abstractNum w:abstractNumId="26" w15:restartNumberingAfterBreak="0">
     <w:nsid w:val="69D97055"/>
     <w:multiLevelType w:val="multilevel"/>
     <w:tmpl w:val="200A001F"/>
@@ -8977,7 +11033,7 @@
       </w:pPr>
     </w:lvl>
   </w:abstractNum>
-  <w:abstractNum w:abstractNumId="21" w15:restartNumberingAfterBreak="0">
+  <w:abstractNum w:abstractNumId="27" w15:restartNumberingAfterBreak="0">
     <w:nsid w:val="6A74434D"/>
     <w:multiLevelType w:val="multilevel"/>
     <w:tmpl w:val="200A001F"/>
@@ -9063,7 +11119,7 @@
       </w:pPr>
     </w:lvl>
   </w:abstractNum>
-  <w:abstractNum w:abstractNumId="22" w15:restartNumberingAfterBreak="0">
+  <w:abstractNum w:abstractNumId="28" w15:restartNumberingAfterBreak="0">
     <w:nsid w:val="73D74168"/>
     <w:multiLevelType w:val="multilevel"/>
     <w:tmpl w:val="200A001F"/>
@@ -9159,64 +11215,82 @@
     <w:abstractNumId w:val="2"/>
   </w:num>
   <w:num w:numId="4" w16cid:durableId="261376365">
-    <w:abstractNumId w:val="19"/>
+    <w:abstractNumId w:val="25"/>
   </w:num>
   <w:num w:numId="5" w16cid:durableId="262228777">
-    <w:abstractNumId w:val="6"/>
+    <w:abstractNumId w:val="8"/>
   </w:num>
   <w:num w:numId="6" w16cid:durableId="492571215">
+    <w:abstractNumId w:val="22"/>
+  </w:num>
+  <w:num w:numId="7" w16cid:durableId="792092852">
+    <w:abstractNumId w:val="21"/>
+  </w:num>
+  <w:num w:numId="8" w16cid:durableId="706609343">
+    <w:abstractNumId w:val="9"/>
+  </w:num>
+  <w:num w:numId="9" w16cid:durableId="1337996912">
     <w:abstractNumId w:val="17"/>
   </w:num>
-  <w:num w:numId="7" w16cid:durableId="792092852">
-    <w:abstractNumId w:val="16"/>
-  </w:num>
-  <w:num w:numId="8" w16cid:durableId="706609343">
-    <w:abstractNumId w:val="7"/>
-  </w:num>
-  <w:num w:numId="9" w16cid:durableId="1337996912">
-    <w:abstractNumId w:val="13"/>
-  </w:num>
   <w:num w:numId="10" w16cid:durableId="849027883">
-    <w:abstractNumId w:val="10"/>
+    <w:abstractNumId w:val="12"/>
   </w:num>
   <w:num w:numId="11" w16cid:durableId="1569921878">
     <w:abstractNumId w:val="0"/>
   </w:num>
   <w:num w:numId="12" w16cid:durableId="1945767293">
+    <w:abstractNumId w:val="23"/>
+  </w:num>
+  <w:num w:numId="13" w16cid:durableId="960113264">
+    <w:abstractNumId w:val="15"/>
+  </w:num>
+  <w:num w:numId="14" w16cid:durableId="898321001">
+    <w:abstractNumId w:val="11"/>
+  </w:num>
+  <w:num w:numId="15" w16cid:durableId="1488664040">
+    <w:abstractNumId w:val="26"/>
+  </w:num>
+  <w:num w:numId="16" w16cid:durableId="1090349897">
+    <w:abstractNumId w:val="28"/>
+  </w:num>
+  <w:num w:numId="17" w16cid:durableId="810246074">
+    <w:abstractNumId w:val="27"/>
+  </w:num>
+  <w:num w:numId="18" w16cid:durableId="776481456">
+    <w:abstractNumId w:val="20"/>
+  </w:num>
+  <w:num w:numId="19" w16cid:durableId="1871143286">
+    <w:abstractNumId w:val="7"/>
+  </w:num>
+  <w:num w:numId="20" w16cid:durableId="775292104">
     <w:abstractNumId w:val="18"/>
   </w:num>
-  <w:num w:numId="13" w16cid:durableId="960113264">
-    <w:abstractNumId w:val="12"/>
+  <w:num w:numId="21" w16cid:durableId="168642682">
+    <w:abstractNumId w:val="10"/>
   </w:num>
-  <w:num w:numId="14" w16cid:durableId="898321001">
-    <w:abstractNumId w:val="9"/>
-  </w:num>
-  <w:num w:numId="15" w16cid:durableId="1488664040">
-    <w:abstractNumId w:val="20"/>
-  </w:num>
-  <w:num w:numId="16" w16cid:durableId="1090349897">
-    <w:abstractNumId w:val="22"/>
-  </w:num>
-  <w:num w:numId="17" w16cid:durableId="810246074">
-    <w:abstractNumId w:val="21"/>
-  </w:num>
-  <w:num w:numId="18" w16cid:durableId="776481456">
-    <w:abstractNumId w:val="15"/>
-  </w:num>
-  <w:num w:numId="19" w16cid:durableId="1871143286">
+  <w:num w:numId="22" w16cid:durableId="933518222">
     <w:abstractNumId w:val="5"/>
   </w:num>
-  <w:num w:numId="20" w16cid:durableId="775292104">
+  <w:num w:numId="23" w16cid:durableId="828398384">
+    <w:abstractNumId w:val="13"/>
+  </w:num>
+  <w:num w:numId="24" w16cid:durableId="463811048">
+    <w:abstractNumId w:val="16"/>
+  </w:num>
+  <w:num w:numId="25" w16cid:durableId="1574897409">
     <w:abstractNumId w:val="14"/>
   </w:num>
-  <w:num w:numId="21" w16cid:durableId="168642682">
-    <w:abstractNumId w:val="8"/>
+  <w:num w:numId="26" w16cid:durableId="833642831">
+    <w:abstractNumId w:val="24"/>
   </w:num>
-  <w:num w:numId="22" w16cid:durableId="933518222">
+  <w:num w:numId="27" w16cid:durableId="413210395">
+    <w:abstractNumId w:val="19"/>
+  </w:num>
+  <w:num w:numId="28" w16cid:durableId="343754029">
     <w:abstractNumId w:val="4"/>
   </w:num>
-  <w:num w:numId="23" w16cid:durableId="828398384">
-    <w:abstractNumId w:val="11"/>
+  <w:num w:numId="29" w16cid:durableId="1669944756">
+    <w:abstractNumId w:val="6"/>
   </w:num>
   <w:numIdMacAtCleanup w:val="1"/>
 </w:numbering>
@@ -10415,6 +12489,14 @@
 </file>
 
 <file path=customXml/item1.xml><?xml version="1.0" encoding="utf-8"?>
+<p:properties xmlns:p="http://schemas.microsoft.com/office/2006/metadata/properties" xmlns:xsi="http://www.w3.org/2001/XMLSchema-instance" xmlns:pc="http://schemas.microsoft.com/office/infopath/2007/PartnerControls">
+  <documentManagement>
+    <_activity xmlns="b59b00fa-d66b-4867-859e-3bae4a52c3fc" xsi:nil="true"/>
+  </documentManagement>
+</p:properties>
+</file>
+
+<file path=customXml/item2.xml><?xml version="1.0" encoding="utf-8"?>
 <ct:contentTypeSchema xmlns:ct="http://schemas.microsoft.com/office/2006/metadata/contentType" xmlns:ma="http://schemas.microsoft.com/office/2006/metadata/properties/metaAttributes" ct:_="" ma:_="" ma:contentTypeName="Documento" ma:contentTypeID="0x010100EDC2290D54BCD84EB719E58A3FB8BB95" ma:contentTypeVersion="17" ma:contentTypeDescription="Crear nuevo documento." ma:contentTypeScope="" ma:versionID="bbf737ba0a15606a758303d1eb73fdf5">
   <xsd:schema xmlns:xsd="http://www.w3.org/2001/XMLSchema" xmlns:xs="http://www.w3.org/2001/XMLSchema" xmlns:p="http://schemas.microsoft.com/office/2006/metadata/properties" xmlns:ns3="b59b00fa-d66b-4867-859e-3bae4a52c3fc" xmlns:ns4="92252a9d-41c1-42f6-943d-22db8253e68a" targetNamespace="http://schemas.microsoft.com/office/2006/metadata/properties" ma:root="true" ma:fieldsID="44a4539b18337ad4bf8d60003f7c0f51" ns3:_="" ns4:_="">
     <xsd:import namespace="b59b00fa-d66b-4867-859e-3bae4a52c3fc"/>
@@ -10661,14 +12743,6 @@
 </ct:contentTypeSchema>
 </file>
 
-<file path=customXml/item2.xml><?xml version="1.0" encoding="utf-8"?>
-<p:properties xmlns:p="http://schemas.microsoft.com/office/2006/metadata/properties" xmlns:xsi="http://www.w3.org/2001/XMLSchema-instance" xmlns:pc="http://schemas.microsoft.com/office/infopath/2007/PartnerControls">
-  <documentManagement>
-    <_activity xmlns="b59b00fa-d66b-4867-859e-3bae4a52c3fc" xsi:nil="true"/>
-  </documentManagement>
-</p:properties>
-</file>
-
 <file path=customXml/item3.xml><?xml version="1.0" encoding="utf-8"?>
 <?mso-contentType ?>
 <FormTemplates xmlns="http://schemas.microsoft.com/sharepoint/v3/contenttype/forms">
@@ -10679,6 +12753,16 @@
 </file>
 
 <file path=customXml/itemProps1.xml><?xml version="1.0" encoding="utf-8"?>
+<ds:datastoreItem xmlns:ds="http://schemas.openxmlformats.org/officeDocument/2006/customXml" ds:itemID="{1864754D-E384-4D30-A9D5-B6A421F0CDB2}">
+  <ds:schemaRefs>
+    <ds:schemaRef ds:uri="http://schemas.microsoft.com/office/2006/metadata/properties"/>
+    <ds:schemaRef ds:uri="http://schemas.microsoft.com/office/infopath/2007/PartnerControls"/>
+    <ds:schemaRef ds:uri="b59b00fa-d66b-4867-859e-3bae4a52c3fc"/>
+  </ds:schemaRefs>
+</ds:datastoreItem>
+</file>
+
+<file path=customXml/itemProps2.xml><?xml version="1.0" encoding="utf-8"?>
 <ds:datastoreItem xmlns:ds="http://schemas.openxmlformats.org/officeDocument/2006/customXml" ds:itemID="{38597E3B-96DC-4D1F-9144-BFF141BF50B8}">
   <ds:schemaRefs>
     <ds:schemaRef ds:uri="http://schemas.microsoft.com/office/2006/metadata/contentType"/>
@@ -10697,16 +12781,6 @@
 </ds:datastoreItem>
 </file>
 
-<file path=customXml/itemProps2.xml><?xml version="1.0" encoding="utf-8"?>
-<ds:datastoreItem xmlns:ds="http://schemas.openxmlformats.org/officeDocument/2006/customXml" ds:itemID="{1864754D-E384-4D30-A9D5-B6A421F0CDB2}">
-  <ds:schemaRefs>
-    <ds:schemaRef ds:uri="http://schemas.microsoft.com/office/2006/metadata/properties"/>
-    <ds:schemaRef ds:uri="http://schemas.microsoft.com/office/infopath/2007/PartnerControls"/>
-    <ds:schemaRef ds:uri="b59b00fa-d66b-4867-859e-3bae4a52c3fc"/>
-  </ds:schemaRefs>
-</ds:datastoreItem>
-</file>
-
 <file path=customXml/itemProps3.xml><?xml version="1.0" encoding="utf-8"?>
 <ds:datastoreItem xmlns:ds="http://schemas.openxmlformats.org/officeDocument/2006/customXml" ds:itemID="{C0E0C6EA-0085-4748-BE65-1344ECEAFDA6}">
   <ds:schemaRefs>

</xml_diff>

<commit_message>
Corrección de varios puntos
</commit_message>
<xml_diff>
--- a/Documentos/Documento de Requerimientos de Software.docx
+++ b/Documentos/Documento de Requerimientos de Software.docx
@@ -1,6 +1,6 @@
 
 <file path=word/document.xml><?xml version="1.0" encoding="utf-8"?>
-<w:document xmlns:wpc="http://schemas.microsoft.com/office/word/2010/wordprocessingCanvas" xmlns:cx="http://schemas.microsoft.com/office/drawing/2014/chartex" xmlns:cx1="http://schemas.microsoft.com/office/drawing/2015/9/8/chartex" xmlns:cx2="http://schemas.microsoft.com/office/drawing/2015/10/21/chartex" xmlns:cx3="http://schemas.microsoft.com/office/drawing/2016/5/9/chartex" xmlns:cx4="http://schemas.microsoft.com/office/drawing/2016/5/10/chartex" xmlns:cx5="http://schemas.microsoft.com/office/drawing/2016/5/11/chartex" xmlns:cx6="http://schemas.microsoft.com/office/drawing/2016/5/12/chartex" xmlns:cx7="http://schemas.microsoft.com/office/drawing/2016/5/13/chartex" xmlns:cx8="http://schemas.microsoft.com/office/drawing/2016/5/14/chartex" xmlns:mc="http://schemas.openxmlformats.org/markup-compatibility/2006" xmlns:aink="http://schemas.microsoft.com/office/drawing/2016/ink" xmlns:am3d="http://schemas.microsoft.com/office/drawing/2017/model3d" xmlns:o="urn:schemas-microsoft-com:office:office" xmlns:oel="http://schemas.microsoft.com/office/2019/extlst" xmlns:r="http://schemas.openxmlformats.org/officeDocument/2006/relationships" xmlns:m="http://schemas.openxmlformats.org/officeDocument/2006/math" xmlns:v="urn:schemas-microsoft-com:vml" xmlns:wp14="http://schemas.microsoft.com/office/word/2010/wordprocessingDrawing" xmlns:wp="http://schemas.openxmlformats.org/drawingml/2006/wordprocessingDrawing" xmlns:w10="urn:schemas-microsoft-com:office:word" xmlns:w="http://schemas.openxmlformats.org/wordprocessingml/2006/main" xmlns:w14="http://schemas.microsoft.com/office/word/2010/wordml" xmlns:w15="http://schemas.microsoft.com/office/word/2012/wordml" xmlns:w16cex="http://schemas.microsoft.com/office/word/2018/wordml/cex" xmlns:w16cid="http://schemas.microsoft.com/office/word/2016/wordml/cid" xmlns:w16="http://schemas.microsoft.com/office/word/2018/wordml" xmlns:w16du="http://schemas.microsoft.com/office/word/2023/wordml/word16du" xmlns:w16sdtdh="http://schemas.microsoft.com/office/word/2020/wordml/sdtdatahash" xmlns:w16se="http://schemas.microsoft.com/office/word/2015/wordml/symex" xmlns:wpg="http://schemas.microsoft.com/office/word/2010/wordprocessingGroup" xmlns:wpi="http://schemas.microsoft.com/office/word/2010/wordprocessingInk" xmlns:wne="http://schemas.microsoft.com/office/word/2006/wordml" xmlns:wps="http://schemas.microsoft.com/office/word/2010/wordprocessingShape" mc:Ignorable="w14 w15 w16se w16cid w16 w16cex w16sdtdh w16du wp14">
+<w:document xmlns:wpc="http://schemas.microsoft.com/office/word/2010/wordprocessingCanvas" xmlns:cx="http://schemas.microsoft.com/office/drawing/2014/chartex" xmlns:cx1="http://schemas.microsoft.com/office/drawing/2015/9/8/chartex" xmlns:cx2="http://schemas.microsoft.com/office/drawing/2015/10/21/chartex" xmlns:cx3="http://schemas.microsoft.com/office/drawing/2016/5/9/chartex" xmlns:cx4="http://schemas.microsoft.com/office/drawing/2016/5/10/chartex" xmlns:cx5="http://schemas.microsoft.com/office/drawing/2016/5/11/chartex" xmlns:cx6="http://schemas.microsoft.com/office/drawing/2016/5/12/chartex" xmlns:cx7="http://schemas.microsoft.com/office/drawing/2016/5/13/chartex" xmlns:cx8="http://schemas.microsoft.com/office/drawing/2016/5/14/chartex" xmlns:mc="http://schemas.openxmlformats.org/markup-compatibility/2006" xmlns:aink="http://schemas.microsoft.com/office/drawing/2016/ink" xmlns:am3d="http://schemas.microsoft.com/office/drawing/2017/model3d" xmlns:o="urn:schemas-microsoft-com:office:office" xmlns:r="http://schemas.openxmlformats.org/officeDocument/2006/relationships" xmlns:m="http://schemas.openxmlformats.org/officeDocument/2006/math" xmlns:v="urn:schemas-microsoft-com:vml" xmlns:wp14="http://schemas.microsoft.com/office/word/2010/wordprocessingDrawing" xmlns:wp="http://schemas.openxmlformats.org/drawingml/2006/wordprocessingDrawing" xmlns:w10="urn:schemas-microsoft-com:office:word" xmlns:w="http://schemas.openxmlformats.org/wordprocessingml/2006/main" xmlns:w14="http://schemas.microsoft.com/office/word/2010/wordml" xmlns:w15="http://schemas.microsoft.com/office/word/2012/wordml" xmlns:w16cex="http://schemas.microsoft.com/office/word/2018/wordml/cex" xmlns:w16cid="http://schemas.microsoft.com/office/word/2016/wordml/cid" xmlns:w16="http://schemas.microsoft.com/office/word/2018/wordml" xmlns:w16sdtdh="http://schemas.microsoft.com/office/word/2020/wordml/sdtdatahash" xmlns:w16se="http://schemas.microsoft.com/office/word/2015/wordml/symex" xmlns:wpg="http://schemas.microsoft.com/office/word/2010/wordprocessingGroup" xmlns:wpi="http://schemas.microsoft.com/office/word/2010/wordprocessingInk" xmlns:wne="http://schemas.microsoft.com/office/word/2006/wordml" xmlns:wps="http://schemas.microsoft.com/office/word/2010/wordprocessingShape" mc:Ignorable="w14 w15 w16se w16cid w16 w16cex w16sdtdh wp14">
   <w:body>
     <w:p>
       <w:pPr>
@@ -4295,18 +4295,6 @@
     </w:p>
     <w:p>
       <w:pPr>
-        <w:shd w:val="clear" w:color="auto" w:fill="FFFFFF"/>
-        <w:spacing w:after="0" w:line="240" w:lineRule="auto"/>
-        <w:rPr>
-          <w:rFonts w:eastAsia="Times New Roman" w:cs="Arial"/>
-          <w:color w:val="00B050"/>
-          <w:szCs w:val="24"/>
-          <w:lang w:eastAsia="es-VE"/>
-        </w:rPr>
-      </w:pPr>
-    </w:p>
-    <w:p>
-      <w:pPr>
         <w:pStyle w:val="Ttulo1"/>
         <w:numPr>
           <w:ilvl w:val="0"/>
@@ -4322,18 +4310,6 @@
     </w:p>
     <w:p>
       <w:pPr>
-        <w:shd w:val="clear" w:color="auto" w:fill="FFFFFF"/>
-        <w:spacing w:after="0" w:line="240" w:lineRule="auto"/>
-        <w:rPr>
-          <w:rFonts w:eastAsia="Times New Roman" w:cs="Arial"/>
-          <w:color w:val="00B050"/>
-          <w:szCs w:val="24"/>
-          <w:lang w:eastAsia="es-VE"/>
-        </w:rPr>
-      </w:pPr>
-    </w:p>
-    <w:p>
-      <w:pPr>
         <w:pStyle w:val="NormalWeb"/>
         <w:spacing w:before="0" w:beforeAutospacing="0" w:after="0" w:afterAutospacing="0"/>
         <w:jc w:val="both"/>
@@ -4829,7 +4805,6 @@
         <w:rPr>
           <w:rFonts w:cs="Arial"/>
         </w:rPr>
-        <w:lastRenderedPageBreak/>
         <w:t>Atención al cliente 24/7.</w:t>
       </w:r>
     </w:p>
@@ -4868,6 +4843,7 @@
         <w:rPr>
           <w:rFonts w:cs="Arial"/>
         </w:rPr>
+        <w:lastRenderedPageBreak/>
         <w:t>Realización de compras.</w:t>
       </w:r>
     </w:p>
@@ -5378,18 +5354,6 @@
         <w:jc w:val="both"/>
         <w:rPr>
           <w:rFonts w:eastAsia="Times New Roman" w:cs="Arial"/>
-          <w:szCs w:val="24"/>
-          <w:lang w:eastAsia="es-VE"/>
-        </w:rPr>
-      </w:pPr>
-    </w:p>
-    <w:p>
-      <w:pPr>
-        <w:shd w:val="clear" w:color="auto" w:fill="FFFFFF"/>
-        <w:spacing w:after="0" w:line="240" w:lineRule="auto"/>
-        <w:jc w:val="both"/>
-        <w:rPr>
-          <w:rFonts w:eastAsia="Times New Roman" w:cs="Arial"/>
           <w:b/>
           <w:bCs/>
           <w:szCs w:val="24"/>
@@ -5404,7 +5368,6 @@
           <w:szCs w:val="24"/>
           <w:lang w:eastAsia="es-VE"/>
         </w:rPr>
-        <w:lastRenderedPageBreak/>
         <w:t>Carrito de Compras</w:t>
       </w:r>
     </w:p>
@@ -5707,21 +5670,12 @@
       <w:r>
         <w:rPr>
           <w:rFonts w:eastAsia="Times New Roman" w:cs="Arial"/>
-          <w:color w:val="00B050"/>
-          <w:szCs w:val="24"/>
-          <w:lang w:eastAsia="es-VE"/>
-        </w:rPr>
-        <w:t>.</w:t>
-      </w:r>
-      <w:r>
-        <w:rPr>
-          <w:rFonts w:eastAsia="Times New Roman" w:cs="Arial"/>
           <w:b/>
           <w:bCs/>
           <w:szCs w:val="24"/>
           <w:lang w:val="es-ES" w:eastAsia="es-VE"/>
         </w:rPr>
-        <w:t>5.1 Identificación de Clases de Usuarios</w:t>
+        <w:t>Identificación de Clases de Usuarios</w:t>
       </w:r>
     </w:p>
     <w:p>
@@ -5781,7 +5735,23 @@
           <w:szCs w:val="24"/>
           <w:lang w:val="es-ES" w:eastAsia="es-VE"/>
         </w:rPr>
-        <w:t>: Personal de INNOVATECH responsable de la configuración y gestión del sistema NOVA.</w:t>
+        <w:t xml:space="preserve">: Personal de INNOVATECH responsable de la configuración y gestión del sistema NOVA. </w:t>
+      </w:r>
+      <w:r>
+        <w:rPr>
+          <w:rFonts w:eastAsia="Times New Roman" w:cs="Arial"/>
+          <w:szCs w:val="24"/>
+          <w:lang w:val="es-ES" w:eastAsia="es-VE"/>
+        </w:rPr>
+        <w:t>E</w:t>
+      </w:r>
+      <w:r>
+        <w:rPr>
+          <w:rFonts w:eastAsia="Times New Roman" w:cs="Arial"/>
+          <w:szCs w:val="24"/>
+          <w:lang w:val="es-ES" w:eastAsia="es-VE"/>
+        </w:rPr>
+        <w:t>ncargados de mantener actualizado el inventario de productos en la plataforma NOVA.</w:t>
       </w:r>
     </w:p>
     <w:p>
@@ -5812,84 +5782,6 @@
           <w:szCs w:val="24"/>
           <w:lang w:val="es-ES" w:eastAsia="es-VE"/>
         </w:rPr>
-        <w:t>Gestores de Inventario</w:t>
-      </w:r>
-      <w:r>
-        <w:rPr>
-          <w:rFonts w:eastAsia="Times New Roman" w:cs="Arial"/>
-          <w:szCs w:val="24"/>
-          <w:lang w:val="es-ES" w:eastAsia="es-VE"/>
-        </w:rPr>
-        <w:t>: Empleados encargados de mantener actualizado el inventario de productos en la plataforma NOVA.</w:t>
-      </w:r>
-    </w:p>
-    <w:p>
-      <w:pPr>
-        <w:numPr>
-          <w:ilvl w:val="0"/>
-          <w:numId w:val="5"/>
-        </w:numPr>
-        <w:shd w:val="clear" w:color="auto" w:fill="FFFFFF"/>
-        <w:tabs>
-          <w:tab w:val="clear" w:pos="720"/>
-          <w:tab w:val="num" w:pos="1080"/>
-        </w:tabs>
-        <w:spacing w:after="0" w:line="240" w:lineRule="auto"/>
-        <w:ind w:left="1080"/>
-        <w:jc w:val="both"/>
-        <w:rPr>
-          <w:rFonts w:eastAsia="Times New Roman" w:cs="Arial"/>
-          <w:szCs w:val="24"/>
-          <w:lang w:val="es-ES" w:eastAsia="es-VE"/>
-        </w:rPr>
-      </w:pPr>
-      <w:r>
-        <w:rPr>
-          <w:rFonts w:eastAsia="Times New Roman" w:cs="Arial"/>
-          <w:b/>
-          <w:bCs/>
-          <w:szCs w:val="24"/>
-          <w:lang w:val="es-ES" w:eastAsia="es-VE"/>
-        </w:rPr>
-        <w:t>Agentes de Atención al Cliente</w:t>
-      </w:r>
-      <w:r>
-        <w:rPr>
-          <w:rFonts w:eastAsia="Times New Roman" w:cs="Arial"/>
-          <w:szCs w:val="24"/>
-          <w:lang w:val="es-ES" w:eastAsia="es-VE"/>
-        </w:rPr>
-        <w:t>: Representantes de INNOVATECH capacitados para brindar asistencia a los clientes a través de la plataforma NOVA.</w:t>
-      </w:r>
-    </w:p>
-    <w:p>
-      <w:pPr>
-        <w:numPr>
-          <w:ilvl w:val="0"/>
-          <w:numId w:val="5"/>
-        </w:numPr>
-        <w:shd w:val="clear" w:color="auto" w:fill="FFFFFF"/>
-        <w:tabs>
-          <w:tab w:val="clear" w:pos="720"/>
-          <w:tab w:val="num" w:pos="1080"/>
-        </w:tabs>
-        <w:spacing w:after="0" w:line="240" w:lineRule="auto"/>
-        <w:ind w:left="1080"/>
-        <w:jc w:val="both"/>
-        <w:rPr>
-          <w:rFonts w:eastAsia="Times New Roman" w:cs="Arial"/>
-          <w:szCs w:val="24"/>
-          <w:lang w:val="es-ES" w:eastAsia="es-VE"/>
-        </w:rPr>
-      </w:pPr>
-      <w:r>
-        <w:rPr>
-          <w:rFonts w:eastAsia="Times New Roman" w:cs="Arial"/>
-          <w:b/>
-          <w:bCs/>
-          <w:szCs w:val="24"/>
-          <w:lang w:val="es-ES" w:eastAsia="es-VE"/>
-        </w:rPr>
         <w:t>Clientes</w:t>
       </w:r>
       <w:r>
@@ -5935,7 +5827,7 @@
           <w:szCs w:val="24"/>
           <w:lang w:val="es-ES" w:eastAsia="es-VE"/>
         </w:rPr>
-        <w:t>5.2 Características de Usuarios</w:t>
+        <w:t>Características de Usuarios</w:t>
       </w:r>
     </w:p>
     <w:p>
@@ -6114,7 +6006,6 @@
           <w:szCs w:val="24"/>
           <w:lang w:val="es-ES" w:eastAsia="es-VE"/>
         </w:rPr>
-        <w:lastRenderedPageBreak/>
         <w:t>Responsabilidades</w:t>
       </w:r>
       <w:r>
@@ -6124,31 +6015,6 @@
           <w:lang w:val="es-ES" w:eastAsia="es-VE"/>
         </w:rPr>
         <w:t>: Configurar permisos de usuario, gestionar inventarios, supervisar la actividad del sistema, entre otros.</w:t>
-      </w:r>
-    </w:p>
-    <w:p>
-      <w:pPr>
-        <w:shd w:val="clear" w:color="auto" w:fill="FFFFFF"/>
-        <w:spacing w:after="0" w:line="240" w:lineRule="auto"/>
-        <w:ind w:left="708"/>
-        <w:jc w:val="both"/>
-        <w:rPr>
-          <w:rFonts w:eastAsia="Times New Roman" w:cs="Arial"/>
-          <w:b/>
-          <w:bCs/>
-          <w:szCs w:val="24"/>
-          <w:lang w:val="es-ES" w:eastAsia="es-VE"/>
-        </w:rPr>
-      </w:pPr>
-      <w:r>
-        <w:rPr>
-          <w:rFonts w:eastAsia="Times New Roman" w:cs="Arial"/>
-          <w:b/>
-          <w:bCs/>
-          <w:szCs w:val="24"/>
-          <w:lang w:val="es-ES" w:eastAsia="es-VE"/>
-        </w:rPr>
-        <w:t>Gestores de Inventario:</w:t>
       </w:r>
     </w:p>
     <w:p>
@@ -6179,7 +6045,7 @@
           <w:szCs w:val="24"/>
           <w:lang w:val="es-ES" w:eastAsia="es-VE"/>
         </w:rPr>
-        <w:t>Nivel de Acceso</w:t>
+        <w:t>Conocimientos Técnicos</w:t>
       </w:r>
       <w:r>
         <w:rPr>
@@ -6187,7 +6053,7 @@
           <w:szCs w:val="24"/>
           <w:lang w:val="es-ES" w:eastAsia="es-VE"/>
         </w:rPr>
-        <w:t>: Acceso limitado a las funciones relacionadas con la gestión y actualización del inventario en la plataforma NOVA.</w:t>
+        <w:t>: Conocimientos sólidos sobre los productos vendidos por INNOVATECH y el proceso de gestión de inventarios.</w:t>
       </w:r>
     </w:p>
     <w:p>
@@ -6218,45 +6084,6 @@
           <w:szCs w:val="24"/>
           <w:lang w:val="es-ES" w:eastAsia="es-VE"/>
         </w:rPr>
-        <w:t>Conocimientos Técnicos</w:t>
-      </w:r>
-      <w:r>
-        <w:rPr>
-          <w:rFonts w:eastAsia="Times New Roman" w:cs="Arial"/>
-          <w:szCs w:val="24"/>
-          <w:lang w:val="es-ES" w:eastAsia="es-VE"/>
-        </w:rPr>
-        <w:t>: Conocimientos sólidos sobre los productos vendidos por INNOVATECH y el proceso de gestión de inventarios.</w:t>
-      </w:r>
-    </w:p>
-    <w:p>
-      <w:pPr>
-        <w:numPr>
-          <w:ilvl w:val="0"/>
-          <w:numId w:val="7"/>
-        </w:numPr>
-        <w:shd w:val="clear" w:color="auto" w:fill="FFFFFF"/>
-        <w:tabs>
-          <w:tab w:val="clear" w:pos="720"/>
-          <w:tab w:val="num" w:pos="1428"/>
-        </w:tabs>
-        <w:spacing w:after="0" w:line="240" w:lineRule="auto"/>
-        <w:ind w:left="1428"/>
-        <w:jc w:val="both"/>
-        <w:rPr>
-          <w:rFonts w:eastAsia="Times New Roman" w:cs="Arial"/>
-          <w:szCs w:val="24"/>
-          <w:lang w:val="es-ES" w:eastAsia="es-VE"/>
-        </w:rPr>
-      </w:pPr>
-      <w:r>
-        <w:rPr>
-          <w:rFonts w:eastAsia="Times New Roman" w:cs="Arial"/>
-          <w:b/>
-          <w:bCs/>
-          <w:szCs w:val="24"/>
-          <w:lang w:val="es-ES" w:eastAsia="es-VE"/>
-        </w:rPr>
         <w:t>Responsabilidades</w:t>
       </w:r>
       <w:r>
@@ -6290,158 +6117,7 @@
           <w:szCs w:val="24"/>
           <w:lang w:val="es-ES" w:eastAsia="es-VE"/>
         </w:rPr>
-        <w:t>Personal</w:t>
-      </w:r>
-      <w:r>
-        <w:rPr>
-          <w:rFonts w:eastAsia="Times New Roman" w:cs="Arial"/>
-          <w:b/>
-          <w:bCs/>
-          <w:szCs w:val="24"/>
-          <w:lang w:val="es-ES" w:eastAsia="es-VE"/>
-        </w:rPr>
-        <w:t xml:space="preserve"> de Atención al Cliente:</w:t>
-      </w:r>
-    </w:p>
-    <w:p>
-      <w:pPr>
-        <w:numPr>
-          <w:ilvl w:val="0"/>
-          <w:numId w:val="8"/>
-        </w:numPr>
-        <w:shd w:val="clear" w:color="auto" w:fill="FFFFFF"/>
-        <w:tabs>
-          <w:tab w:val="clear" w:pos="720"/>
-          <w:tab w:val="num" w:pos="1428"/>
-        </w:tabs>
-        <w:spacing w:after="0" w:line="240" w:lineRule="auto"/>
-        <w:ind w:left="1428"/>
-        <w:jc w:val="both"/>
-        <w:rPr>
-          <w:rFonts w:eastAsia="Times New Roman" w:cs="Arial"/>
-          <w:szCs w:val="24"/>
-          <w:lang w:val="es-ES" w:eastAsia="es-VE"/>
-        </w:rPr>
-      </w:pPr>
-      <w:r>
-        <w:rPr>
-          <w:rFonts w:eastAsia="Times New Roman" w:cs="Arial"/>
-          <w:b/>
-          <w:bCs/>
-          <w:szCs w:val="24"/>
-          <w:lang w:val="es-ES" w:eastAsia="es-VE"/>
-        </w:rPr>
-        <w:t>Nivel de Acceso</w:t>
-      </w:r>
-      <w:r>
-        <w:rPr>
-          <w:rFonts w:eastAsia="Times New Roman" w:cs="Arial"/>
-          <w:szCs w:val="24"/>
-          <w:lang w:val="es-ES" w:eastAsia="es-VE"/>
-        </w:rPr>
-        <w:t>: Acceso a las funciones de atención al cliente y seguimiento de pedidos en la plataforma NOVA.</w:t>
-      </w:r>
-    </w:p>
-    <w:p>
-      <w:pPr>
-        <w:numPr>
-          <w:ilvl w:val="0"/>
-          <w:numId w:val="8"/>
-        </w:numPr>
-        <w:shd w:val="clear" w:color="auto" w:fill="FFFFFF"/>
-        <w:tabs>
-          <w:tab w:val="clear" w:pos="720"/>
-          <w:tab w:val="num" w:pos="1428"/>
-        </w:tabs>
-        <w:spacing w:after="0" w:line="240" w:lineRule="auto"/>
-        <w:ind w:left="1428"/>
-        <w:jc w:val="both"/>
-        <w:rPr>
-          <w:rFonts w:eastAsia="Times New Roman" w:cs="Arial"/>
-          <w:szCs w:val="24"/>
-          <w:lang w:val="es-ES" w:eastAsia="es-VE"/>
-        </w:rPr>
-      </w:pPr>
-      <w:r>
-        <w:rPr>
-          <w:rFonts w:eastAsia="Times New Roman" w:cs="Arial"/>
-          <w:b/>
-          <w:bCs/>
-          <w:szCs w:val="24"/>
-          <w:lang w:val="es-ES" w:eastAsia="es-VE"/>
-        </w:rPr>
-        <w:t>Conocimientos Técnicos</w:t>
-      </w:r>
-      <w:r>
-        <w:rPr>
-          <w:rFonts w:eastAsia="Times New Roman" w:cs="Arial"/>
-          <w:szCs w:val="24"/>
-          <w:lang w:val="es-ES" w:eastAsia="es-VE"/>
-        </w:rPr>
-        <w:t>: Conocimientos básicos sobre el funcionamiento de la plataforma NOVA y los productos ofrecidos por INNOVATECH.</w:t>
-      </w:r>
-    </w:p>
-    <w:p>
-      <w:pPr>
-        <w:numPr>
-          <w:ilvl w:val="0"/>
-          <w:numId w:val="8"/>
-        </w:numPr>
-        <w:shd w:val="clear" w:color="auto" w:fill="FFFFFF"/>
-        <w:tabs>
-          <w:tab w:val="clear" w:pos="720"/>
-          <w:tab w:val="num" w:pos="1428"/>
-        </w:tabs>
-        <w:spacing w:after="0" w:line="240" w:lineRule="auto"/>
-        <w:ind w:left="1428"/>
-        <w:jc w:val="both"/>
-        <w:rPr>
-          <w:rFonts w:eastAsia="Times New Roman" w:cs="Arial"/>
-          <w:szCs w:val="24"/>
-          <w:lang w:val="es-ES" w:eastAsia="es-VE"/>
-        </w:rPr>
-      </w:pPr>
-      <w:r>
-        <w:rPr>
-          <w:rFonts w:eastAsia="Times New Roman" w:cs="Arial"/>
-          <w:b/>
-          <w:bCs/>
-          <w:szCs w:val="24"/>
-          <w:lang w:val="es-ES" w:eastAsia="es-VE"/>
-        </w:rPr>
-        <w:t>Responsabilidades</w:t>
-      </w:r>
-      <w:r>
-        <w:rPr>
-          <w:rFonts w:eastAsia="Times New Roman" w:cs="Arial"/>
-          <w:szCs w:val="24"/>
-          <w:lang w:val="es-ES" w:eastAsia="es-VE"/>
-        </w:rPr>
-        <w:t>: Responder consultas de clientes, proporcionar asesoramiento sobre productos, resolver problemas de pedidos, etc.</w:t>
-      </w:r>
-    </w:p>
-    <w:p>
-      <w:pPr>
-        <w:shd w:val="clear" w:color="auto" w:fill="FFFFFF"/>
-        <w:spacing w:after="0" w:line="240" w:lineRule="auto"/>
-        <w:ind w:left="708"/>
-        <w:jc w:val="both"/>
-        <w:rPr>
-          <w:rFonts w:eastAsia="Times New Roman" w:cs="Arial"/>
-          <w:b/>
-          <w:bCs/>
-          <w:szCs w:val="24"/>
-          <w:lang w:val="es-ES" w:eastAsia="es-VE"/>
-        </w:rPr>
-      </w:pPr>
-      <w:r>
-        <w:rPr>
-          <w:rFonts w:eastAsia="Times New Roman" w:cs="Arial"/>
-          <w:b/>
-          <w:bCs/>
-          <w:szCs w:val="24"/>
-          <w:lang w:val="es-ES" w:eastAsia="es-VE"/>
-        </w:rPr>
+        <w:lastRenderedPageBreak/>
         <w:t>Clientes:</w:t>
       </w:r>
     </w:p>
@@ -6620,28 +6296,7 @@
           <w:szCs w:val="24"/>
           <w:lang w:val="es-ES" w:eastAsia="es-VE"/>
         </w:rPr>
-        <w:t>5.3 Escenarios de Uso</w:t>
-      </w:r>
-    </w:p>
-    <w:p>
-      <w:pPr>
-        <w:shd w:val="clear" w:color="auto" w:fill="FFFFFF"/>
-        <w:spacing w:after="0" w:line="240" w:lineRule="auto"/>
-        <w:ind w:left="360"/>
-        <w:jc w:val="both"/>
-        <w:rPr>
-          <w:rFonts w:eastAsia="Times New Roman" w:cs="Arial"/>
-          <w:szCs w:val="24"/>
-          <w:lang w:val="es-ES" w:eastAsia="es-VE"/>
-        </w:rPr>
-      </w:pPr>
-      <w:r>
-        <w:rPr>
-          <w:rFonts w:eastAsia="Times New Roman" w:cs="Arial"/>
-          <w:szCs w:val="24"/>
-          <w:lang w:val="es-ES" w:eastAsia="es-VE"/>
-        </w:rPr>
-        <w:t>Se identifican los siguientes escenarios de uso típicos para cada clase de usuario:</w:t>
+        <w:t>Funcionalidades asociadas</w:t>
       </w:r>
     </w:p>
     <w:p>
@@ -6680,7 +6335,7 @@
           <w:szCs w:val="24"/>
           <w:lang w:val="es-ES" w:eastAsia="es-VE"/>
         </w:rPr>
-        <w:t>: Configuración inicial del sistema NOVA, actualización de permisos de usuario, gestión de categorías y productos.</w:t>
+        <w:t>: Configuración inicial del sistema NOVA, actualización de permisos de usuario, gestión de categorías y productos. Actualización de existencias, agregado de nuevos productos, gestión de precios y promociones.</w:t>
       </w:r>
     </w:p>
     <w:p>
@@ -6711,7 +6366,7 @@
           <w:szCs w:val="24"/>
           <w:lang w:val="es-ES" w:eastAsia="es-VE"/>
         </w:rPr>
-        <w:t>Gestores de Inventario</w:t>
+        <w:t>Clientes</w:t>
       </w:r>
       <w:r>
         <w:rPr>
@@ -6719,120 +6374,8 @@
           <w:szCs w:val="24"/>
           <w:lang w:val="es-ES" w:eastAsia="es-VE"/>
         </w:rPr>
-        <w:t>: Actualización de existencias, agregado de nuevos productos, gestión de precios y promociones.</w:t>
-      </w:r>
-    </w:p>
-    <w:p>
-      <w:pPr>
-        <w:numPr>
-          <w:ilvl w:val="0"/>
-          <w:numId w:val="10"/>
-        </w:numPr>
-        <w:shd w:val="clear" w:color="auto" w:fill="FFFFFF"/>
-        <w:tabs>
-          <w:tab w:val="clear" w:pos="720"/>
-          <w:tab w:val="num" w:pos="1080"/>
-        </w:tabs>
-        <w:spacing w:after="0" w:line="240" w:lineRule="auto"/>
-        <w:ind w:left="1080"/>
-        <w:jc w:val="both"/>
-        <w:rPr>
-          <w:rFonts w:eastAsia="Times New Roman" w:cs="Arial"/>
-          <w:szCs w:val="24"/>
-          <w:lang w:val="es-ES" w:eastAsia="es-VE"/>
-        </w:rPr>
-      </w:pPr>
-      <w:r>
-        <w:rPr>
-          <w:rFonts w:eastAsia="Times New Roman" w:cs="Arial"/>
-          <w:b/>
-          <w:bCs/>
-          <w:szCs w:val="24"/>
-          <w:lang w:val="es-ES" w:eastAsia="es-VE"/>
-        </w:rPr>
-        <w:t>Personal</w:t>
-      </w:r>
-      <w:r>
-        <w:rPr>
-          <w:rFonts w:eastAsia="Times New Roman" w:cs="Arial"/>
-          <w:b/>
-          <w:bCs/>
-          <w:szCs w:val="24"/>
-          <w:lang w:val="es-ES" w:eastAsia="es-VE"/>
-        </w:rPr>
-        <w:t xml:space="preserve"> de Atención al Cliente</w:t>
-      </w:r>
-      <w:r>
-        <w:rPr>
-          <w:rFonts w:eastAsia="Times New Roman" w:cs="Arial"/>
-          <w:szCs w:val="24"/>
-          <w:lang w:val="es-ES" w:eastAsia="es-VE"/>
-        </w:rPr>
-        <w:t>: Atención de consultas de clientes, seguimiento de pedidos, procesamiento de devoluciones.</w:t>
-      </w:r>
-    </w:p>
-    <w:p>
-      <w:pPr>
-        <w:numPr>
-          <w:ilvl w:val="0"/>
-          <w:numId w:val="10"/>
-        </w:numPr>
-        <w:shd w:val="clear" w:color="auto" w:fill="FFFFFF"/>
-        <w:tabs>
-          <w:tab w:val="clear" w:pos="720"/>
-          <w:tab w:val="num" w:pos="1080"/>
-        </w:tabs>
-        <w:spacing w:after="0" w:line="240" w:lineRule="auto"/>
-        <w:ind w:left="1080"/>
-        <w:jc w:val="both"/>
-        <w:rPr>
-          <w:rFonts w:eastAsia="Times New Roman" w:cs="Arial"/>
-          <w:szCs w:val="24"/>
-          <w:lang w:val="es-ES" w:eastAsia="es-VE"/>
-        </w:rPr>
-      </w:pPr>
-      <w:r>
-        <w:rPr>
-          <w:rFonts w:eastAsia="Times New Roman" w:cs="Arial"/>
-          <w:b/>
-          <w:bCs/>
-          <w:szCs w:val="24"/>
-          <w:lang w:val="es-ES" w:eastAsia="es-VE"/>
-        </w:rPr>
-        <w:t>Clientes</w:t>
-      </w:r>
-      <w:r>
-        <w:rPr>
-          <w:rFonts w:eastAsia="Times New Roman" w:cs="Arial"/>
-          <w:szCs w:val="24"/>
-          <w:lang w:val="es-ES" w:eastAsia="es-VE"/>
-        </w:rPr>
         <w:t>: Búsqueda y exploración de productos, agregado de productos al carrito, selección de opciones de envío y pago, seguimiento de pedidos.</w:t>
       </w:r>
-    </w:p>
-    <w:p>
-      <w:pPr>
-        <w:shd w:val="clear" w:color="auto" w:fill="FFFFFF"/>
-        <w:spacing w:after="0" w:line="240" w:lineRule="auto"/>
-        <w:rPr>
-          <w:rFonts w:eastAsia="Times New Roman" w:cs="Arial"/>
-          <w:color w:val="00B050"/>
-          <w:szCs w:val="24"/>
-          <w:lang w:val="es-ES" w:eastAsia="es-VE"/>
-        </w:rPr>
-      </w:pPr>
-    </w:p>
-    <w:p>
-      <w:pPr>
-        <w:shd w:val="clear" w:color="auto" w:fill="FFFFFF"/>
-        <w:spacing w:after="0" w:line="240" w:lineRule="auto"/>
-        <w:rPr>
-          <w:rFonts w:eastAsia="Times New Roman" w:cs="Arial"/>
-          <w:color w:val="00B050"/>
-          <w:szCs w:val="24"/>
-          <w:lang w:val="es-ES" w:eastAsia="es-VE"/>
-        </w:rPr>
-      </w:pPr>
     </w:p>
     <w:p>
       <w:pPr>
@@ -6869,176 +6412,9 @@
       </w:pPr>
       <w:bookmarkStart w:id="8" w:name="_Toc511650910"/>
       <w:r>
-        <w:lastRenderedPageBreak/>
         <w:t>Entorno operativo</w:t>
       </w:r>
       <w:bookmarkEnd w:id="8"/>
-    </w:p>
-    <w:p>
-      <w:pPr>
-        <w:pStyle w:val="NormalWeb"/>
-        <w:spacing w:before="0" w:beforeAutospacing="0" w:after="0" w:afterAutospacing="0"/>
-        <w:jc w:val="both"/>
-        <w:rPr>
-          <w:rFonts w:ascii="Arial" w:hAnsi="Arial" w:cs="Arial"/>
-          <w:color w:val="1F1F1F"/>
-        </w:rPr>
-      </w:pPr>
-      <w:r>
-        <w:rPr>
-          <w:rStyle w:val="Textoennegrita"/>
-          <w:rFonts w:ascii="Arial" w:hAnsi="Arial" w:cs="Arial"/>
-          <w:color w:val="1F1F1F"/>
-          <w:bdr w:val="none" w:sz="0" w:space="0" w:color="auto" w:frame="1"/>
-        </w:rPr>
-        <w:t>Plataforma de hardware:</w:t>
-      </w:r>
-    </w:p>
-    <w:p>
-      <w:pPr>
-        <w:numPr>
-          <w:ilvl w:val="0"/>
-          <w:numId w:val="17"/>
-        </w:numPr>
-        <w:spacing w:after="0" w:line="240" w:lineRule="auto"/>
-        <w:jc w:val="both"/>
-        <w:rPr>
-          <w:rFonts w:cs="Arial"/>
-          <w:color w:val="1F1F1F"/>
-        </w:rPr>
-      </w:pPr>
-      <w:r>
-        <w:rPr>
-          <w:rFonts w:cs="Arial"/>
-          <w:color w:val="1F1F1F"/>
-        </w:rPr>
-        <w:t xml:space="preserve">Servidores físicos o virtuales con las siguientes características: </w:t>
-      </w:r>
-    </w:p>
-    <w:p>
-      <w:pPr>
-        <w:numPr>
-          <w:ilvl w:val="1"/>
-          <w:numId w:val="17"/>
-        </w:numPr>
-        <w:spacing w:after="0" w:line="240" w:lineRule="auto"/>
-        <w:jc w:val="both"/>
-        <w:rPr>
-          <w:rFonts w:cs="Arial"/>
-          <w:color w:val="1F1F1F"/>
-        </w:rPr>
-      </w:pPr>
-      <w:r>
-        <w:rPr>
-          <w:rFonts w:cs="Arial"/>
-          <w:color w:val="1F1F1F"/>
-        </w:rPr>
-        <w:t>Procesador: Intel Xeon o AMD EPYC de última generación.</w:t>
-      </w:r>
-    </w:p>
-    <w:p>
-      <w:pPr>
-        <w:numPr>
-          <w:ilvl w:val="1"/>
-          <w:numId w:val="17"/>
-        </w:numPr>
-        <w:spacing w:after="0" w:line="240" w:lineRule="auto"/>
-        <w:jc w:val="both"/>
-        <w:rPr>
-          <w:rFonts w:cs="Arial"/>
-          <w:color w:val="1F1F1F"/>
-        </w:rPr>
-      </w:pPr>
-      <w:r>
-        <w:rPr>
-          <w:rFonts w:cs="Arial"/>
-          <w:color w:val="1F1F1F"/>
-        </w:rPr>
-        <w:t>Memoria RAM: 32 GB o más.</w:t>
-      </w:r>
-    </w:p>
-    <w:p>
-      <w:pPr>
-        <w:numPr>
-          <w:ilvl w:val="1"/>
-          <w:numId w:val="17"/>
-        </w:numPr>
-        <w:spacing w:after="0" w:line="240" w:lineRule="auto"/>
-        <w:jc w:val="both"/>
-        <w:rPr>
-          <w:rFonts w:cs="Arial"/>
-          <w:color w:val="1F1F1F"/>
-        </w:rPr>
-      </w:pPr>
-      <w:r>
-        <w:rPr>
-          <w:rFonts w:cs="Arial"/>
-          <w:color w:val="1F1F1F"/>
-        </w:rPr>
-        <w:t>Almacenamiento: SSD de alta velocidad con suficiente capacidad para almacenar los datos del asistente y los modelos de aprendizaje automático.</w:t>
-      </w:r>
-    </w:p>
-    <w:p>
-      <w:pPr>
-        <w:pStyle w:val="NormalWeb"/>
-        <w:spacing w:before="0" w:beforeAutospacing="0" w:after="0" w:afterAutospacing="0"/>
-        <w:jc w:val="both"/>
-        <w:rPr>
-          <w:rFonts w:ascii="Arial" w:hAnsi="Arial" w:cs="Arial"/>
-          <w:color w:val="1F1F1F"/>
-        </w:rPr>
-      </w:pPr>
-      <w:r>
-        <w:rPr>
-          <w:rStyle w:val="Textoennegrita"/>
-          <w:rFonts w:ascii="Arial" w:hAnsi="Arial" w:cs="Arial"/>
-          <w:color w:val="1F1F1F"/>
-          <w:bdr w:val="none" w:sz="0" w:space="0" w:color="auto" w:frame="1"/>
-        </w:rPr>
-        <w:t>Sistema operativo:</w:t>
-      </w:r>
-    </w:p>
-    <w:p>
-      <w:pPr>
-        <w:numPr>
-          <w:ilvl w:val="0"/>
-          <w:numId w:val="18"/>
-        </w:numPr>
-        <w:spacing w:after="0" w:line="240" w:lineRule="auto"/>
-        <w:jc w:val="both"/>
-        <w:rPr>
-          <w:rFonts w:cs="Arial"/>
-          <w:color w:val="1F1F1F"/>
-        </w:rPr>
-      </w:pPr>
-      <w:r>
-        <w:rPr>
-          <w:rFonts w:cs="Arial"/>
-          <w:color w:val="1F1F1F"/>
-        </w:rPr>
-        <w:t>Se recomienda utilizar un sistema operativo Linux de distribución empresarial, como Ubuntu Server, CentOS o Red Hat Enterprise Linux.</w:t>
-      </w:r>
-    </w:p>
-    <w:p>
-      <w:pPr>
-        <w:numPr>
-          <w:ilvl w:val="0"/>
-          <w:numId w:val="18"/>
-        </w:numPr>
-        <w:spacing w:after="0" w:line="240" w:lineRule="auto"/>
-        <w:jc w:val="both"/>
-        <w:rPr>
-          <w:rFonts w:cs="Arial"/>
-          <w:color w:val="1F1F1F"/>
-        </w:rPr>
-      </w:pPr>
-      <w:r>
-        <w:rPr>
-          <w:rFonts w:cs="Arial"/>
-          <w:color w:val="1F1F1F"/>
-        </w:rPr>
-        <w:t>La versión específica del sistema operativo dependerá de las preferencias del equipo de desarrollo y de las características de hardware del servidor.</w:t>
-      </w:r>
     </w:p>
     <w:p>
       <w:pPr>
@@ -7292,6 +6668,7 @@
           <w:rFonts w:cs="Arial"/>
           <w:color w:val="1F1F1F"/>
         </w:rPr>
+        <w:lastRenderedPageBreak/>
         <w:t>Se deberán implementar medidas de seguridad adecuadas para proteger el acceso al asistente, como autenticación y autorización de usuarios.</w:t>
       </w:r>
     </w:p>
@@ -7371,18 +6748,6 @@
     </w:p>
     <w:p>
       <w:pPr>
-        <w:shd w:val="clear" w:color="auto" w:fill="FFFFFF"/>
-        <w:spacing w:after="0" w:line="240" w:lineRule="auto"/>
-        <w:rPr>
-          <w:rFonts w:eastAsia="Times New Roman" w:cs="Arial"/>
-          <w:color w:val="00B050"/>
-          <w:szCs w:val="24"/>
-          <w:lang w:eastAsia="es-VE"/>
-        </w:rPr>
-      </w:pPr>
-    </w:p>
-    <w:p>
-      <w:pPr>
         <w:pStyle w:val="Ttulo1"/>
         <w:numPr>
           <w:ilvl w:val="0"/>
@@ -7392,7 +6757,6 @@
       </w:pPr>
       <w:bookmarkStart w:id="9" w:name="_Toc511650911"/>
       <w:r>
-        <w:lastRenderedPageBreak/>
         <w:t>Re</w:t>
       </w:r>
       <w:r>
@@ -7897,7 +7261,6 @@
           <w:szCs w:val="24"/>
           <w:lang w:eastAsia="es-VE"/>
         </w:rPr>
-        <w:lastRenderedPageBreak/>
         <w:t>Cada requerimiento debe ser identificado unívocamente, para lo cual se recomienda usar un número de secuencia, que tenga algún significado y de formato común a toda la organización. Por ejemplo:</w:t>
       </w:r>
     </w:p>
@@ -8194,10 +7557,6 @@
     <w:p/>
     <w:p/>
     <w:p/>
-    <w:p/>
-    <w:p/>
-    <w:p/>
-    <w:p/>
     <w:p>
       <w:pPr>
         <w:pStyle w:val="Ttulo1"/>
@@ -8216,22 +7575,6 @@
     </w:p>
     <w:p>
       <w:pPr>
-        <w:jc w:val="both"/>
-      </w:pPr>
-      <w:r>
-        <w:t xml:space="preserve">Las reglas de negocio establecidas para el sistema NOVA son fundamentales para garantizar el funcionamiento coherente y efectivo de la plataforma. Estas reglas definen las políticas, procedimientos y restricciones que guían las operaciones comerciales y la interacción de los usuarios con el sistema. </w:t>
-      </w:r>
-    </w:p>
-    <w:p>
-      <w:pPr>
-        <w:jc w:val="both"/>
-      </w:pPr>
-      <w:r>
-        <w:t>A continuación, se detallan las reglas de negocio clave:</w:t>
-      </w:r>
-    </w:p>
-    <w:p>
-      <w:pPr>
         <w:rPr>
           <w:lang w:val="es-ES"/>
         </w:rPr>
@@ -8437,64 +7780,6 @@
           <w:bCs/>
           <w:lang w:val="es-ES"/>
         </w:rPr>
-        <w:t>Cumplimiento Normativo:</w:t>
-      </w:r>
-    </w:p>
-    <w:p>
-      <w:pPr>
-        <w:pStyle w:val="Prrafodelista"/>
-        <w:numPr>
-          <w:ilvl w:val="0"/>
-          <w:numId w:val="48"/>
-        </w:numPr>
-        <w:jc w:val="both"/>
-        <w:rPr>
-          <w:lang w:val="es-ES"/>
-        </w:rPr>
-      </w:pPr>
-      <w:r>
-        <w:rPr>
-          <w:lang w:val="es-ES"/>
-        </w:rPr>
-        <w:t>El sistema deberá cumplir con todas las regulaciones y normativas pertinentes en el ámbito legal y de seguridad de la información.</w:t>
-      </w:r>
-    </w:p>
-    <w:p>
-      <w:pPr>
-        <w:pStyle w:val="Prrafodelista"/>
-        <w:numPr>
-          <w:ilvl w:val="0"/>
-          <w:numId w:val="48"/>
-        </w:numPr>
-        <w:jc w:val="both"/>
-        <w:rPr>
-          <w:lang w:val="es-ES"/>
-        </w:rPr>
-      </w:pPr>
-      <w:r>
-        <w:rPr>
-          <w:lang w:val="es-ES"/>
-        </w:rPr>
-        <w:t>Se mantendrá un registro de auditoría para rastrear las acciones realizadas por los usuarios y garantizar el cumplimiento normativo.</w:t>
-      </w:r>
-    </w:p>
-    <w:p>
-      <w:pPr>
-        <w:numPr>
-          <w:ilvl w:val="1"/>
-          <w:numId w:val="1"/>
-        </w:numPr>
-        <w:jc w:val="both"/>
-        <w:rPr>
-          <w:lang w:val="es-ES"/>
-        </w:rPr>
-      </w:pPr>
-      <w:r>
-        <w:rPr>
-          <w:b/>
-          <w:bCs/>
-          <w:lang w:val="es-ES"/>
-        </w:rPr>
         <w:t>Gestión de Errores y Excepciones:</w:t>
       </w:r>
     </w:p>
@@ -8533,7 +7818,6 @@
         <w:rPr>
           <w:lang w:val="es-ES"/>
         </w:rPr>
-        <w:lastRenderedPageBreak/>
         <w:t>Se proporcionarán mensajes de error claros y descriptivos para ayudar a los usuarios a comprender y resolver los problemas que puedan encontrar.</w:t>
       </w:r>
     </w:p>
@@ -8555,27 +7839,350 @@
     <w:p>
       <w:pPr>
         <w:pStyle w:val="Ttulo2"/>
+        <w:numPr>
+          <w:ilvl w:val="0"/>
+          <w:numId w:val="3"/>
+        </w:numPr>
+        <w:ind w:left="567" w:hanging="567"/>
+        <w:rPr>
+          <w:lang w:val="es-VE"/>
+        </w:rPr>
+      </w:pPr>
+      <w:bookmarkStart w:id="15" w:name="_Toc511650917"/>
+      <w:r>
+        <w:rPr>
+          <w:lang w:val="es-VE"/>
+        </w:rPr>
+        <w:t>Interfaces de usuario</w:t>
+      </w:r>
+      <w:bookmarkEnd w:id="15"/>
+    </w:p>
+    <w:p>
+      <w:pPr>
         <w:jc w:val="both"/>
         <w:rPr>
-          <w:rFonts w:eastAsia="Calibri"/>
-          <w:b w:val="0"/>
-          <w:bCs w:val="0"/>
-          <w:color w:val="auto"/>
-          <w:szCs w:val="22"/>
-          <w:lang w:val="es-ES" w:eastAsia="en-US"/>
-        </w:rPr>
-      </w:pPr>
-      <w:bookmarkStart w:id="15" w:name="_Toc511650917"/>
-      <w:r>
-        <w:rPr>
-          <w:rFonts w:eastAsia="Calibri"/>
-          <w:b w:val="0"/>
-          <w:bCs w:val="0"/>
-          <w:color w:val="auto"/>
-          <w:szCs w:val="22"/>
-          <w:lang w:val="es-ES" w:eastAsia="en-US"/>
-        </w:rPr>
-        <w:t>En esta sección se detallan los requerimientos relacionados con las interfaces externas del sistema NOVA, incluyendo interfaces de usuario, hardware, software y comunicación.</w:t>
+          <w:lang w:val="es-ES"/>
+        </w:rPr>
+      </w:pPr>
+      <w:r>
+        <w:rPr>
+          <w:lang w:val="es-ES"/>
+        </w:rPr>
+        <w:t xml:space="preserve">Las interfaces de usuario del sistema NOVA han sido diseñadas con el objetivo de ofrecer una experiencia intuitiva y atractiva para los clientes de la tienda. </w:t>
+      </w:r>
+    </w:p>
+    <w:p>
+      <w:pPr>
+        <w:jc w:val="both"/>
+        <w:rPr>
+          <w:lang w:val="es-ES"/>
+        </w:rPr>
+      </w:pPr>
+      <w:r>
+        <w:rPr>
+          <w:b/>
+          <w:bCs/>
+          <w:lang w:val="es-ES"/>
+        </w:rPr>
+        <w:t>Clasificación por Tipos o Áreas del Sistema:</w:t>
+      </w:r>
+    </w:p>
+    <w:p>
+      <w:pPr>
+        <w:pStyle w:val="Prrafodelista"/>
+        <w:numPr>
+          <w:ilvl w:val="0"/>
+          <w:numId w:val="34"/>
+        </w:numPr>
+        <w:jc w:val="both"/>
+        <w:rPr>
+          <w:lang w:val="es-ES"/>
+        </w:rPr>
+      </w:pPr>
+      <w:r>
+        <w:rPr>
+          <w:b/>
+          <w:bCs/>
+          <w:lang w:val="es-ES"/>
+        </w:rPr>
+        <w:lastRenderedPageBreak/>
+        <w:t>Inicio de Sesión y Registro:</w:t>
+      </w:r>
+      <w:r>
+        <w:rPr>
+          <w:lang w:val="es-ES"/>
+        </w:rPr>
+        <w:t xml:space="preserve"> Interfaz para que los usuarios puedan iniciar sesión en sus cuentas existentes o registrarse como nuevos usuarios.</w:t>
+      </w:r>
+    </w:p>
+    <w:p>
+      <w:pPr>
+        <w:pStyle w:val="Prrafodelista"/>
+        <w:numPr>
+          <w:ilvl w:val="0"/>
+          <w:numId w:val="34"/>
+        </w:numPr>
+        <w:jc w:val="both"/>
+        <w:rPr>
+          <w:lang w:val="es-ES"/>
+        </w:rPr>
+      </w:pPr>
+      <w:r>
+        <w:rPr>
+          <w:b/>
+          <w:bCs/>
+          <w:lang w:val="es-ES"/>
+        </w:rPr>
+        <w:t>Catálogo de Productos:</w:t>
+      </w:r>
+      <w:r>
+        <w:rPr>
+          <w:lang w:val="es-ES"/>
+        </w:rPr>
+        <w:t xml:space="preserve"> Interfaz que muestra todos los productos disponibles para la venta, organizados de manera clara y filtrable.</w:t>
+      </w:r>
+    </w:p>
+    <w:p>
+      <w:pPr>
+        <w:pStyle w:val="Prrafodelista"/>
+        <w:numPr>
+          <w:ilvl w:val="0"/>
+          <w:numId w:val="34"/>
+        </w:numPr>
+        <w:jc w:val="both"/>
+        <w:rPr>
+          <w:lang w:val="es-ES"/>
+        </w:rPr>
+      </w:pPr>
+      <w:r>
+        <w:rPr>
+          <w:b/>
+          <w:bCs/>
+          <w:lang w:val="es-ES"/>
+        </w:rPr>
+        <w:t>Detalles del Producto:</w:t>
+      </w:r>
+      <w:r>
+        <w:rPr>
+          <w:lang w:val="es-ES"/>
+        </w:rPr>
+        <w:t xml:space="preserve"> Pantalla detallada de cada producto, incluyendo información como descripción, precio, características y fotografías.</w:t>
+      </w:r>
+    </w:p>
+    <w:p>
+      <w:pPr>
+        <w:pStyle w:val="Prrafodelista"/>
+        <w:numPr>
+          <w:ilvl w:val="0"/>
+          <w:numId w:val="34"/>
+        </w:numPr>
+        <w:jc w:val="both"/>
+        <w:rPr>
+          <w:lang w:val="es-ES"/>
+        </w:rPr>
+      </w:pPr>
+      <w:r>
+        <w:rPr>
+          <w:b/>
+          <w:bCs/>
+          <w:lang w:val="es-ES"/>
+        </w:rPr>
+        <w:t>Carrito de Compras:</w:t>
+      </w:r>
+      <w:r>
+        <w:rPr>
+          <w:lang w:val="es-ES"/>
+        </w:rPr>
+        <w:t xml:space="preserve"> Interfaz que muestra los productos seleccionados por el usuario para su compra, permitiendo su gestión y modificación antes de finalizar la transacción.</w:t>
+      </w:r>
+    </w:p>
+    <w:p>
+      <w:pPr>
+        <w:jc w:val="both"/>
+        <w:rPr>
+          <w:lang w:val="es-ES"/>
+        </w:rPr>
+      </w:pPr>
+      <w:r>
+        <w:rPr>
+          <w:b/>
+          <w:bCs/>
+          <w:lang w:val="es-ES"/>
+        </w:rPr>
+        <w:t>Ejemplos de Pantallas:</w:t>
+      </w:r>
+      <w:r>
+        <w:rPr>
+          <w:lang w:val="es-ES"/>
+        </w:rPr>
+        <w:t xml:space="preserve"> Se incluyen ejemplos de pantallas para ilustrar la apariencia y funcionalidad de las interfaces de usuario mencionadas anteriormente. Estos ejemplos muestran cómo se presentará la información y las opciones disponibles para los usuarios en cada etapa del proceso de compra.</w:t>
+      </w:r>
+    </w:p>
+    <w:p>
+      <w:pPr>
+        <w:jc w:val="both"/>
+        <w:rPr>
+          <w:lang w:val="es-ES"/>
+        </w:rPr>
+      </w:pPr>
+      <w:r>
+        <w:rPr>
+          <w:b/>
+          <w:bCs/>
+          <w:lang w:val="es-ES"/>
+        </w:rPr>
+        <w:t>Estándares de Interfaz Gráfica (GUI):</w:t>
+      </w:r>
+    </w:p>
+    <w:p>
+      <w:pPr>
+        <w:pStyle w:val="Prrafodelista"/>
+        <w:numPr>
+          <w:ilvl w:val="0"/>
+          <w:numId w:val="35"/>
+        </w:numPr>
+        <w:jc w:val="both"/>
+        <w:rPr>
+          <w:lang w:val="es-ES"/>
+        </w:rPr>
+      </w:pPr>
+      <w:r>
+        <w:rPr>
+          <w:b/>
+          <w:bCs/>
+          <w:lang w:val="es-ES"/>
+        </w:rPr>
+        <w:t>Diseño Intuitivo:</w:t>
+      </w:r>
+      <w:r>
+        <w:rPr>
+          <w:lang w:val="es-ES"/>
+        </w:rPr>
+        <w:t xml:space="preserve"> Se sigue un diseño intuitivo que facilite la navegación y la interacción del usuario con el sistema.</w:t>
+      </w:r>
+    </w:p>
+    <w:p>
+      <w:pPr>
+        <w:pStyle w:val="Prrafodelista"/>
+        <w:numPr>
+          <w:ilvl w:val="0"/>
+          <w:numId w:val="35"/>
+        </w:numPr>
+        <w:jc w:val="both"/>
+        <w:rPr>
+          <w:lang w:val="es-ES"/>
+        </w:rPr>
+      </w:pPr>
+      <w:r>
+        <w:rPr>
+          <w:b/>
+          <w:bCs/>
+          <w:lang w:val="es-ES"/>
+        </w:rPr>
+        <w:t>Colores y Tipografías Coherentes:</w:t>
+      </w:r>
+      <w:r>
+        <w:rPr>
+          <w:lang w:val="es-ES"/>
+        </w:rPr>
+        <w:t xml:space="preserve"> Se utilizan colores y tipografías coherentes en todo el sistema para garantizar una experiencia visual uniforme y atractiva.</w:t>
+      </w:r>
+    </w:p>
+    <w:p>
+      <w:pPr>
+        <w:pStyle w:val="Prrafodelista"/>
+        <w:numPr>
+          <w:ilvl w:val="0"/>
+          <w:numId w:val="35"/>
+        </w:numPr>
+        <w:jc w:val="both"/>
+        <w:rPr>
+          <w:lang w:val="es-ES"/>
+        </w:rPr>
+      </w:pPr>
+      <w:r>
+        <w:rPr>
+          <w:b/>
+          <w:bCs/>
+          <w:lang w:val="es-ES"/>
+        </w:rPr>
+        <w:t>Iconografía Relevante:</w:t>
+      </w:r>
+      <w:r>
+        <w:rPr>
+          <w:lang w:val="es-ES"/>
+        </w:rPr>
+        <w:t xml:space="preserve"> Se emplea iconografía relevante y fácilmente reconocible para ayudar a los usuarios a identificar y entender las funciones disponibles en cada pantalla.</w:t>
+      </w:r>
+    </w:p>
+    <w:p>
+      <w:pPr>
+        <w:jc w:val="both"/>
+        <w:rPr>
+          <w:lang w:val="es-ES"/>
+        </w:rPr>
+      </w:pPr>
+      <w:r>
+        <w:rPr>
+          <w:b/>
+          <w:bCs/>
+          <w:lang w:val="es-ES"/>
+        </w:rPr>
+        <w:t>Guías de Estilo:</w:t>
+      </w:r>
+    </w:p>
+    <w:p>
+      <w:pPr>
+        <w:pStyle w:val="Prrafodelista"/>
+        <w:numPr>
+          <w:ilvl w:val="0"/>
+          <w:numId w:val="36"/>
+        </w:numPr>
+        <w:jc w:val="both"/>
+        <w:rPr>
+          <w:lang w:val="es-ES"/>
+        </w:rPr>
+      </w:pPr>
+      <w:r>
+        <w:rPr>
+          <w:b/>
+          <w:bCs/>
+          <w:lang w:val="es-ES"/>
+        </w:rPr>
+        <w:t>Organización de Pantalla:</w:t>
+      </w:r>
+      <w:r>
+        <w:rPr>
+          <w:lang w:val="es-ES"/>
+        </w:rPr>
+        <w:t xml:space="preserve"> Se establece una organización clara y coherente de las pantallas, con elementos bien distribuidos y fácilmente accesibles para los usuarios.</w:t>
+      </w:r>
+    </w:p>
+    <w:p>
+      <w:pPr>
+        <w:pStyle w:val="Prrafodelista"/>
+        <w:numPr>
+          <w:ilvl w:val="0"/>
+          <w:numId w:val="36"/>
+        </w:numPr>
+        <w:jc w:val="both"/>
+        <w:rPr>
+          <w:lang w:val="es-ES"/>
+        </w:rPr>
+      </w:pPr>
+      <w:r>
+        <w:rPr>
+          <w:b/>
+          <w:bCs/>
+          <w:lang w:val="es-ES"/>
+        </w:rPr>
+        <w:t>Estándares para Botones y Funciones:</w:t>
+      </w:r>
+      <w:r>
+        <w:rPr>
+          <w:lang w:val="es-ES"/>
+        </w:rPr>
+        <w:t xml:space="preserve"> Se definen estándares para botones y funciones que se mostrarán en todas las pantallas, asegurando una experiencia de usuario consistente en todo el sistema.</w:t>
       </w:r>
     </w:p>
     <w:p>
@@ -8590,26 +8197,21 @@
           <w:lang w:val="es-VE"/>
         </w:rPr>
       </w:pPr>
+      <w:bookmarkStart w:id="16" w:name="_Toc511650918"/>
       <w:r>
         <w:rPr>
           <w:lang w:val="es-VE"/>
         </w:rPr>
-        <w:t>Interfaces de usuario</w:t>
-      </w:r>
-      <w:bookmarkEnd w:id="15"/>
+        <w:t>Interfaces de hardware</w:t>
+      </w:r>
+      <w:bookmarkEnd w:id="16"/>
     </w:p>
     <w:p>
       <w:pPr>
         <w:jc w:val="both"/>
-        <w:rPr>
-          <w:lang w:val="es-ES"/>
-        </w:rPr>
-      </w:pPr>
-      <w:r>
-        <w:rPr>
-          <w:lang w:val="es-ES"/>
-        </w:rPr>
-        <w:t xml:space="preserve">Las interfaces de usuario del sistema NOVA han sido diseñadas con el objetivo de ofrecer una experiencia intuitiva y atractiva para los clientes de la tienda. </w:t>
+      </w:pPr>
+      <w:r>
+        <w:t>El sistema NOVA es compatible con una variedad de dispositivos de hardware para garantizar su accesibilidad y usabilidad.</w:t>
       </w:r>
     </w:p>
     <w:p>
@@ -8625,7 +8227,7 @@
           <w:bCs/>
           <w:lang w:val="es-ES"/>
         </w:rPr>
-        <w:t>Clasificación por Tipos o Áreas del Sistema:</w:t>
+        <w:t>Tipos de Dispositivos Soportados:</w:t>
       </w:r>
     </w:p>
     <w:p>
@@ -8633,7 +8235,7 @@
         <w:pStyle w:val="Prrafodelista"/>
         <w:numPr>
           <w:ilvl w:val="0"/>
-          <w:numId w:val="34"/>
+          <w:numId w:val="37"/>
         </w:numPr>
         <w:jc w:val="both"/>
         <w:rPr>
@@ -8646,13 +8248,14 @@
           <w:bCs/>
           <w:lang w:val="es-ES"/>
         </w:rPr>
-        <w:t>Inicio de Sesión y Registro:</w:t>
+        <w:lastRenderedPageBreak/>
+        <w:t>Computadores:</w:t>
       </w:r>
       <w:r>
         <w:rPr>
           <w:lang w:val="es-ES"/>
         </w:rPr>
-        <w:t xml:space="preserve"> Interfaz para que los usuarios puedan iniciar sesión en sus cuentas existentes o registrarse como nuevos usuarios.</w:t>
+        <w:t xml:space="preserve"> El sistema NOVA es compatible con computadoras de escritorio y portátiles que cumplan con los requisitos mínimos de hardware y software especificados.</w:t>
       </w:r>
     </w:p>
     <w:p>
@@ -8660,7 +8263,7 @@
         <w:pStyle w:val="Prrafodelista"/>
         <w:numPr>
           <w:ilvl w:val="0"/>
-          <w:numId w:val="34"/>
+          <w:numId w:val="37"/>
         </w:numPr>
         <w:jc w:val="both"/>
         <w:rPr>
@@ -8673,13 +8276,29 @@
           <w:bCs/>
           <w:lang w:val="es-ES"/>
         </w:rPr>
-        <w:t>Catálogo de Productos:</w:t>
+        <w:t>Otros Dispositivos:</w:t>
       </w:r>
       <w:r>
         <w:rPr>
           <w:lang w:val="es-ES"/>
         </w:rPr>
-        <w:t xml:space="preserve"> Interfaz que muestra todos los productos disponibles para la venta, organizados de manera clara y filtrable.</w:t>
+        <w:t xml:space="preserve"> Además de los dispositivos mencionados anteriormente, el sistema puede ser compatible con otros dispositivos periféricos estándar, como escáneres de códigos de barras o terminales de punto de venta (POS), según sea necesario.</w:t>
+      </w:r>
+    </w:p>
+    <w:p>
+      <w:pPr>
+        <w:jc w:val="both"/>
+        <w:rPr>
+          <w:lang w:val="es-ES"/>
+        </w:rPr>
+      </w:pPr>
+      <w:r>
+        <w:rPr>
+          <w:b/>
+          <w:bCs/>
+          <w:lang w:val="es-ES"/>
+        </w:rPr>
+        <w:t>Interacciones de Datos y Control:</w:t>
       </w:r>
     </w:p>
     <w:p>
@@ -8687,7 +8306,7 @@
         <w:pStyle w:val="Prrafodelista"/>
         <w:numPr>
           <w:ilvl w:val="0"/>
-          <w:numId w:val="34"/>
+          <w:numId w:val="38"/>
         </w:numPr>
         <w:jc w:val="both"/>
         <w:rPr>
@@ -8696,17 +8315,9 @@
       </w:pPr>
       <w:r>
         <w:rPr>
-          <w:b/>
-          <w:bCs/>
           <w:lang w:val="es-ES"/>
         </w:rPr>
-        <w:t>Detalles del Producto:</w:t>
-      </w:r>
-      <w:r>
-        <w:rPr>
-          <w:lang w:val="es-ES"/>
-        </w:rPr>
-        <w:t xml:space="preserve"> Pantalla detallada de cada producto, incluyendo información como descripción, precio, características y fotografías.</w:t>
+        <w:t>Se establecen interacciones de datos y control entre el software y el hardware para facilitar operaciones como la impresión de recibos de compra, la lectura de códigos de barras y la sincronización de datos entre dispositivos.</w:t>
       </w:r>
     </w:p>
     <w:p>
@@ -8714,7 +8325,7 @@
         <w:pStyle w:val="Prrafodelista"/>
         <w:numPr>
           <w:ilvl w:val="0"/>
-          <w:numId w:val="34"/>
+          <w:numId w:val="38"/>
         </w:numPr>
         <w:jc w:val="both"/>
         <w:rPr>
@@ -8723,234 +8334,9 @@
       </w:pPr>
       <w:r>
         <w:rPr>
-          <w:b/>
-          <w:bCs/>
           <w:lang w:val="es-ES"/>
         </w:rPr>
-        <w:t>Carrito de Compras:</w:t>
-      </w:r>
-      <w:r>
-        <w:rPr>
-          <w:lang w:val="es-ES"/>
-        </w:rPr>
-        <w:t xml:space="preserve"> Interfaz que muestra los productos seleccionados por el usuario para su compra, permitiendo su gestión y modificación antes de finalizar la transacción.</w:t>
-      </w:r>
-    </w:p>
-    <w:p>
-      <w:pPr>
-        <w:pStyle w:val="Prrafodelista"/>
-        <w:numPr>
-          <w:ilvl w:val="0"/>
-          <w:numId w:val="34"/>
-        </w:numPr>
-        <w:jc w:val="both"/>
-        <w:rPr>
-          <w:lang w:val="es-ES"/>
-        </w:rPr>
-      </w:pPr>
-      <w:r>
-        <w:rPr>
-          <w:b/>
-          <w:bCs/>
-          <w:lang w:val="es-ES"/>
-        </w:rPr>
-        <w:t>Proceso de Pago:</w:t>
-      </w:r>
-      <w:r>
-        <w:rPr>
-          <w:lang w:val="es-ES"/>
-        </w:rPr>
-        <w:t xml:space="preserve"> Pantallas para ingresar la información de pago y completar la transacción de compra de manera segura y confiable.</w:t>
-      </w:r>
-    </w:p>
-    <w:p>
-      <w:pPr>
-        <w:jc w:val="both"/>
-        <w:rPr>
-          <w:lang w:val="es-ES"/>
-        </w:rPr>
-      </w:pPr>
-      <w:r>
-        <w:rPr>
-          <w:b/>
-          <w:bCs/>
-          <w:lang w:val="es-ES"/>
-        </w:rPr>
-        <w:t>Ejemplos de Pantallas:</w:t>
-      </w:r>
-      <w:r>
-        <w:rPr>
-          <w:lang w:val="es-ES"/>
-        </w:rPr>
-        <w:t xml:space="preserve"> Se incluyen ejemplos de pantallas para ilustrar la apariencia y funcionalidad de las interfaces de usuario mencionadas anteriormente. Estos ejemplos muestran cómo se presentará la información y las opciones disponibles para los usuarios en cada etapa del proceso de compra.</w:t>
-      </w:r>
-    </w:p>
-    <w:p>
-      <w:pPr>
-        <w:jc w:val="both"/>
-        <w:rPr>
-          <w:lang w:val="es-ES"/>
-        </w:rPr>
-      </w:pPr>
-      <w:r>
-        <w:rPr>
-          <w:b/>
-          <w:bCs/>
-          <w:lang w:val="es-ES"/>
-        </w:rPr>
-        <w:t>Estándares de Interfaz Gráfica (GUI):</w:t>
-      </w:r>
-    </w:p>
-    <w:p>
-      <w:pPr>
-        <w:pStyle w:val="Prrafodelista"/>
-        <w:numPr>
-          <w:ilvl w:val="0"/>
-          <w:numId w:val="35"/>
-        </w:numPr>
-        <w:jc w:val="both"/>
-        <w:rPr>
-          <w:lang w:val="es-ES"/>
-        </w:rPr>
-      </w:pPr>
-      <w:r>
-        <w:rPr>
-          <w:b/>
-          <w:bCs/>
-          <w:lang w:val="es-ES"/>
-        </w:rPr>
-        <w:t>Diseño Intuitivo:</w:t>
-      </w:r>
-      <w:r>
-        <w:rPr>
-          <w:lang w:val="es-ES"/>
-        </w:rPr>
-        <w:t xml:space="preserve"> Se sigue un diseño intuitivo que facilite la navegación y la interacción del usuario con el sistema.</w:t>
-      </w:r>
-    </w:p>
-    <w:p>
-      <w:pPr>
-        <w:pStyle w:val="Prrafodelista"/>
-        <w:numPr>
-          <w:ilvl w:val="0"/>
-          <w:numId w:val="35"/>
-        </w:numPr>
-        <w:jc w:val="both"/>
-        <w:rPr>
-          <w:lang w:val="es-ES"/>
-        </w:rPr>
-      </w:pPr>
-      <w:r>
-        <w:rPr>
-          <w:b/>
-          <w:bCs/>
-          <w:lang w:val="es-ES"/>
-        </w:rPr>
-        <w:t>Colores y Tipografías Coherentes:</w:t>
-      </w:r>
-      <w:r>
-        <w:rPr>
-          <w:lang w:val="es-ES"/>
-        </w:rPr>
-        <w:t xml:space="preserve"> Se utilizan colores y tipografías coherentes en todo el sistema para garantizar una experiencia visual uniforme y atractiva.</w:t>
-      </w:r>
-    </w:p>
-    <w:p>
-      <w:pPr>
-        <w:pStyle w:val="Prrafodelista"/>
-        <w:numPr>
-          <w:ilvl w:val="0"/>
-          <w:numId w:val="35"/>
-        </w:numPr>
-        <w:jc w:val="both"/>
-        <w:rPr>
-          <w:lang w:val="es-ES"/>
-        </w:rPr>
-      </w:pPr>
-      <w:r>
-        <w:rPr>
-          <w:b/>
-          <w:bCs/>
-          <w:lang w:val="es-ES"/>
-        </w:rPr>
-        <w:lastRenderedPageBreak/>
-        <w:t>Iconografía Relevante:</w:t>
-      </w:r>
-      <w:r>
-        <w:rPr>
-          <w:lang w:val="es-ES"/>
-        </w:rPr>
-        <w:t xml:space="preserve"> Se emplea iconografía relevante y fácilmente reconocible para ayudar a los usuarios a identificar y entender las funciones disponibles en cada pantalla.</w:t>
-      </w:r>
-    </w:p>
-    <w:p>
-      <w:pPr>
-        <w:jc w:val="both"/>
-        <w:rPr>
-          <w:lang w:val="es-ES"/>
-        </w:rPr>
-      </w:pPr>
-      <w:r>
-        <w:rPr>
-          <w:b/>
-          <w:bCs/>
-          <w:lang w:val="es-ES"/>
-        </w:rPr>
-        <w:t>Guías de Estilo:</w:t>
-      </w:r>
-    </w:p>
-    <w:p>
-      <w:pPr>
-        <w:pStyle w:val="Prrafodelista"/>
-        <w:numPr>
-          <w:ilvl w:val="0"/>
-          <w:numId w:val="36"/>
-        </w:numPr>
-        <w:jc w:val="both"/>
-        <w:rPr>
-          <w:lang w:val="es-ES"/>
-        </w:rPr>
-      </w:pPr>
-      <w:r>
-        <w:rPr>
-          <w:b/>
-          <w:bCs/>
-          <w:lang w:val="es-ES"/>
-        </w:rPr>
-        <w:t>Organización de Pantalla:</w:t>
-      </w:r>
-      <w:r>
-        <w:rPr>
-          <w:lang w:val="es-ES"/>
-        </w:rPr>
-        <w:t xml:space="preserve"> Se establece una organización clara y coherente de las pantallas, con elementos bien distribuidos y fácilmente accesibles para los usuarios.</w:t>
-      </w:r>
-    </w:p>
-    <w:p>
-      <w:pPr>
-        <w:pStyle w:val="Prrafodelista"/>
-        <w:numPr>
-          <w:ilvl w:val="0"/>
-          <w:numId w:val="36"/>
-        </w:numPr>
-        <w:jc w:val="both"/>
-        <w:rPr>
-          <w:lang w:val="es-ES"/>
-        </w:rPr>
-      </w:pPr>
-      <w:r>
-        <w:rPr>
-          <w:b/>
-          <w:bCs/>
-          <w:lang w:val="es-ES"/>
-        </w:rPr>
-        <w:t>Estándares para Botones y Funciones:</w:t>
-      </w:r>
-      <w:r>
-        <w:rPr>
-          <w:lang w:val="es-ES"/>
-        </w:rPr>
-        <w:t xml:space="preserve"> Se definen estándares para botones y funciones que se mostrarán en todas las pantallas, asegurando una experiencia de usuario consistente en todo el sistema.</w:t>
+        <w:t>Esto garantiza que el sistema NOVA pueda comunicarse de manera efectiva con los dispositivos de hardware utilizados en la tienda INNOVATECH, proporcionando una experiencia de usuario fluida y sin interrupciones.</w:t>
       </w:r>
     </w:p>
     <w:p>
@@ -8965,21 +8351,21 @@
           <w:lang w:val="es-VE"/>
         </w:rPr>
       </w:pPr>
-      <w:bookmarkStart w:id="16" w:name="_Toc511650918"/>
+      <w:bookmarkStart w:id="17" w:name="_Toc511650919"/>
       <w:r>
         <w:rPr>
           <w:lang w:val="es-VE"/>
         </w:rPr>
-        <w:t>Interfaces de hardware</w:t>
-      </w:r>
-      <w:bookmarkEnd w:id="16"/>
+        <w:t>Interfaces de software</w:t>
+      </w:r>
+      <w:bookmarkEnd w:id="17"/>
     </w:p>
     <w:p>
       <w:pPr>
         <w:jc w:val="both"/>
       </w:pPr>
       <w:r>
-        <w:t>El sistema NOVA es compatible con una variedad de dispositivos de hardware para garantizar su accesibilidad y usabilidad.</w:t>
+        <w:t>El sistema NOVA interactuará con varios componentes de software y sistemas para cumplir con sus funcionalidades.</w:t>
       </w:r>
     </w:p>
     <w:p>
@@ -8995,7 +8381,7 @@
           <w:bCs/>
           <w:lang w:val="es-ES"/>
         </w:rPr>
-        <w:t>Tipos de Dispositivos Soportados:</w:t>
+        <w:t>Componentes de Software y Sistemas:</w:t>
       </w:r>
     </w:p>
     <w:p>
@@ -9003,8 +8389,41 @@
         <w:pStyle w:val="Prrafodelista"/>
         <w:numPr>
           <w:ilvl w:val="0"/>
-          <w:numId w:val="37"/>
+          <w:numId w:val="40"/>
         </w:numPr>
+        <w:jc w:val="both"/>
+        <w:rPr>
+          <w:lang w:val="es-ES"/>
+        </w:rPr>
+      </w:pPr>
+      <w:r>
+        <w:rPr>
+          <w:lang w:val="es-ES"/>
+        </w:rPr>
+        <w:t>El sistema NOVA se integrará con otros componentes de software, incluyendo bases de datos, sistemas operativos, herramientas, librerías y componentes de software comercial.</w:t>
+      </w:r>
+    </w:p>
+    <w:p>
+      <w:pPr>
+        <w:pStyle w:val="Prrafodelista"/>
+        <w:numPr>
+          <w:ilvl w:val="0"/>
+          <w:numId w:val="40"/>
+        </w:numPr>
+        <w:jc w:val="both"/>
+        <w:rPr>
+          <w:lang w:val="es-ES"/>
+        </w:rPr>
+      </w:pPr>
+      <w:r>
+        <w:rPr>
+          <w:lang w:val="es-ES"/>
+        </w:rPr>
+        <w:t>Esto puede incluir sistemas de gestión de bases de datos (DBMS), sistemas de pago en línea, servicios de mensajería, entre otros, según sea necesario para el funcionamiento del sistema.</w:t>
+      </w:r>
+    </w:p>
+    <w:p>
+      <w:pPr>
         <w:jc w:val="both"/>
         <w:rPr>
           <w:lang w:val="es-ES"/>
@@ -9016,13 +8435,7 @@
           <w:bCs/>
           <w:lang w:val="es-ES"/>
         </w:rPr>
-        <w:t>Computadores:</w:t>
-      </w:r>
-      <w:r>
-        <w:rPr>
-          <w:lang w:val="es-ES"/>
-        </w:rPr>
-        <w:t xml:space="preserve"> El sistema NOVA es compatible con computadoras de escritorio y portátiles que cumplan con los requisitos mínimos de hardware y software especificados.</w:t>
+        <w:t>Interacciones de Datos y Control:</w:t>
       </w:r>
     </w:p>
     <w:p>
@@ -9030,7 +8443,7 @@
         <w:pStyle w:val="Prrafodelista"/>
         <w:numPr>
           <w:ilvl w:val="0"/>
-          <w:numId w:val="37"/>
+          <w:numId w:val="41"/>
         </w:numPr>
         <w:jc w:val="both"/>
         <w:rPr>
@@ -9039,17 +8452,9 @@
       </w:pPr>
       <w:r>
         <w:rPr>
-          <w:b/>
-          <w:bCs/>
           <w:lang w:val="es-ES"/>
         </w:rPr>
-        <w:t>Dispositivos Móviles:</w:t>
-      </w:r>
-      <w:r>
-        <w:rPr>
-          <w:lang w:val="es-ES"/>
-        </w:rPr>
-        <w:t xml:space="preserve"> El sistema también es compatible con dispositivos móviles, incluyendo smartphones y tablets, permitiendo a los usuarios acceder al sistema desde cualquier lugar y en cualquier momento.</w:t>
+        <w:t>Se establecerán interacciones de datos y control entre el software del sistema NOVA y otros componentes de software y sistemas, permitiendo la transferencia de información y la ejecución de procesos de manera eficiente.</w:t>
       </w:r>
     </w:p>
     <w:p>
@@ -9057,7 +8462,7 @@
         <w:pStyle w:val="Prrafodelista"/>
         <w:numPr>
           <w:ilvl w:val="0"/>
-          <w:numId w:val="37"/>
+          <w:numId w:val="41"/>
         </w:numPr>
         <w:jc w:val="both"/>
         <w:rPr>
@@ -9066,153 +8471,9 @@
       </w:pPr>
       <w:r>
         <w:rPr>
-          <w:b/>
-          <w:bCs/>
           <w:lang w:val="es-ES"/>
         </w:rPr>
-        <w:t>Impresoras:</w:t>
-      </w:r>
-      <w:r>
-        <w:rPr>
-          <w:lang w:val="es-ES"/>
-        </w:rPr>
-        <w:t xml:space="preserve"> Se ofrece soporte para impresoras compatibles con los estándares de impresión utilizados por el sistema, permitiendo la impresión de recibos de compra y otros documentos necesarios para las transacciones.</w:t>
-      </w:r>
-    </w:p>
-    <w:p>
-      <w:pPr>
-        <w:pStyle w:val="Prrafodelista"/>
-        <w:numPr>
-          <w:ilvl w:val="0"/>
-          <w:numId w:val="37"/>
-        </w:numPr>
-        <w:jc w:val="both"/>
-        <w:rPr>
-          <w:lang w:val="es-ES"/>
-        </w:rPr>
-      </w:pPr>
-      <w:r>
-        <w:rPr>
-          <w:b/>
-          <w:bCs/>
-          <w:lang w:val="es-ES"/>
-        </w:rPr>
-        <w:t>Otros Dispositivos:</w:t>
-      </w:r>
-      <w:r>
-        <w:rPr>
-          <w:lang w:val="es-ES"/>
-        </w:rPr>
-        <w:t xml:space="preserve"> Además de los dispositivos mencionados anteriormente, el sistema puede ser compatible con otros dispositivos periféricos estándar, como escáneres de códigos de barras o terminales de punto de venta (POS), según sea necesario.</w:t>
-      </w:r>
-    </w:p>
-    <w:p>
-      <w:pPr>
-        <w:jc w:val="both"/>
-        <w:rPr>
-          <w:lang w:val="es-ES"/>
-        </w:rPr>
-      </w:pPr>
-      <w:r>
-        <w:rPr>
-          <w:b/>
-          <w:bCs/>
-          <w:lang w:val="es-ES"/>
-        </w:rPr>
-        <w:t>Protocolos de Comunicación:</w:t>
-      </w:r>
-    </w:p>
-    <w:p>
-      <w:pPr>
-        <w:pStyle w:val="Prrafodelista"/>
-        <w:numPr>
-          <w:ilvl w:val="0"/>
-          <w:numId w:val="39"/>
-        </w:numPr>
-        <w:jc w:val="both"/>
-        <w:rPr>
-          <w:lang w:val="es-ES"/>
-        </w:rPr>
-      </w:pPr>
-      <w:r>
-        <w:rPr>
-          <w:lang w:val="es-ES"/>
-        </w:rPr>
-        <w:t>El sistema NOVA utiliza protocolos de comunicación estándar para interactuar con los dispositivos de hardware compatibles, asegurando una comunicación eficiente y fiable.</w:t>
-      </w:r>
-    </w:p>
-    <w:p>
-      <w:pPr>
-        <w:pStyle w:val="Prrafodelista"/>
-        <w:numPr>
-          <w:ilvl w:val="0"/>
-          <w:numId w:val="39"/>
-        </w:numPr>
-        <w:jc w:val="both"/>
-        <w:rPr>
-          <w:lang w:val="es-ES"/>
-        </w:rPr>
-      </w:pPr>
-      <w:r>
-        <w:rPr>
-          <w:lang w:val="es-ES"/>
-        </w:rPr>
-        <w:lastRenderedPageBreak/>
-        <w:t>Esto puede incluir protocolos de comunicación como USB, Bluetooth, Wi-Fi, entre otros, dependiendo de los dispositivos específicos utilizados en el entorno de la tienda.</w:t>
-      </w:r>
-    </w:p>
-    <w:p>
-      <w:pPr>
-        <w:jc w:val="both"/>
-        <w:rPr>
-          <w:lang w:val="es-ES"/>
-        </w:rPr>
-      </w:pPr>
-      <w:r>
-        <w:rPr>
-          <w:b/>
-          <w:bCs/>
-          <w:lang w:val="es-ES"/>
-        </w:rPr>
-        <w:t>Interacciones de Datos y Control:</w:t>
-      </w:r>
-    </w:p>
-    <w:p>
-      <w:pPr>
-        <w:pStyle w:val="Prrafodelista"/>
-        <w:numPr>
-          <w:ilvl w:val="0"/>
-          <w:numId w:val="38"/>
-        </w:numPr>
-        <w:jc w:val="both"/>
-        <w:rPr>
-          <w:lang w:val="es-ES"/>
-        </w:rPr>
-      </w:pPr>
-      <w:r>
-        <w:rPr>
-          <w:lang w:val="es-ES"/>
-        </w:rPr>
-        <w:t>Se establecen interacciones de datos y control entre el software y el hardware para facilitar operaciones como la impresión de recibos de compra, la lectura de códigos de barras y la sincronización de datos entre dispositivos.</w:t>
-      </w:r>
-    </w:p>
-    <w:p>
-      <w:pPr>
-        <w:pStyle w:val="Prrafodelista"/>
-        <w:numPr>
-          <w:ilvl w:val="0"/>
-          <w:numId w:val="38"/>
-        </w:numPr>
-        <w:jc w:val="both"/>
-        <w:rPr>
-          <w:lang w:val="es-ES"/>
-        </w:rPr>
-      </w:pPr>
-      <w:r>
-        <w:rPr>
-          <w:lang w:val="es-ES"/>
-        </w:rPr>
-        <w:t>Esto garantiza que el sistema NOVA pueda comunicarse de manera efectiva con los dispositivos de hardware utilizados en la tienda INNOVATECH, proporcionando una experiencia de usuario fluida y sin interrupciones.</w:t>
+        <w:t>Esto puede incluir operaciones como la consulta y actualización de datos en la base de datos, la autenticación de usuarios a través de sistemas externos, y la integración con servicios de terceros para funciones específicas, como el procesamiento de pagos en línea.</w:t>
       </w:r>
     </w:p>
     <w:p>
@@ -9227,155 +8488,18 @@
           <w:lang w:val="es-VE"/>
         </w:rPr>
       </w:pPr>
-      <w:bookmarkStart w:id="17" w:name="_Toc511650919"/>
+      <w:bookmarkStart w:id="18" w:name="_Toc511650920"/>
       <w:r>
         <w:rPr>
           <w:lang w:val="es-VE"/>
         </w:rPr>
-        <w:t>Interfaces de software</w:t>
-      </w:r>
-      <w:bookmarkEnd w:id="17"/>
-    </w:p>
-    <w:p>
-      <w:pPr>
-        <w:jc w:val="both"/>
-      </w:pPr>
-      <w:r>
-        <w:t>El sistema NOVA interactuará con varios componentes de software y sistemas para cumplir con sus funcionalidades.</w:t>
-      </w:r>
-    </w:p>
-    <w:p>
-      <w:pPr>
-        <w:jc w:val="both"/>
-        <w:rPr>
-          <w:lang w:val="es-ES"/>
-        </w:rPr>
-      </w:pPr>
-      <w:r>
-        <w:rPr>
-          <w:b/>
-          <w:bCs/>
-          <w:lang w:val="es-ES"/>
-        </w:rPr>
-        <w:t>Componentes de Software y Sistemas:</w:t>
-      </w:r>
-    </w:p>
-    <w:p>
-      <w:pPr>
-        <w:pStyle w:val="Prrafodelista"/>
-        <w:numPr>
-          <w:ilvl w:val="0"/>
-          <w:numId w:val="40"/>
-        </w:numPr>
-        <w:jc w:val="both"/>
-        <w:rPr>
-          <w:lang w:val="es-ES"/>
-        </w:rPr>
-      </w:pPr>
-      <w:r>
-        <w:rPr>
-          <w:lang w:val="es-ES"/>
-        </w:rPr>
-        <w:t>El sistema NOVA se integrará con otros componentes de software, incluyendo bases de datos, sistemas operativos, herramientas, librerías y componentes de software comercial.</w:t>
-      </w:r>
-    </w:p>
-    <w:p>
-      <w:pPr>
-        <w:pStyle w:val="Prrafodelista"/>
-        <w:numPr>
-          <w:ilvl w:val="0"/>
-          <w:numId w:val="40"/>
-        </w:numPr>
-        <w:jc w:val="both"/>
-        <w:rPr>
-          <w:lang w:val="es-ES"/>
-        </w:rPr>
-      </w:pPr>
-      <w:r>
-        <w:rPr>
-          <w:lang w:val="es-ES"/>
-        </w:rPr>
-        <w:t>Esto puede incluir sistemas de gestión de bases de datos (DBMS), sistemas de pago en línea, servicios de mensajería, entre otros, según sea necesario para el funcionamiento del sistema.</w:t>
-      </w:r>
-    </w:p>
-    <w:p>
-      <w:pPr>
-        <w:jc w:val="both"/>
-        <w:rPr>
-          <w:lang w:val="es-ES"/>
-        </w:rPr>
-      </w:pPr>
-      <w:r>
-        <w:rPr>
-          <w:b/>
-          <w:bCs/>
-          <w:lang w:val="es-ES"/>
-        </w:rPr>
-        <w:t>Interacciones de Datos y Control:</w:t>
-      </w:r>
-    </w:p>
-    <w:p>
-      <w:pPr>
-        <w:pStyle w:val="Prrafodelista"/>
-        <w:numPr>
-          <w:ilvl w:val="0"/>
-          <w:numId w:val="41"/>
-        </w:numPr>
-        <w:jc w:val="both"/>
-        <w:rPr>
-          <w:lang w:val="es-ES"/>
-        </w:rPr>
-      </w:pPr>
-      <w:r>
-        <w:rPr>
-          <w:lang w:val="es-ES"/>
-        </w:rPr>
-        <w:t>Se establecerán interacciones de datos y control entre el software del sistema NOVA y otros componentes de software y sistemas, permitiendo la transferencia de información y la ejecución de procesos de manera eficiente.</w:t>
-      </w:r>
-    </w:p>
-    <w:p>
-      <w:pPr>
-        <w:pStyle w:val="Prrafodelista"/>
-        <w:numPr>
-          <w:ilvl w:val="0"/>
-          <w:numId w:val="41"/>
-        </w:numPr>
-        <w:jc w:val="both"/>
-        <w:rPr>
-          <w:lang w:val="es-ES"/>
-        </w:rPr>
-      </w:pPr>
-      <w:r>
-        <w:rPr>
-          <w:lang w:val="es-ES"/>
-        </w:rPr>
-        <w:t>Esto puede incluir operaciones como la consulta y actualización de datos en la base de datos, la autenticación de usuarios a través de sistemas externos, y la integración con servicios de terceros para funciones específicas, como el procesamiento de pagos en línea.</w:t>
-      </w:r>
-    </w:p>
-    <w:p>
-      <w:pPr>
-        <w:pStyle w:val="Ttulo2"/>
-        <w:numPr>
-          <w:ilvl w:val="0"/>
-          <w:numId w:val="3"/>
-        </w:numPr>
-        <w:ind w:left="567" w:hanging="567"/>
-        <w:rPr>
-          <w:lang w:val="es-VE"/>
-        </w:rPr>
-      </w:pPr>
-      <w:bookmarkStart w:id="18" w:name="_Toc511650920"/>
-      <w:r>
-        <w:rPr>
-          <w:lang w:val="es-VE"/>
-        </w:rPr>
+        <w:lastRenderedPageBreak/>
         <w:t>Interfaces de comunicación</w:t>
       </w:r>
       <w:bookmarkEnd w:id="18"/>
     </w:p>
     <w:p>
       <w:r>
-        <w:lastRenderedPageBreak/>
         <w:t>El sistema NOVA requerirá funciones de comunicación para interactuar con otros sistemas y servicios externos, así como para facilitar la comunicación con los usuarios finales.</w:t>
       </w:r>
     </w:p>
@@ -9483,64 +8607,6 @@
     </w:p>
     <w:p>
       <w:pPr>
-        <w:rPr>
-          <w:lang w:val="es-ES"/>
-        </w:rPr>
-      </w:pPr>
-      <w:r>
-        <w:rPr>
-          <w:b/>
-          <w:bCs/>
-          <w:lang w:val="es-ES"/>
-        </w:rPr>
-        <w:t>Protocolos de Comunicación de Red:</w:t>
-      </w:r>
-    </w:p>
-    <w:p>
-      <w:pPr>
-        <w:pStyle w:val="Prrafodelista"/>
-        <w:numPr>
-          <w:ilvl w:val="0"/>
-          <w:numId w:val="44"/>
-        </w:numPr>
-        <w:rPr>
-          <w:lang w:val="es-ES"/>
-        </w:rPr>
-      </w:pPr>
-      <w:r>
-        <w:rPr>
-          <w:lang w:val="es-ES"/>
-        </w:rPr>
-        <w:t>Se utilizarán protocolos de comunicación de red estándar, como HTTP y HTTPS, para la transmisión segura de datos entre el sistema NOVA y otros sistemas externos, incluidos servicios de pago en línea, sistemas de gestión de inventario y proveedores de servicios logísticos.</w:t>
-      </w:r>
-    </w:p>
-    <w:p>
-      <w:pPr>
-        <w:pStyle w:val="Prrafodelista"/>
-        <w:numPr>
-          <w:ilvl w:val="0"/>
-          <w:numId w:val="44"/>
-        </w:numPr>
-        <w:rPr>
-          <w:lang w:val="es-ES"/>
-        </w:rPr>
-      </w:pPr>
-      <w:r>
-        <w:rPr>
-          <w:lang w:val="es-ES"/>
-        </w:rPr>
-        <w:t>Además, se implementarán medidas de seguridad adicionales, como la encriptación de datos y el uso de certificados SSL/TLS, para proteger la integridad y confidencialidad de la información transmitida a través de Internet.</w:t>
-      </w:r>
-    </w:p>
-    <w:p>
-      <w:pPr>
-        <w:rPr>
-          <w:lang w:val="es-ES"/>
-        </w:rPr>
-      </w:pPr>
-    </w:p>
-    <w:p>
-      <w:pPr>
         <w:pStyle w:val="Ttulo1"/>
         <w:numPr>
           <w:ilvl w:val="0"/>
@@ -9555,30 +8621,6 @@
     </w:p>
     <w:p>
       <w:pPr>
-        <w:numPr>
-          <w:ilvl w:val="0"/>
-          <w:numId w:val="27"/>
-        </w:numPr>
-        <w:spacing w:after="0" w:line="420" w:lineRule="atLeast"/>
-        <w:rPr>
-          <w:rFonts w:eastAsia="Times New Roman" w:cs="Arial"/>
-          <w:color w:val="1F1F1F"/>
-          <w:szCs w:val="24"/>
-          <w:lang w:val="es-ES" w:eastAsia="es-ES"/>
-        </w:rPr>
-      </w:pPr>
-      <w:r>
-        <w:rPr>
-          <w:rFonts w:eastAsia="Times New Roman" w:cs="Arial"/>
-          <w:color w:val="1F1F1F"/>
-          <w:szCs w:val="24"/>
-          <w:lang w:val="es-ES" w:eastAsia="es-ES"/>
-        </w:rPr>
-        <w:t>Requerimientos No Funcionales</w:t>
-      </w:r>
-    </w:p>
-    <w:p>
-      <w:pPr>
         <w:spacing w:after="0" w:line="420" w:lineRule="atLeast"/>
         <w:rPr>
           <w:rFonts w:eastAsia="Times New Roman" w:cs="Arial"/>
@@ -9597,15 +8639,21 @@
           <w:bdr w:val="none" w:sz="0" w:space="0" w:color="auto" w:frame="1"/>
           <w:lang w:val="es-ES" w:eastAsia="es-ES"/>
         </w:rPr>
-        <w:t>Rendimiento:</w:t>
-      </w:r>
-    </w:p>
-    <w:p>
-      <w:pPr>
-        <w:numPr>
-          <w:ilvl w:val="0"/>
-          <w:numId w:val="28"/>
-        </w:numPr>
+        <w:t>RNF-1:</w:t>
+      </w:r>
+      <w:r>
+        <w:rPr>
+          <w:rFonts w:eastAsia="Times New Roman" w:cs="Arial"/>
+          <w:color w:val="1F1F1F"/>
+          <w:szCs w:val="24"/>
+          <w:bdr w:val="none" w:sz="0" w:space="0" w:color="auto" w:frame="1"/>
+          <w:lang w:val="es-ES" w:eastAsia="es-ES"/>
+        </w:rPr>
+        <w:t xml:space="preserve"> El sistema deberá responder a las solicitudes de los usuarios en un tiempo máximo de 3 segundos bajo condiciones normales de carga.</w:t>
+      </w:r>
+    </w:p>
+    <w:p>
+      <w:pPr>
         <w:spacing w:after="0" w:line="420" w:lineRule="atLeast"/>
         <w:rPr>
           <w:rFonts w:eastAsia="Times New Roman" w:cs="Arial"/>
@@ -9624,25 +8672,21 @@
           <w:bdr w:val="none" w:sz="0" w:space="0" w:color="auto" w:frame="1"/>
           <w:lang w:val="es-ES" w:eastAsia="es-ES"/>
         </w:rPr>
-        <w:lastRenderedPageBreak/>
-        <w:t>Tiempo de Respuesta:</w:t>
+        <w:t>RNF-2:</w:t>
       </w:r>
       <w:r>
         <w:rPr>
           <w:rFonts w:eastAsia="Times New Roman" w:cs="Arial"/>
           <w:color w:val="1F1F1F"/>
           <w:szCs w:val="24"/>
+          <w:bdr w:val="none" w:sz="0" w:space="0" w:color="auto" w:frame="1"/>
           <w:lang w:val="es-ES" w:eastAsia="es-ES"/>
         </w:rPr>
-        <w:t xml:space="preserve"> El sistema deberá responder a las solicitudes de los usuarios en un tiempo máximo de 3 segundos bajo condiciones normales de carga.</w:t>
-      </w:r>
-    </w:p>
-    <w:p>
-      <w:pPr>
-        <w:numPr>
-          <w:ilvl w:val="0"/>
-          <w:numId w:val="28"/>
-        </w:numPr>
+        <w:t xml:space="preserve"> El sistema deberá ser capaz de manejar un aumento en el tráfico de usuarios y transacciones sin degradar significativamente el rendimiento. Se espera que el sistema pueda escalar horizontalmente para adaptarse a picos de demanda.</w:t>
+      </w:r>
+    </w:p>
+    <w:p>
+      <w:pPr>
         <w:spacing w:after="0" w:line="420" w:lineRule="atLeast"/>
         <w:rPr>
           <w:rFonts w:eastAsia="Times New Roman" w:cs="Arial"/>
@@ -9661,24 +8705,21 @@
           <w:bdr w:val="none" w:sz="0" w:space="0" w:color="auto" w:frame="1"/>
           <w:lang w:val="es-ES" w:eastAsia="es-ES"/>
         </w:rPr>
-        <w:t>Escalabilidad:</w:t>
+        <w:t>RNF-3:</w:t>
       </w:r>
       <w:r>
         <w:rPr>
           <w:rFonts w:eastAsia="Times New Roman" w:cs="Arial"/>
           <w:color w:val="1F1F1F"/>
           <w:szCs w:val="24"/>
+          <w:bdr w:val="none" w:sz="0" w:space="0" w:color="auto" w:frame="1"/>
           <w:lang w:val="es-ES" w:eastAsia="es-ES"/>
         </w:rPr>
-        <w:t xml:space="preserve"> El sistema deberá ser capaz de manejar un aumento en el tráfico de usuarios y transacciones sin degradar significativamente el rendimiento. Se espera que el sistema pueda escalar horizontalmente para adaptarse a picos de demanda.</w:t>
-      </w:r>
-    </w:p>
-    <w:p>
-      <w:pPr>
-        <w:numPr>
-          <w:ilvl w:val="0"/>
-          <w:numId w:val="28"/>
-        </w:numPr>
+        <w:t xml:space="preserve"> El sistema deberá estar disponible el 99.9% del tiempo, minimizando el tiempo de inactividad no programado.</w:t>
+      </w:r>
+    </w:p>
+    <w:p>
+      <w:pPr>
         <w:spacing w:after="0" w:line="420" w:lineRule="atLeast"/>
         <w:rPr>
           <w:rFonts w:eastAsia="Times New Roman" w:cs="Arial"/>
@@ -9697,16 +8738,17 @@
           <w:bdr w:val="none" w:sz="0" w:space="0" w:color="auto" w:frame="1"/>
           <w:lang w:val="es-ES" w:eastAsia="es-ES"/>
         </w:rPr>
-        <w:t>Disponibilidad:</w:t>
+        <w:t>RNF-4:</w:t>
       </w:r>
       <w:r>
         <w:rPr>
           <w:rFonts w:eastAsia="Times New Roman" w:cs="Arial"/>
           <w:color w:val="1F1F1F"/>
           <w:szCs w:val="24"/>
+          <w:bdr w:val="none" w:sz="0" w:space="0" w:color="auto" w:frame="1"/>
           <w:lang w:val="es-ES" w:eastAsia="es-ES"/>
         </w:rPr>
-        <w:t xml:space="preserve"> El sistema deberá estar disponible el 99.9% del tiempo, minimizando el tiempo de inactividad no programado.</w:t>
+        <w:t xml:space="preserve"> La interfaz de usuario deberá ser intuitiva y fácil de usar, permitiendo a los usuarios navegar y realizar acciones sin necesidad de capacitación especializada.</w:t>
       </w:r>
     </w:p>
     <w:p>
@@ -9729,15 +8771,22 @@
           <w:bdr w:val="none" w:sz="0" w:space="0" w:color="auto" w:frame="1"/>
           <w:lang w:val="es-ES" w:eastAsia="es-ES"/>
         </w:rPr>
-        <w:t>Usabilidad:</w:t>
-      </w:r>
-    </w:p>
-    <w:p>
-      <w:pPr>
-        <w:numPr>
-          <w:ilvl w:val="0"/>
-          <w:numId w:val="29"/>
-        </w:numPr>
+        <w:lastRenderedPageBreak/>
+        <w:t>RNF-5:</w:t>
+      </w:r>
+      <w:r>
+        <w:rPr>
+          <w:rFonts w:eastAsia="Times New Roman" w:cs="Arial"/>
+          <w:color w:val="1F1F1F"/>
+          <w:szCs w:val="24"/>
+          <w:bdr w:val="none" w:sz="0" w:space="0" w:color="auto" w:frame="1"/>
+          <w:lang w:val="es-ES" w:eastAsia="es-ES"/>
+        </w:rPr>
+        <w:t xml:space="preserve"> La interfaz de usuario deberá adaptarse a diferentes tamaños de pantalla y dispositivos, garantizando una experiencia de usuario óptima en computadoras de escritorio, tablets y teléfonos móviles.</w:t>
+      </w:r>
+    </w:p>
+    <w:p>
+      <w:pPr>
         <w:spacing w:after="0" w:line="420" w:lineRule="atLeast"/>
         <w:rPr>
           <w:rFonts w:eastAsia="Times New Roman" w:cs="Arial"/>
@@ -9756,32 +8805,8 @@
           <w:bdr w:val="none" w:sz="0" w:space="0" w:color="auto" w:frame="1"/>
           <w:lang w:val="es-ES" w:eastAsia="es-ES"/>
         </w:rPr>
-        <w:t>Facilidad de Uso:</w:t>
-      </w:r>
-      <w:r>
-        <w:rPr>
-          <w:rFonts w:eastAsia="Times New Roman" w:cs="Arial"/>
-          <w:color w:val="1F1F1F"/>
-          <w:szCs w:val="24"/>
-          <w:lang w:val="es-ES" w:eastAsia="es-ES"/>
-        </w:rPr>
-        <w:t xml:space="preserve"> La interfaz de usuario deberá ser intuitiva y fácil de usar, permitiendo a los usuarios navegar y realizar acciones sin necesidad de capacitación especializada.</w:t>
-      </w:r>
-    </w:p>
-    <w:p>
-      <w:pPr>
-        <w:numPr>
-          <w:ilvl w:val="0"/>
-          <w:numId w:val="29"/>
-        </w:numPr>
-        <w:spacing w:after="0" w:line="420" w:lineRule="atLeast"/>
-        <w:rPr>
-          <w:rFonts w:eastAsia="Times New Roman" w:cs="Arial"/>
-          <w:color w:val="1F1F1F"/>
-          <w:szCs w:val="24"/>
-          <w:lang w:val="es-ES" w:eastAsia="es-ES"/>
-        </w:rPr>
-      </w:pPr>
+        <w:t>RNF-</w:t>
+      </w:r>
       <w:r>
         <w:rPr>
           <w:rFonts w:eastAsia="Times New Roman" w:cs="Arial"/>
@@ -9792,32 +8817,8 @@
           <w:bdr w:val="none" w:sz="0" w:space="0" w:color="auto" w:frame="1"/>
           <w:lang w:val="es-ES" w:eastAsia="es-ES"/>
         </w:rPr>
-        <w:t>Diseño Responsive:</w:t>
-      </w:r>
-      <w:r>
-        <w:rPr>
-          <w:rFonts w:eastAsia="Times New Roman" w:cs="Arial"/>
-          <w:color w:val="1F1F1F"/>
-          <w:szCs w:val="24"/>
-          <w:lang w:val="es-ES" w:eastAsia="es-ES"/>
-        </w:rPr>
-        <w:t xml:space="preserve"> La interfaz de usuario deberá adaptarse a diferentes tamaños de pantalla y dispositivos, garantizando una experiencia de usuario óptima en computadoras de escritorio, tablets y teléfonos móviles.</w:t>
-      </w:r>
-    </w:p>
-    <w:p>
-      <w:pPr>
-        <w:numPr>
-          <w:ilvl w:val="0"/>
-          <w:numId w:val="29"/>
-        </w:numPr>
-        <w:spacing w:after="0" w:line="420" w:lineRule="atLeast"/>
-        <w:rPr>
-          <w:rFonts w:eastAsia="Times New Roman" w:cs="Arial"/>
-          <w:color w:val="1F1F1F"/>
-          <w:szCs w:val="24"/>
-          <w:lang w:val="es-ES" w:eastAsia="es-ES"/>
-        </w:rPr>
-      </w:pPr>
+        <w:t>6</w:t>
+      </w:r>
       <w:r>
         <w:rPr>
           <w:rFonts w:eastAsia="Times New Roman" w:cs="Arial"/>
@@ -9828,16 +8829,17 @@
           <w:bdr w:val="none" w:sz="0" w:space="0" w:color="auto" w:frame="1"/>
           <w:lang w:val="es-ES" w:eastAsia="es-ES"/>
         </w:rPr>
-        <w:t>Accesibilidad:</w:t>
+        <w:t>:</w:t>
       </w:r>
       <w:r>
         <w:rPr>
           <w:rFonts w:eastAsia="Times New Roman" w:cs="Arial"/>
           <w:color w:val="1F1F1F"/>
           <w:szCs w:val="24"/>
+          <w:bdr w:val="none" w:sz="0" w:space="0" w:color="auto" w:frame="1"/>
           <w:lang w:val="es-ES" w:eastAsia="es-ES"/>
         </w:rPr>
-        <w:t xml:space="preserve"> El sistema deberá cumplir con las pautas de accesibilidad web (WCAG 2.1), asegurando que sea utilizable por personas con discapacidades.</w:t>
+        <w:t xml:space="preserve"> El sistema implementará mecanismos de autenticación robustos para verificar la identidad de los usuarios y mecanismos de autorización para controlar el acceso a funciones y datos según los roles y permisos asignados.</w:t>
       </w:r>
     </w:p>
     <w:p>
@@ -9860,23 +8862,8 @@
           <w:bdr w:val="none" w:sz="0" w:space="0" w:color="auto" w:frame="1"/>
           <w:lang w:val="es-ES" w:eastAsia="es-ES"/>
         </w:rPr>
-        <w:t>Seguridad:</w:t>
-      </w:r>
-    </w:p>
-    <w:p>
-      <w:pPr>
-        <w:numPr>
-          <w:ilvl w:val="0"/>
-          <w:numId w:val="30"/>
-        </w:numPr>
-        <w:spacing w:after="0" w:line="420" w:lineRule="atLeast"/>
-        <w:rPr>
-          <w:rFonts w:eastAsia="Times New Roman" w:cs="Arial"/>
-          <w:color w:val="1F1F1F"/>
-          <w:szCs w:val="24"/>
-          <w:lang w:val="es-ES" w:eastAsia="es-ES"/>
-        </w:rPr>
-      </w:pPr>
+        <w:t>RNF-</w:t>
+      </w:r>
       <w:r>
         <w:rPr>
           <w:rFonts w:eastAsia="Times New Roman" w:cs="Arial"/>
@@ -9887,32 +8874,8 @@
           <w:bdr w:val="none" w:sz="0" w:space="0" w:color="auto" w:frame="1"/>
           <w:lang w:val="es-ES" w:eastAsia="es-ES"/>
         </w:rPr>
-        <w:t>Autenticación y Autorización:</w:t>
-      </w:r>
-      <w:r>
-        <w:rPr>
-          <w:rFonts w:eastAsia="Times New Roman" w:cs="Arial"/>
-          <w:color w:val="1F1F1F"/>
-          <w:szCs w:val="24"/>
-          <w:lang w:val="es-ES" w:eastAsia="es-ES"/>
-        </w:rPr>
-        <w:t xml:space="preserve"> El sistema implementará mecanismos de autenticación robustos para verificar la identidad de los usuarios y mecanismos de autorización para controlar el acceso a funciones y datos según los roles y permisos asignados.</w:t>
-      </w:r>
-    </w:p>
-    <w:p>
-      <w:pPr>
-        <w:numPr>
-          <w:ilvl w:val="0"/>
-          <w:numId w:val="30"/>
-        </w:numPr>
-        <w:spacing w:after="0" w:line="420" w:lineRule="atLeast"/>
-        <w:rPr>
-          <w:rFonts w:eastAsia="Times New Roman" w:cs="Arial"/>
-          <w:color w:val="1F1F1F"/>
-          <w:szCs w:val="24"/>
-          <w:lang w:val="es-ES" w:eastAsia="es-ES"/>
-        </w:rPr>
-      </w:pPr>
+        <w:t>7</w:t>
+      </w:r>
       <w:r>
         <w:rPr>
           <w:rFonts w:eastAsia="Times New Roman" w:cs="Arial"/>
@@ -9923,13 +8886,14 @@
           <w:bdr w:val="none" w:sz="0" w:space="0" w:color="auto" w:frame="1"/>
           <w:lang w:val="es-ES" w:eastAsia="es-ES"/>
         </w:rPr>
-        <w:t>Protección de Datos:</w:t>
+        <w:t>:</w:t>
       </w:r>
       <w:r>
         <w:rPr>
           <w:rFonts w:eastAsia="Times New Roman" w:cs="Arial"/>
           <w:color w:val="1F1F1F"/>
           <w:szCs w:val="24"/>
+          <w:bdr w:val="none" w:sz="0" w:space="0" w:color="auto" w:frame="1"/>
           <w:lang w:val="es-ES" w:eastAsia="es-ES"/>
         </w:rPr>
         <w:t xml:space="preserve"> Los datos confidenciales, como información personal y financiera de los usuarios, serán encriptados tanto en tránsito como en reposo para garantizar su seguridad.</w:t>
@@ -9937,10 +8901,6 @@
     </w:p>
     <w:p>
       <w:pPr>
-        <w:numPr>
-          <w:ilvl w:val="0"/>
-          <w:numId w:val="30"/>
-        </w:numPr>
         <w:spacing w:after="0" w:line="420" w:lineRule="atLeast"/>
         <w:rPr>
           <w:rFonts w:eastAsia="Times New Roman" w:cs="Arial"/>
@@ -9959,29 +8919,8 @@
           <w:bdr w:val="none" w:sz="0" w:space="0" w:color="auto" w:frame="1"/>
           <w:lang w:val="es-ES" w:eastAsia="es-ES"/>
         </w:rPr>
-        <w:lastRenderedPageBreak/>
-        <w:t>Prevención de Ataques:</w:t>
-      </w:r>
-      <w:r>
-        <w:rPr>
-          <w:rFonts w:eastAsia="Times New Roman" w:cs="Arial"/>
-          <w:color w:val="1F1F1F"/>
-          <w:szCs w:val="24"/>
-          <w:lang w:val="es-ES" w:eastAsia="es-ES"/>
-        </w:rPr>
-        <w:t xml:space="preserve"> El sistema implementará medidas de seguridad para protegerse contra ataques comunes, como inyección SQL, Cross-Site Scripting (XSS) y Cross-Site Request Forgery (CSRF).</w:t>
-      </w:r>
-    </w:p>
-    <w:p>
-      <w:pPr>
-        <w:spacing w:after="0" w:line="420" w:lineRule="atLeast"/>
-        <w:rPr>
-          <w:rFonts w:eastAsia="Times New Roman" w:cs="Arial"/>
-          <w:color w:val="1F1F1F"/>
-          <w:szCs w:val="24"/>
-          <w:lang w:val="es-ES" w:eastAsia="es-ES"/>
-        </w:rPr>
-      </w:pPr>
+        <w:t>RNF-</w:t>
+      </w:r>
       <w:r>
         <w:rPr>
           <w:rFonts w:eastAsia="Times New Roman" w:cs="Arial"/>
@@ -9992,23 +8931,8 @@
           <w:bdr w:val="none" w:sz="0" w:space="0" w:color="auto" w:frame="1"/>
           <w:lang w:val="es-ES" w:eastAsia="es-ES"/>
         </w:rPr>
-        <w:t>Confiabilidad:</w:t>
-      </w:r>
-    </w:p>
-    <w:p>
-      <w:pPr>
-        <w:numPr>
-          <w:ilvl w:val="0"/>
-          <w:numId w:val="31"/>
-        </w:numPr>
-        <w:spacing w:after="0" w:line="420" w:lineRule="atLeast"/>
-        <w:rPr>
-          <w:rFonts w:eastAsia="Times New Roman" w:cs="Arial"/>
-          <w:color w:val="1F1F1F"/>
-          <w:szCs w:val="24"/>
-          <w:lang w:val="es-ES" w:eastAsia="es-ES"/>
-        </w:rPr>
-      </w:pPr>
+        <w:t>8</w:t>
+      </w:r>
       <w:r>
         <w:rPr>
           <w:rFonts w:eastAsia="Times New Roman" w:cs="Arial"/>
@@ -10019,24 +8943,21 @@
           <w:bdr w:val="none" w:sz="0" w:space="0" w:color="auto" w:frame="1"/>
           <w:lang w:val="es-ES" w:eastAsia="es-ES"/>
         </w:rPr>
-        <w:t>Tolerancia a Fallos:</w:t>
+        <w:t>:</w:t>
       </w:r>
       <w:r>
         <w:rPr>
           <w:rFonts w:eastAsia="Times New Roman" w:cs="Arial"/>
           <w:color w:val="1F1F1F"/>
           <w:szCs w:val="24"/>
+          <w:bdr w:val="none" w:sz="0" w:space="0" w:color="auto" w:frame="1"/>
           <w:lang w:val="es-ES" w:eastAsia="es-ES"/>
         </w:rPr>
-        <w:t xml:space="preserve"> El sistema deberá ser capaz de recuperarse de fallos de hardware o software sin pérdida de datos y con un impacto mínimo en la operación.</w:t>
-      </w:r>
-    </w:p>
-    <w:p>
-      <w:pPr>
-        <w:numPr>
-          <w:ilvl w:val="0"/>
-          <w:numId w:val="31"/>
-        </w:numPr>
+        <w:t xml:space="preserve"> El sistema implementará medidas de seguridad para protegerse contra ataques comunes, como inyección SQL, Cross-Site Scripting (XSS) y Cross-Site Request Forgery (CSRF).</w:t>
+      </w:r>
+    </w:p>
+    <w:p>
+      <w:pPr>
         <w:spacing w:after="0" w:line="420" w:lineRule="atLeast"/>
         <w:rPr>
           <w:rFonts w:eastAsia="Times New Roman" w:cs="Arial"/>
@@ -10055,28 +8976,8 @@
           <w:bdr w:val="none" w:sz="0" w:space="0" w:color="auto" w:frame="1"/>
           <w:lang w:val="es-ES" w:eastAsia="es-ES"/>
         </w:rPr>
-        <w:t>Respaldo de Datos:</w:t>
-      </w:r>
-      <w:r>
-        <w:rPr>
-          <w:rFonts w:eastAsia="Times New Roman" w:cs="Arial"/>
-          <w:color w:val="1F1F1F"/>
-          <w:szCs w:val="24"/>
-          <w:lang w:val="es-ES" w:eastAsia="es-ES"/>
-        </w:rPr>
-        <w:t xml:space="preserve"> Se realizarán copias de seguridad periódicas de los datos para garantizar su recuperación en caso de pérdida o corrupción.</w:t>
-      </w:r>
-    </w:p>
-    <w:p>
-      <w:pPr>
-        <w:spacing w:after="0" w:line="420" w:lineRule="atLeast"/>
-        <w:rPr>
-          <w:rFonts w:eastAsia="Times New Roman" w:cs="Arial"/>
-          <w:color w:val="1F1F1F"/>
-          <w:szCs w:val="24"/>
-          <w:lang w:val="es-ES" w:eastAsia="es-ES"/>
-        </w:rPr>
-      </w:pPr>
+        <w:t>RNF-</w:t>
+      </w:r>
       <w:r>
         <w:rPr>
           <w:rFonts w:eastAsia="Times New Roman" w:cs="Arial"/>
@@ -10087,23 +8988,8 @@
           <w:bdr w:val="none" w:sz="0" w:space="0" w:color="auto" w:frame="1"/>
           <w:lang w:val="es-ES" w:eastAsia="es-ES"/>
         </w:rPr>
-        <w:t>Mantenimiento:</w:t>
-      </w:r>
-    </w:p>
-    <w:p>
-      <w:pPr>
-        <w:numPr>
-          <w:ilvl w:val="0"/>
-          <w:numId w:val="32"/>
-        </w:numPr>
-        <w:spacing w:after="0" w:line="420" w:lineRule="atLeast"/>
-        <w:rPr>
-          <w:rFonts w:eastAsia="Times New Roman" w:cs="Arial"/>
-          <w:color w:val="1F1F1F"/>
-          <w:szCs w:val="24"/>
-          <w:lang w:val="es-ES" w:eastAsia="es-ES"/>
-        </w:rPr>
-      </w:pPr>
+        <w:t>9</w:t>
+      </w:r>
       <w:r>
         <w:rPr>
           <w:rFonts w:eastAsia="Times New Roman" w:cs="Arial"/>
@@ -10114,24 +9000,21 @@
           <w:bdr w:val="none" w:sz="0" w:space="0" w:color="auto" w:frame="1"/>
           <w:lang w:val="es-ES" w:eastAsia="es-ES"/>
         </w:rPr>
-        <w:t>Facilidad de Mantenimiento:</w:t>
+        <w:t>:</w:t>
       </w:r>
       <w:r>
         <w:rPr>
           <w:rFonts w:eastAsia="Times New Roman" w:cs="Arial"/>
           <w:color w:val="1F1F1F"/>
           <w:szCs w:val="24"/>
+          <w:bdr w:val="none" w:sz="0" w:space="0" w:color="auto" w:frame="1"/>
           <w:lang w:val="es-ES" w:eastAsia="es-ES"/>
         </w:rPr>
-        <w:t xml:space="preserve"> El código fuente del sistema deberá estar bien estructurado y documentado, facilitando su mantenimiento y actualización por parte del equipo de desarrollo.</w:t>
-      </w:r>
-    </w:p>
-    <w:p>
-      <w:pPr>
-        <w:numPr>
-          <w:ilvl w:val="0"/>
-          <w:numId w:val="32"/>
-        </w:numPr>
+        <w:t xml:space="preserve"> El sistema deberá ser capaz de recuperarse de fallos de hardware o software sin pérdida de datos y con un impacto mínimo en la operación.</w:t>
+      </w:r>
+    </w:p>
+    <w:p>
+      <w:pPr>
         <w:spacing w:after="0" w:line="420" w:lineRule="atLeast"/>
         <w:rPr>
           <w:rFonts w:eastAsia="Times New Roman" w:cs="Arial"/>
@@ -10150,28 +9033,8 @@
           <w:bdr w:val="none" w:sz="0" w:space="0" w:color="auto" w:frame="1"/>
           <w:lang w:val="es-ES" w:eastAsia="es-ES"/>
         </w:rPr>
-        <w:t>Monitorización:</w:t>
-      </w:r>
-      <w:r>
-        <w:rPr>
-          <w:rFonts w:eastAsia="Times New Roman" w:cs="Arial"/>
-          <w:color w:val="1F1F1F"/>
-          <w:szCs w:val="24"/>
-          <w:lang w:val="es-ES" w:eastAsia="es-ES"/>
-        </w:rPr>
-        <w:t xml:space="preserve"> Se implementará un sistema de monitorización para rastrear el rendimiento del sistema, identificar problemas y generar alertas en caso de anomalías.</w:t>
-      </w:r>
-    </w:p>
-    <w:p>
-      <w:pPr>
-        <w:spacing w:after="0" w:line="420" w:lineRule="atLeast"/>
-        <w:rPr>
-          <w:rFonts w:eastAsia="Times New Roman" w:cs="Arial"/>
-          <w:color w:val="1F1F1F"/>
-          <w:szCs w:val="24"/>
-          <w:lang w:val="es-ES" w:eastAsia="es-ES"/>
-        </w:rPr>
-      </w:pPr>
+        <w:t>RNF-1</w:t>
+      </w:r>
       <w:r>
         <w:rPr>
           <w:rFonts w:eastAsia="Times New Roman" w:cs="Arial"/>
@@ -10182,23 +9045,8 @@
           <w:bdr w:val="none" w:sz="0" w:space="0" w:color="auto" w:frame="1"/>
           <w:lang w:val="es-ES" w:eastAsia="es-ES"/>
         </w:rPr>
-        <w:t>Portabilidad:</w:t>
-      </w:r>
-    </w:p>
-    <w:p>
-      <w:pPr>
-        <w:numPr>
-          <w:ilvl w:val="0"/>
-          <w:numId w:val="33"/>
-        </w:numPr>
-        <w:spacing w:after="0" w:line="420" w:lineRule="atLeast"/>
-        <w:rPr>
-          <w:rFonts w:eastAsia="Times New Roman" w:cs="Arial"/>
-          <w:color w:val="1F1F1F"/>
-          <w:szCs w:val="24"/>
-          <w:lang w:val="es-ES" w:eastAsia="es-ES"/>
-        </w:rPr>
-      </w:pPr>
+        <w:t>0</w:t>
+      </w:r>
       <w:r>
         <w:rPr>
           <w:rFonts w:eastAsia="Times New Roman" w:cs="Arial"/>
@@ -10209,24 +9057,21 @@
           <w:bdr w:val="none" w:sz="0" w:space="0" w:color="auto" w:frame="1"/>
           <w:lang w:val="es-ES" w:eastAsia="es-ES"/>
         </w:rPr>
-        <w:t>Compatibilidad de Navegadores:</w:t>
+        <w:t>:</w:t>
       </w:r>
       <w:r>
         <w:rPr>
           <w:rFonts w:eastAsia="Times New Roman" w:cs="Arial"/>
           <w:color w:val="1F1F1F"/>
           <w:szCs w:val="24"/>
+          <w:bdr w:val="none" w:sz="0" w:space="0" w:color="auto" w:frame="1"/>
           <w:lang w:val="es-ES" w:eastAsia="es-ES"/>
         </w:rPr>
-        <w:t xml:space="preserve"> El sistema deberá ser compatible con los principales navegadores web modernos, como Google Chrome, Mozilla Firefox, Safari y Microsoft Edge.</w:t>
-      </w:r>
-    </w:p>
-    <w:p>
-      <w:pPr>
-        <w:numPr>
-          <w:ilvl w:val="0"/>
-          <w:numId w:val="33"/>
-        </w:numPr>
+        <w:t xml:space="preserve"> Se realizarán copias de seguridad periódicas de los datos para garantizar su recuperación en caso de pérdida o corrupción.</w:t>
+      </w:r>
+    </w:p>
+    <w:p>
+      <w:pPr>
         <w:spacing w:after="0" w:line="420" w:lineRule="atLeast"/>
         <w:rPr>
           <w:rFonts w:eastAsia="Times New Roman" w:cs="Arial"/>
@@ -10245,40 +9090,214 @@
           <w:bdr w:val="none" w:sz="0" w:space="0" w:color="auto" w:frame="1"/>
           <w:lang w:val="es-ES" w:eastAsia="es-ES"/>
         </w:rPr>
-        <w:t>Adaptabilidad a Plataformas:</w:t>
-      </w:r>
-      <w:r>
-        <w:rPr>
-          <w:rFonts w:eastAsia="Times New Roman" w:cs="Arial"/>
+        <w:t>RNF-1</w:t>
+      </w:r>
+      <w:r>
+        <w:rPr>
+          <w:rFonts w:eastAsia="Times New Roman" w:cs="Arial"/>
+          <w:b/>
+          <w:bCs/>
           <w:color w:val="1F1F1F"/>
           <w:szCs w:val="24"/>
+          <w:bdr w:val="none" w:sz="0" w:space="0" w:color="auto" w:frame="1"/>
           <w:lang w:val="es-ES" w:eastAsia="es-ES"/>
         </w:rPr>
+        <w:t>1</w:t>
+      </w:r>
+      <w:r>
+        <w:rPr>
+          <w:rFonts w:eastAsia="Times New Roman" w:cs="Arial"/>
+          <w:b/>
+          <w:bCs/>
+          <w:color w:val="1F1F1F"/>
+          <w:szCs w:val="24"/>
+          <w:bdr w:val="none" w:sz="0" w:space="0" w:color="auto" w:frame="1"/>
+          <w:lang w:val="es-ES" w:eastAsia="es-ES"/>
+        </w:rPr>
+        <w:t>:</w:t>
+      </w:r>
+      <w:r>
+        <w:rPr>
+          <w:rFonts w:eastAsia="Times New Roman" w:cs="Arial"/>
+          <w:color w:val="1F1F1F"/>
+          <w:szCs w:val="24"/>
+          <w:bdr w:val="none" w:sz="0" w:space="0" w:color="auto" w:frame="1"/>
+          <w:lang w:val="es-ES" w:eastAsia="es-ES"/>
+        </w:rPr>
+        <w:t xml:space="preserve"> El código fuente del sistema deberá estar bien estructurado y documentado, facilitando su mantenimiento y actualización por parte del equipo de desarrollo.</w:t>
+      </w:r>
+    </w:p>
+    <w:p>
+      <w:pPr>
+        <w:spacing w:after="0" w:line="420" w:lineRule="atLeast"/>
+        <w:rPr>
+          <w:rFonts w:eastAsia="Times New Roman" w:cs="Arial"/>
+          <w:color w:val="1F1F1F"/>
+          <w:szCs w:val="24"/>
+          <w:lang w:val="es-ES" w:eastAsia="es-ES"/>
+        </w:rPr>
+      </w:pPr>
+      <w:r>
+        <w:rPr>
+          <w:rFonts w:eastAsia="Times New Roman" w:cs="Arial"/>
+          <w:b/>
+          <w:bCs/>
+          <w:color w:val="1F1F1F"/>
+          <w:szCs w:val="24"/>
+          <w:bdr w:val="none" w:sz="0" w:space="0" w:color="auto" w:frame="1"/>
+          <w:lang w:val="es-ES" w:eastAsia="es-ES"/>
+        </w:rPr>
+        <w:t>RNF-1</w:t>
+      </w:r>
+      <w:r>
+        <w:rPr>
+          <w:rFonts w:eastAsia="Times New Roman" w:cs="Arial"/>
+          <w:b/>
+          <w:bCs/>
+          <w:color w:val="1F1F1F"/>
+          <w:szCs w:val="24"/>
+          <w:bdr w:val="none" w:sz="0" w:space="0" w:color="auto" w:frame="1"/>
+          <w:lang w:val="es-ES" w:eastAsia="es-ES"/>
+        </w:rPr>
+        <w:t>2</w:t>
+      </w:r>
+      <w:r>
+        <w:rPr>
+          <w:rFonts w:eastAsia="Times New Roman" w:cs="Arial"/>
+          <w:b/>
+          <w:bCs/>
+          <w:color w:val="1F1F1F"/>
+          <w:szCs w:val="24"/>
+          <w:bdr w:val="none" w:sz="0" w:space="0" w:color="auto" w:frame="1"/>
+          <w:lang w:val="es-ES" w:eastAsia="es-ES"/>
+        </w:rPr>
+        <w:t>:</w:t>
+      </w:r>
+      <w:r>
+        <w:rPr>
+          <w:rFonts w:eastAsia="Times New Roman" w:cs="Arial"/>
+          <w:color w:val="1F1F1F"/>
+          <w:szCs w:val="24"/>
+          <w:bdr w:val="none" w:sz="0" w:space="0" w:color="auto" w:frame="1"/>
+          <w:lang w:val="es-ES" w:eastAsia="es-ES"/>
+        </w:rPr>
+        <w:t xml:space="preserve"> Se implementará un sistema de monitorización para rastrear el rendimiento del sistema, identificar problemas y generar alertas en caso de anomalías.</w:t>
+      </w:r>
+    </w:p>
+    <w:p>
+      <w:pPr>
+        <w:spacing w:after="0" w:line="420" w:lineRule="atLeast"/>
+        <w:rPr>
+          <w:rFonts w:eastAsia="Times New Roman" w:cs="Arial"/>
+          <w:color w:val="1F1F1F"/>
+          <w:szCs w:val="24"/>
+          <w:lang w:val="es-ES" w:eastAsia="es-ES"/>
+        </w:rPr>
+      </w:pPr>
+      <w:r>
+        <w:rPr>
+          <w:rFonts w:eastAsia="Times New Roman" w:cs="Arial"/>
+          <w:b/>
+          <w:bCs/>
+          <w:color w:val="1F1F1F"/>
+          <w:szCs w:val="24"/>
+          <w:bdr w:val="none" w:sz="0" w:space="0" w:color="auto" w:frame="1"/>
+          <w:lang w:val="es-ES" w:eastAsia="es-ES"/>
+        </w:rPr>
+        <w:t>RNF-1</w:t>
+      </w:r>
+      <w:r>
+        <w:rPr>
+          <w:rFonts w:eastAsia="Times New Roman" w:cs="Arial"/>
+          <w:b/>
+          <w:bCs/>
+          <w:color w:val="1F1F1F"/>
+          <w:szCs w:val="24"/>
+          <w:bdr w:val="none" w:sz="0" w:space="0" w:color="auto" w:frame="1"/>
+          <w:lang w:val="es-ES" w:eastAsia="es-ES"/>
+        </w:rPr>
+        <w:t>3</w:t>
+      </w:r>
+      <w:r>
+        <w:rPr>
+          <w:rFonts w:eastAsia="Times New Roman" w:cs="Arial"/>
+          <w:b/>
+          <w:bCs/>
+          <w:color w:val="1F1F1F"/>
+          <w:szCs w:val="24"/>
+          <w:bdr w:val="none" w:sz="0" w:space="0" w:color="auto" w:frame="1"/>
+          <w:lang w:val="es-ES" w:eastAsia="es-ES"/>
+        </w:rPr>
+        <w:t>:</w:t>
+      </w:r>
+      <w:r>
+        <w:rPr>
+          <w:rFonts w:eastAsia="Times New Roman" w:cs="Arial"/>
+          <w:color w:val="1F1F1F"/>
+          <w:szCs w:val="24"/>
+          <w:bdr w:val="none" w:sz="0" w:space="0" w:color="auto" w:frame="1"/>
+          <w:lang w:val="es-ES" w:eastAsia="es-ES"/>
+        </w:rPr>
+        <w:t xml:space="preserve"> El sistema deberá ser compatible con los principales navegadores web modernos, como Google Chrome, Mozilla Firefox, Safari y Microsoft Edge.</w:t>
+      </w:r>
+    </w:p>
+    <w:p>
+      <w:pPr>
+        <w:spacing w:after="0" w:line="420" w:lineRule="atLeast"/>
+        <w:rPr>
+          <w:rFonts w:eastAsia="Times New Roman" w:cs="Arial"/>
+          <w:color w:val="1F1F1F"/>
+          <w:szCs w:val="24"/>
+          <w:lang w:val="es-ES" w:eastAsia="es-ES"/>
+        </w:rPr>
+      </w:pPr>
+      <w:r>
+        <w:rPr>
+          <w:rFonts w:eastAsia="Times New Roman" w:cs="Arial"/>
+          <w:b/>
+          <w:bCs/>
+          <w:color w:val="1F1F1F"/>
+          <w:szCs w:val="24"/>
+          <w:bdr w:val="none" w:sz="0" w:space="0" w:color="auto" w:frame="1"/>
+          <w:lang w:val="es-ES" w:eastAsia="es-ES"/>
+        </w:rPr>
+        <w:t>RNF-1</w:t>
+      </w:r>
+      <w:r>
+        <w:rPr>
+          <w:rFonts w:eastAsia="Times New Roman" w:cs="Arial"/>
+          <w:b/>
+          <w:bCs/>
+          <w:color w:val="1F1F1F"/>
+          <w:szCs w:val="24"/>
+          <w:bdr w:val="none" w:sz="0" w:space="0" w:color="auto" w:frame="1"/>
+          <w:lang w:val="es-ES" w:eastAsia="es-ES"/>
+        </w:rPr>
+        <w:t>4</w:t>
+      </w:r>
+      <w:r>
+        <w:rPr>
+          <w:rFonts w:eastAsia="Times New Roman" w:cs="Arial"/>
+          <w:b/>
+          <w:bCs/>
+          <w:color w:val="1F1F1F"/>
+          <w:szCs w:val="24"/>
+          <w:bdr w:val="none" w:sz="0" w:space="0" w:color="auto" w:frame="1"/>
+          <w:lang w:val="es-ES" w:eastAsia="es-ES"/>
+        </w:rPr>
+        <w:t>:</w:t>
+      </w:r>
+      <w:r>
+        <w:rPr>
+          <w:rFonts w:eastAsia="Times New Roman" w:cs="Arial"/>
+          <w:color w:val="1F1F1F"/>
+          <w:szCs w:val="24"/>
+          <w:bdr w:val="none" w:sz="0" w:space="0" w:color="auto" w:frame="1"/>
+          <w:lang w:val="es-ES" w:eastAsia="es-ES"/>
+        </w:rPr>
         <w:t xml:space="preserve"> El sistema deberá poder ejecutarse en diferentes plataformas de hardware y sistemas operativos, como Windows, macOS y Linux.</w:t>
       </w:r>
     </w:p>
-    <w:p>
-      <w:pPr>
-        <w:rPr>
-          <w:color w:val="00B050"/>
-        </w:rPr>
-      </w:pPr>
-    </w:p>
-    <w:p/>
-    <w:p/>
-    <w:p/>
-    <w:p/>
-    <w:p/>
-    <w:p/>
-    <w:p/>
-    <w:p/>
-    <w:p/>
-    <w:p/>
-    <w:p/>
-    <w:p/>
-    <w:p/>
-    <w:p/>
-    <w:p/>
     <w:p/>
     <w:p>
       <w:pPr>
@@ -10298,7 +9317,7 @@
       <w:pPr>
         <w:numPr>
           <w:ilvl w:val="0"/>
-          <w:numId w:val="25"/>
+          <w:numId w:val="26"/>
         </w:numPr>
         <w:spacing w:after="0" w:line="420" w:lineRule="atLeast"/>
         <w:rPr>
@@ -10311,11 +9330,24 @@
       <w:r>
         <w:rPr>
           <w:rFonts w:eastAsia="Times New Roman" w:cs="Arial"/>
+          <w:b/>
+          <w:bCs/>
           <w:color w:val="1F1F1F"/>
           <w:szCs w:val="24"/>
+          <w:bdr w:val="none" w:sz="0" w:space="0" w:color="auto" w:frame="1"/>
           <w:lang w:val="es-ES" w:eastAsia="es-ES"/>
         </w:rPr>
-        <w:t>Otros Requerimientos</w:t>
+        <w:lastRenderedPageBreak/>
+        <w:t>Base de Datos:</w:t>
+      </w:r>
+      <w:r>
+        <w:rPr>
+          <w:rFonts w:eastAsia="Times New Roman" w:cs="Arial"/>
+          <w:color w:val="1F1F1F"/>
+          <w:szCs w:val="24"/>
+          <w:lang w:val="es-ES" w:eastAsia="es-ES"/>
+        </w:rPr>
+        <w:t xml:space="preserve"> Se utilizará una base de datos relacional para almacenar la información de productos, usuarios, pedidos, transacciones y otros datos relevantes del sistema. La base de datos deberá estar optimizada para un rendimiento rápido y eficiente, y deberá contar con mecanismos de respaldo y recuperación de datos.</w:t>
       </w:r>
     </w:p>
     <w:p>
@@ -10342,7 +9374,7 @@
           <w:bdr w:val="none" w:sz="0" w:space="0" w:color="auto" w:frame="1"/>
           <w:lang w:val="es-ES" w:eastAsia="es-ES"/>
         </w:rPr>
-        <w:t>Base de Datos:</w:t>
+        <w:t>Internacionalización:</w:t>
       </w:r>
       <w:r>
         <w:rPr>
@@ -10351,7 +9383,7 @@
           <w:szCs w:val="24"/>
           <w:lang w:val="es-ES" w:eastAsia="es-ES"/>
         </w:rPr>
-        <w:t xml:space="preserve"> Se utilizará una base de datos relacional (como PostgreSQL o MySQL) para almacenar la información de productos, usuarios, pedidos, transacciones y otros datos relevantes del sistema. La base de datos deberá estar optimizada para un rendimiento rápido y eficiente, y deberá contar con mecanismos de respaldo y recuperación de datos.</w:t>
+        <w:t xml:space="preserve"> El sistema deberá ser fácilmente adaptable a diferentes idiomas y regiones, permitiendo la traducción de la interfaz de usuario y la visualización de precios y formatos de fecha/hora según las preferencias del usuario.</w:t>
       </w:r>
     </w:p>
     <w:p>
@@ -10378,7 +9410,7 @@
           <w:bdr w:val="none" w:sz="0" w:space="0" w:color="auto" w:frame="1"/>
           <w:lang w:val="es-ES" w:eastAsia="es-ES"/>
         </w:rPr>
-        <w:t>Internacionalización:</w:t>
+        <w:t>Legales:</w:t>
       </w:r>
       <w:r>
         <w:rPr>
@@ -10387,7 +9419,7 @@
           <w:szCs w:val="24"/>
           <w:lang w:val="es-ES" w:eastAsia="es-ES"/>
         </w:rPr>
-        <w:t xml:space="preserve"> El sistema deberá ser fácilmente adaptable a diferentes idiomas y regiones, permitiendo la traducción de la interfaz de usuario y la visualización de precios y formatos de fecha/hora según las preferencias del usuario.</w:t>
+        <w:t xml:space="preserve"> El sistema deberá cumplir con todas las leyes y regulaciones aplicables en materia de comercio electrónico, protección de datos, propiedad intelectual y cualquier otra normativa relevante en la jurisdicción donde opere INNOVATECH.</w:t>
       </w:r>
     </w:p>
     <w:p>
@@ -10414,7 +9446,7 @@
           <w:bdr w:val="none" w:sz="0" w:space="0" w:color="auto" w:frame="1"/>
           <w:lang w:val="es-ES" w:eastAsia="es-ES"/>
         </w:rPr>
-        <w:t>Legales:</w:t>
+        <w:t>Reúso de Componentes:</w:t>
       </w:r>
       <w:r>
         <w:rPr>
@@ -10423,220 +9455,9 @@
           <w:szCs w:val="24"/>
           <w:lang w:val="es-ES" w:eastAsia="es-ES"/>
         </w:rPr>
-        <w:t xml:space="preserve"> El sistema deberá cumplir con todas las leyes y regulaciones aplicables en materia de comercio electrónico, protección de datos (como el </w:t>
-      </w:r>
-      <w:r>
-        <w:rPr>
-          <w:rFonts w:eastAsia="Times New Roman" w:cs="Arial"/>
-          <w:color w:val="1F1F1F"/>
-          <w:szCs w:val="24"/>
-          <w:lang w:val="es-ES" w:eastAsia="es-ES"/>
-        </w:rPr>
-        <w:lastRenderedPageBreak/>
-        <w:t>Reglamento General de Protección de Datos - GDPR), propiedad intelectual y cualquier otra normativa relevante en la jurisdicción donde opere INNOVATECH.</w:t>
-      </w:r>
-    </w:p>
-    <w:p>
-      <w:pPr>
-        <w:numPr>
-          <w:ilvl w:val="0"/>
-          <w:numId w:val="26"/>
-        </w:numPr>
-        <w:spacing w:after="0" w:line="420" w:lineRule="atLeast"/>
-        <w:rPr>
-          <w:rFonts w:eastAsia="Times New Roman" w:cs="Arial"/>
-          <w:color w:val="1F1F1F"/>
-          <w:szCs w:val="24"/>
-          <w:lang w:val="es-ES" w:eastAsia="es-ES"/>
-        </w:rPr>
-      </w:pPr>
-      <w:r>
-        <w:rPr>
-          <w:rFonts w:eastAsia="Times New Roman" w:cs="Arial"/>
-          <w:b/>
-          <w:bCs/>
-          <w:color w:val="1F1F1F"/>
-          <w:szCs w:val="24"/>
-          <w:bdr w:val="none" w:sz="0" w:space="0" w:color="auto" w:frame="1"/>
-          <w:lang w:val="es-ES" w:eastAsia="es-ES"/>
-        </w:rPr>
-        <w:t>Reúso de Componentes:</w:t>
-      </w:r>
-      <w:r>
-        <w:rPr>
-          <w:rFonts w:eastAsia="Times New Roman" w:cs="Arial"/>
-          <w:color w:val="1F1F1F"/>
-          <w:szCs w:val="24"/>
-          <w:lang w:val="es-ES" w:eastAsia="es-ES"/>
-        </w:rPr>
         <w:t xml:space="preserve"> Se fomentará el uso de componentes de software reutilizables y bibliotecas de código abierto siempre que sea posible, para reducir el tiempo de desarrollo y mejorar la calidad del software. Se evaluará cuidadosamente la compatibilidad y seguridad de los componentes externos antes de su incorporación al sistema.</w:t>
       </w:r>
     </w:p>
-    <w:p>
-      <w:pPr>
-        <w:numPr>
-          <w:ilvl w:val="0"/>
-          <w:numId w:val="26"/>
-        </w:numPr>
-        <w:spacing w:after="0" w:line="420" w:lineRule="atLeast"/>
-        <w:rPr>
-          <w:rFonts w:eastAsia="Times New Roman" w:cs="Arial"/>
-          <w:color w:val="1F1F1F"/>
-          <w:szCs w:val="24"/>
-          <w:lang w:val="es-ES" w:eastAsia="es-ES"/>
-        </w:rPr>
-      </w:pPr>
-      <w:r>
-        <w:rPr>
-          <w:rFonts w:eastAsia="Times New Roman" w:cs="Arial"/>
-          <w:b/>
-          <w:bCs/>
-          <w:color w:val="1F1F1F"/>
-          <w:szCs w:val="24"/>
-          <w:bdr w:val="none" w:sz="0" w:space="0" w:color="auto" w:frame="1"/>
-          <w:lang w:val="es-ES" w:eastAsia="es-ES"/>
-        </w:rPr>
-        <w:t>Integración con Redes Sociales:</w:t>
-      </w:r>
-      <w:r>
-        <w:rPr>
-          <w:rFonts w:eastAsia="Times New Roman" w:cs="Arial"/>
-          <w:color w:val="1F1F1F"/>
-          <w:szCs w:val="24"/>
-          <w:lang w:val="es-ES" w:eastAsia="es-ES"/>
-        </w:rPr>
-        <w:t xml:space="preserve"> Se implementarán opciones para que los usuarios puedan iniciar sesión y registrarse utilizando sus cuentas de redes sociales (como Facebook, Google o Twitter), así como compartir productos y promociones en sus perfiles sociales.</w:t>
-      </w:r>
-    </w:p>
-    <w:p>
-      <w:pPr>
-        <w:numPr>
-          <w:ilvl w:val="0"/>
-          <w:numId w:val="26"/>
-        </w:numPr>
-        <w:spacing w:after="0" w:line="420" w:lineRule="atLeast"/>
-        <w:rPr>
-          <w:rFonts w:eastAsia="Times New Roman" w:cs="Arial"/>
-          <w:color w:val="1F1F1F"/>
-          <w:szCs w:val="24"/>
-          <w:lang w:val="es-ES" w:eastAsia="es-ES"/>
-        </w:rPr>
-      </w:pPr>
-      <w:r>
-        <w:rPr>
-          <w:rFonts w:eastAsia="Times New Roman" w:cs="Arial"/>
-          <w:b/>
-          <w:bCs/>
-          <w:color w:val="1F1F1F"/>
-          <w:szCs w:val="24"/>
-          <w:bdr w:val="none" w:sz="0" w:space="0" w:color="auto" w:frame="1"/>
-          <w:lang w:val="es-ES" w:eastAsia="es-ES"/>
-        </w:rPr>
-        <w:t>Personalización:</w:t>
-      </w:r>
-      <w:r>
-        <w:rPr>
-          <w:rFonts w:eastAsia="Times New Roman" w:cs="Arial"/>
-          <w:color w:val="1F1F1F"/>
-          <w:szCs w:val="24"/>
-          <w:lang w:val="es-ES" w:eastAsia="es-ES"/>
-        </w:rPr>
-        <w:t xml:space="preserve"> El sistema permitirá a los usuarios personalizar su experiencia de compra, como guardar listas de deseos, ver recomendaciones de productos basadas en su historial de compras y recibir ofertas y promociones personalizadas.</w:t>
-      </w:r>
-    </w:p>
-    <w:p>
-      <w:pPr>
-        <w:numPr>
-          <w:ilvl w:val="0"/>
-          <w:numId w:val="26"/>
-        </w:numPr>
-        <w:spacing w:after="0" w:line="420" w:lineRule="atLeast"/>
-        <w:rPr>
-          <w:rFonts w:eastAsia="Times New Roman" w:cs="Arial"/>
-          <w:color w:val="1F1F1F"/>
-          <w:szCs w:val="24"/>
-          <w:lang w:val="es-ES" w:eastAsia="es-ES"/>
-        </w:rPr>
-      </w:pPr>
-      <w:r>
-        <w:rPr>
-          <w:rFonts w:eastAsia="Times New Roman" w:cs="Arial"/>
-          <w:b/>
-          <w:bCs/>
-          <w:color w:val="1F1F1F"/>
-          <w:szCs w:val="24"/>
-          <w:bdr w:val="none" w:sz="0" w:space="0" w:color="auto" w:frame="1"/>
-          <w:lang w:val="es-ES" w:eastAsia="es-ES"/>
-        </w:rPr>
-        <w:t>Analítica y Reportes:</w:t>
-      </w:r>
-      <w:r>
-        <w:rPr>
-          <w:rFonts w:eastAsia="Times New Roman" w:cs="Arial"/>
-          <w:color w:val="1F1F1F"/>
-          <w:szCs w:val="24"/>
-          <w:lang w:val="es-ES" w:eastAsia="es-ES"/>
-        </w:rPr>
-        <w:t xml:space="preserve"> Se integrará una herramienta de analítica web (como Google Analytics) para recopilar datos sobre el comportamiento de los usuarios, el rendimiento de las campañas de marketing y otras métricas relevantes para la toma de decisiones empresariales.</w:t>
-      </w:r>
-    </w:p>
-    <w:p>
-      <w:pPr>
-        <w:numPr>
-          <w:ilvl w:val="0"/>
-          <w:numId w:val="26"/>
-        </w:numPr>
-        <w:spacing w:after="0" w:line="420" w:lineRule="atLeast"/>
-        <w:rPr>
-          <w:rFonts w:eastAsia="Times New Roman" w:cs="Arial"/>
-          <w:color w:val="1F1F1F"/>
-          <w:szCs w:val="24"/>
-          <w:lang w:val="es-ES" w:eastAsia="es-ES"/>
-        </w:rPr>
-      </w:pPr>
-      <w:r>
-        <w:rPr>
-          <w:rFonts w:eastAsia="Times New Roman" w:cs="Arial"/>
-          <w:b/>
-          <w:bCs/>
-          <w:color w:val="1F1F1F"/>
-          <w:szCs w:val="24"/>
-          <w:bdr w:val="none" w:sz="0" w:space="0" w:color="auto" w:frame="1"/>
-          <w:lang w:val="es-ES" w:eastAsia="es-ES"/>
-        </w:rPr>
-        <w:t>Soporte Técnico:</w:t>
-      </w:r>
-      <w:r>
-        <w:rPr>
-          <w:rFonts w:eastAsia="Times New Roman" w:cs="Arial"/>
-          <w:color w:val="1F1F1F"/>
-          <w:szCs w:val="24"/>
-          <w:lang w:val="es-ES" w:eastAsia="es-ES"/>
-        </w:rPr>
-        <w:t xml:space="preserve"> Se proporcionará un sistema de tickets de soporte técnico para que los usuarios puedan reportar problemas o solicitar asistencia. El personal de atención al cliente deberá responder a las solicitudes de soporte de manera oportuna y eficiente.</w:t>
-      </w:r>
-    </w:p>
-    <w:p/>
-    <w:p/>
-    <w:p/>
-    <w:p/>
-    <w:p/>
-    <w:p/>
-    <w:p/>
-    <w:p/>
-    <w:p/>
-    <w:p/>
-    <w:p/>
-    <w:p/>
-    <w:p/>
-    <w:p/>
-    <w:p/>
-    <w:p/>
-    <w:p/>
-    <w:p/>
-    <w:p/>
-    <w:p/>
-    <w:p/>
     <w:p>
       <w:pPr>
         <w:pStyle w:val="Ttulo1"/>
@@ -10655,7 +9476,7 @@
       <w:pPr>
         <w:numPr>
           <w:ilvl w:val="0"/>
-          <w:numId w:val="23"/>
+          <w:numId w:val="24"/>
         </w:numPr>
         <w:spacing w:after="0" w:line="420" w:lineRule="atLeast"/>
         <w:rPr>
@@ -10668,12 +9489,44 @@
       <w:r>
         <w:rPr>
           <w:rFonts w:eastAsia="Times New Roman" w:cs="Arial"/>
+          <w:b/>
+          <w:bCs/>
           <w:color w:val="1F1F1F"/>
           <w:szCs w:val="24"/>
           <w:bdr w:val="none" w:sz="0" w:space="0" w:color="auto" w:frame="1"/>
           <w:lang w:val="es-ES" w:eastAsia="es-ES"/>
         </w:rPr>
-        <w:t>Glosario</w:t>
+        <w:t>Agente Inteligente (IA):</w:t>
+      </w:r>
+      <w:r>
+        <w:rPr>
+          <w:rFonts w:eastAsia="Times New Roman" w:cs="Arial"/>
+          <w:color w:val="1F1F1F"/>
+          <w:szCs w:val="24"/>
+          <w:bdr w:val="none" w:sz="0" w:space="0" w:color="auto" w:frame="1"/>
+          <w:lang w:val="es-ES" w:eastAsia="es-ES"/>
+        </w:rPr>
+        <w:t xml:space="preserve"> Sistema informático capaz de realizar tareas que normalmente requieren inteligencia</w:t>
+      </w:r>
+      <w:r>
+        <w:rPr>
+          <w:rFonts w:eastAsia="Times New Roman" w:cs="Arial"/>
+          <w:color w:val="1F1F1F"/>
+          <w:szCs w:val="24"/>
+          <w:bdr w:val="none" w:sz="0" w:space="0" w:color="auto" w:frame="1"/>
+          <w:lang w:val="es-ES" w:eastAsia="es-ES"/>
+        </w:rPr>
+        <w:t xml:space="preserve"> </w:t>
+      </w:r>
+      <w:r>
+        <w:rPr>
+          <w:rFonts w:eastAsia="Times New Roman" w:cs="Arial"/>
+          <w:color w:val="1F1F1F"/>
+          <w:szCs w:val="24"/>
+          <w:bdr w:val="none" w:sz="0" w:space="0" w:color="auto" w:frame="1"/>
+          <w:lang w:val="es-ES" w:eastAsia="es-ES"/>
+        </w:rPr>
+        <w:t>humana, como el aprendizaje, la resolución de problemas y la toma de decisiones. En el contexto de NOVA, el agente inteligente se utiliza para brindar asesoramiento personalizado a los clientes durante el proceso de compra.</w:t>
       </w:r>
     </w:p>
     <w:p>
@@ -10700,7 +9553,7 @@
           <w:bdr w:val="none" w:sz="0" w:space="0" w:color="auto" w:frame="1"/>
           <w:lang w:val="es-ES" w:eastAsia="es-ES"/>
         </w:rPr>
-        <w:t>Agente Inteligente (IA):</w:t>
+        <w:t>API REST (Representational State Transfer):</w:t>
       </w:r>
       <w:r>
         <w:rPr>
@@ -10710,7 +9563,18 @@
           <w:bdr w:val="none" w:sz="0" w:space="0" w:color="auto" w:frame="1"/>
           <w:lang w:val="es-ES" w:eastAsia="es-ES"/>
         </w:rPr>
-        <w:t xml:space="preserve"> Sistema informático capaz de realizar tareas que normalmente requieren inteligenciahumana, como el aprendizaje, la resolución de problemas y la toma de decisiones. En el contexto de NOVA, el agente inteligente se utiliza para brindar asesoramiento personalizado a los clientes durante el proceso de compra.</w:t>
+        <w:t xml:space="preserve"> Tipo de interfaz de programación de aplicaciones (API) que utiliza el protocolo HTTP para facilitar la comunicación entre sistemas y aplicaciones. En NOVA, se </w:t>
+      </w:r>
+      <w:r>
+        <w:rPr>
+          <w:rFonts w:eastAsia="Times New Roman" w:cs="Arial"/>
+          <w:color w:val="1F1F1F"/>
+          <w:szCs w:val="24"/>
+          <w:bdr w:val="none" w:sz="0" w:space="0" w:color="auto" w:frame="1"/>
+          <w:lang w:val="es-ES" w:eastAsia="es-ES"/>
+        </w:rPr>
+        <w:lastRenderedPageBreak/>
+        <w:t>utilizará una API REST para permitir la integración con otros sistemas y aplicaciones externas.</w:t>
       </w:r>
     </w:p>
     <w:p>
@@ -10737,7 +9601,7 @@
           <w:bdr w:val="none" w:sz="0" w:space="0" w:color="auto" w:frame="1"/>
           <w:lang w:val="es-ES" w:eastAsia="es-ES"/>
         </w:rPr>
-        <w:t>API REST (Representational State Transfer):</w:t>
+        <w:t>Carrito de Compras:</w:t>
       </w:r>
       <w:r>
         <w:rPr>
@@ -10747,18 +9611,7 @@
           <w:bdr w:val="none" w:sz="0" w:space="0" w:color="auto" w:frame="1"/>
           <w:lang w:val="es-ES" w:eastAsia="es-ES"/>
         </w:rPr>
-        <w:t xml:space="preserve"> Tipo de interfaz de programación de aplicaciones (API) que utiliza el protocolo HTTP para </w:t>
-      </w:r>
-      <w:r>
-        <w:rPr>
-          <w:rFonts w:eastAsia="Times New Roman" w:cs="Arial"/>
-          <w:color w:val="1F1F1F"/>
-          <w:szCs w:val="24"/>
-          <w:bdr w:val="none" w:sz="0" w:space="0" w:color="auto" w:frame="1"/>
-          <w:lang w:val="es-ES" w:eastAsia="es-ES"/>
-        </w:rPr>
-        <w:lastRenderedPageBreak/>
-        <w:t>facilitar la comunicación entre sistemas y aplicaciones. En NOVA, se utilizará una API REST para permitir la integración con otros sistemas y aplicaciones externas.</w:t>
+        <w:t xml:space="preserve"> Función que permite a los usuarios seleccionar y almacenar temporalmente los productos que desean comprar antes de finalizar el proceso de pago.</w:t>
       </w:r>
     </w:p>
     <w:p>
@@ -10785,7 +9638,7 @@
           <w:bdr w:val="none" w:sz="0" w:space="0" w:color="auto" w:frame="1"/>
           <w:lang w:val="es-ES" w:eastAsia="es-ES"/>
         </w:rPr>
-        <w:t>Carrito de Compras:</w:t>
+        <w:t>Catálogo de Productos:</w:t>
       </w:r>
       <w:r>
         <w:rPr>
@@ -10795,7 +9648,7 @@
           <w:bdr w:val="none" w:sz="0" w:space="0" w:color="auto" w:frame="1"/>
           <w:lang w:val="es-ES" w:eastAsia="es-ES"/>
         </w:rPr>
-        <w:t xml:space="preserve"> Función que permite a los usuarios seleccionar y almacenar temporalmente los productos que desean comprar antes de finalizar el proceso de pago.</w:t>
+        <w:t xml:space="preserve"> Lista completa de los productos disponibles para la venta, incluyendo descripciones, imágenes, precios y otra información relevante.</w:t>
       </w:r>
     </w:p>
     <w:p>
@@ -10822,7 +9675,7 @@
           <w:bdr w:val="none" w:sz="0" w:space="0" w:color="auto" w:frame="1"/>
           <w:lang w:val="es-ES" w:eastAsia="es-ES"/>
         </w:rPr>
-        <w:t>Catálogo de Productos:</w:t>
+        <w:t>Comercio Electrónico (e-commerce):</w:t>
       </w:r>
       <w:r>
         <w:rPr>
@@ -10832,7 +9685,7 @@
           <w:bdr w:val="none" w:sz="0" w:space="0" w:color="auto" w:frame="1"/>
           <w:lang w:val="es-ES" w:eastAsia="es-ES"/>
         </w:rPr>
-        <w:t xml:space="preserve"> Lista completa de los productos disponibles para la venta, incluyendo descripciones, imágenes, precios y otra información relevante.</w:t>
+        <w:t xml:space="preserve"> Compra y venta de productos o servicios a través de internet.</w:t>
       </w:r>
     </w:p>
     <w:p>
@@ -10859,7 +9712,7 @@
           <w:bdr w:val="none" w:sz="0" w:space="0" w:color="auto" w:frame="1"/>
           <w:lang w:val="es-ES" w:eastAsia="es-ES"/>
         </w:rPr>
-        <w:t>Comercio Electrónico (e-commerce):</w:t>
+        <w:t>Gestión de Inventario:</w:t>
       </w:r>
       <w:r>
         <w:rPr>
@@ -10869,7 +9722,7 @@
           <w:bdr w:val="none" w:sz="0" w:space="0" w:color="auto" w:frame="1"/>
           <w:lang w:val="es-ES" w:eastAsia="es-ES"/>
         </w:rPr>
-        <w:t xml:space="preserve"> Compra y venta de productos o servicios a través de internet.</w:t>
+        <w:t xml:space="preserve"> Proceso de seguimiento y control de los productos disponibles para la venta, incluyendo la cantidad, ubicación y estado de cada artículo.</w:t>
       </w:r>
     </w:p>
     <w:p>
@@ -10896,7 +9749,7 @@
           <w:bdr w:val="none" w:sz="0" w:space="0" w:color="auto" w:frame="1"/>
           <w:lang w:val="es-ES" w:eastAsia="es-ES"/>
         </w:rPr>
-        <w:t>ERP (Enterprise Resource Planning):</w:t>
+        <w:t>Hashing:</w:t>
       </w:r>
       <w:r>
         <w:rPr>
@@ -10906,7 +9759,7 @@
           <w:bdr w:val="none" w:sz="0" w:space="0" w:color="auto" w:frame="1"/>
           <w:lang w:val="es-ES" w:eastAsia="es-ES"/>
         </w:rPr>
-        <w:t xml:space="preserve"> Sistema de gestión empresarial que integra diversas áreas de una empresa, como finanzas, inventario, producción y recursos humanos.</w:t>
+        <w:t xml:space="preserve"> Técnica criptográfica que transforma datos de entrada en una cadena de caracteres de longitud fija, llamada hash. Se utiliza para almacenar contraseñas de forma segura, ya que el hash no puede ser revertido para obtener la contraseña original.</w:t>
       </w:r>
     </w:p>
     <w:p>
@@ -10933,7 +9786,7 @@
           <w:bdr w:val="none" w:sz="0" w:space="0" w:color="auto" w:frame="1"/>
           <w:lang w:val="es-ES" w:eastAsia="es-ES"/>
         </w:rPr>
-        <w:t>Gestión de Inventario:</w:t>
+        <w:t>Inicio de Sesión:</w:t>
       </w:r>
       <w:r>
         <w:rPr>
@@ -10943,7 +9796,7 @@
           <w:bdr w:val="none" w:sz="0" w:space="0" w:color="auto" w:frame="1"/>
           <w:lang w:val="es-ES" w:eastAsia="es-ES"/>
         </w:rPr>
-        <w:t xml:space="preserve"> Proceso de seguimiento y control de los productos disponibles para la venta, incluyendo la cantidad, ubicación y estado de cada artículo.</w:t>
+        <w:t xml:space="preserve"> Proceso mediante el cual un usuario autenticado accede a un sistema o plataforma ingresando sus credenciales (nombre de usuario y contraseña).</w:t>
       </w:r>
     </w:p>
     <w:p>
@@ -10970,7 +9823,7 @@
           <w:bdr w:val="none" w:sz="0" w:space="0" w:color="auto" w:frame="1"/>
           <w:lang w:val="es-ES" w:eastAsia="es-ES"/>
         </w:rPr>
-        <w:t>Hashing:</w:t>
+        <w:t>Registro de Usuario:</w:t>
       </w:r>
       <w:r>
         <w:rPr>
@@ -10980,193 +9833,7 @@
           <w:bdr w:val="none" w:sz="0" w:space="0" w:color="auto" w:frame="1"/>
           <w:lang w:val="es-ES" w:eastAsia="es-ES"/>
         </w:rPr>
-        <w:t xml:space="preserve"> Técnica criptográfica que transforma datos de entrada en una cadena de caracteres de longitud fija, llamada hash. Se utiliza para almacenar contraseñas de forma segura, ya que el hash no puede ser revertido para obtener la contraseña original.</w:t>
-      </w:r>
-    </w:p>
-    <w:p>
-      <w:pPr>
-        <w:numPr>
-          <w:ilvl w:val="0"/>
-          <w:numId w:val="24"/>
-        </w:numPr>
-        <w:spacing w:after="0" w:line="420" w:lineRule="atLeast"/>
-        <w:rPr>
-          <w:rFonts w:eastAsia="Times New Roman" w:cs="Arial"/>
-          <w:color w:val="1F1F1F"/>
-          <w:szCs w:val="24"/>
-          <w:lang w:val="es-ES" w:eastAsia="es-ES"/>
-        </w:rPr>
-      </w:pPr>
-      <w:r>
-        <w:rPr>
-          <w:rFonts w:eastAsia="Times New Roman" w:cs="Arial"/>
-          <w:b/>
-          <w:bCs/>
-          <w:color w:val="1F1F1F"/>
-          <w:szCs w:val="24"/>
-          <w:bdr w:val="none" w:sz="0" w:space="0" w:color="auto" w:frame="1"/>
-          <w:lang w:val="es-ES" w:eastAsia="es-ES"/>
-        </w:rPr>
-        <w:t>Inicio de Sesión:</w:t>
-      </w:r>
-      <w:r>
-        <w:rPr>
-          <w:rFonts w:eastAsia="Times New Roman" w:cs="Arial"/>
-          <w:color w:val="1F1F1F"/>
-          <w:szCs w:val="24"/>
-          <w:bdr w:val="none" w:sz="0" w:space="0" w:color="auto" w:frame="1"/>
-          <w:lang w:val="es-ES" w:eastAsia="es-ES"/>
-        </w:rPr>
-        <w:t xml:space="preserve"> Proceso mediante el cual un usuario autenticado accede a un sistema o plataforma ingresando sus credenciales (nombre de usuario y contraseña).</w:t>
-      </w:r>
-    </w:p>
-    <w:p>
-      <w:pPr>
-        <w:numPr>
-          <w:ilvl w:val="0"/>
-          <w:numId w:val="24"/>
-        </w:numPr>
-        <w:spacing w:after="0" w:line="420" w:lineRule="atLeast"/>
-        <w:rPr>
-          <w:rFonts w:eastAsia="Times New Roman" w:cs="Arial"/>
-          <w:color w:val="1F1F1F"/>
-          <w:szCs w:val="24"/>
-          <w:lang w:val="es-ES" w:eastAsia="es-ES"/>
-        </w:rPr>
-      </w:pPr>
-      <w:r>
-        <w:rPr>
-          <w:rFonts w:eastAsia="Times New Roman" w:cs="Arial"/>
-          <w:b/>
-          <w:bCs/>
-          <w:color w:val="1F1F1F"/>
-          <w:szCs w:val="24"/>
-          <w:bdr w:val="none" w:sz="0" w:space="0" w:color="auto" w:frame="1"/>
-          <w:lang w:val="es-ES" w:eastAsia="es-ES"/>
-        </w:rPr>
-        <w:t>Pasarela de Pago:</w:t>
-      </w:r>
-      <w:r>
-        <w:rPr>
-          <w:rFonts w:eastAsia="Times New Roman" w:cs="Arial"/>
-          <w:color w:val="1F1F1F"/>
-          <w:szCs w:val="24"/>
-          <w:bdr w:val="none" w:sz="0" w:space="0" w:color="auto" w:frame="1"/>
-          <w:lang w:val="es-ES" w:eastAsia="es-ES"/>
-        </w:rPr>
-        <w:t xml:space="preserve"> Servicio que permite a las empresas aceptar pagos en línea de forma segura.</w:t>
-      </w:r>
-    </w:p>
-    <w:p>
-      <w:pPr>
-        <w:numPr>
-          <w:ilvl w:val="0"/>
-          <w:numId w:val="24"/>
-        </w:numPr>
-        <w:spacing w:after="0" w:line="420" w:lineRule="atLeast"/>
-        <w:rPr>
-          <w:rFonts w:eastAsia="Times New Roman" w:cs="Arial"/>
-          <w:color w:val="1F1F1F"/>
-          <w:szCs w:val="24"/>
-          <w:lang w:val="es-ES" w:eastAsia="es-ES"/>
-        </w:rPr>
-      </w:pPr>
-      <w:r>
-        <w:rPr>
-          <w:rFonts w:eastAsia="Times New Roman" w:cs="Arial"/>
-          <w:b/>
-          <w:bCs/>
-          <w:color w:val="1F1F1F"/>
-          <w:szCs w:val="24"/>
-          <w:bdr w:val="none" w:sz="0" w:space="0" w:color="auto" w:frame="1"/>
-          <w:lang w:val="es-ES" w:eastAsia="es-ES"/>
-        </w:rPr>
-        <w:t>Registro de Usuario:</w:t>
-      </w:r>
-      <w:r>
-        <w:rPr>
-          <w:rFonts w:eastAsia="Times New Roman" w:cs="Arial"/>
-          <w:color w:val="1F1F1F"/>
-          <w:szCs w:val="24"/>
-          <w:bdr w:val="none" w:sz="0" w:space="0" w:color="auto" w:frame="1"/>
-          <w:lang w:val="es-ES" w:eastAsia="es-ES"/>
-        </w:rPr>
         <w:t xml:space="preserve"> Proceso mediante el cual un nuevo usuario crea una cuenta en un sistema o plataforma, proporcionando información personal y de contacto.</w:t>
-      </w:r>
-    </w:p>
-    <w:p>
-      <w:pPr>
-        <w:numPr>
-          <w:ilvl w:val="0"/>
-          <w:numId w:val="24"/>
-        </w:numPr>
-        <w:spacing w:after="0" w:line="420" w:lineRule="atLeast"/>
-        <w:rPr>
-          <w:rFonts w:eastAsia="Times New Roman" w:cs="Arial"/>
-          <w:color w:val="1F1F1F"/>
-          <w:szCs w:val="24"/>
-          <w:lang w:val="es-ES" w:eastAsia="es-ES"/>
-        </w:rPr>
-      </w:pPr>
-      <w:r>
-        <w:rPr>
-          <w:rFonts w:eastAsia="Times New Roman" w:cs="Arial"/>
-          <w:b/>
-          <w:bCs/>
-          <w:color w:val="1F1F1F"/>
-          <w:szCs w:val="24"/>
-          <w:bdr w:val="none" w:sz="0" w:space="0" w:color="auto" w:frame="1"/>
-          <w:lang w:val="es-ES" w:eastAsia="es-ES"/>
-        </w:rPr>
-        <w:lastRenderedPageBreak/>
-        <w:t>TLS/SSL (Transport Layer Security/Secure Sockets Layer):</w:t>
-      </w:r>
-      <w:r>
-        <w:rPr>
-          <w:rFonts w:eastAsia="Times New Roman" w:cs="Arial"/>
-          <w:color w:val="1F1F1F"/>
-          <w:szCs w:val="24"/>
-          <w:bdr w:val="none" w:sz="0" w:space="0" w:color="auto" w:frame="1"/>
-          <w:lang w:val="es-ES" w:eastAsia="es-ES"/>
-        </w:rPr>
-        <w:t xml:space="preserve"> Protocolos criptográficos que proporcionan comunicaciones seguras a través de internet, garantizando la confidencialidad e integridad de los datos transmitidos.</w:t>
-      </w:r>
-    </w:p>
-    <w:p>
-      <w:pPr>
-        <w:numPr>
-          <w:ilvl w:val="0"/>
-          <w:numId w:val="24"/>
-        </w:numPr>
-        <w:spacing w:after="0" w:line="420" w:lineRule="atLeast"/>
-        <w:rPr>
-          <w:rFonts w:eastAsia="Times New Roman" w:cs="Arial"/>
-          <w:color w:val="1F1F1F"/>
-          <w:szCs w:val="24"/>
-          <w:lang w:val="es-ES" w:eastAsia="es-ES"/>
-        </w:rPr>
-      </w:pPr>
-      <w:r>
-        <w:rPr>
-          <w:rFonts w:eastAsia="Times New Roman" w:cs="Arial"/>
-          <w:b/>
-          <w:bCs/>
-          <w:color w:val="1F1F1F"/>
-          <w:szCs w:val="24"/>
-          <w:bdr w:val="none" w:sz="0" w:space="0" w:color="auto" w:frame="1"/>
-          <w:lang w:val="es-ES" w:eastAsia="es-ES"/>
-        </w:rPr>
-        <w:t>Webhook:</w:t>
-      </w:r>
-      <w:r>
-        <w:rPr>
-          <w:rFonts w:eastAsia="Times New Roman" w:cs="Arial"/>
-          <w:color w:val="1F1F1F"/>
-          <w:szCs w:val="24"/>
-          <w:bdr w:val="none" w:sz="0" w:space="0" w:color="auto" w:frame="1"/>
-          <w:lang w:val="es-ES" w:eastAsia="es-ES"/>
-        </w:rPr>
-        <w:t xml:space="preserve"> Mecanismo que permite a una aplicación enviar notificaciones automáticas a otra aplicación cuando ocurre un evento específico. En NOVA, se utilizarán webhooks para recibir notificaciones en tiempo real de eventos externos, como pagos completados o actualizaciones de estado de envío.</w:t>
       </w:r>
     </w:p>
     <w:p/>
@@ -11183,7 +9850,7 @@
 </file>
 
 <file path=word/endnotes.xml><?xml version="1.0" encoding="utf-8"?>
-<w:endnotes xmlns:wpc="http://schemas.microsoft.com/office/word/2010/wordprocessingCanvas" xmlns:cx="http://schemas.microsoft.com/office/drawing/2014/chartex" xmlns:cx1="http://schemas.microsoft.com/office/drawing/2015/9/8/chartex" xmlns:cx2="http://schemas.microsoft.com/office/drawing/2015/10/21/chartex" xmlns:cx3="http://schemas.microsoft.com/office/drawing/2016/5/9/chartex" xmlns:cx4="http://schemas.microsoft.com/office/drawing/2016/5/10/chartex" xmlns:cx5="http://schemas.microsoft.com/office/drawing/2016/5/11/chartex" xmlns:cx6="http://schemas.microsoft.com/office/drawing/2016/5/12/chartex" xmlns:cx7="http://schemas.microsoft.com/office/drawing/2016/5/13/chartex" xmlns:cx8="http://schemas.microsoft.com/office/drawing/2016/5/14/chartex" xmlns:mc="http://schemas.openxmlformats.org/markup-compatibility/2006" xmlns:aink="http://schemas.microsoft.com/office/drawing/2016/ink" xmlns:am3d="http://schemas.microsoft.com/office/drawing/2017/model3d" xmlns:o="urn:schemas-microsoft-com:office:office" xmlns:oel="http://schemas.microsoft.com/office/2019/extlst" xmlns:r="http://schemas.openxmlformats.org/officeDocument/2006/relationships" xmlns:m="http://schemas.openxmlformats.org/officeDocument/2006/math" xmlns:v="urn:schemas-microsoft-com:vml" xmlns:wp14="http://schemas.microsoft.com/office/word/2010/wordprocessingDrawing" xmlns:wp="http://schemas.openxmlformats.org/drawingml/2006/wordprocessingDrawing" xmlns:w10="urn:schemas-microsoft-com:office:word" xmlns:w="http://schemas.openxmlformats.org/wordprocessingml/2006/main" xmlns:w14="http://schemas.microsoft.com/office/word/2010/wordml" xmlns:w15="http://schemas.microsoft.com/office/word/2012/wordml" xmlns:w16cex="http://schemas.microsoft.com/office/word/2018/wordml/cex" xmlns:w16cid="http://schemas.microsoft.com/office/word/2016/wordml/cid" xmlns:w16="http://schemas.microsoft.com/office/word/2018/wordml" xmlns:w16du="http://schemas.microsoft.com/office/word/2023/wordml/word16du" xmlns:w16sdtdh="http://schemas.microsoft.com/office/word/2020/wordml/sdtdatahash" xmlns:w16se="http://schemas.microsoft.com/office/word/2015/wordml/symex" xmlns:wpg="http://schemas.microsoft.com/office/word/2010/wordprocessingGroup" xmlns:wpi="http://schemas.microsoft.com/office/word/2010/wordprocessingInk" xmlns:wne="http://schemas.microsoft.com/office/word/2006/wordml" xmlns:wps="http://schemas.microsoft.com/office/word/2010/wordprocessingShape" mc:Ignorable="w14 w15 w16se w16cid w16 w16cex w16sdtdh w16du wp14">
+<w:endnotes xmlns:wpc="http://schemas.microsoft.com/office/word/2010/wordprocessingCanvas" xmlns:cx="http://schemas.microsoft.com/office/drawing/2014/chartex" xmlns:cx1="http://schemas.microsoft.com/office/drawing/2015/9/8/chartex" xmlns:cx2="http://schemas.microsoft.com/office/drawing/2015/10/21/chartex" xmlns:cx3="http://schemas.microsoft.com/office/drawing/2016/5/9/chartex" xmlns:cx4="http://schemas.microsoft.com/office/drawing/2016/5/10/chartex" xmlns:cx5="http://schemas.microsoft.com/office/drawing/2016/5/11/chartex" xmlns:cx6="http://schemas.microsoft.com/office/drawing/2016/5/12/chartex" xmlns:cx7="http://schemas.microsoft.com/office/drawing/2016/5/13/chartex" xmlns:cx8="http://schemas.microsoft.com/office/drawing/2016/5/14/chartex" xmlns:mc="http://schemas.openxmlformats.org/markup-compatibility/2006" xmlns:aink="http://schemas.microsoft.com/office/drawing/2016/ink" xmlns:am3d="http://schemas.microsoft.com/office/drawing/2017/model3d" xmlns:o="urn:schemas-microsoft-com:office:office" xmlns:r="http://schemas.openxmlformats.org/officeDocument/2006/relationships" xmlns:m="http://schemas.openxmlformats.org/officeDocument/2006/math" xmlns:v="urn:schemas-microsoft-com:vml" xmlns:wp14="http://schemas.microsoft.com/office/word/2010/wordprocessingDrawing" xmlns:wp="http://schemas.openxmlformats.org/drawingml/2006/wordprocessingDrawing" xmlns:w10="urn:schemas-microsoft-com:office:word" xmlns:w="http://schemas.openxmlformats.org/wordprocessingml/2006/main" xmlns:w14="http://schemas.microsoft.com/office/word/2010/wordml" xmlns:w15="http://schemas.microsoft.com/office/word/2012/wordml" xmlns:w16cex="http://schemas.microsoft.com/office/word/2018/wordml/cex" xmlns:w16cid="http://schemas.microsoft.com/office/word/2016/wordml/cid" xmlns:w16="http://schemas.microsoft.com/office/word/2018/wordml" xmlns:w16sdtdh="http://schemas.microsoft.com/office/word/2020/wordml/sdtdatahash" xmlns:w16se="http://schemas.microsoft.com/office/word/2015/wordml/symex" xmlns:wpg="http://schemas.microsoft.com/office/word/2010/wordprocessingGroup" xmlns:wpi="http://schemas.microsoft.com/office/word/2010/wordprocessingInk" xmlns:wne="http://schemas.microsoft.com/office/word/2006/wordml" xmlns:wps="http://schemas.microsoft.com/office/word/2010/wordprocessingShape" mc:Ignorable="w14 w15 w16se w16cid w16 w16cex w16sdtdh wp14">
   <w:endnote w:type="separator" w:id="-1">
     <w:p>
       <w:pPr>
@@ -11208,7 +9875,7 @@
 </file>
 
 <file path=word/footer1.xml><?xml version="1.0" encoding="utf-8"?>
-<w:ftr xmlns:wpc="http://schemas.microsoft.com/office/word/2010/wordprocessingCanvas" xmlns:cx="http://schemas.microsoft.com/office/drawing/2014/chartex" xmlns:cx1="http://schemas.microsoft.com/office/drawing/2015/9/8/chartex" xmlns:cx2="http://schemas.microsoft.com/office/drawing/2015/10/21/chartex" xmlns:cx3="http://schemas.microsoft.com/office/drawing/2016/5/9/chartex" xmlns:cx4="http://schemas.microsoft.com/office/drawing/2016/5/10/chartex" xmlns:cx5="http://schemas.microsoft.com/office/drawing/2016/5/11/chartex" xmlns:cx6="http://schemas.microsoft.com/office/drawing/2016/5/12/chartex" xmlns:cx7="http://schemas.microsoft.com/office/drawing/2016/5/13/chartex" xmlns:cx8="http://schemas.microsoft.com/office/drawing/2016/5/14/chartex" xmlns:mc="http://schemas.openxmlformats.org/markup-compatibility/2006" xmlns:aink="http://schemas.microsoft.com/office/drawing/2016/ink" xmlns:am3d="http://schemas.microsoft.com/office/drawing/2017/model3d" xmlns:o="urn:schemas-microsoft-com:office:office" xmlns:oel="http://schemas.microsoft.com/office/2019/extlst" xmlns:r="http://schemas.openxmlformats.org/officeDocument/2006/relationships" xmlns:m="http://schemas.openxmlformats.org/officeDocument/2006/math" xmlns:v="urn:schemas-microsoft-com:vml" xmlns:wp14="http://schemas.microsoft.com/office/word/2010/wordprocessingDrawing" xmlns:wp="http://schemas.openxmlformats.org/drawingml/2006/wordprocessingDrawing" xmlns:w10="urn:schemas-microsoft-com:office:word" xmlns:w="http://schemas.openxmlformats.org/wordprocessingml/2006/main" xmlns:w14="http://schemas.microsoft.com/office/word/2010/wordml" xmlns:w15="http://schemas.microsoft.com/office/word/2012/wordml" xmlns:w16cex="http://schemas.microsoft.com/office/word/2018/wordml/cex" xmlns:w16cid="http://schemas.microsoft.com/office/word/2016/wordml/cid" xmlns:w16="http://schemas.microsoft.com/office/word/2018/wordml" xmlns:w16du="http://schemas.microsoft.com/office/word/2023/wordml/word16du" xmlns:w16sdtdh="http://schemas.microsoft.com/office/word/2020/wordml/sdtdatahash" xmlns:w16se="http://schemas.microsoft.com/office/word/2015/wordml/symex" xmlns:wpg="http://schemas.microsoft.com/office/word/2010/wordprocessingGroup" xmlns:wpi="http://schemas.microsoft.com/office/word/2010/wordprocessingInk" xmlns:wne="http://schemas.microsoft.com/office/word/2006/wordml" xmlns:wps="http://schemas.microsoft.com/office/word/2010/wordprocessingShape" mc:Ignorable="w14 w15 w16se w16cid w16 w16cex w16sdtdh w16du wp14">
+<w:ftr xmlns:wpc="http://schemas.microsoft.com/office/word/2010/wordprocessingCanvas" xmlns:cx="http://schemas.microsoft.com/office/drawing/2014/chartex" xmlns:cx1="http://schemas.microsoft.com/office/drawing/2015/9/8/chartex" xmlns:cx2="http://schemas.microsoft.com/office/drawing/2015/10/21/chartex" xmlns:cx3="http://schemas.microsoft.com/office/drawing/2016/5/9/chartex" xmlns:cx4="http://schemas.microsoft.com/office/drawing/2016/5/10/chartex" xmlns:cx5="http://schemas.microsoft.com/office/drawing/2016/5/11/chartex" xmlns:cx6="http://schemas.microsoft.com/office/drawing/2016/5/12/chartex" xmlns:cx7="http://schemas.microsoft.com/office/drawing/2016/5/13/chartex" xmlns:cx8="http://schemas.microsoft.com/office/drawing/2016/5/14/chartex" xmlns:mc="http://schemas.openxmlformats.org/markup-compatibility/2006" xmlns:aink="http://schemas.microsoft.com/office/drawing/2016/ink" xmlns:am3d="http://schemas.microsoft.com/office/drawing/2017/model3d" xmlns:o="urn:schemas-microsoft-com:office:office" xmlns:r="http://schemas.openxmlformats.org/officeDocument/2006/relationships" xmlns:m="http://schemas.openxmlformats.org/officeDocument/2006/math" xmlns:v="urn:schemas-microsoft-com:vml" xmlns:wp14="http://schemas.microsoft.com/office/word/2010/wordprocessingDrawing" xmlns:wp="http://schemas.openxmlformats.org/drawingml/2006/wordprocessingDrawing" xmlns:w10="urn:schemas-microsoft-com:office:word" xmlns:w="http://schemas.openxmlformats.org/wordprocessingml/2006/main" xmlns:w14="http://schemas.microsoft.com/office/word/2010/wordml" xmlns:w15="http://schemas.microsoft.com/office/word/2012/wordml" xmlns:w16cex="http://schemas.microsoft.com/office/word/2018/wordml/cex" xmlns:w16cid="http://schemas.microsoft.com/office/word/2016/wordml/cid" xmlns:w16="http://schemas.microsoft.com/office/word/2018/wordml" xmlns:w16sdtdh="http://schemas.microsoft.com/office/word/2020/wordml/sdtdatahash" xmlns:w16se="http://schemas.microsoft.com/office/word/2015/wordml/symex" xmlns:wpg="http://schemas.microsoft.com/office/word/2010/wordprocessingGroup" xmlns:wpi="http://schemas.microsoft.com/office/word/2010/wordprocessingInk" xmlns:wne="http://schemas.microsoft.com/office/word/2006/wordml" xmlns:wps="http://schemas.microsoft.com/office/word/2010/wordprocessingShape" mc:Ignorable="w14 w15 w16se w16cid w16 w16cex w16sdtdh wp14">
   <w:p>
     <w:pPr>
       <w:pStyle w:val="Piedepgina"/>
@@ -11274,7 +9941,7 @@
 </file>
 
 <file path=word/footnotes.xml><?xml version="1.0" encoding="utf-8"?>
-<w:footnotes xmlns:wpc="http://schemas.microsoft.com/office/word/2010/wordprocessingCanvas" xmlns:cx="http://schemas.microsoft.com/office/drawing/2014/chartex" xmlns:cx1="http://schemas.microsoft.com/office/drawing/2015/9/8/chartex" xmlns:cx2="http://schemas.microsoft.com/office/drawing/2015/10/21/chartex" xmlns:cx3="http://schemas.microsoft.com/office/drawing/2016/5/9/chartex" xmlns:cx4="http://schemas.microsoft.com/office/drawing/2016/5/10/chartex" xmlns:cx5="http://schemas.microsoft.com/office/drawing/2016/5/11/chartex" xmlns:cx6="http://schemas.microsoft.com/office/drawing/2016/5/12/chartex" xmlns:cx7="http://schemas.microsoft.com/office/drawing/2016/5/13/chartex" xmlns:cx8="http://schemas.microsoft.com/office/drawing/2016/5/14/chartex" xmlns:mc="http://schemas.openxmlformats.org/markup-compatibility/2006" xmlns:aink="http://schemas.microsoft.com/office/drawing/2016/ink" xmlns:am3d="http://schemas.microsoft.com/office/drawing/2017/model3d" xmlns:o="urn:schemas-microsoft-com:office:office" xmlns:oel="http://schemas.microsoft.com/office/2019/extlst" xmlns:r="http://schemas.openxmlformats.org/officeDocument/2006/relationships" xmlns:m="http://schemas.openxmlformats.org/officeDocument/2006/math" xmlns:v="urn:schemas-microsoft-com:vml" xmlns:wp14="http://schemas.microsoft.com/office/word/2010/wordprocessingDrawing" xmlns:wp="http://schemas.openxmlformats.org/drawingml/2006/wordprocessingDrawing" xmlns:w10="urn:schemas-microsoft-com:office:word" xmlns:w="http://schemas.openxmlformats.org/wordprocessingml/2006/main" xmlns:w14="http://schemas.microsoft.com/office/word/2010/wordml" xmlns:w15="http://schemas.microsoft.com/office/word/2012/wordml" xmlns:w16cex="http://schemas.microsoft.com/office/word/2018/wordml/cex" xmlns:w16cid="http://schemas.microsoft.com/office/word/2016/wordml/cid" xmlns:w16="http://schemas.microsoft.com/office/word/2018/wordml" xmlns:w16du="http://schemas.microsoft.com/office/word/2023/wordml/word16du" xmlns:w16sdtdh="http://schemas.microsoft.com/office/word/2020/wordml/sdtdatahash" xmlns:w16se="http://schemas.microsoft.com/office/word/2015/wordml/symex" xmlns:wpg="http://schemas.microsoft.com/office/word/2010/wordprocessingGroup" xmlns:wpi="http://schemas.microsoft.com/office/word/2010/wordprocessingInk" xmlns:wne="http://schemas.microsoft.com/office/word/2006/wordml" xmlns:wps="http://schemas.microsoft.com/office/word/2010/wordprocessingShape" mc:Ignorable="w14 w15 w16se w16cid w16 w16cex w16sdtdh w16du wp14">
+<w:footnotes xmlns:wpc="http://schemas.microsoft.com/office/word/2010/wordprocessingCanvas" xmlns:cx="http://schemas.microsoft.com/office/drawing/2014/chartex" xmlns:cx1="http://schemas.microsoft.com/office/drawing/2015/9/8/chartex" xmlns:cx2="http://schemas.microsoft.com/office/drawing/2015/10/21/chartex" xmlns:cx3="http://schemas.microsoft.com/office/drawing/2016/5/9/chartex" xmlns:cx4="http://schemas.microsoft.com/office/drawing/2016/5/10/chartex" xmlns:cx5="http://schemas.microsoft.com/office/drawing/2016/5/11/chartex" xmlns:cx6="http://schemas.microsoft.com/office/drawing/2016/5/12/chartex" xmlns:cx7="http://schemas.microsoft.com/office/drawing/2016/5/13/chartex" xmlns:cx8="http://schemas.microsoft.com/office/drawing/2016/5/14/chartex" xmlns:mc="http://schemas.openxmlformats.org/markup-compatibility/2006" xmlns:aink="http://schemas.microsoft.com/office/drawing/2016/ink" xmlns:am3d="http://schemas.microsoft.com/office/drawing/2017/model3d" xmlns:o="urn:schemas-microsoft-com:office:office" xmlns:r="http://schemas.openxmlformats.org/officeDocument/2006/relationships" xmlns:m="http://schemas.openxmlformats.org/officeDocument/2006/math" xmlns:v="urn:schemas-microsoft-com:vml" xmlns:wp14="http://schemas.microsoft.com/office/word/2010/wordprocessingDrawing" xmlns:wp="http://schemas.openxmlformats.org/drawingml/2006/wordprocessingDrawing" xmlns:w10="urn:schemas-microsoft-com:office:word" xmlns:w="http://schemas.openxmlformats.org/wordprocessingml/2006/main" xmlns:w14="http://schemas.microsoft.com/office/word/2010/wordml" xmlns:w15="http://schemas.microsoft.com/office/word/2012/wordml" xmlns:w16cex="http://schemas.microsoft.com/office/word/2018/wordml/cex" xmlns:w16cid="http://schemas.microsoft.com/office/word/2016/wordml/cid" xmlns:w16="http://schemas.microsoft.com/office/word/2018/wordml" xmlns:w16sdtdh="http://schemas.microsoft.com/office/word/2020/wordml/sdtdatahash" xmlns:w16se="http://schemas.microsoft.com/office/word/2015/wordml/symex" xmlns:wpg="http://schemas.microsoft.com/office/word/2010/wordprocessingGroup" xmlns:wpi="http://schemas.microsoft.com/office/word/2010/wordprocessingInk" xmlns:wne="http://schemas.microsoft.com/office/word/2006/wordml" xmlns:wps="http://schemas.microsoft.com/office/word/2010/wordprocessingShape" mc:Ignorable="w14 w15 w16se w16cid w16 w16cex w16sdtdh wp14">
   <w:footnote w:type="separator" w:id="-1">
     <w:p>
       <w:pPr>
@@ -11299,7 +9966,7 @@
 </file>
 
 <file path=word/header1.xml><?xml version="1.0" encoding="utf-8"?>
-<w:hdr xmlns:wpc="http://schemas.microsoft.com/office/word/2010/wordprocessingCanvas" xmlns:cx="http://schemas.microsoft.com/office/drawing/2014/chartex" xmlns:cx1="http://schemas.microsoft.com/office/drawing/2015/9/8/chartex" xmlns:cx2="http://schemas.microsoft.com/office/drawing/2015/10/21/chartex" xmlns:cx3="http://schemas.microsoft.com/office/drawing/2016/5/9/chartex" xmlns:cx4="http://schemas.microsoft.com/office/drawing/2016/5/10/chartex" xmlns:cx5="http://schemas.microsoft.com/office/drawing/2016/5/11/chartex" xmlns:cx6="http://schemas.microsoft.com/office/drawing/2016/5/12/chartex" xmlns:cx7="http://schemas.microsoft.com/office/drawing/2016/5/13/chartex" xmlns:cx8="http://schemas.microsoft.com/office/drawing/2016/5/14/chartex" xmlns:mc="http://schemas.openxmlformats.org/markup-compatibility/2006" xmlns:aink="http://schemas.microsoft.com/office/drawing/2016/ink" xmlns:am3d="http://schemas.microsoft.com/office/drawing/2017/model3d" xmlns:o="urn:schemas-microsoft-com:office:office" xmlns:oel="http://schemas.microsoft.com/office/2019/extlst" xmlns:r="http://schemas.openxmlformats.org/officeDocument/2006/relationships" xmlns:m="http://schemas.openxmlformats.org/officeDocument/2006/math" xmlns:v="urn:schemas-microsoft-com:vml" xmlns:wp14="http://schemas.microsoft.com/office/word/2010/wordprocessingDrawing" xmlns:wp="http://schemas.openxmlformats.org/drawingml/2006/wordprocessingDrawing" xmlns:w10="urn:schemas-microsoft-com:office:word" xmlns:w="http://schemas.openxmlformats.org/wordprocessingml/2006/main" xmlns:w14="http://schemas.microsoft.com/office/word/2010/wordml" xmlns:w15="http://schemas.microsoft.com/office/word/2012/wordml" xmlns:w16cex="http://schemas.microsoft.com/office/word/2018/wordml/cex" xmlns:w16cid="http://schemas.microsoft.com/office/word/2016/wordml/cid" xmlns:w16="http://schemas.microsoft.com/office/word/2018/wordml" xmlns:w16du="http://schemas.microsoft.com/office/word/2023/wordml/word16du" xmlns:w16sdtdh="http://schemas.microsoft.com/office/word/2020/wordml/sdtdatahash" xmlns:w16se="http://schemas.microsoft.com/office/word/2015/wordml/symex" xmlns:wpg="http://schemas.microsoft.com/office/word/2010/wordprocessingGroup" xmlns:wpi="http://schemas.microsoft.com/office/word/2010/wordprocessingInk" xmlns:wne="http://schemas.microsoft.com/office/word/2006/wordml" xmlns:wps="http://schemas.microsoft.com/office/word/2010/wordprocessingShape" mc:Ignorable="w14 w15 w16se w16cid w16 w16cex w16sdtdh w16du wp14">
+<w:hdr xmlns:wpc="http://schemas.microsoft.com/office/word/2010/wordprocessingCanvas" xmlns:cx="http://schemas.microsoft.com/office/drawing/2014/chartex" xmlns:cx1="http://schemas.microsoft.com/office/drawing/2015/9/8/chartex" xmlns:cx2="http://schemas.microsoft.com/office/drawing/2015/10/21/chartex" xmlns:cx3="http://schemas.microsoft.com/office/drawing/2016/5/9/chartex" xmlns:cx4="http://schemas.microsoft.com/office/drawing/2016/5/10/chartex" xmlns:cx5="http://schemas.microsoft.com/office/drawing/2016/5/11/chartex" xmlns:cx6="http://schemas.microsoft.com/office/drawing/2016/5/12/chartex" xmlns:cx7="http://schemas.microsoft.com/office/drawing/2016/5/13/chartex" xmlns:cx8="http://schemas.microsoft.com/office/drawing/2016/5/14/chartex" xmlns:mc="http://schemas.openxmlformats.org/markup-compatibility/2006" xmlns:aink="http://schemas.microsoft.com/office/drawing/2016/ink" xmlns:am3d="http://schemas.microsoft.com/office/drawing/2017/model3d" xmlns:o="urn:schemas-microsoft-com:office:office" xmlns:r="http://schemas.openxmlformats.org/officeDocument/2006/relationships" xmlns:m="http://schemas.openxmlformats.org/officeDocument/2006/math" xmlns:v="urn:schemas-microsoft-com:vml" xmlns:wp14="http://schemas.microsoft.com/office/word/2010/wordprocessingDrawing" xmlns:wp="http://schemas.openxmlformats.org/drawingml/2006/wordprocessingDrawing" xmlns:w10="urn:schemas-microsoft-com:office:word" xmlns:w="http://schemas.openxmlformats.org/wordprocessingml/2006/main" xmlns:w14="http://schemas.microsoft.com/office/word/2010/wordml" xmlns:w15="http://schemas.microsoft.com/office/word/2012/wordml" xmlns:w16cex="http://schemas.microsoft.com/office/word/2018/wordml/cex" xmlns:w16cid="http://schemas.microsoft.com/office/word/2016/wordml/cid" xmlns:w16="http://schemas.microsoft.com/office/word/2018/wordml" xmlns:w16sdtdh="http://schemas.microsoft.com/office/word/2020/wordml/sdtdatahash" xmlns:w16se="http://schemas.microsoft.com/office/word/2015/wordml/symex" xmlns:wpg="http://schemas.microsoft.com/office/word/2010/wordprocessingGroup" xmlns:wpi="http://schemas.microsoft.com/office/word/2010/wordprocessingInk" xmlns:wne="http://schemas.microsoft.com/office/word/2006/wordml" xmlns:wps="http://schemas.microsoft.com/office/word/2010/wordprocessingShape" mc:Ignorable="w14 w15 w16se w16cid w16 w16cex w16sdtdh wp14">
   <w:p>
     <w:pPr>
       <w:pStyle w:val="Encabezado"/>
@@ -11407,7 +10074,7 @@
             </wp:anchor>
           </w:drawing>
         </mc:Choice>
-        <mc:Fallback>
+        <mc:Fallback xmlns:w16du="http://schemas.microsoft.com/office/word/2023/wordml/word16du" xmlns:oel="http://schemas.microsoft.com/office/2019/extlst">
           <w:pict>
             <v:rect w14:anchorId="4CFA3183" id="Rectangle 2" o:spid="_x0000_s1026" style="position:absolute;margin-left:-5.25pt;margin-top:16.1pt;width:450.6pt;height:12.8pt;z-index:251657728;visibility:visible;mso-wrap-style:square;mso-width-percent:0;mso-height-percent:0;mso-wrap-distance-left:9pt;mso-wrap-distance-top:0;mso-wrap-distance-right:9pt;mso-wrap-distance-bottom:0;mso-position-horizontal:absolute;mso-position-horizontal-relative:text;mso-position-vertical:absolute;mso-position-vertical-relative:text;mso-width-percent:0;mso-height-percent:0;mso-width-relative:page;mso-height-relative:page;v-text-anchor:top" o:gfxdata="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" fillcolor="#4f81bd" strokecolor="#f2f2f2" strokeweight="3pt">
               <v:shadow on="t" color="#243f60" opacity=".5" offset="1pt"/>
@@ -11443,7 +10110,7 @@
 </file>
 
 <file path=word/numbering.xml><?xml version="1.0" encoding="utf-8"?>
-<w:numbering xmlns:wpc="http://schemas.microsoft.com/office/word/2010/wordprocessingCanvas" xmlns:cx="http://schemas.microsoft.com/office/drawing/2014/chartex" xmlns:cx1="http://schemas.microsoft.com/office/drawing/2015/9/8/chartex" xmlns:cx2="http://schemas.microsoft.com/office/drawing/2015/10/21/chartex" xmlns:cx3="http://schemas.microsoft.com/office/drawing/2016/5/9/chartex" xmlns:cx4="http://schemas.microsoft.com/office/drawing/2016/5/10/chartex" xmlns:cx5="http://schemas.microsoft.com/office/drawing/2016/5/11/chartex" xmlns:cx6="http://schemas.microsoft.com/office/drawing/2016/5/12/chartex" xmlns:cx7="http://schemas.microsoft.com/office/drawing/2016/5/13/chartex" xmlns:cx8="http://schemas.microsoft.com/office/drawing/2016/5/14/chartex" xmlns:mc="http://schemas.openxmlformats.org/markup-compatibility/2006" xmlns:aink="http://schemas.microsoft.com/office/drawing/2016/ink" xmlns:am3d="http://schemas.microsoft.com/office/drawing/2017/model3d" xmlns:o="urn:schemas-microsoft-com:office:office" xmlns:oel="http://schemas.microsoft.com/office/2019/extlst" xmlns:r="http://schemas.openxmlformats.org/officeDocument/2006/relationships" xmlns:m="http://schemas.openxmlformats.org/officeDocument/2006/math" xmlns:v="urn:schemas-microsoft-com:vml" xmlns:wp14="http://schemas.microsoft.com/office/word/2010/wordprocessingDrawing" xmlns:wp="http://schemas.openxmlformats.org/drawingml/2006/wordprocessingDrawing" xmlns:w10="urn:schemas-microsoft-com:office:word" xmlns:w="http://schemas.openxmlformats.org/wordprocessingml/2006/main" xmlns:w14="http://schemas.microsoft.com/office/word/2010/wordml" xmlns:w15="http://schemas.microsoft.com/office/word/2012/wordml" xmlns:w16cex="http://schemas.microsoft.com/office/word/2018/wordml/cex" xmlns:w16cid="http://schemas.microsoft.com/office/word/2016/wordml/cid" xmlns:w16="http://schemas.microsoft.com/office/word/2018/wordml" xmlns:w16du="http://schemas.microsoft.com/office/word/2023/wordml/word16du" xmlns:w16sdtdh="http://schemas.microsoft.com/office/word/2020/wordml/sdtdatahash" xmlns:w16se="http://schemas.microsoft.com/office/word/2015/wordml/symex" xmlns:wpg="http://schemas.microsoft.com/office/word/2010/wordprocessingGroup" xmlns:wpi="http://schemas.microsoft.com/office/word/2010/wordprocessingInk" xmlns:wne="http://schemas.microsoft.com/office/word/2006/wordml" xmlns:wps="http://schemas.microsoft.com/office/word/2010/wordprocessingShape" mc:Ignorable="w14 w15 w16se w16cid w16 w16cex w16sdtdh w16du wp14">
+<w:numbering xmlns:wpc="http://schemas.microsoft.com/office/word/2010/wordprocessingCanvas" xmlns:cx="http://schemas.microsoft.com/office/drawing/2014/chartex" xmlns:cx1="http://schemas.microsoft.com/office/drawing/2015/9/8/chartex" xmlns:cx2="http://schemas.microsoft.com/office/drawing/2015/10/21/chartex" xmlns:cx3="http://schemas.microsoft.com/office/drawing/2016/5/9/chartex" xmlns:cx4="http://schemas.microsoft.com/office/drawing/2016/5/10/chartex" xmlns:cx5="http://schemas.microsoft.com/office/drawing/2016/5/11/chartex" xmlns:cx6="http://schemas.microsoft.com/office/drawing/2016/5/12/chartex" xmlns:cx7="http://schemas.microsoft.com/office/drawing/2016/5/13/chartex" xmlns:cx8="http://schemas.microsoft.com/office/drawing/2016/5/14/chartex" xmlns:mc="http://schemas.openxmlformats.org/markup-compatibility/2006" xmlns:aink="http://schemas.microsoft.com/office/drawing/2016/ink" xmlns:am3d="http://schemas.microsoft.com/office/drawing/2017/model3d" xmlns:o="urn:schemas-microsoft-com:office:office" xmlns:r="http://schemas.openxmlformats.org/officeDocument/2006/relationships" xmlns:m="http://schemas.openxmlformats.org/officeDocument/2006/math" xmlns:v="urn:schemas-microsoft-com:vml" xmlns:wp14="http://schemas.microsoft.com/office/word/2010/wordprocessingDrawing" xmlns:wp="http://schemas.openxmlformats.org/drawingml/2006/wordprocessingDrawing" xmlns:w10="urn:schemas-microsoft-com:office:word" xmlns:w="http://schemas.openxmlformats.org/wordprocessingml/2006/main" xmlns:w14="http://schemas.microsoft.com/office/word/2010/wordml" xmlns:w15="http://schemas.microsoft.com/office/word/2012/wordml" xmlns:w16cex="http://schemas.microsoft.com/office/word/2018/wordml/cex" xmlns:w16cid="http://schemas.microsoft.com/office/word/2016/wordml/cid" xmlns:w16="http://schemas.microsoft.com/office/word/2018/wordml" xmlns:w16sdtdh="http://schemas.microsoft.com/office/word/2020/wordml/sdtdatahash" xmlns:w16se="http://schemas.microsoft.com/office/word/2015/wordml/symex" xmlns:wpg="http://schemas.microsoft.com/office/word/2010/wordprocessingGroup" xmlns:wpi="http://schemas.microsoft.com/office/word/2010/wordprocessingInk" xmlns:wne="http://schemas.microsoft.com/office/word/2006/wordml" xmlns:wps="http://schemas.microsoft.com/office/word/2010/wordprocessingShape" mc:Ignorable="w14 w15 w16se w16cid w16 w16cex w16sdtdh wp14">
   <w:abstractNum w:abstractNumId="0" w15:restartNumberingAfterBreak="0">
     <w:nsid w:val="01442C9B"/>
     <w:multiLevelType w:val="multilevel"/>
@@ -17866,151 +16533,151 @@
       </w:rPr>
     </w:lvl>
   </w:abstractNum>
-  <w:num w:numId="1" w16cid:durableId="1749695311">
+  <w:num w:numId="1">
     <w:abstractNumId w:val="40"/>
   </w:num>
-  <w:num w:numId="2" w16cid:durableId="1447583049">
+  <w:num w:numId="2">
     <w:abstractNumId w:val="37"/>
   </w:num>
-  <w:num w:numId="3" w16cid:durableId="36787008">
+  <w:num w:numId="3">
     <w:abstractNumId w:val="32"/>
   </w:num>
-  <w:num w:numId="4" w16cid:durableId="73819579">
+  <w:num w:numId="4">
     <w:abstractNumId w:val="6"/>
   </w:num>
-  <w:num w:numId="5" w16cid:durableId="303387780">
+  <w:num w:numId="5">
     <w:abstractNumId w:val="30"/>
   </w:num>
-  <w:num w:numId="6" w16cid:durableId="433326213">
+  <w:num w:numId="6">
     <w:abstractNumId w:val="27"/>
   </w:num>
-  <w:num w:numId="7" w16cid:durableId="1513644846">
+  <w:num w:numId="7">
     <w:abstractNumId w:val="38"/>
   </w:num>
-  <w:num w:numId="8" w16cid:durableId="562760140">
+  <w:num w:numId="8">
     <w:abstractNumId w:val="34"/>
   </w:num>
-  <w:num w:numId="9" w16cid:durableId="1899900339">
+  <w:num w:numId="9">
     <w:abstractNumId w:val="3"/>
   </w:num>
-  <w:num w:numId="10" w16cid:durableId="1728718710">
+  <w:num w:numId="10">
     <w:abstractNumId w:val="7"/>
   </w:num>
-  <w:num w:numId="11" w16cid:durableId="1535270229">
+  <w:num w:numId="11">
     <w:abstractNumId w:val="17"/>
   </w:num>
-  <w:num w:numId="12" w16cid:durableId="755635642">
+  <w:num w:numId="12">
     <w:abstractNumId w:val="10"/>
   </w:num>
-  <w:num w:numId="13" w16cid:durableId="496769598">
+  <w:num w:numId="13">
     <w:abstractNumId w:val="36"/>
   </w:num>
-  <w:num w:numId="14" w16cid:durableId="1779982931">
+  <w:num w:numId="14">
     <w:abstractNumId w:val="43"/>
   </w:num>
-  <w:num w:numId="15" w16cid:durableId="1479345067">
+  <w:num w:numId="15">
     <w:abstractNumId w:val="9"/>
   </w:num>
-  <w:num w:numId="16" w16cid:durableId="98451075">
+  <w:num w:numId="16">
     <w:abstractNumId w:val="42"/>
   </w:num>
-  <w:num w:numId="17" w16cid:durableId="1022241114">
+  <w:num w:numId="17">
     <w:abstractNumId w:val="25"/>
   </w:num>
-  <w:num w:numId="18" w16cid:durableId="2119060319">
+  <w:num w:numId="18">
     <w:abstractNumId w:val="18"/>
   </w:num>
-  <w:num w:numId="19" w16cid:durableId="1404066252">
+  <w:num w:numId="19">
     <w:abstractNumId w:val="41"/>
   </w:num>
-  <w:num w:numId="20" w16cid:durableId="1597862610">
+  <w:num w:numId="20">
     <w:abstractNumId w:val="45"/>
   </w:num>
-  <w:num w:numId="21" w16cid:durableId="1216427375">
+  <w:num w:numId="21">
     <w:abstractNumId w:val="35"/>
   </w:num>
-  <w:num w:numId="22" w16cid:durableId="1522477634">
+  <w:num w:numId="22">
     <w:abstractNumId w:val="21"/>
   </w:num>
-  <w:num w:numId="23" w16cid:durableId="1832064616">
+  <w:num w:numId="23">
     <w:abstractNumId w:val="23"/>
   </w:num>
-  <w:num w:numId="24" w16cid:durableId="794832235">
+  <w:num w:numId="24">
     <w:abstractNumId w:val="46"/>
   </w:num>
-  <w:num w:numId="25" w16cid:durableId="798378441">
+  <w:num w:numId="25">
     <w:abstractNumId w:val="4"/>
   </w:num>
-  <w:num w:numId="26" w16cid:durableId="497506114">
+  <w:num w:numId="26">
     <w:abstractNumId w:val="0"/>
   </w:num>
-  <w:num w:numId="27" w16cid:durableId="789209225">
+  <w:num w:numId="27">
     <w:abstractNumId w:val="31"/>
   </w:num>
-  <w:num w:numId="28" w16cid:durableId="1086614073">
+  <w:num w:numId="28">
     <w:abstractNumId w:val="39"/>
   </w:num>
-  <w:num w:numId="29" w16cid:durableId="744844102">
+  <w:num w:numId="29">
     <w:abstractNumId w:val="19"/>
   </w:num>
-  <w:num w:numId="30" w16cid:durableId="1085416961">
+  <w:num w:numId="30">
     <w:abstractNumId w:val="2"/>
   </w:num>
-  <w:num w:numId="31" w16cid:durableId="216085250">
+  <w:num w:numId="31">
     <w:abstractNumId w:val="1"/>
   </w:num>
-  <w:num w:numId="32" w16cid:durableId="1231496726">
+  <w:num w:numId="32">
     <w:abstractNumId w:val="8"/>
   </w:num>
-  <w:num w:numId="33" w16cid:durableId="1716540913">
+  <w:num w:numId="33">
     <w:abstractNumId w:val="22"/>
   </w:num>
-  <w:num w:numId="34" w16cid:durableId="1849711073">
+  <w:num w:numId="34">
     <w:abstractNumId w:val="29"/>
   </w:num>
-  <w:num w:numId="35" w16cid:durableId="190384162">
+  <w:num w:numId="35">
     <w:abstractNumId w:val="16"/>
   </w:num>
-  <w:num w:numId="36" w16cid:durableId="1680306651">
+  <w:num w:numId="36">
     <w:abstractNumId w:val="12"/>
   </w:num>
-  <w:num w:numId="37" w16cid:durableId="1955791361">
+  <w:num w:numId="37">
     <w:abstractNumId w:val="48"/>
   </w:num>
-  <w:num w:numId="38" w16cid:durableId="1478230954">
+  <w:num w:numId="38">
     <w:abstractNumId w:val="28"/>
   </w:num>
-  <w:num w:numId="39" w16cid:durableId="1100416861">
+  <w:num w:numId="39">
     <w:abstractNumId w:val="13"/>
   </w:num>
-  <w:num w:numId="40" w16cid:durableId="953442058">
+  <w:num w:numId="40">
     <w:abstractNumId w:val="24"/>
   </w:num>
-  <w:num w:numId="41" w16cid:durableId="714936730">
+  <w:num w:numId="41">
     <w:abstractNumId w:val="44"/>
   </w:num>
-  <w:num w:numId="42" w16cid:durableId="925265563">
+  <w:num w:numId="42">
     <w:abstractNumId w:val="47"/>
   </w:num>
-  <w:num w:numId="43" w16cid:durableId="1795708490">
+  <w:num w:numId="43">
     <w:abstractNumId w:val="15"/>
   </w:num>
-  <w:num w:numId="44" w16cid:durableId="984817110">
+  <w:num w:numId="44">
     <w:abstractNumId w:val="33"/>
   </w:num>
-  <w:num w:numId="45" w16cid:durableId="1477721810">
+  <w:num w:numId="45">
     <w:abstractNumId w:val="20"/>
   </w:num>
-  <w:num w:numId="46" w16cid:durableId="1208178347">
+  <w:num w:numId="46">
     <w:abstractNumId w:val="5"/>
   </w:num>
-  <w:num w:numId="47" w16cid:durableId="1760515182">
+  <w:num w:numId="47">
     <w:abstractNumId w:val="26"/>
   </w:num>
-  <w:num w:numId="48" w16cid:durableId="699936824">
+  <w:num w:numId="48">
     <w:abstractNumId w:val="14"/>
   </w:num>
-  <w:num w:numId="49" w16cid:durableId="955215609">
+  <w:num w:numId="49">
     <w:abstractNumId w:val="11"/>
   </w:num>
   <w:numIdMacAtCleanup w:val="33"/>
@@ -18018,7 +16685,7 @@
 </file>
 
 <file path=word/styles.xml><?xml version="1.0" encoding="utf-8"?>
-<w:styles xmlns:mc="http://schemas.openxmlformats.org/markup-compatibility/2006" xmlns:r="http://schemas.openxmlformats.org/officeDocument/2006/relationships" xmlns:w="http://schemas.openxmlformats.org/wordprocessingml/2006/main" xmlns:w14="http://schemas.microsoft.com/office/word/2010/wordml" xmlns:w15="http://schemas.microsoft.com/office/word/2012/wordml" xmlns:w16cex="http://schemas.microsoft.com/office/word/2018/wordml/cex" xmlns:w16cid="http://schemas.microsoft.com/office/word/2016/wordml/cid" xmlns:w16="http://schemas.microsoft.com/office/word/2018/wordml" xmlns:w16du="http://schemas.microsoft.com/office/word/2023/wordml/word16du" xmlns:w16sdtdh="http://schemas.microsoft.com/office/word/2020/wordml/sdtdatahash" xmlns:w16se="http://schemas.microsoft.com/office/word/2015/wordml/symex" mc:Ignorable="w14 w15 w16se w16cid w16 w16cex w16sdtdh w16du">
+<w:styles xmlns:mc="http://schemas.openxmlformats.org/markup-compatibility/2006" xmlns:r="http://schemas.openxmlformats.org/officeDocument/2006/relationships" xmlns:w="http://schemas.openxmlformats.org/wordprocessingml/2006/main" xmlns:w14="http://schemas.microsoft.com/office/word/2010/wordml" xmlns:w15="http://schemas.microsoft.com/office/word/2012/wordml" xmlns:w16cex="http://schemas.microsoft.com/office/word/2018/wordml/cex" xmlns:w16cid="http://schemas.microsoft.com/office/word/2016/wordml/cid" xmlns:w16="http://schemas.microsoft.com/office/word/2018/wordml" xmlns:w16sdtdh="http://schemas.microsoft.com/office/word/2020/wordml/sdtdatahash" xmlns:w16se="http://schemas.microsoft.com/office/word/2015/wordml/symex" mc:Ignorable="w14 w15 w16se w16cid w16 w16cex w16sdtdh">
   <w:docDefaults>
     <w:rPrDefault>
       <w:rPr>
@@ -18911,6 +17578,11 @@
       <w:lang w:val="en-US"/>
     </w:rPr>
   </w:style>
+  <w:style w:type="character" w:customStyle="1" w:styleId="first-token">
+    <w:name w:val="first-token"/>
+    <w:basedOn w:val="Fuentedeprrafopredeter"/>
+    <w:rsid w:val="004B3829"/>
+  </w:style>
 </w:styles>
 </file>
 
@@ -19210,23 +17882,6 @@
 </file>
 
 <file path=customXml/item1.xml><?xml version="1.0" encoding="utf-8"?>
-<p:properties xmlns:p="http://schemas.microsoft.com/office/2006/metadata/properties" xmlns:xsi="http://www.w3.org/2001/XMLSchema-instance" xmlns:pc="http://schemas.microsoft.com/office/infopath/2007/PartnerControls">
-  <documentManagement>
-    <_activity xmlns="b59b00fa-d66b-4867-859e-3bae4a52c3fc" xsi:nil="true"/>
-  </documentManagement>
-</p:properties>
-</file>
-
-<file path=customXml/item2.xml><?xml version="1.0" encoding="utf-8"?>
-<?mso-contentType ?>
-<FormTemplates xmlns="http://schemas.microsoft.com/sharepoint/v3/contenttype/forms">
-  <Display>DocumentLibraryForm</Display>
-  <Edit>DocumentLibraryForm</Edit>
-  <New>DocumentLibraryForm</New>
-</FormTemplates>
-</file>
-
-<file path=customXml/item3.xml><?xml version="1.0" encoding="utf-8"?>
 <ct:contentTypeSchema xmlns:ct="http://schemas.microsoft.com/office/2006/metadata/contentType" xmlns:ma="http://schemas.microsoft.com/office/2006/metadata/properties/metaAttributes" ct:_="" ma:_="" ma:contentTypeName="Documento" ma:contentTypeID="0x010100EDC2290D54BCD84EB719E58A3FB8BB95" ma:contentTypeVersion="17" ma:contentTypeDescription="Crear nuevo documento." ma:contentTypeScope="" ma:versionID="bbf737ba0a15606a758303d1eb73fdf5">
   <xsd:schema xmlns:xsd="http://www.w3.org/2001/XMLSchema" xmlns:xs="http://www.w3.org/2001/XMLSchema" xmlns:p="http://schemas.microsoft.com/office/2006/metadata/properties" xmlns:ns3="b59b00fa-d66b-4867-859e-3bae4a52c3fc" xmlns:ns4="92252a9d-41c1-42f6-943d-22db8253e68a" targetNamespace="http://schemas.microsoft.com/office/2006/metadata/properties" ma:root="true" ma:fieldsID="44a4539b18337ad4bf8d60003f7c0f51" ns3:_="" ns4:_="">
     <xsd:import namespace="b59b00fa-d66b-4867-859e-3bae4a52c3fc"/>
@@ -19473,25 +18128,24 @@
 </ct:contentTypeSchema>
 </file>
 
-<file path=customXml/itemProps1.xml><?xml version="1.0" encoding="utf-8"?>
-<ds:datastoreItem xmlns:ds="http://schemas.openxmlformats.org/officeDocument/2006/customXml" ds:itemID="{1864754D-E384-4D30-A9D5-B6A421F0CDB2}">
-  <ds:schemaRefs>
-    <ds:schemaRef ds:uri="http://schemas.microsoft.com/office/2006/metadata/properties"/>
-    <ds:schemaRef ds:uri="http://schemas.microsoft.com/office/infopath/2007/PartnerControls"/>
-    <ds:schemaRef ds:uri="b59b00fa-d66b-4867-859e-3bae4a52c3fc"/>
-  </ds:schemaRefs>
-</ds:datastoreItem>
+<file path=customXml/item2.xml><?xml version="1.0" encoding="utf-8"?>
+<?mso-contentType ?>
+<FormTemplates xmlns="http://schemas.microsoft.com/sharepoint/v3/contenttype/forms">
+  <Display>DocumentLibraryForm</Display>
+  <Edit>DocumentLibraryForm</Edit>
+  <New>DocumentLibraryForm</New>
+</FormTemplates>
 </file>
 
-<file path=customXml/itemProps2.xml><?xml version="1.0" encoding="utf-8"?>
-<ds:datastoreItem xmlns:ds="http://schemas.openxmlformats.org/officeDocument/2006/customXml" ds:itemID="{C0E0C6EA-0085-4748-BE65-1344ECEAFDA6}">
-  <ds:schemaRefs>
-    <ds:schemaRef ds:uri="http://schemas.microsoft.com/sharepoint/v3/contenttype/forms"/>
-  </ds:schemaRefs>
-</ds:datastoreItem>
+<file path=customXml/item3.xml><?xml version="1.0" encoding="utf-8"?>
+<p:properties xmlns:p="http://schemas.microsoft.com/office/2006/metadata/properties" xmlns:xsi="http://www.w3.org/2001/XMLSchema-instance" xmlns:pc="http://schemas.microsoft.com/office/infopath/2007/PartnerControls">
+  <documentManagement>
+    <_activity xmlns="b59b00fa-d66b-4867-859e-3bae4a52c3fc" xsi:nil="true"/>
+  </documentManagement>
+</p:properties>
 </file>
 
-<file path=customXml/itemProps3.xml><?xml version="1.0" encoding="utf-8"?>
+<file path=customXml/itemProps1.xml><?xml version="1.0" encoding="utf-8"?>
 <ds:datastoreItem xmlns:ds="http://schemas.openxmlformats.org/officeDocument/2006/customXml" ds:itemID="{38597E3B-96DC-4D1F-9144-BFF141BF50B8}">
   <ds:schemaRefs>
     <ds:schemaRef ds:uri="http://schemas.microsoft.com/office/2006/metadata/contentType"/>
@@ -19508,4 +18162,22 @@
     <ds:schemaRef ds:uri="http://schemas.microsoft.com/internal/obd"/>
   </ds:schemaRefs>
 </ds:datastoreItem>
+</file>
+
+<file path=customXml/itemProps2.xml><?xml version="1.0" encoding="utf-8"?>
+<ds:datastoreItem xmlns:ds="http://schemas.openxmlformats.org/officeDocument/2006/customXml" ds:itemID="{C0E0C6EA-0085-4748-BE65-1344ECEAFDA6}">
+  <ds:schemaRefs>
+    <ds:schemaRef ds:uri="http://schemas.microsoft.com/sharepoint/v3/contenttype/forms"/>
+  </ds:schemaRefs>
+</ds:datastoreItem>
+</file>
+
+<file path=customXml/itemProps3.xml><?xml version="1.0" encoding="utf-8"?>
+<ds:datastoreItem xmlns:ds="http://schemas.openxmlformats.org/officeDocument/2006/customXml" ds:itemID="{1864754D-E384-4D30-A9D5-B6A421F0CDB2}">
+  <ds:schemaRefs>
+    <ds:schemaRef ds:uri="http://schemas.microsoft.com/office/2006/metadata/properties"/>
+    <ds:schemaRef ds:uri="http://schemas.microsoft.com/office/infopath/2007/PartnerControls"/>
+    <ds:schemaRef ds:uri="b59b00fa-d66b-4867-859e-3bae4a52c3fc"/>
+  </ds:schemaRefs>
+</ds:datastoreItem>
 </file>
</xml_diff>

<commit_message>
Diagramas Agregados y Requerimientos Modificados
</commit_message>
<xml_diff>
--- a/Documentos/Documento de Requerimientos de Software.docx
+++ b/Documentos/Documento de Requerimientos de Software.docx
@@ -4588,47 +4588,7 @@
           <w:szCs w:val="24"/>
           <w:lang w:eastAsia="es-VE"/>
         </w:rPr>
-        <w:t>El propósito principal de este documento es definir de manera detallada los requerimientos funcionales y no funcionales de la plataforma de e-</w:t>
-      </w:r>
-      <w:proofErr w:type="spellStart"/>
-      <w:r>
-        <w:rPr>
-          <w:rFonts w:eastAsia="Times New Roman" w:cs="Arial"/>
-          <w:color w:val="000000" w:themeColor="text1"/>
-          <w:szCs w:val="24"/>
-          <w:lang w:eastAsia="es-VE"/>
-        </w:rPr>
-        <w:t>commerce</w:t>
-      </w:r>
-      <w:proofErr w:type="spellEnd"/>
-      <w:r>
-        <w:rPr>
-          <w:rFonts w:eastAsia="Times New Roman" w:cs="Arial"/>
-          <w:color w:val="000000" w:themeColor="text1"/>
-          <w:szCs w:val="24"/>
-          <w:lang w:eastAsia="es-VE"/>
-        </w:rPr>
-        <w:t xml:space="preserve"> NOVA. Este documento servirá como guía para el equipo de desarrollo de software y proporcionará una base sólida para el diseño, implementación y prueba de la plataforma, incluyendo tanto sus funcionalidades estándar de e-</w:t>
-      </w:r>
-      <w:proofErr w:type="spellStart"/>
-      <w:r>
-        <w:rPr>
-          <w:rFonts w:eastAsia="Times New Roman" w:cs="Arial"/>
-          <w:color w:val="000000" w:themeColor="text1"/>
-          <w:szCs w:val="24"/>
-          <w:lang w:eastAsia="es-VE"/>
-        </w:rPr>
-        <w:t>commerce</w:t>
-      </w:r>
-      <w:proofErr w:type="spellEnd"/>
-      <w:r>
-        <w:rPr>
-          <w:rFonts w:eastAsia="Times New Roman" w:cs="Arial"/>
-          <w:color w:val="000000" w:themeColor="text1"/>
-          <w:szCs w:val="24"/>
-          <w:lang w:eastAsia="es-VE"/>
-        </w:rPr>
-        <w:t xml:space="preserve"> como las características específicas relacionadas con el agente inteligente NOVA.</w:t>
+        <w:t>El propósito principal de este documento es definir de manera detallada los requerimientos funcionales y no funcionales de la plataforma de e-commerce NOVA. Este documento servirá como guía para el equipo de desarrollo de software y proporcionará una base sólida para el diseño, implementación y prueba de la plataforma, incluyendo tanto sus funcionalidades estándar de e-commerce como las características específicas relacionadas con el agente inteligente NOVA.</w:t>
       </w:r>
     </w:p>
     <w:p>
@@ -4661,27 +4621,7 @@
           <w:szCs w:val="24"/>
           <w:lang w:eastAsia="es-VE"/>
         </w:rPr>
-        <w:t>Este documento abordará los requerimientos del software desde la perspectiva de los usuarios finales y las necesidades operativas de INNOVATECH. Se centrará en identificar las funciones clave que la plataforma de e-</w:t>
-      </w:r>
-      <w:proofErr w:type="spellStart"/>
-      <w:r>
-        <w:rPr>
-          <w:rFonts w:eastAsia="Times New Roman" w:cs="Arial"/>
-          <w:color w:val="000000" w:themeColor="text1"/>
-          <w:szCs w:val="24"/>
-          <w:lang w:eastAsia="es-VE"/>
-        </w:rPr>
-        <w:t>commerce</w:t>
-      </w:r>
-      <w:proofErr w:type="spellEnd"/>
-      <w:r>
-        <w:rPr>
-          <w:rFonts w:eastAsia="Times New Roman" w:cs="Arial"/>
-          <w:color w:val="000000" w:themeColor="text1"/>
-          <w:szCs w:val="24"/>
-          <w:lang w:eastAsia="es-VE"/>
-        </w:rPr>
-        <w:t xml:space="preserve"> debe ofrecer, como la gestión de inventarios y el carrito de compras, así como los requisitos específicos relacionados con el agente inteligente NOVA, incluyendo sus capacidades de asesoramiento y personalización para los clientes. Sin embargo, no incluirá detalles técnicos de implementación ni aspectos relacionados con la infraestructura de TI.</w:t>
+        <w:t>Este documento abordará los requerimientos del software desde la perspectiva de los usuarios finales y las necesidades operativas de INNOVATECH. Se centrará en identificar las funciones clave que la plataforma de e-commerce debe ofrecer, como la gestión de inventarios y el carrito de compras, así como los requisitos específicos relacionados con el agente inteligente NOVA, incluyendo sus capacidades de asesoramiento y personalización para los clientes. Sin embargo, no incluirá detalles técnicos de implementación ni aspectos relacionados con la infraestructura de TI.</w:t>
       </w:r>
     </w:p>
     <w:p>
@@ -4988,23 +4928,7 @@
           <w:rStyle w:val="Textoennegrita"/>
           <w:rFonts w:cs="Arial"/>
         </w:rPr>
-        <w:t xml:space="preserve">"Mercado </w:t>
-      </w:r>
-      <w:proofErr w:type="spellStart"/>
-      <w:r>
-        <w:rPr>
-          <w:rStyle w:val="Textoennegrita"/>
-          <w:rFonts w:cs="Arial"/>
-        </w:rPr>
-        <w:t>Ads</w:t>
-      </w:r>
-      <w:proofErr w:type="spellEnd"/>
-      <w:r>
-        <w:rPr>
-          <w:rStyle w:val="Textoennegrita"/>
-          <w:rFonts w:cs="Arial"/>
-        </w:rPr>
-        <w:t>"</w:t>
+        <w:t>"Mercado Ads"</w:t>
       </w:r>
       <w:r>
         <w:rPr>
@@ -5147,21 +5071,7 @@
         <w:rPr>
           <w:rFonts w:cs="Arial"/>
         </w:rPr>
-        <w:t xml:space="preserve">, disponible en Facebook Messenger y WhatsApp, que ofrece funcionalidades similares a las de "Mercado </w:t>
-      </w:r>
-      <w:proofErr w:type="spellStart"/>
-      <w:r>
-        <w:rPr>
-          <w:rFonts w:cs="Arial"/>
-        </w:rPr>
-        <w:t>Ads</w:t>
-      </w:r>
-      <w:proofErr w:type="spellEnd"/>
-      <w:r>
-        <w:rPr>
-          <w:rFonts w:cs="Arial"/>
-        </w:rPr>
-        <w:t xml:space="preserve">", incluyendo: </w:t>
+        <w:t xml:space="preserve">, disponible en Facebook Messenger y WhatsApp, que ofrece funcionalidades similares a las de "Mercado Ads", incluyendo: </w:t>
       </w:r>
     </w:p>
     <w:p>
@@ -5249,23 +5159,7 @@
           <w:rStyle w:val="Textoennegrita"/>
           <w:rFonts w:ascii="Arial" w:hAnsi="Arial" w:cs="Arial"/>
         </w:rPr>
-        <w:t xml:space="preserve">3. </w:t>
-      </w:r>
-      <w:proofErr w:type="gramStart"/>
-      <w:r>
-        <w:rPr>
-          <w:rStyle w:val="Textoennegrita"/>
-          <w:rFonts w:ascii="Arial" w:hAnsi="Arial" w:cs="Arial"/>
-        </w:rPr>
-        <w:t>Americanas</w:t>
-      </w:r>
-      <w:proofErr w:type="gramEnd"/>
-      <w:r>
-        <w:rPr>
-          <w:rStyle w:val="Textoennegrita"/>
-          <w:rFonts w:ascii="Arial" w:hAnsi="Arial" w:cs="Arial"/>
-        </w:rPr>
-        <w:t>:</w:t>
+        <w:t>3. Americanas:</w:t>
       </w:r>
     </w:p>
     <w:p>
@@ -5290,23 +5184,7 @@
           <w:rStyle w:val="Textoennegrita"/>
           <w:rFonts w:cs="Arial"/>
         </w:rPr>
-        <w:t>"</w:t>
-      </w:r>
-      <w:proofErr w:type="spellStart"/>
-      <w:r>
-        <w:rPr>
-          <w:rStyle w:val="Textoennegrita"/>
-          <w:rFonts w:cs="Arial"/>
-        </w:rPr>
-        <w:t>Vick</w:t>
-      </w:r>
-      <w:proofErr w:type="spellEnd"/>
-      <w:r>
-        <w:rPr>
-          <w:rStyle w:val="Textoennegrita"/>
-          <w:rFonts w:cs="Arial"/>
-        </w:rPr>
-        <w:t>"</w:t>
+        <w:t>"Vick"</w:t>
       </w:r>
       <w:r>
         <w:rPr>
@@ -5574,21 +5452,7 @@
         <w:rPr>
           <w:rFonts w:cs="Arial"/>
         </w:rPr>
-        <w:t>Amazon, el gigante del e-</w:t>
-      </w:r>
-      <w:proofErr w:type="spellStart"/>
-      <w:r>
-        <w:rPr>
-          <w:rFonts w:cs="Arial"/>
-        </w:rPr>
-        <w:t>commerce</w:t>
-      </w:r>
-      <w:proofErr w:type="spellEnd"/>
-      <w:r>
-        <w:rPr>
-          <w:rFonts w:cs="Arial"/>
-        </w:rPr>
-        <w:t xml:space="preserve">, ofrece su asistente virtual </w:t>
+        <w:t xml:space="preserve">Amazon, el gigante del e-commerce, ofrece su asistente virtual </w:t>
       </w:r>
       <w:r>
         <w:rPr>
@@ -6947,23 +6811,7 @@
           <w:rFonts w:cs="Arial"/>
           <w:color w:val="1F1F1F"/>
         </w:rPr>
-        <w:t xml:space="preserve">Se recomienda utilizar un lenguaje de programación de alto nivel con soporte para machine </w:t>
-      </w:r>
-      <w:proofErr w:type="spellStart"/>
-      <w:r>
-        <w:rPr>
-          <w:rFonts w:cs="Arial"/>
-          <w:color w:val="1F1F1F"/>
-        </w:rPr>
-        <w:t>learning</w:t>
-      </w:r>
-      <w:proofErr w:type="spellEnd"/>
-      <w:r>
-        <w:rPr>
-          <w:rFonts w:cs="Arial"/>
-          <w:color w:val="1F1F1F"/>
-        </w:rPr>
-        <w:t>, como Python o Java.</w:t>
+        <w:t>Se recomienda utilizar un lenguaje de programación de alto nivel con soporte para machine learning, como Python o Java.</w:t>
       </w:r>
     </w:p>
     <w:p>
@@ -6983,71 +6831,7 @@
           <w:rFonts w:cs="Arial"/>
           <w:color w:val="1F1F1F"/>
         </w:rPr>
-        <w:t xml:space="preserve">Se pueden utilizar </w:t>
-      </w:r>
-      <w:proofErr w:type="spellStart"/>
-      <w:r>
-        <w:rPr>
-          <w:rFonts w:cs="Arial"/>
-          <w:color w:val="1F1F1F"/>
-        </w:rPr>
-        <w:t>frameworks</w:t>
-      </w:r>
-      <w:proofErr w:type="spellEnd"/>
-      <w:r>
-        <w:rPr>
-          <w:rFonts w:cs="Arial"/>
-          <w:color w:val="1F1F1F"/>
-        </w:rPr>
-        <w:t xml:space="preserve"> de desarrollo específicos para la creación de </w:t>
-      </w:r>
-      <w:proofErr w:type="spellStart"/>
-      <w:r>
-        <w:rPr>
-          <w:rFonts w:cs="Arial"/>
-          <w:color w:val="1F1F1F"/>
-        </w:rPr>
-        <w:t>chatbots</w:t>
-      </w:r>
-      <w:proofErr w:type="spellEnd"/>
-      <w:r>
-        <w:rPr>
-          <w:rFonts w:cs="Arial"/>
-          <w:color w:val="1F1F1F"/>
-        </w:rPr>
-        <w:t xml:space="preserve"> y asistentes virtuales, como Rasa </w:t>
-      </w:r>
-      <w:proofErr w:type="spellStart"/>
-      <w:r>
-        <w:rPr>
-          <w:rFonts w:cs="Arial"/>
-          <w:color w:val="1F1F1F"/>
-        </w:rPr>
-        <w:t>Stack</w:t>
-      </w:r>
-      <w:proofErr w:type="spellEnd"/>
-      <w:r>
-        <w:rPr>
-          <w:rFonts w:cs="Arial"/>
-          <w:color w:val="1F1F1F"/>
-        </w:rPr>
-        <w:t xml:space="preserve"> o </w:t>
-      </w:r>
-      <w:proofErr w:type="spellStart"/>
-      <w:r>
-        <w:rPr>
-          <w:rFonts w:cs="Arial"/>
-          <w:color w:val="1F1F1F"/>
-        </w:rPr>
-        <w:t>Dialogflow</w:t>
-      </w:r>
-      <w:proofErr w:type="spellEnd"/>
-      <w:r>
-        <w:rPr>
-          <w:rFonts w:cs="Arial"/>
-          <w:color w:val="1F1F1F"/>
-        </w:rPr>
-        <w:t>.</w:t>
+        <w:t>Se pueden utilizar frameworks de desarrollo específicos para la creación de chatbots y asistentes virtuales, como Rasa Stack o Dialogflow.</w:t>
       </w:r>
     </w:p>
     <w:p>
@@ -7108,50 +6892,14 @@
           <w:color w:val="1F1F1F"/>
           <w:bdr w:val="none" w:sz="0" w:space="0" w:color="auto" w:frame="1"/>
         </w:rPr>
-        <w:t>Plataforma de e-</w:t>
-      </w:r>
-      <w:proofErr w:type="spellStart"/>
-      <w:r>
-        <w:rPr>
-          <w:rStyle w:val="Textoennegrita"/>
+        <w:t>Plataforma de e-commerce:</w:t>
+      </w:r>
+      <w:r>
+        <w:rPr>
           <w:rFonts w:cs="Arial"/>
           <w:color w:val="1F1F1F"/>
-          <w:bdr w:val="none" w:sz="0" w:space="0" w:color="auto" w:frame="1"/>
-        </w:rPr>
-        <w:t>commerce</w:t>
-      </w:r>
-      <w:proofErr w:type="spellEnd"/>
-      <w:r>
-        <w:rPr>
-          <w:rStyle w:val="Textoennegrita"/>
-          <w:rFonts w:cs="Arial"/>
-          <w:color w:val="1F1F1F"/>
-          <w:bdr w:val="none" w:sz="0" w:space="0" w:color="auto" w:frame="1"/>
-        </w:rPr>
-        <w:t>:</w:t>
-      </w:r>
-      <w:r>
-        <w:rPr>
-          <w:rFonts w:cs="Arial"/>
-          <w:color w:val="1F1F1F"/>
-        </w:rPr>
-        <w:t xml:space="preserve"> El asistente deberá ser capaz de acceder a la información de productos, precios, inventario y pedidos de la plataforma de e-</w:t>
-      </w:r>
-      <w:proofErr w:type="spellStart"/>
-      <w:r>
-        <w:rPr>
-          <w:rFonts w:cs="Arial"/>
-          <w:color w:val="1F1F1F"/>
-        </w:rPr>
-        <w:t>commerce</w:t>
-      </w:r>
-      <w:proofErr w:type="spellEnd"/>
-      <w:r>
-        <w:rPr>
-          <w:rFonts w:cs="Arial"/>
-          <w:color w:val="1F1F1F"/>
-        </w:rPr>
-        <w:t>.</w:t>
+        </w:rPr>
+        <w:t xml:space="preserve"> El asistente deberá ser capaz de acceder a la información de productos, precios, inventario y pedidos de la plataforma de e-commerce.</w:t>
       </w:r>
     </w:p>
     <w:p>
@@ -10874,28 +10622,16 @@
     <w:p>
       <w:pPr>
         <w:pStyle w:val="Ttulo2"/>
-        <w:rPr>
-          <w:highlight w:val="yellow"/>
-        </w:rPr>
       </w:pPr>
       <w:bookmarkStart w:id="17" w:name="_Toc166666717"/>
       <w:r>
-        <w:rPr>
-          <w:highlight w:val="yellow"/>
-        </w:rPr>
         <w:t xml:space="preserve">Gestión </w:t>
       </w:r>
       <w:bookmarkEnd w:id="17"/>
       <w:r>
-        <w:rPr>
-          <w:highlight w:val="yellow"/>
-        </w:rPr>
         <w:t>de Registro de Compras de Productos a los Proveedores</w:t>
       </w:r>
       <w:r>
-        <w:rPr>
-          <w:highlight w:val="yellow"/>
-        </w:rPr>
         <w:t xml:space="preserve"> </w:t>
       </w:r>
     </w:p>
@@ -11533,28 +11269,23 @@
           <w:bCs/>
           <w:lang w:val="es-EC"/>
         </w:rPr>
-        <w:t>RF-40:</w:t>
-      </w:r>
-      <w:r>
-        <w:rPr>
-          <w:lang w:val="es-EC"/>
-        </w:rPr>
-        <w:t xml:space="preserve"> El sistema permitirá a los administradores rastrear el estado de las órdenes de compra, desde la creación hasta la recepción de los productos.</w:t>
-      </w:r>
-    </w:p>
-    <w:p>
-      <w:pPr>
-        <w:rPr>
-          <w:lang w:val="es-EC"/>
-        </w:rPr>
-      </w:pPr>
-      <w:r>
-        <w:rPr>
-          <w:b/>
-          <w:bCs/>
-          <w:lang w:val="es-EC"/>
-        </w:rPr>
-        <w:t>RF-41:</w:t>
+        <w:t>RF-4</w:t>
+      </w:r>
+      <w:r>
+        <w:rPr>
+          <w:b/>
+          <w:bCs/>
+          <w:lang w:val="es-EC"/>
+        </w:rPr>
+        <w:t>0</w:t>
+      </w:r>
+      <w:r>
+        <w:rPr>
+          <w:b/>
+          <w:bCs/>
+          <w:lang w:val="es-EC"/>
+        </w:rPr>
+        <w:t>:</w:t>
       </w:r>
       <w:r>
         <w:rPr>
@@ -11575,50 +11306,53 @@
           <w:bCs/>
           <w:lang w:val="es-EC"/>
         </w:rPr>
+        <w:t>RF-4</w:t>
+      </w:r>
+      <w:r>
+        <w:rPr>
+          <w:b/>
+          <w:bCs/>
+          <w:lang w:val="es-EC"/>
+        </w:rPr>
+        <w:t>1</w:t>
+      </w:r>
+      <w:r>
+        <w:rPr>
+          <w:lang w:val="es-EC"/>
+        </w:rPr>
+        <w:t>: El sistema permitirá a los administradores comparar ofertas de diferentes proveedores, mostrando precios, tiempos de entrega y condiciones de cada oferta.</w:t>
+      </w:r>
+    </w:p>
+    <w:p>
+      <w:pPr>
+        <w:rPr>
+          <w:lang w:val="es-EC"/>
+        </w:rPr>
+      </w:pPr>
+      <w:r>
+        <w:rPr>
+          <w:b/>
+          <w:bCs/>
+          <w:lang w:val="es-EC"/>
+        </w:rPr>
         <w:lastRenderedPageBreak/>
-        <w:t>RF-42</w:t>
-      </w:r>
-      <w:r>
-        <w:rPr>
-          <w:lang w:val="es-EC"/>
-        </w:rPr>
-        <w:t>: El sistema permitirá a los administradores comparar ofertas de diferentes proveedores, mostrando precios, tiempos de entrega y condiciones de cada oferta.</w:t>
-      </w:r>
-    </w:p>
-    <w:p>
-      <w:pPr>
-        <w:rPr>
-          <w:lang w:val="es-EC"/>
-        </w:rPr>
-      </w:pPr>
-      <w:r>
-        <w:rPr>
-          <w:b/>
-          <w:bCs/>
-          <w:lang w:val="es-EC"/>
-        </w:rPr>
-        <w:t>RF-43:</w:t>
-      </w:r>
-      <w:r>
-        <w:rPr>
-          <w:lang w:val="es-EC"/>
-        </w:rPr>
-        <w:t xml:space="preserve"> El sistema permitirá a los administradores negociar términos y precios con los proveedores antes de la confirmación de la orden de compra.</w:t>
-      </w:r>
-    </w:p>
-    <w:p>
-      <w:pPr>
-        <w:rPr>
-          <w:lang w:val="es-EC"/>
-        </w:rPr>
-      </w:pPr>
-      <w:r>
-        <w:rPr>
-          <w:b/>
-          <w:bCs/>
-          <w:lang w:val="es-EC"/>
-        </w:rPr>
-        <w:t>RF-44:</w:t>
+        <w:t>RF-4</w:t>
+      </w:r>
+      <w:r>
+        <w:rPr>
+          <w:b/>
+          <w:bCs/>
+          <w:lang w:val="es-EC"/>
+        </w:rPr>
+        <w:t>2</w:t>
+      </w:r>
+      <w:r>
+        <w:rPr>
+          <w:b/>
+          <w:bCs/>
+          <w:lang w:val="es-EC"/>
+        </w:rPr>
+        <w:t>:</w:t>
       </w:r>
       <w:r>
         <w:rPr>
@@ -11889,7 +11623,6 @@
       </w:pPr>
       <w:bookmarkStart w:id="19" w:name="_Toc166666719"/>
       <w:r>
-        <w:lastRenderedPageBreak/>
         <w:t>Requerimientos de interfaces externas</w:t>
       </w:r>
       <w:bookmarkEnd w:id="19"/>
@@ -11925,6 +11658,7 @@
         <w:rPr>
           <w:lang w:val="es-ES"/>
         </w:rPr>
+        <w:lastRenderedPageBreak/>
         <w:t xml:space="preserve">Las interfaces de usuario del sistema NOVA han sido diseñadas con el objetivo de ofrecer una experiencia intuitiva y atractiva para los clientes de la tienda. </w:t>
       </w:r>
     </w:p>
@@ -12219,7 +11953,6 @@
           <w:bCs/>
           <w:lang w:val="es-ES"/>
         </w:rPr>
-        <w:lastRenderedPageBreak/>
         <w:t>Estándares para Botones y Funciones:</w:t>
       </w:r>
       <w:r>
@@ -12252,6 +11985,7 @@
     </w:p>
     <w:p>
       <w:r>
+        <w:lastRenderedPageBreak/>
         <w:t>El sistema NOVA es compatible con una variedad de dispositivos de hardware para garantizar su accesibilidad y usabilidad.</w:t>
       </w:r>
     </w:p>
@@ -12462,7 +12196,6 @@
           <w:bCs/>
           <w:lang w:val="es-ES"/>
         </w:rPr>
-        <w:lastRenderedPageBreak/>
         <w:t>Interacciones de Datos y Control:</w:t>
       </w:r>
     </w:p>
@@ -12499,6 +12232,7 @@
         <w:rPr>
           <w:lang w:val="es-ES"/>
         </w:rPr>
+        <w:lastRenderedPageBreak/>
         <w:t>Esto puede incluir operaciones como la consulta y actualización de datos en la base de datos, la autenticación de usuarios a través de sistemas externos, y la integración con servicios de terceros para funciones específicas, como el procesamiento de pagos en línea.</w:t>
       </w:r>
     </w:p>
@@ -12558,21 +12292,7 @@
         <w:rPr>
           <w:lang w:val="es-ES"/>
         </w:rPr>
-        <w:t xml:space="preserve">El sistema NOVA utilizará funciones de comunicación como correo electrónico, mensajes de texto, notificaciones </w:t>
-      </w:r>
-      <w:proofErr w:type="spellStart"/>
-      <w:r>
-        <w:rPr>
-          <w:lang w:val="es-ES"/>
-        </w:rPr>
-        <w:t>push</w:t>
-      </w:r>
-      <w:proofErr w:type="spellEnd"/>
-      <w:r>
-        <w:rPr>
-          <w:lang w:val="es-ES"/>
-        </w:rPr>
-        <w:t xml:space="preserve"> y mensajes en la aplicación para informar a los usuarios sobre el estado de sus pedidos, promociones especiales y otras actualizaciones relevantes.</w:t>
+        <w:t>El sistema NOVA utilizará funciones de comunicación como correo electrónico, mensajes de texto, notificaciones push y mensajes en la aplicación para informar a los usuarios sobre el estado de sus pedidos, promociones especiales y otras actualizaciones relevantes.</w:t>
       </w:r>
     </w:p>
     <w:p>
@@ -12717,7 +12437,6 @@
           <w:bdr w:val="none" w:sz="0" w:space="0" w:color="auto" w:frame="1"/>
           <w:lang w:val="es-ES" w:eastAsia="es-ES"/>
         </w:rPr>
-        <w:lastRenderedPageBreak/>
         <w:t>RNF-2:</w:t>
       </w:r>
       <w:r>
@@ -12751,6 +12470,7 @@
           <w:bdr w:val="none" w:sz="0" w:space="0" w:color="auto" w:frame="1"/>
           <w:lang w:val="es-ES" w:eastAsia="es-ES"/>
         </w:rPr>
+        <w:lastRenderedPageBreak/>
         <w:t>RNF-3:</w:t>
       </w:r>
       <w:r>
@@ -12827,41 +12547,43 @@
           <w:bdr w:val="none" w:sz="0" w:space="0" w:color="auto" w:frame="1"/>
           <w:lang w:val="es-ES" w:eastAsia="es-ES"/>
         </w:rPr>
-        <w:t xml:space="preserve"> La interfaz de usuario deberá adaptarse a diferentes tamaños de pantalla y dispositivos, garantizando una experiencia de usuario óptima en computadoras de escritorio, </w:t>
-      </w:r>
-      <w:proofErr w:type="spellStart"/>
-      <w:r>
-        <w:rPr>
-          <w:rFonts w:eastAsia="Times New Roman" w:cs="Arial"/>
+        <w:t xml:space="preserve"> La interfaz de usuario deberá adaptarse a diferentes tamaños de pantalla y dispositivos, garantizando una experiencia de usuario óptima en computadoras de escritorio, tablets y teléfonos móviles.</w:t>
+      </w:r>
+    </w:p>
+    <w:p>
+      <w:pPr>
+        <w:spacing w:after="0" w:line="420" w:lineRule="atLeast"/>
+        <w:rPr>
+          <w:rFonts w:eastAsia="Times New Roman" w:cs="Arial"/>
+          <w:color w:val="1F1F1F"/>
+          <w:szCs w:val="24"/>
+          <w:lang w:val="es-ES" w:eastAsia="es-ES"/>
+        </w:rPr>
+      </w:pPr>
+      <w:r>
+        <w:rPr>
+          <w:rFonts w:eastAsia="Times New Roman" w:cs="Arial"/>
+          <w:b/>
+          <w:bCs/>
           <w:color w:val="1F1F1F"/>
           <w:szCs w:val="24"/>
           <w:bdr w:val="none" w:sz="0" w:space="0" w:color="auto" w:frame="1"/>
           <w:lang w:val="es-ES" w:eastAsia="es-ES"/>
         </w:rPr>
-        <w:t>tablets</w:t>
-      </w:r>
-      <w:proofErr w:type="spellEnd"/>
-      <w:r>
-        <w:rPr>
-          <w:rFonts w:eastAsia="Times New Roman" w:cs="Arial"/>
+        <w:t>RNF-</w:t>
+      </w:r>
+      <w:r>
+        <w:rPr>
+          <w:rFonts w:eastAsia="Times New Roman" w:cs="Arial"/>
+          <w:b/>
+          <w:bCs/>
           <w:color w:val="1F1F1F"/>
           <w:szCs w:val="24"/>
           <w:bdr w:val="none" w:sz="0" w:space="0" w:color="auto" w:frame="1"/>
           <w:lang w:val="es-ES" w:eastAsia="es-ES"/>
         </w:rPr>
-        <w:t xml:space="preserve"> y teléfonos móviles.</w:t>
-      </w:r>
-    </w:p>
-    <w:p>
-      <w:pPr>
-        <w:spacing w:after="0" w:line="420" w:lineRule="atLeast"/>
-        <w:rPr>
-          <w:rFonts w:eastAsia="Times New Roman" w:cs="Arial"/>
-          <w:color w:val="1F1F1F"/>
-          <w:szCs w:val="24"/>
-          <w:lang w:val="es-ES" w:eastAsia="es-ES"/>
-        </w:rPr>
-      </w:pPr>
+        <w:t>6</w:t>
+      </w:r>
       <w:r>
         <w:rPr>
           <w:rFonts w:eastAsia="Times New Roman" w:cs="Arial"/>
@@ -12872,20 +12594,29 @@
           <w:bdr w:val="none" w:sz="0" w:space="0" w:color="auto" w:frame="1"/>
           <w:lang w:val="es-ES" w:eastAsia="es-ES"/>
         </w:rPr>
-        <w:t>RNF-</w:t>
-      </w:r>
-      <w:r>
-        <w:rPr>
-          <w:rFonts w:eastAsia="Times New Roman" w:cs="Arial"/>
-          <w:b/>
-          <w:bCs/>
+        <w:t>:</w:t>
+      </w:r>
+      <w:r>
+        <w:rPr>
+          <w:rFonts w:eastAsia="Times New Roman" w:cs="Arial"/>
           <w:color w:val="1F1F1F"/>
           <w:szCs w:val="24"/>
           <w:bdr w:val="none" w:sz="0" w:space="0" w:color="auto" w:frame="1"/>
           <w:lang w:val="es-ES" w:eastAsia="es-ES"/>
         </w:rPr>
-        <w:t>6</w:t>
-      </w:r>
+        <w:t xml:space="preserve"> El sistema implementará mecanismos de autenticación robustos para verificar la identidad de los usuarios y mecanismos de autorización para controlar el acceso a funciones y datos según los roles y permisos asignados.</w:t>
+      </w:r>
+    </w:p>
+    <w:p>
+      <w:pPr>
+        <w:spacing w:after="0" w:line="420" w:lineRule="atLeast"/>
+        <w:rPr>
+          <w:rFonts w:eastAsia="Times New Roman" w:cs="Arial"/>
+          <w:color w:val="1F1F1F"/>
+          <w:szCs w:val="24"/>
+          <w:lang w:val="es-ES" w:eastAsia="es-ES"/>
+        </w:rPr>
+      </w:pPr>
       <w:r>
         <w:rPr>
           <w:rFonts w:eastAsia="Times New Roman" w:cs="Arial"/>
@@ -12896,29 +12627,20 @@
           <w:bdr w:val="none" w:sz="0" w:space="0" w:color="auto" w:frame="1"/>
           <w:lang w:val="es-ES" w:eastAsia="es-ES"/>
         </w:rPr>
-        <w:t>:</w:t>
-      </w:r>
-      <w:r>
-        <w:rPr>
-          <w:rFonts w:eastAsia="Times New Roman" w:cs="Arial"/>
+        <w:t>RNF-</w:t>
+      </w:r>
+      <w:r>
+        <w:rPr>
+          <w:rFonts w:eastAsia="Times New Roman" w:cs="Arial"/>
+          <w:b/>
+          <w:bCs/>
           <w:color w:val="1F1F1F"/>
           <w:szCs w:val="24"/>
           <w:bdr w:val="none" w:sz="0" w:space="0" w:color="auto" w:frame="1"/>
           <w:lang w:val="es-ES" w:eastAsia="es-ES"/>
         </w:rPr>
-        <w:t xml:space="preserve"> El sistema implementará mecanismos de autenticación robustos para verificar la identidad de los usuarios y mecanismos de autorización para controlar el acceso a funciones y datos según los roles y permisos asignados.</w:t>
-      </w:r>
-    </w:p>
-    <w:p>
-      <w:pPr>
-        <w:spacing w:after="0" w:line="420" w:lineRule="atLeast"/>
-        <w:rPr>
-          <w:rFonts w:eastAsia="Times New Roman" w:cs="Arial"/>
-          <w:color w:val="1F1F1F"/>
-          <w:szCs w:val="24"/>
-          <w:lang w:val="es-ES" w:eastAsia="es-ES"/>
-        </w:rPr>
-      </w:pPr>
+        <w:t>7</w:t>
+      </w:r>
       <w:r>
         <w:rPr>
           <w:rFonts w:eastAsia="Times New Roman" w:cs="Arial"/>
@@ -12929,20 +12651,29 @@
           <w:bdr w:val="none" w:sz="0" w:space="0" w:color="auto" w:frame="1"/>
           <w:lang w:val="es-ES" w:eastAsia="es-ES"/>
         </w:rPr>
-        <w:t>RNF-</w:t>
-      </w:r>
-      <w:r>
-        <w:rPr>
-          <w:rFonts w:eastAsia="Times New Roman" w:cs="Arial"/>
-          <w:b/>
-          <w:bCs/>
+        <w:t>:</w:t>
+      </w:r>
+      <w:r>
+        <w:rPr>
+          <w:rFonts w:eastAsia="Times New Roman" w:cs="Arial"/>
           <w:color w:val="1F1F1F"/>
           <w:szCs w:val="24"/>
           <w:bdr w:val="none" w:sz="0" w:space="0" w:color="auto" w:frame="1"/>
           <w:lang w:val="es-ES" w:eastAsia="es-ES"/>
         </w:rPr>
-        <w:t>7</w:t>
-      </w:r>
+        <w:t xml:space="preserve"> Los datos confidenciales, como información personal y financiera de los usuarios, serán encriptados tanto en tránsito como en reposo para garantizar su seguridad.</w:t>
+      </w:r>
+    </w:p>
+    <w:p>
+      <w:pPr>
+        <w:spacing w:after="0" w:line="420" w:lineRule="atLeast"/>
+        <w:rPr>
+          <w:rFonts w:eastAsia="Times New Roman" w:cs="Arial"/>
+          <w:color w:val="1F1F1F"/>
+          <w:szCs w:val="24"/>
+          <w:lang w:val="es-ES" w:eastAsia="es-ES"/>
+        </w:rPr>
+      </w:pPr>
       <w:r>
         <w:rPr>
           <w:rFonts w:eastAsia="Times New Roman" w:cs="Arial"/>
@@ -12953,29 +12684,20 @@
           <w:bdr w:val="none" w:sz="0" w:space="0" w:color="auto" w:frame="1"/>
           <w:lang w:val="es-ES" w:eastAsia="es-ES"/>
         </w:rPr>
-        <w:t>:</w:t>
-      </w:r>
-      <w:r>
-        <w:rPr>
-          <w:rFonts w:eastAsia="Times New Roman" w:cs="Arial"/>
+        <w:t>RNF-</w:t>
+      </w:r>
+      <w:r>
+        <w:rPr>
+          <w:rFonts w:eastAsia="Times New Roman" w:cs="Arial"/>
+          <w:b/>
+          <w:bCs/>
           <w:color w:val="1F1F1F"/>
           <w:szCs w:val="24"/>
           <w:bdr w:val="none" w:sz="0" w:space="0" w:color="auto" w:frame="1"/>
           <w:lang w:val="es-ES" w:eastAsia="es-ES"/>
         </w:rPr>
-        <w:t xml:space="preserve"> Los datos confidenciales, como información personal y financiera de los usuarios, serán encriptados tanto en tránsito como en reposo para garantizar su seguridad.</w:t>
-      </w:r>
-    </w:p>
-    <w:p>
-      <w:pPr>
-        <w:spacing w:after="0" w:line="420" w:lineRule="atLeast"/>
-        <w:rPr>
-          <w:rFonts w:eastAsia="Times New Roman" w:cs="Arial"/>
-          <w:color w:val="1F1F1F"/>
-          <w:szCs w:val="24"/>
-          <w:lang w:val="es-ES" w:eastAsia="es-ES"/>
-        </w:rPr>
-      </w:pPr>
+        <w:t>8</w:t>
+      </w:r>
       <w:r>
         <w:rPr>
           <w:rFonts w:eastAsia="Times New Roman" w:cs="Arial"/>
@@ -12986,20 +12708,29 @@
           <w:bdr w:val="none" w:sz="0" w:space="0" w:color="auto" w:frame="1"/>
           <w:lang w:val="es-ES" w:eastAsia="es-ES"/>
         </w:rPr>
-        <w:t>RNF-</w:t>
-      </w:r>
-      <w:r>
-        <w:rPr>
-          <w:rFonts w:eastAsia="Times New Roman" w:cs="Arial"/>
-          <w:b/>
-          <w:bCs/>
+        <w:t>:</w:t>
+      </w:r>
+      <w:r>
+        <w:rPr>
+          <w:rFonts w:eastAsia="Times New Roman" w:cs="Arial"/>
           <w:color w:val="1F1F1F"/>
           <w:szCs w:val="24"/>
           <w:bdr w:val="none" w:sz="0" w:space="0" w:color="auto" w:frame="1"/>
           <w:lang w:val="es-ES" w:eastAsia="es-ES"/>
         </w:rPr>
-        <w:t>8</w:t>
-      </w:r>
+        <w:t xml:space="preserve"> El sistema implementará medidas de seguridad para protegerse contra ataques comunes, como inyección SQL, Cross-Site Scripting (XSS) y Cross-Site Request Forgery (CSRF).</w:t>
+      </w:r>
+    </w:p>
+    <w:p>
+      <w:pPr>
+        <w:spacing w:after="0" w:line="420" w:lineRule="atLeast"/>
+        <w:rPr>
+          <w:rFonts w:eastAsia="Times New Roman" w:cs="Arial"/>
+          <w:color w:val="1F1F1F"/>
+          <w:szCs w:val="24"/>
+          <w:lang w:val="es-ES" w:eastAsia="es-ES"/>
+        </w:rPr>
+      </w:pPr>
       <w:r>
         <w:rPr>
           <w:rFonts w:eastAsia="Times New Roman" w:cs="Arial"/>
@@ -13010,30 +12741,32 @@
           <w:bdr w:val="none" w:sz="0" w:space="0" w:color="auto" w:frame="1"/>
           <w:lang w:val="es-ES" w:eastAsia="es-ES"/>
         </w:rPr>
-        <w:t>:</w:t>
-      </w:r>
-      <w:r>
-        <w:rPr>
-          <w:rFonts w:eastAsia="Times New Roman" w:cs="Arial"/>
+        <w:t>RNF-</w:t>
+      </w:r>
+      <w:r>
+        <w:rPr>
+          <w:rFonts w:eastAsia="Times New Roman" w:cs="Arial"/>
+          <w:b/>
+          <w:bCs/>
           <w:color w:val="1F1F1F"/>
           <w:szCs w:val="24"/>
           <w:bdr w:val="none" w:sz="0" w:space="0" w:color="auto" w:frame="1"/>
           <w:lang w:val="es-ES" w:eastAsia="es-ES"/>
         </w:rPr>
-        <w:t xml:space="preserve"> El sistema implementará medidas de seguridad para protegerse contra ataques comunes, como inyección SQL, Cross-Site Scripting (XSS) y Cross-Site </w:t>
-      </w:r>
-      <w:proofErr w:type="spellStart"/>
-      <w:r>
-        <w:rPr>
-          <w:rFonts w:eastAsia="Times New Roman" w:cs="Arial"/>
+        <w:t>9</w:t>
+      </w:r>
+      <w:r>
+        <w:rPr>
+          <w:rFonts w:eastAsia="Times New Roman" w:cs="Arial"/>
+          <w:b/>
+          <w:bCs/>
           <w:color w:val="1F1F1F"/>
           <w:szCs w:val="24"/>
           <w:bdr w:val="none" w:sz="0" w:space="0" w:color="auto" w:frame="1"/>
           <w:lang w:val="es-ES" w:eastAsia="es-ES"/>
         </w:rPr>
-        <w:t>Request</w:t>
-      </w:r>
-      <w:proofErr w:type="spellEnd"/>
+        <w:t>:</w:t>
+      </w:r>
       <w:r>
         <w:rPr>
           <w:rFonts w:eastAsia="Times New Roman" w:cs="Arial"/>
@@ -13042,41 +12775,43 @@
           <w:bdr w:val="none" w:sz="0" w:space="0" w:color="auto" w:frame="1"/>
           <w:lang w:val="es-ES" w:eastAsia="es-ES"/>
         </w:rPr>
-        <w:t xml:space="preserve"> </w:t>
-      </w:r>
-      <w:proofErr w:type="spellStart"/>
-      <w:r>
-        <w:rPr>
-          <w:rFonts w:eastAsia="Times New Roman" w:cs="Arial"/>
+        <w:t xml:space="preserve"> El sistema deberá ser capaz de recuperarse de fallos de hardware o software sin pérdida de datos y con un impacto mínimo en la operación.</w:t>
+      </w:r>
+    </w:p>
+    <w:p>
+      <w:pPr>
+        <w:spacing w:after="0" w:line="420" w:lineRule="atLeast"/>
+        <w:rPr>
+          <w:rFonts w:eastAsia="Times New Roman" w:cs="Arial"/>
+          <w:color w:val="1F1F1F"/>
+          <w:szCs w:val="24"/>
+          <w:lang w:val="es-ES" w:eastAsia="es-ES"/>
+        </w:rPr>
+      </w:pPr>
+      <w:r>
+        <w:rPr>
+          <w:rFonts w:eastAsia="Times New Roman" w:cs="Arial"/>
+          <w:b/>
+          <w:bCs/>
           <w:color w:val="1F1F1F"/>
           <w:szCs w:val="24"/>
           <w:bdr w:val="none" w:sz="0" w:space="0" w:color="auto" w:frame="1"/>
           <w:lang w:val="es-ES" w:eastAsia="es-ES"/>
         </w:rPr>
-        <w:t>Forgery</w:t>
-      </w:r>
-      <w:proofErr w:type="spellEnd"/>
-      <w:r>
-        <w:rPr>
-          <w:rFonts w:eastAsia="Times New Roman" w:cs="Arial"/>
+        <w:t>RNF-1</w:t>
+      </w:r>
+      <w:r>
+        <w:rPr>
+          <w:rFonts w:eastAsia="Times New Roman" w:cs="Arial"/>
+          <w:b/>
+          <w:bCs/>
           <w:color w:val="1F1F1F"/>
           <w:szCs w:val="24"/>
           <w:bdr w:val="none" w:sz="0" w:space="0" w:color="auto" w:frame="1"/>
           <w:lang w:val="es-ES" w:eastAsia="es-ES"/>
         </w:rPr>
-        <w:t xml:space="preserve"> (CSRF).</w:t>
-      </w:r>
-    </w:p>
-    <w:p>
-      <w:pPr>
-        <w:spacing w:after="0" w:line="420" w:lineRule="atLeast"/>
-        <w:rPr>
-          <w:rFonts w:eastAsia="Times New Roman" w:cs="Arial"/>
-          <w:color w:val="1F1F1F"/>
-          <w:szCs w:val="24"/>
-          <w:lang w:val="es-ES" w:eastAsia="es-ES"/>
-        </w:rPr>
-      </w:pPr>
+        <w:t>0</w:t>
+      </w:r>
       <w:r>
         <w:rPr>
           <w:rFonts w:eastAsia="Times New Roman" w:cs="Arial"/>
@@ -13087,20 +12822,29 @@
           <w:bdr w:val="none" w:sz="0" w:space="0" w:color="auto" w:frame="1"/>
           <w:lang w:val="es-ES" w:eastAsia="es-ES"/>
         </w:rPr>
-        <w:t>RNF-</w:t>
-      </w:r>
-      <w:r>
-        <w:rPr>
-          <w:rFonts w:eastAsia="Times New Roman" w:cs="Arial"/>
-          <w:b/>
-          <w:bCs/>
+        <w:t>:</w:t>
+      </w:r>
+      <w:r>
+        <w:rPr>
+          <w:rFonts w:eastAsia="Times New Roman" w:cs="Arial"/>
           <w:color w:val="1F1F1F"/>
           <w:szCs w:val="24"/>
           <w:bdr w:val="none" w:sz="0" w:space="0" w:color="auto" w:frame="1"/>
           <w:lang w:val="es-ES" w:eastAsia="es-ES"/>
         </w:rPr>
-        <w:t>9</w:t>
-      </w:r>
+        <w:t xml:space="preserve"> Se realizarán copias de seguridad periódicas de los datos para garantizar su recuperación en caso de pérdida o corrupción.</w:t>
+      </w:r>
+    </w:p>
+    <w:p>
+      <w:pPr>
+        <w:spacing w:after="0" w:line="420" w:lineRule="atLeast"/>
+        <w:rPr>
+          <w:rFonts w:eastAsia="Times New Roman" w:cs="Arial"/>
+          <w:color w:val="1F1F1F"/>
+          <w:szCs w:val="24"/>
+          <w:lang w:val="es-ES" w:eastAsia="es-ES"/>
+        </w:rPr>
+      </w:pPr>
       <w:r>
         <w:rPr>
           <w:rFonts w:eastAsia="Times New Roman" w:cs="Arial"/>
@@ -13111,29 +12855,20 @@
           <w:bdr w:val="none" w:sz="0" w:space="0" w:color="auto" w:frame="1"/>
           <w:lang w:val="es-ES" w:eastAsia="es-ES"/>
         </w:rPr>
-        <w:t>:</w:t>
-      </w:r>
-      <w:r>
-        <w:rPr>
-          <w:rFonts w:eastAsia="Times New Roman" w:cs="Arial"/>
+        <w:t>RNF-1</w:t>
+      </w:r>
+      <w:r>
+        <w:rPr>
+          <w:rFonts w:eastAsia="Times New Roman" w:cs="Arial"/>
+          <w:b/>
+          <w:bCs/>
           <w:color w:val="1F1F1F"/>
           <w:szCs w:val="24"/>
           <w:bdr w:val="none" w:sz="0" w:space="0" w:color="auto" w:frame="1"/>
           <w:lang w:val="es-ES" w:eastAsia="es-ES"/>
         </w:rPr>
-        <w:t xml:space="preserve"> El sistema deberá ser capaz de recuperarse de fallos de hardware o software sin pérdida de datos y con un impacto mínimo en la operación.</w:t>
-      </w:r>
-    </w:p>
-    <w:p>
-      <w:pPr>
-        <w:spacing w:after="0" w:line="420" w:lineRule="atLeast"/>
-        <w:rPr>
-          <w:rFonts w:eastAsia="Times New Roman" w:cs="Arial"/>
-          <w:color w:val="1F1F1F"/>
-          <w:szCs w:val="24"/>
-          <w:lang w:val="es-ES" w:eastAsia="es-ES"/>
-        </w:rPr>
-      </w:pPr>
+        <w:t>1</w:t>
+      </w:r>
       <w:r>
         <w:rPr>
           <w:rFonts w:eastAsia="Times New Roman" w:cs="Arial"/>
@@ -13144,20 +12879,29 @@
           <w:bdr w:val="none" w:sz="0" w:space="0" w:color="auto" w:frame="1"/>
           <w:lang w:val="es-ES" w:eastAsia="es-ES"/>
         </w:rPr>
-        <w:t>RNF-1</w:t>
-      </w:r>
-      <w:r>
-        <w:rPr>
-          <w:rFonts w:eastAsia="Times New Roman" w:cs="Arial"/>
-          <w:b/>
-          <w:bCs/>
+        <w:t>:</w:t>
+      </w:r>
+      <w:r>
+        <w:rPr>
+          <w:rFonts w:eastAsia="Times New Roman" w:cs="Arial"/>
           <w:color w:val="1F1F1F"/>
           <w:szCs w:val="24"/>
           <w:bdr w:val="none" w:sz="0" w:space="0" w:color="auto" w:frame="1"/>
           <w:lang w:val="es-ES" w:eastAsia="es-ES"/>
         </w:rPr>
-        <w:t>0</w:t>
-      </w:r>
+        <w:t xml:space="preserve"> El código fuente del sistema deberá estar bien estructurado y documentado, facilitando su mantenimiento y actualización por parte del equipo de desarrollo.</w:t>
+      </w:r>
+    </w:p>
+    <w:p>
+      <w:pPr>
+        <w:spacing w:after="0" w:line="420" w:lineRule="atLeast"/>
+        <w:rPr>
+          <w:rFonts w:eastAsia="Times New Roman" w:cs="Arial"/>
+          <w:color w:val="1F1F1F"/>
+          <w:szCs w:val="24"/>
+          <w:lang w:val="es-ES" w:eastAsia="es-ES"/>
+        </w:rPr>
+      </w:pPr>
       <w:r>
         <w:rPr>
           <w:rFonts w:eastAsia="Times New Roman" w:cs="Arial"/>
@@ -13168,29 +12912,20 @@
           <w:bdr w:val="none" w:sz="0" w:space="0" w:color="auto" w:frame="1"/>
           <w:lang w:val="es-ES" w:eastAsia="es-ES"/>
         </w:rPr>
-        <w:t>:</w:t>
-      </w:r>
-      <w:r>
-        <w:rPr>
-          <w:rFonts w:eastAsia="Times New Roman" w:cs="Arial"/>
+        <w:t>RNF-1</w:t>
+      </w:r>
+      <w:r>
+        <w:rPr>
+          <w:rFonts w:eastAsia="Times New Roman" w:cs="Arial"/>
+          <w:b/>
+          <w:bCs/>
           <w:color w:val="1F1F1F"/>
           <w:szCs w:val="24"/>
           <w:bdr w:val="none" w:sz="0" w:space="0" w:color="auto" w:frame="1"/>
           <w:lang w:val="es-ES" w:eastAsia="es-ES"/>
         </w:rPr>
-        <w:t xml:space="preserve"> Se realizarán copias de seguridad periódicas de los datos para garantizar su recuperación en caso de pérdida o corrupción.</w:t>
-      </w:r>
-    </w:p>
-    <w:p>
-      <w:pPr>
-        <w:spacing w:after="0" w:line="420" w:lineRule="atLeast"/>
-        <w:rPr>
-          <w:rFonts w:eastAsia="Times New Roman" w:cs="Arial"/>
-          <w:color w:val="1F1F1F"/>
-          <w:szCs w:val="24"/>
-          <w:lang w:val="es-ES" w:eastAsia="es-ES"/>
-        </w:rPr>
-      </w:pPr>
+        <w:t>2</w:t>
+      </w:r>
       <w:r>
         <w:rPr>
           <w:rFonts w:eastAsia="Times New Roman" w:cs="Arial"/>
@@ -13201,20 +12936,29 @@
           <w:bdr w:val="none" w:sz="0" w:space="0" w:color="auto" w:frame="1"/>
           <w:lang w:val="es-ES" w:eastAsia="es-ES"/>
         </w:rPr>
-        <w:t>RNF-1</w:t>
-      </w:r>
-      <w:r>
-        <w:rPr>
-          <w:rFonts w:eastAsia="Times New Roman" w:cs="Arial"/>
-          <w:b/>
-          <w:bCs/>
+        <w:t>:</w:t>
+      </w:r>
+      <w:r>
+        <w:rPr>
+          <w:rFonts w:eastAsia="Times New Roman" w:cs="Arial"/>
           <w:color w:val="1F1F1F"/>
           <w:szCs w:val="24"/>
           <w:bdr w:val="none" w:sz="0" w:space="0" w:color="auto" w:frame="1"/>
           <w:lang w:val="es-ES" w:eastAsia="es-ES"/>
         </w:rPr>
-        <w:t>1</w:t>
-      </w:r>
+        <w:t xml:space="preserve"> Se implementará un sistema de monitorización para rastrear el rendimiento del sistema, identificar problemas y generar alertas en caso de anomalías.</w:t>
+      </w:r>
+    </w:p>
+    <w:p>
+      <w:pPr>
+        <w:spacing w:after="0" w:line="420" w:lineRule="atLeast"/>
+        <w:rPr>
+          <w:rFonts w:eastAsia="Times New Roman" w:cs="Arial"/>
+          <w:color w:val="1F1F1F"/>
+          <w:szCs w:val="24"/>
+          <w:lang w:val="es-ES" w:eastAsia="es-ES"/>
+        </w:rPr>
+      </w:pPr>
       <w:r>
         <w:rPr>
           <w:rFonts w:eastAsia="Times New Roman" w:cs="Arial"/>
@@ -13225,97 +12969,6 @@
           <w:bdr w:val="none" w:sz="0" w:space="0" w:color="auto" w:frame="1"/>
           <w:lang w:val="es-ES" w:eastAsia="es-ES"/>
         </w:rPr>
-        <w:t>:</w:t>
-      </w:r>
-      <w:r>
-        <w:rPr>
-          <w:rFonts w:eastAsia="Times New Roman" w:cs="Arial"/>
-          <w:color w:val="1F1F1F"/>
-          <w:szCs w:val="24"/>
-          <w:bdr w:val="none" w:sz="0" w:space="0" w:color="auto" w:frame="1"/>
-          <w:lang w:val="es-ES" w:eastAsia="es-ES"/>
-        </w:rPr>
-        <w:t xml:space="preserve"> El código fuente del sistema deberá estar bien estructurado y documentado, facilitando su mantenimiento y actualización por parte del equipo de desarrollo.</w:t>
-      </w:r>
-    </w:p>
-    <w:p>
-      <w:pPr>
-        <w:spacing w:after="0" w:line="420" w:lineRule="atLeast"/>
-        <w:rPr>
-          <w:rFonts w:eastAsia="Times New Roman" w:cs="Arial"/>
-          <w:color w:val="1F1F1F"/>
-          <w:szCs w:val="24"/>
-          <w:lang w:val="es-ES" w:eastAsia="es-ES"/>
-        </w:rPr>
-      </w:pPr>
-      <w:r>
-        <w:rPr>
-          <w:rFonts w:eastAsia="Times New Roman" w:cs="Arial"/>
-          <w:b/>
-          <w:bCs/>
-          <w:color w:val="1F1F1F"/>
-          <w:szCs w:val="24"/>
-          <w:bdr w:val="none" w:sz="0" w:space="0" w:color="auto" w:frame="1"/>
-          <w:lang w:val="es-ES" w:eastAsia="es-ES"/>
-        </w:rPr>
-        <w:t>RNF-1</w:t>
-      </w:r>
-      <w:r>
-        <w:rPr>
-          <w:rFonts w:eastAsia="Times New Roman" w:cs="Arial"/>
-          <w:b/>
-          <w:bCs/>
-          <w:color w:val="1F1F1F"/>
-          <w:szCs w:val="24"/>
-          <w:bdr w:val="none" w:sz="0" w:space="0" w:color="auto" w:frame="1"/>
-          <w:lang w:val="es-ES" w:eastAsia="es-ES"/>
-        </w:rPr>
-        <w:t>2</w:t>
-      </w:r>
-      <w:r>
-        <w:rPr>
-          <w:rFonts w:eastAsia="Times New Roman" w:cs="Arial"/>
-          <w:b/>
-          <w:bCs/>
-          <w:color w:val="1F1F1F"/>
-          <w:szCs w:val="24"/>
-          <w:bdr w:val="none" w:sz="0" w:space="0" w:color="auto" w:frame="1"/>
-          <w:lang w:val="es-ES" w:eastAsia="es-ES"/>
-        </w:rPr>
-        <w:t>:</w:t>
-      </w:r>
-      <w:r>
-        <w:rPr>
-          <w:rFonts w:eastAsia="Times New Roman" w:cs="Arial"/>
-          <w:color w:val="1F1F1F"/>
-          <w:szCs w:val="24"/>
-          <w:bdr w:val="none" w:sz="0" w:space="0" w:color="auto" w:frame="1"/>
-          <w:lang w:val="es-ES" w:eastAsia="es-ES"/>
-        </w:rPr>
-        <w:t xml:space="preserve"> Se implementará un sistema de monitorización para rastrear el rendimiento del sistema, identificar problemas y generar alertas en caso de anomalías.</w:t>
-      </w:r>
-    </w:p>
-    <w:p>
-      <w:pPr>
-        <w:spacing w:after="0" w:line="420" w:lineRule="atLeast"/>
-        <w:rPr>
-          <w:rFonts w:eastAsia="Times New Roman" w:cs="Arial"/>
-          <w:color w:val="1F1F1F"/>
-          <w:szCs w:val="24"/>
-          <w:lang w:val="es-ES" w:eastAsia="es-ES"/>
-        </w:rPr>
-      </w:pPr>
-      <w:r>
-        <w:rPr>
-          <w:rFonts w:eastAsia="Times New Roman" w:cs="Arial"/>
-          <w:b/>
-          <w:bCs/>
-          <w:color w:val="1F1F1F"/>
-          <w:szCs w:val="24"/>
-          <w:bdr w:val="none" w:sz="0" w:space="0" w:color="auto" w:frame="1"/>
-          <w:lang w:val="es-ES" w:eastAsia="es-ES"/>
-        </w:rPr>
-        <w:lastRenderedPageBreak/>
         <w:t>RNF-1</w:t>
       </w:r>
       <w:r>
@@ -13637,18 +13290,7 @@
           <w:bdr w:val="none" w:sz="0" w:space="0" w:color="auto" w:frame="1"/>
           <w:lang w:val="es-ES" w:eastAsia="es-ES"/>
         </w:rPr>
-        <w:t xml:space="preserve">humana, como el aprendizaje, la </w:t>
-      </w:r>
-      <w:r>
-        <w:rPr>
-          <w:rFonts w:eastAsia="Times New Roman" w:cs="Arial"/>
-          <w:color w:val="1F1F1F"/>
-          <w:szCs w:val="24"/>
-          <w:bdr w:val="none" w:sz="0" w:space="0" w:color="auto" w:frame="1"/>
-          <w:lang w:val="es-ES" w:eastAsia="es-ES"/>
-        </w:rPr>
-        <w:lastRenderedPageBreak/>
-        <w:t>resolución de problemas y la toma de decisiones. En el contexto de NOVA, el agente inteligente se utiliza para brindar asesoramiento personalizado a los clientes durante el proceso de compra.</w:t>
+        <w:t>humana, como el aprendizaje, la resolución de problemas y la toma de decisiones. En el contexto de NOVA, el agente inteligente se utiliza para brindar asesoramiento personalizado a los clientes durante el proceso de compra.</w:t>
       </w:r>
     </w:p>
     <w:p>
@@ -13675,59 +13317,8 @@
           <w:bdr w:val="none" w:sz="0" w:space="0" w:color="auto" w:frame="1"/>
           <w:lang w:val="es-ES" w:eastAsia="es-ES"/>
         </w:rPr>
-        <w:t>API REST (</w:t>
-      </w:r>
-      <w:proofErr w:type="spellStart"/>
-      <w:r>
-        <w:rPr>
-          <w:rFonts w:eastAsia="Times New Roman" w:cs="Arial"/>
-          <w:b/>
-          <w:bCs/>
-          <w:color w:val="1F1F1F"/>
-          <w:szCs w:val="24"/>
-          <w:bdr w:val="none" w:sz="0" w:space="0" w:color="auto" w:frame="1"/>
-          <w:lang w:val="es-ES" w:eastAsia="es-ES"/>
-        </w:rPr>
-        <w:t>Representational</w:t>
-      </w:r>
-      <w:proofErr w:type="spellEnd"/>
-      <w:r>
-        <w:rPr>
-          <w:rFonts w:eastAsia="Times New Roman" w:cs="Arial"/>
-          <w:b/>
-          <w:bCs/>
-          <w:color w:val="1F1F1F"/>
-          <w:szCs w:val="24"/>
-          <w:bdr w:val="none" w:sz="0" w:space="0" w:color="auto" w:frame="1"/>
-          <w:lang w:val="es-ES" w:eastAsia="es-ES"/>
-        </w:rPr>
-        <w:t xml:space="preserve"> </w:t>
-      </w:r>
-      <w:proofErr w:type="spellStart"/>
-      <w:r>
-        <w:rPr>
-          <w:rFonts w:eastAsia="Times New Roman" w:cs="Arial"/>
-          <w:b/>
-          <w:bCs/>
-          <w:color w:val="1F1F1F"/>
-          <w:szCs w:val="24"/>
-          <w:bdr w:val="none" w:sz="0" w:space="0" w:color="auto" w:frame="1"/>
-          <w:lang w:val="es-ES" w:eastAsia="es-ES"/>
-        </w:rPr>
-        <w:t>State</w:t>
-      </w:r>
-      <w:proofErr w:type="spellEnd"/>
-      <w:r>
-        <w:rPr>
-          <w:rFonts w:eastAsia="Times New Roman" w:cs="Arial"/>
-          <w:b/>
-          <w:bCs/>
-          <w:color w:val="1F1F1F"/>
-          <w:szCs w:val="24"/>
-          <w:bdr w:val="none" w:sz="0" w:space="0" w:color="auto" w:frame="1"/>
-          <w:lang w:val="es-ES" w:eastAsia="es-ES"/>
-        </w:rPr>
-        <w:t xml:space="preserve"> Transfer):</w:t>
+        <w:lastRenderedPageBreak/>
+        <w:t>API REST (Representational State Transfer):</w:t>
       </w:r>
       <w:r>
         <w:rPr>
@@ -13838,33 +13429,7 @@
           <w:bdr w:val="none" w:sz="0" w:space="0" w:color="auto" w:frame="1"/>
           <w:lang w:val="es-ES" w:eastAsia="es-ES"/>
         </w:rPr>
-        <w:t>Comercio Electrónico (e-</w:t>
-      </w:r>
-      <w:proofErr w:type="spellStart"/>
-      <w:r>
-        <w:rPr>
-          <w:rFonts w:eastAsia="Times New Roman" w:cs="Arial"/>
-          <w:b/>
-          <w:bCs/>
-          <w:color w:val="1F1F1F"/>
-          <w:szCs w:val="24"/>
-          <w:bdr w:val="none" w:sz="0" w:space="0" w:color="auto" w:frame="1"/>
-          <w:lang w:val="es-ES" w:eastAsia="es-ES"/>
-        </w:rPr>
-        <w:t>commerce</w:t>
-      </w:r>
-      <w:proofErr w:type="spellEnd"/>
-      <w:r>
-        <w:rPr>
-          <w:rFonts w:eastAsia="Times New Roman" w:cs="Arial"/>
-          <w:b/>
-          <w:bCs/>
-          <w:color w:val="1F1F1F"/>
-          <w:szCs w:val="24"/>
-          <w:bdr w:val="none" w:sz="0" w:space="0" w:color="auto" w:frame="1"/>
-          <w:lang w:val="es-ES" w:eastAsia="es-ES"/>
-        </w:rPr>
-        <w:t>):</w:t>
+        <w:t>Comercio Electrónico (e-commerce):</w:t>
       </w:r>
       <w:r>
         <w:rPr>
@@ -13928,7 +13493,6 @@
           <w:lang w:val="es-ES" w:eastAsia="es-ES"/>
         </w:rPr>
       </w:pPr>
-      <w:proofErr w:type="spellStart"/>
       <w:r>
         <w:rPr>
           <w:rFonts w:eastAsia="Times New Roman" w:cs="Arial"/>
@@ -13939,20 +13503,7 @@
           <w:bdr w:val="none" w:sz="0" w:space="0" w:color="auto" w:frame="1"/>
           <w:lang w:val="es-ES" w:eastAsia="es-ES"/>
         </w:rPr>
-        <w:t>Hashing</w:t>
-      </w:r>
-      <w:proofErr w:type="spellEnd"/>
-      <w:r>
-        <w:rPr>
-          <w:rFonts w:eastAsia="Times New Roman" w:cs="Arial"/>
-          <w:b/>
-          <w:bCs/>
-          <w:color w:val="1F1F1F"/>
-          <w:szCs w:val="24"/>
-          <w:bdr w:val="none" w:sz="0" w:space="0" w:color="auto" w:frame="1"/>
-          <w:lang w:val="es-ES" w:eastAsia="es-ES"/>
-        </w:rPr>
-        <w:t>:</w:t>
+        <w:t>Hashing:</w:t>
       </w:r>
       <w:r>
         <w:rPr>
@@ -20782,23 +20333,6 @@
 </file>
 
 <file path=customXml/item1.xml><?xml version="1.0" encoding="utf-8"?>
-<?mso-contentType ?>
-<FormTemplates xmlns="http://schemas.microsoft.com/sharepoint/v3/contenttype/forms">
-  <Display>DocumentLibraryForm</Display>
-  <Edit>DocumentLibraryForm</Edit>
-  <New>DocumentLibraryForm</New>
-</FormTemplates>
-</file>
-
-<file path=customXml/item2.xml><?xml version="1.0" encoding="utf-8"?>
-<p:properties xmlns:p="http://schemas.microsoft.com/office/2006/metadata/properties" xmlns:xsi="http://www.w3.org/2001/XMLSchema-instance" xmlns:pc="http://schemas.microsoft.com/office/infopath/2007/PartnerControls">
-  <documentManagement>
-    <_activity xmlns="b59b00fa-d66b-4867-859e-3bae4a52c3fc" xsi:nil="true"/>
-  </documentManagement>
-</p:properties>
-</file>
-
-<file path=customXml/item3.xml><?xml version="1.0" encoding="utf-8"?>
 <ct:contentTypeSchema xmlns:ct="http://schemas.microsoft.com/office/2006/metadata/contentType" xmlns:ma="http://schemas.microsoft.com/office/2006/metadata/properties/metaAttributes" ct:_="" ma:_="" ma:contentTypeName="Documento" ma:contentTypeID="0x010100EDC2290D54BCD84EB719E58A3FB8BB95" ma:contentTypeVersion="17" ma:contentTypeDescription="Crear nuevo documento." ma:contentTypeScope="" ma:versionID="bbf737ba0a15606a758303d1eb73fdf5">
   <xsd:schema xmlns:xsd="http://www.w3.org/2001/XMLSchema" xmlns:xs="http://www.w3.org/2001/XMLSchema" xmlns:p="http://schemas.microsoft.com/office/2006/metadata/properties" xmlns:ns3="b59b00fa-d66b-4867-859e-3bae4a52c3fc" xmlns:ns4="92252a9d-41c1-42f6-943d-22db8253e68a" targetNamespace="http://schemas.microsoft.com/office/2006/metadata/properties" ma:root="true" ma:fieldsID="44a4539b18337ad4bf8d60003f7c0f51" ns3:_="" ns4:_="">
     <xsd:import namespace="b59b00fa-d66b-4867-859e-3bae4a52c3fc"/>
@@ -21045,25 +20579,24 @@
 </ct:contentTypeSchema>
 </file>
 
-<file path=customXml/itemProps1.xml><?xml version="1.0" encoding="utf-8"?>
-<ds:datastoreItem xmlns:ds="http://schemas.openxmlformats.org/officeDocument/2006/customXml" ds:itemID="{C0E0C6EA-0085-4748-BE65-1344ECEAFDA6}">
-  <ds:schemaRefs>
-    <ds:schemaRef ds:uri="http://schemas.microsoft.com/sharepoint/v3/contenttype/forms"/>
-  </ds:schemaRefs>
-</ds:datastoreItem>
+<file path=customXml/item2.xml><?xml version="1.0" encoding="utf-8"?>
+<p:properties xmlns:p="http://schemas.microsoft.com/office/2006/metadata/properties" xmlns:xsi="http://www.w3.org/2001/XMLSchema-instance" xmlns:pc="http://schemas.microsoft.com/office/infopath/2007/PartnerControls">
+  <documentManagement>
+    <_activity xmlns="b59b00fa-d66b-4867-859e-3bae4a52c3fc" xsi:nil="true"/>
+  </documentManagement>
+</p:properties>
 </file>
 
-<file path=customXml/itemProps2.xml><?xml version="1.0" encoding="utf-8"?>
-<ds:datastoreItem xmlns:ds="http://schemas.openxmlformats.org/officeDocument/2006/customXml" ds:itemID="{1864754D-E384-4D30-A9D5-B6A421F0CDB2}">
-  <ds:schemaRefs>
-    <ds:schemaRef ds:uri="http://schemas.microsoft.com/office/2006/metadata/properties"/>
-    <ds:schemaRef ds:uri="http://schemas.microsoft.com/office/infopath/2007/PartnerControls"/>
-    <ds:schemaRef ds:uri="b59b00fa-d66b-4867-859e-3bae4a52c3fc"/>
-  </ds:schemaRefs>
-</ds:datastoreItem>
+<file path=customXml/item3.xml><?xml version="1.0" encoding="utf-8"?>
+<?mso-contentType ?>
+<FormTemplates xmlns="http://schemas.microsoft.com/sharepoint/v3/contenttype/forms">
+  <Display>DocumentLibraryForm</Display>
+  <Edit>DocumentLibraryForm</Edit>
+  <New>DocumentLibraryForm</New>
+</FormTemplates>
 </file>
 
-<file path=customXml/itemProps3.xml><?xml version="1.0" encoding="utf-8"?>
+<file path=customXml/itemProps1.xml><?xml version="1.0" encoding="utf-8"?>
 <ds:datastoreItem xmlns:ds="http://schemas.openxmlformats.org/officeDocument/2006/customXml" ds:itemID="{38597E3B-96DC-4D1F-9144-BFF141BF50B8}">
   <ds:schemaRefs>
     <ds:schemaRef ds:uri="http://schemas.microsoft.com/office/2006/metadata/contentType"/>
@@ -21080,4 +20613,22 @@
     <ds:schemaRef ds:uri="http://schemas.microsoft.com/internal/obd"/>
   </ds:schemaRefs>
 </ds:datastoreItem>
+</file>
+
+<file path=customXml/itemProps2.xml><?xml version="1.0" encoding="utf-8"?>
+<ds:datastoreItem xmlns:ds="http://schemas.openxmlformats.org/officeDocument/2006/customXml" ds:itemID="{1864754D-E384-4D30-A9D5-B6A421F0CDB2}">
+  <ds:schemaRefs>
+    <ds:schemaRef ds:uri="http://schemas.microsoft.com/office/2006/metadata/properties"/>
+    <ds:schemaRef ds:uri="http://schemas.microsoft.com/office/infopath/2007/PartnerControls"/>
+    <ds:schemaRef ds:uri="b59b00fa-d66b-4867-859e-3bae4a52c3fc"/>
+  </ds:schemaRefs>
+</ds:datastoreItem>
+</file>
+
+<file path=customXml/itemProps3.xml><?xml version="1.0" encoding="utf-8"?>
+<ds:datastoreItem xmlns:ds="http://schemas.openxmlformats.org/officeDocument/2006/customXml" ds:itemID="{C0E0C6EA-0085-4748-BE65-1344ECEAFDA6}">
+  <ds:schemaRefs>
+    <ds:schemaRef ds:uri="http://schemas.microsoft.com/sharepoint/v3/contenttype/forms"/>
+  </ds:schemaRefs>
+</ds:datastoreItem>
 </file>
</xml_diff>